<commit_message>
more work on AGWU doc
</commit_message>
<xml_diff>
--- a/Examples/AgWaterUse/doc/AGO_doc.docx
+++ b/Examples/AgWaterUse/doc/AGO_doc.docx
@@ -1,6 +1,6 @@
 
 <file path=word/document.xml><?xml version="1.0" encoding="utf-8"?>
-<w:document xmlns:wpc="http://schemas.microsoft.com/office/word/2010/wordprocessingCanvas" xmlns:mc="http://schemas.openxmlformats.org/markup-compatibility/2006" xmlns:o="urn:schemas-microsoft-com:office:office" xmlns:r="http://schemas.openxmlformats.org/officeDocument/2006/relationships" xmlns:m="http://schemas.openxmlformats.org/officeDocument/2006/math" xmlns:v="urn:schemas-microsoft-com:vml" xmlns:wp14="http://schemas.microsoft.com/office/word/2010/wordprocessingDrawing" xmlns:wp="http://schemas.openxmlformats.org/drawingml/2006/wordprocessingDrawing" xmlns:w10="urn:schemas-microsoft-com:office:word" xmlns:w="http://schemas.openxmlformats.org/wordprocessingml/2006/main" xmlns:w14="http://schemas.microsoft.com/office/word/2010/wordml" xmlns:w15="http://schemas.microsoft.com/office/word/2012/wordml" xmlns:wpg="http://schemas.microsoft.com/office/word/2010/wordprocessingGroup" xmlns:wpi="http://schemas.microsoft.com/office/word/2010/wordprocessingInk" xmlns:wne="http://schemas.microsoft.com/office/word/2006/wordml" xmlns:wps="http://schemas.microsoft.com/office/word/2010/wordprocessingShape" mc:Ignorable="w14 w15 wp14">
+<w:document xmlns:wpc="http://schemas.microsoft.com/office/word/2010/wordprocessingCanvas" xmlns:cx="http://schemas.microsoft.com/office/drawing/2014/chartex" xmlns:cx1="http://schemas.microsoft.com/office/drawing/2015/9/8/chartex" xmlns:cx2="http://schemas.microsoft.com/office/drawing/2015/10/21/chartex" xmlns:cx3="http://schemas.microsoft.com/office/drawing/2016/5/9/chartex" xmlns:cx4="http://schemas.microsoft.com/office/drawing/2016/5/10/chartex" xmlns:cx5="http://schemas.microsoft.com/office/drawing/2016/5/11/chartex" xmlns:cx6="http://schemas.microsoft.com/office/drawing/2016/5/12/chartex" xmlns:cx7="http://schemas.microsoft.com/office/drawing/2016/5/13/chartex" xmlns:cx8="http://schemas.microsoft.com/office/drawing/2016/5/14/chartex" xmlns:mc="http://schemas.openxmlformats.org/markup-compatibility/2006" xmlns:aink="http://schemas.microsoft.com/office/drawing/2016/ink" xmlns:am3d="http://schemas.microsoft.com/office/drawing/2017/model3d" xmlns:o="urn:schemas-microsoft-com:office:office" xmlns:r="http://schemas.openxmlformats.org/officeDocument/2006/relationships" xmlns:m="http://schemas.openxmlformats.org/officeDocument/2006/math" xmlns:v="urn:schemas-microsoft-com:vml" xmlns:wp14="http://schemas.microsoft.com/office/word/2010/wordprocessingDrawing" xmlns:wp="http://schemas.openxmlformats.org/drawingml/2006/wordprocessingDrawing" xmlns:w10="urn:schemas-microsoft-com:office:word" xmlns:w="http://schemas.openxmlformats.org/wordprocessingml/2006/main" xmlns:w14="http://schemas.microsoft.com/office/word/2010/wordml" xmlns:w15="http://schemas.microsoft.com/office/word/2012/wordml" xmlns:w16cid="http://schemas.microsoft.com/office/word/2016/wordml/cid" xmlns:w16se="http://schemas.microsoft.com/office/word/2015/wordml/symex" xmlns:wpg="http://schemas.microsoft.com/office/word/2010/wordprocessingGroup" xmlns:wpi="http://schemas.microsoft.com/office/word/2010/wordprocessingInk" xmlns:wne="http://schemas.microsoft.com/office/word/2006/wordml" xmlns:wps="http://schemas.microsoft.com/office/word/2010/wordprocessingShape" mc:Ignorable="w14 w15 w16se w16cid wp14">
   <w:body>
     <w:p>
       <w:pPr>
@@ -197,7 +197,7 @@
           </mc:Choice>
           <mc:Fallback>
             <w:pict>
-              <v:rect w14:anchorId="03750A7D" id="Rectangle 9" o:spid="_x0000_s1026" style="position:absolute;margin-left:-5.75pt;margin-top:711pt;width:153pt;height:81pt;z-index:251660288;visibility:visible;mso-wrap-style:square;mso-width-percent:0;mso-height-percent:0;mso-wrap-distance-left:9pt;mso-wrap-distance-top:0;mso-wrap-distance-right:9pt;mso-wrap-distance-bottom:0;mso-position-horizontal:absolute;mso-position-horizontal-relative:text;mso-position-vertical:absolute;mso-position-vertical-relative:text;mso-width-percent:0;mso-height-percent:0;mso-width-relative:page;mso-height-relative:page;v-text-anchor:top" o:gfxdata="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" fillcolor="#4bacc6 [3208]" strokecolor="#f2f2f2 [3041]" strokeweight="3pt">
+              <v:rect w14:anchorId="4452E282" id="Rectangle 9" o:spid="_x0000_s1026" style="position:absolute;margin-left:-5.75pt;margin-top:711pt;width:153pt;height:81pt;z-index:251660288;visibility:visible;mso-wrap-style:square;mso-width-percent:0;mso-height-percent:0;mso-wrap-distance-left:9pt;mso-wrap-distance-top:0;mso-wrap-distance-right:9pt;mso-wrap-distance-bottom:0;mso-position-horizontal:absolute;mso-position-horizontal-relative:text;mso-position-vertical:absolute;mso-position-vertical-relative:text;mso-width-percent:0;mso-height-percent:0;mso-width-relative:page;mso-height-relative:page;v-text-anchor:top" o:gfxdata="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" fillcolor="#4bacc6 [3208]" strokecolor="#f2f2f2 [3041]" strokeweight="3pt">
                 <v:shadow on="t" color="#205867 [1608]" opacity=".5" offset="1pt"/>
               </v:rect>
             </w:pict>
@@ -285,7 +285,7 @@
           </mc:Choice>
           <mc:Fallback>
             <w:pict>
-              <v:rect w14:anchorId="48486F6A" id="Rectangle 8" o:spid="_x0000_s1026" style="position:absolute;margin-left:55.45pt;margin-top:711pt;width:153pt;height:81pt;z-index:251659264;visibility:visible;mso-wrap-style:square;mso-width-percent:0;mso-height-percent:0;mso-wrap-distance-left:9pt;mso-wrap-distance-top:0;mso-wrap-distance-right:9pt;mso-wrap-distance-bottom:0;mso-position-horizontal:absolute;mso-position-horizontal-relative:text;mso-position-vertical:absolute;mso-position-vertical-relative:text;mso-width-percent:0;mso-height-percent:0;mso-width-relative:page;mso-height-relative:page;v-text-anchor:top" o:gfxdata="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" fillcolor="#4bacc6 [3208]" strokecolor="#f2f2f2 [3041]" strokeweight="3pt">
+              <v:rect w14:anchorId="0C865235" id="Rectangle 8" o:spid="_x0000_s1026" style="position:absolute;margin-left:55.45pt;margin-top:711pt;width:153pt;height:81pt;z-index:251659264;visibility:visible;mso-wrap-style:square;mso-width-percent:0;mso-height-percent:0;mso-wrap-distance-left:9pt;mso-wrap-distance-top:0;mso-wrap-distance-right:9pt;mso-wrap-distance-bottom:0;mso-position-horizontal:absolute;mso-position-horizontal-relative:text;mso-position-vertical:absolute;mso-position-vertical-relative:text;mso-width-percent:0;mso-height-percent:0;mso-width-relative:page;mso-height-relative:page;v-text-anchor:top" o:gfxdata="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" fillcolor="#4bacc6 [3208]" strokecolor="#f2f2f2 [3041]" strokeweight="3pt">
                 <v:shadow on="t" color="#205867 [1608]" opacity=".5" offset="1pt"/>
               </v:rect>
             </w:pict>
@@ -373,7 +373,7 @@
           </mc:Choice>
           <mc:Fallback>
             <w:pict>
-              <v:rect w14:anchorId="684FDF40" id="Rectangle 7" o:spid="_x0000_s1026" style="position:absolute;margin-left:55.45pt;margin-top:711pt;width:153pt;height:81pt;z-index:251658240;visibility:visible;mso-wrap-style:square;mso-width-percent:0;mso-height-percent:0;mso-wrap-distance-left:9pt;mso-wrap-distance-top:0;mso-wrap-distance-right:9pt;mso-wrap-distance-bottom:0;mso-position-horizontal:absolute;mso-position-horizontal-relative:text;mso-position-vertical:absolute;mso-position-vertical-relative:text;mso-width-percent:0;mso-height-percent:0;mso-width-relative:page;mso-height-relative:page;v-text-anchor:top" o:gfxdata="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" fillcolor="#4bacc6 [3208]" strokecolor="#f2f2f2 [3041]" strokeweight="3pt">
+              <v:rect w14:anchorId="1ABC05E1" id="Rectangle 7" o:spid="_x0000_s1026" style="position:absolute;margin-left:55.45pt;margin-top:711pt;width:153pt;height:81pt;z-index:251658240;visibility:visible;mso-wrap-style:square;mso-width-percent:0;mso-height-percent:0;mso-wrap-distance-left:9pt;mso-wrap-distance-top:0;mso-wrap-distance-right:9pt;mso-wrap-distance-bottom:0;mso-position-horizontal:absolute;mso-position-horizontal-relative:text;mso-position-vertical:absolute;mso-position-vertical-relative:text;mso-width-percent:0;mso-height-percent:0;mso-width-relative:page;mso-height-relative:page;v-text-anchor:top" o:gfxdata="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" fillcolor="#4bacc6 [3208]" strokecolor="#f2f2f2 [3041]" strokeweight="3pt">
                 <v:shadow on="t" color="#205867 [1608]" opacity=".5" offset="1pt"/>
               </v:rect>
             </w:pict>
@@ -677,59 +677,39 @@
     <w:p>
       <w:pPr>
         <w:rPr>
-          <w:ins w:id="0" w:author="Richard B. Winston" w:date="2017-09-19T11:44:00Z"/>
           <w:rFonts w:ascii="Arial Narrow" w:eastAsia="Times New Roman" w:hAnsi="Arial Narrow"/>
           <w:b/>
           <w:sz w:val="40"/>
           <w:szCs w:val="40"/>
         </w:rPr>
       </w:pPr>
-      <w:bookmarkStart w:id="1" w:name="_Toc59001230"/>
-      <w:ins w:id="2" w:author="Richard B. Winston" w:date="2017-09-19T11:44:00Z">
-        <w:r>
-          <w:br w:type="page"/>
-        </w:r>
-      </w:ins>
+      <w:bookmarkStart w:id="0" w:name="_Toc59001230"/>
+      <w:r>
+        <w:br w:type="page"/>
+      </w:r>
     </w:p>
     <w:p>
       <w:pPr>
         <w:pStyle w:val="SectionHeading"/>
-        <w:rPr>
-          <w:ins w:id="3" w:author="Richard B. Winston" w:date="2017-09-19T11:45:00Z"/>
-        </w:rPr>
-      </w:pPr>
-      <w:ins w:id="4" w:author="Richard B. Winston" w:date="2017-09-19T11:45:00Z">
-        <w:r>
-          <w:lastRenderedPageBreak/>
-          <w:t>Preface</w:t>
-        </w:r>
-      </w:ins>
+      </w:pPr>
+      <w:r>
+        <w:lastRenderedPageBreak/>
+        <w:t>Preface</w:t>
+      </w:r>
     </w:p>
     <w:p>
       <w:pPr>
         <w:pStyle w:val="BodyNoIndent"/>
-        <w:rPr>
-          <w:ins w:id="5" w:author="Richard B. Winston" w:date="2017-09-19T11:45:00Z"/>
-        </w:rPr>
-        <w:pPrChange w:id="6" w:author="Richard B. Winston" w:date="2017-09-19T11:46:00Z">
-          <w:pPr>
-            <w:pStyle w:val="SectionHeading"/>
-          </w:pPr>
-        </w:pPrChange>
-      </w:pPr>
-      <w:ins w:id="7" w:author="Richard B. Winston" w:date="2017-09-19T11:45:00Z">
-        <w:r>
-          <w:t>Th</w:t>
-        </w:r>
-      </w:ins>
+      </w:pPr>
+      <w:r>
+        <w:t>Th</w:t>
+      </w:r>
       <w:r>
         <w:t>is</w:t>
       </w:r>
-      <w:ins w:id="8" w:author="Richard B. Winston" w:date="2017-09-19T11:45:00Z">
-        <w:r>
-          <w:t xml:space="preserve"> report describes </w:t>
-        </w:r>
-      </w:ins>
+      <w:r>
+        <w:t xml:space="preserve"> report describes </w:t>
+      </w:r>
       <w:r>
         <w:t xml:space="preserve">the </w:t>
       </w:r>
@@ -740,10 +720,10 @@
         <w:t>Water Use</w:t>
       </w:r>
       <w:r>
-        <w:t xml:space="preserve"> (A</w:t>
-      </w:r>
-      <w:r>
-        <w:t>WU</w:t>
+        <w:t xml:space="preserve"> (</w:t>
+      </w:r>
+      <w:r>
+        <w:t>AGWU</w:t>
       </w:r>
       <w:r>
         <w:t xml:space="preserve">) </w:t>
@@ -760,51 +740,30 @@
       <w:r>
         <w:t xml:space="preserve"> GSFLOW</w:t>
       </w:r>
-      <w:ins w:id="9" w:author="Richard B. Winston" w:date="2017-09-19T11:45:00Z">
-        <w:r>
-          <w:t>. The program can be</w:t>
-        </w:r>
-        <w:del w:id="10" w:author="Niswonger, Richard" w:date="2017-09-26T09:19:00Z">
-          <w:r>
-            <w:delText xml:space="preserve"> be</w:delText>
-          </w:r>
-        </w:del>
-        <w:r>
-          <w:t xml:space="preserve"> downloaded from the USGS for free. The performance of the </w:t>
-        </w:r>
-      </w:ins>
-      <w:r>
-        <w:t>AWU</w:t>
+      <w:r>
+        <w:t xml:space="preserve">. The program can be downloaded from the USGS for free. The performance of the </w:t>
+      </w:r>
+      <w:r>
+        <w:t>AGWU</w:t>
       </w:r>
       <w:r>
         <w:t xml:space="preserve"> Package</w:t>
       </w:r>
-      <w:ins w:id="11" w:author="Richard B. Winston" w:date="2017-09-19T11:49:00Z">
-        <w:r>
-          <w:t xml:space="preserve"> </w:t>
-        </w:r>
-      </w:ins>
-      <w:ins w:id="12" w:author="Richard B. Winston" w:date="2017-09-19T11:45:00Z">
-        <w:r>
-          <w:t>has been tested in a variety of applications. Future applications, however, might reveal errors that were not detected in the test simulations. Users are requested to send notification of any errors found in this model documentation report or in the model program to the contact listed on the Web page</w:t>
-        </w:r>
-      </w:ins>
-      <w:ins w:id="13" w:author="Niswonger, Richard" w:date="2017-09-26T09:20:00Z">
-        <w:r>
-          <w:t xml:space="preserve"> (</w:t>
-        </w:r>
-        <w:r>
-          <w:t>https://doi.org/10.5066/F70C4TQ8</w:t>
-        </w:r>
-        <w:r>
-          <w:t>)</w:t>
-        </w:r>
-      </w:ins>
-      <w:ins w:id="14" w:author="Richard B. Winston" w:date="2017-09-19T11:45:00Z">
-        <w:r>
-          <w:t xml:space="preserve">. Updates might be made to both the report and to the model program. Users can check for updates on the </w:t>
-        </w:r>
-      </w:ins>
+      <w:r>
+        <w:t xml:space="preserve"> has been tested in a variety of applications. Future applications, however, might reveal errors that were not detected in the test simulations. Users are requested to send notification of any errors found in this model documentation report or in the model program to the contact listed on the Web page</w:t>
+      </w:r>
+      <w:r>
+        <w:t xml:space="preserve"> (</w:t>
+      </w:r>
+      <w:r>
+        <w:t>https://doi.org/10.5066/F70C4TQ8</w:t>
+      </w:r>
+      <w:r>
+        <w:t>)</w:t>
+      </w:r>
+      <w:r>
+        <w:t xml:space="preserve">. Updates might be made to both the report and to the model program. Users can check for updates on the </w:t>
+      </w:r>
       <w:r>
         <w:t>MODFLOW</w:t>
       </w:r>
@@ -814,58 +773,27 @@
       <w:r>
         <w:t xml:space="preserve"> </w:t>
       </w:r>
-      <w:ins w:id="15" w:author="Richard B. Winston" w:date="2017-09-19T11:45:00Z">
-        <w:r>
-          <w:t>Web page</w:t>
-        </w:r>
-      </w:ins>
+      <w:r>
+        <w:t>Web page</w:t>
+      </w:r>
       <w:r>
         <w:t>s</w:t>
       </w:r>
-      <w:ins w:id="16" w:author="Richard B. Winston" w:date="2017-09-19T11:45:00Z">
-        <w:del w:id="17" w:author="Niswonger, Richard" w:date="2017-09-26T09:20:00Z">
-          <w:r>
-            <w:delText xml:space="preserve"> (</w:delText>
-          </w:r>
-        </w:del>
-      </w:ins>
-      <w:ins w:id="18" w:author="Richard B. Winston" w:date="2017-09-19T12:26:00Z">
-        <w:del w:id="19" w:author="Niswonger, Richard" w:date="2017-09-26T09:20:00Z">
-          <w:r>
-            <w:delText>https://doi.org/10.5066/F70C4TQ8</w:delText>
-          </w:r>
-        </w:del>
-      </w:ins>
-      <w:ins w:id="20" w:author="Richard B. Winston" w:date="2017-09-19T11:45:00Z">
-        <w:del w:id="21" w:author="Niswonger, Richard" w:date="2017-09-26T09:20:00Z">
-          <w:r>
-            <w:delText>)</w:delText>
-          </w:r>
-        </w:del>
-        <w:r>
-          <w:t>.</w:t>
-        </w:r>
-      </w:ins>
+      <w:r>
+        <w:t>.</w:t>
+      </w:r>
     </w:p>
     <w:p>
       <w:pPr>
         <w:pStyle w:val="SectionHeading"/>
-        <w:rPr>
-          <w:ins w:id="22" w:author="Richard B. Winston" w:date="2017-09-19T11:45:00Z"/>
-        </w:rPr>
-      </w:pPr>
-      <w:ins w:id="23" w:author="Richard B. Winston" w:date="2017-09-19T11:45:00Z">
-        <w:r>
-          <w:t>Acknowledgments</w:t>
-        </w:r>
-      </w:ins>
+      </w:pPr>
+      <w:r>
+        <w:t>Acknowledgments</w:t>
+      </w:r>
     </w:p>
     <w:p>
       <w:pPr>
         <w:pStyle w:val="BodyNoIndent"/>
-        <w:rPr>
-          <w:b/>
-        </w:rPr>
         <w:sectPr>
           <w:footerReference w:type="default" r:id="rId14"/>
           <w:footerReference w:type="first" r:id="rId15"/>
@@ -875,26 +803,19 @@
           <w:cols w:space="720"/>
           <w:docGrid w:linePitch="360"/>
         </w:sectPr>
-        <w:pPrChange w:id="24" w:author="Richard B. Winston" w:date="2017-09-19T12:02:00Z">
-          <w:pPr>
-            <w:pStyle w:val="SectionHeading"/>
-          </w:pPr>
-        </w:pPrChange>
-      </w:pPr>
-      <w:ins w:id="25" w:author="Richard B. Winston" w:date="2017-09-19T12:02:00Z">
-        <w:r>
-          <w:t>This research was supported by the U.S. Geological Survey Water Availability and Use Science Program. We appreciate the technical reviews provided by</w:t>
-        </w:r>
-        <w:r>
-          <w:t xml:space="preserve"> the USGS scientists</w:t>
-        </w:r>
-        <w:r>
-          <w:t>.</w:t>
-        </w:r>
-        <w:r>
-          <w:t xml:space="preserve"> Their suggestions resulted in a distinctly better manuscript.</w:t>
-        </w:r>
-      </w:ins>
+      </w:pPr>
+      <w:r>
+        <w:t>This research was supported by the U.S. Geological Survey Water Availability and Use Science Program. We appreciate the technical reviews provided by</w:t>
+      </w:r>
+      <w:r>
+        <w:t xml:space="preserve"> the USGS scientists</w:t>
+      </w:r>
+      <w:r>
+        <w:t>.</w:t>
+      </w:r>
+      <w:r>
+        <w:t xml:space="preserve"> Their suggestions resulted in a distinctly better manuscript.</w:t>
+      </w:r>
     </w:p>
     <w:p>
       <w:pPr>
@@ -903,13 +824,13 @@
           <w:noProof/>
         </w:rPr>
       </w:pPr>
-      <w:bookmarkStart w:id="26" w:name="_Toc353273970"/>
+      <w:bookmarkStart w:id="1" w:name="_Toc353273970"/>
       <w:r>
         <w:lastRenderedPageBreak/>
         <w:t>Contents</w:t>
       </w:r>
+      <w:bookmarkEnd w:id="0"/>
       <w:bookmarkEnd w:id="1"/>
-      <w:bookmarkEnd w:id="26"/>
       <w:r>
         <w:fldChar w:fldCharType="begin"/>
       </w:r>
@@ -1490,8 +1411,8 @@
       <w:pPr>
         <w:pStyle w:val="TOCHeading2"/>
       </w:pPr>
-      <w:bookmarkStart w:id="27" w:name="_Toc59000056"/>
-      <w:bookmarkStart w:id="28" w:name="_Toc59001231"/>
+      <w:bookmarkStart w:id="2" w:name="_Toc59000056"/>
+      <w:bookmarkStart w:id="3" w:name="_Toc59001231"/>
       <w:r>
         <w:t>Figures</w:t>
       </w:r>
@@ -1809,8 +1730,8 @@
         </w:sectPr>
       </w:pPr>
     </w:p>
-    <w:bookmarkEnd w:id="27"/>
-    <w:bookmarkEnd w:id="28"/>
+    <w:bookmarkEnd w:id="2"/>
+    <w:bookmarkEnd w:id="3"/>
     <w:p>
       <w:pPr>
         <w:pStyle w:val="Title"/>
@@ -1842,11 +1763,11 @@
         <w:pStyle w:val="Heading1"/>
         <w:autoSpaceDE w:val="0"/>
       </w:pPr>
-      <w:bookmarkStart w:id="29" w:name="_Toc488393759"/>
+      <w:bookmarkStart w:id="4" w:name="_Toc488393759"/>
       <w:r>
         <w:t>Abstract</w:t>
       </w:r>
-      <w:bookmarkEnd w:id="29"/>
+      <w:bookmarkEnd w:id="4"/>
     </w:p>
     <w:p>
       <w:pPr>
@@ -1856,16 +1777,40 @@
         <w:t xml:space="preserve">The Agricultural Water Use </w:t>
       </w:r>
       <w:r>
-        <w:t xml:space="preserve">(AWU) </w:t>
-      </w:r>
-      <w:r>
-        <w:t xml:space="preserve">Package was developed for simulating water use by agriculture in MODFLOW and GSFLOW models. Previously, simulating agricultural water use in MODFLOW and GSFLOW required external calculations for applying irrigation to model cells or HRUs, making it difficult to link surface water and groundwater supply to applied irrigation amounts. </w:t>
-      </w:r>
-      <w:r>
-        <w:t>T</w:t>
-      </w:r>
-      <w:r>
-        <w:t>he AWU Package</w:t>
+        <w:t>(A</w:t>
+      </w:r>
+      <w:r>
+        <w:t>G</w:t>
+      </w:r>
+      <w:r>
+        <w:t xml:space="preserve">WU) </w:t>
+      </w:r>
+      <w:r>
+        <w:t xml:space="preserve">Package was developed for simulating water use by agriculture in MODFLOW and GSFLOW models. </w:t>
+      </w:r>
+      <w:r>
+        <w:t>Conventional approaches for simulating</w:t>
+      </w:r>
+      <w:r>
+        <w:t xml:space="preserve"> agricultural water use </w:t>
+      </w:r>
+      <w:r>
+        <w:t>are not integrated within the broader hydrologic system, making it difficult to represent supply limitations on water use. Currently available approaches used in</w:t>
+      </w:r>
+      <w:r>
+        <w:t xml:space="preserve"> MODFLOW </w:t>
+      </w:r>
+      <w:r>
+        <w:t>rely on</w:t>
+      </w:r>
+      <w:r>
+        <w:t xml:space="preserve"> external calculations for </w:t>
+      </w:r>
+      <w:r>
+        <w:t>calculating irrigation demand and do not simulate soil water balance to estimate demand, which is problematic for regions with limited water supply for agriculture. AGWU</w:t>
+      </w:r>
+      <w:r>
+        <w:t xml:space="preserve"> Package</w:t>
       </w:r>
       <w:r>
         <w:t xml:space="preserve"> calculate</w:t>
@@ -1886,54 +1831,60 @@
         <w:t xml:space="preserve">and return flows </w:t>
       </w:r>
       <w:r>
-        <w:t xml:space="preserve">that are </w:t>
-      </w:r>
-      <w:r>
-        <w:t>dependent on</w:t>
-      </w:r>
-      <w:r>
-        <w:t xml:space="preserve"> </w:t>
-      </w:r>
-      <w:r>
-        <w:t>dynamic soil-water conditions,</w:t>
-      </w:r>
-      <w:r>
-        <w:t xml:space="preserve"> </w:t>
+        <w:t xml:space="preserve">simultaneously during a MODFLOW or GSFLOW simulation. Because </w:t>
+      </w:r>
+      <w:r>
+        <w:t xml:space="preserve">AGWU simulates </w:t>
+      </w:r>
+      <w:r>
+        <w:t xml:space="preserve">irrigation demands using a ET-demand </w:t>
+      </w:r>
+      <w:r>
+        <w:t xml:space="preserve">soil water balance </w:t>
+      </w:r>
+      <w:r>
+        <w:t>approach</w:t>
+      </w:r>
+      <w:r>
+        <w:t>, impacts of water supply on irrigation demand are represented</w:t>
+      </w:r>
+      <w:r>
+        <w:t xml:space="preserve">. </w:t>
+      </w:r>
+      <w:r>
+        <w:t>I</w:t>
+      </w:r>
+      <w:r>
+        <w:t>rrigation is explicitly simulated by applying diverted surface water and pumped groundwater to fields</w:t>
+      </w:r>
+      <w:r>
+        <w:t xml:space="preserve">. The </w:t>
+      </w:r>
+      <w:r>
+        <w:t>AGWU</w:t>
+      </w:r>
+      <w:r>
+        <w:t xml:space="preserve"> Package is integrated with the UZF1 and SFR2 Packages for MODFLOW simulations, and it is integrated with </w:t>
+      </w:r>
+      <w:r>
+        <w:t xml:space="preserve">the </w:t>
+      </w:r>
+      <w:r>
+        <w:t xml:space="preserve">PRMS </w:t>
+      </w:r>
+      <w:r>
+        <w:t>S</w:t>
+      </w:r>
+      <w:r>
+        <w:t xml:space="preserve">oilzone Module </w:t>
       </w:r>
       <w:r>
         <w:t xml:space="preserve">and </w:t>
       </w:r>
       <w:r>
-        <w:t xml:space="preserve">surface </w:t>
-      </w:r>
-      <w:r>
-        <w:t xml:space="preserve">water and groundwater availability. </w:t>
-      </w:r>
-      <w:r>
-        <w:t>I</w:t>
-      </w:r>
-      <w:r>
-        <w:t>rrigation is explicitly simulated by applying diverted surface water and pumped groundwater to fields</w:t>
-      </w:r>
-      <w:r>
-        <w:t xml:space="preserve">. The AWU Package is integrated with the UZF1 and SFR2 Packages for MODFLOW simulations, and it is integrated with </w:t>
-      </w:r>
-      <w:r>
         <w:t xml:space="preserve">the </w:t>
       </w:r>
       <w:r>
-        <w:t xml:space="preserve">PRMS </w:t>
-      </w:r>
-      <w:r>
-        <w:t xml:space="preserve">Soilzone Module </w:t>
-      </w:r>
-      <w:r>
-        <w:t xml:space="preserve">and </w:t>
-      </w:r>
-      <w:r>
-        <w:t xml:space="preserve">the </w:t>
-      </w:r>
-      <w:r>
         <w:t>SFR2</w:t>
       </w:r>
       <w:r>
@@ -1946,7 +1897,14 @@
         <w:t xml:space="preserve">Surface water diversions simulated by the SFR2 Package can be automatically applied as irrigation to UZF1 cells or PRMS HRUs. </w:t>
       </w:r>
       <w:r>
-        <w:t xml:space="preserve">Irrigation supplied by groundwater is calculated by the AWU Package, using the </w:t>
+        <w:t xml:space="preserve">Irrigation supplied by groundwater is calculated by the </w:t>
+      </w:r>
+      <w:r>
+        <w:lastRenderedPageBreak/>
+        <w:t>AGWU</w:t>
+      </w:r>
+      <w:r>
+        <w:t xml:space="preserve"> Package, using the </w:t>
       </w:r>
       <w:r>
         <w:t xml:space="preserve">same </w:t>
@@ -1976,11 +1934,7 @@
         <w:t xml:space="preserve"> as irrigation</w:t>
       </w:r>
       <w:r>
-        <w:t xml:space="preserve">. Groundwater irrigation can be the sole </w:t>
-      </w:r>
-      <w:r>
-        <w:lastRenderedPageBreak/>
-        <w:t xml:space="preserve">source of irrigation water or it can be calculated as the difference between the irrigation demand and surface water diversion when the surface water diversion is less than the irrigation demand. </w:t>
+        <w:t xml:space="preserve">. Groundwater irrigation can be the sole source of irrigation water or it can be calculated as the difference between the irrigation demand and surface water diversion when the surface water diversion is less than the irrigation demand. </w:t>
       </w:r>
     </w:p>
     <w:p>
@@ -1988,11 +1942,11 @@
         <w:pStyle w:val="Heading1"/>
         <w:autoSpaceDE w:val="0"/>
       </w:pPr>
-      <w:bookmarkStart w:id="30" w:name="_Toc488393760"/>
+      <w:bookmarkStart w:id="5" w:name="_Toc488393760"/>
       <w:r>
         <w:t>Introduction</w:t>
       </w:r>
-      <w:bookmarkEnd w:id="30"/>
+      <w:bookmarkEnd w:id="5"/>
     </w:p>
     <w:p>
       <w:pPr>
@@ -2002,7 +1956,10 @@
         <w:t>Agriculture is a major water-</w:t>
       </w:r>
       <w:r>
-        <w:t>use component in many basins in the western United States</w:t>
+        <w:t xml:space="preserve">use component in many basins </w:t>
+      </w:r>
+      <w:r>
+        <w:t>around the world</w:t>
       </w:r>
       <w:r>
         <w:t>,</w:t>
@@ -2017,7 +1974,13 @@
         <w:t xml:space="preserve">they </w:t>
       </w:r>
       <w:r>
-        <w:t>rely on external calculations to represent agricultural water use. Capabilities were added to MODFLOW and GSFLOW by creating a new MODFLOW package that can simulate</w:t>
+        <w:t xml:space="preserve">rely on </w:t>
+      </w:r>
+      <w:r>
+        <w:t>preprocessed demands</w:t>
+      </w:r>
+      <w:r>
+        <w:t>. Capabilities were added to MODFLOW and GSFLOW by creating a new MODFLOW package that can simulate</w:t>
       </w:r>
       <w:r>
         <w:t xml:space="preserve"> </w:t>
@@ -2050,13 +2013,16 @@
         <w:t xml:space="preserve">. </w:t>
       </w:r>
       <w:r>
-        <w:t>Because this new package is fully integrated into the MODFLOW and GSFLOW solutions</w:t>
+        <w:t>Because this new package is integrated into the MODFLOW and GSFLOW solutions</w:t>
       </w:r>
       <w:r>
         <w:t xml:space="preserve">, </w:t>
       </w:r>
       <w:r>
         <w:t>it can simulate water supply-limited conditions that leaves a portion of water demands unsatisfied</w:t>
+      </w:r>
+      <w:r>
+        <w:t>, or generate demands that change due to deficits in irrigation</w:t>
       </w:r>
       <w:r>
         <w:t xml:space="preserve">. </w:t>
@@ -2094,7 +2060,13 @@
         <w:t xml:space="preserve"> a hydrologic model, </w:t>
       </w:r>
       <w:r>
-        <w:t>including dynamic soil, vadose zone, and groundwater storages</w:t>
+        <w:t xml:space="preserve">including dynamic </w:t>
+      </w:r>
+      <w:r>
+        <w:t xml:space="preserve">surface water, </w:t>
+      </w:r>
+      <w:r>
+        <w:t>soil, vadose zone, and groundwater storages</w:t>
       </w:r>
       <w:r>
         <w:t xml:space="preserve">. </w:t>
@@ -2121,7 +2093,26 @@
         <w:t xml:space="preserve"> follow climatic conditions </w:t>
       </w:r>
       <w:r>
-        <w:t xml:space="preserve">impact ET directly due to reductions in irrigated area, and also </w:t>
+        <w:t xml:space="preserve">impact ET directly due to reductions in </w:t>
+      </w:r>
+      <w:r>
+        <w:lastRenderedPageBreak/>
+        <w:t xml:space="preserve">antecedent soil moisture and </w:t>
+      </w:r>
+      <w:r>
+        <w:t>irrigated area</w:t>
+      </w:r>
+      <w:r>
+        <w:t>s</w:t>
+      </w:r>
+      <w:r>
+        <w:t xml:space="preserve">, </w:t>
+      </w:r>
+      <w:r>
+        <w:t>and</w:t>
+      </w:r>
+      <w:r>
+        <w:t xml:space="preserve"> </w:t>
       </w:r>
       <w:r>
         <w:t xml:space="preserve">indirectly </w:t>
@@ -2171,67 +2162,29 @@
       <w:r>
         <w:t xml:space="preserve"> </w:t>
       </w:r>
-      <w:bookmarkStart w:id="31" w:name="_GoBack"/>
-      <w:bookmarkEnd w:id="31"/>
+      <w:r>
+        <w:t xml:space="preserve">Integrated hydrologic models that represent both natural hydrologic processes and water use by humans provide useful tools for water resources planning and management. The </w:t>
+      </w:r>
+      <w:r>
+        <w:t>Agricultural Water-Use</w:t>
+      </w:r>
+      <w:r>
+        <w:t xml:space="preserve"> </w:t>
+      </w:r>
+      <w:r>
+        <w:t xml:space="preserve">(AGWU; pronounced as the Spanish word agua) </w:t>
+      </w:r>
+      <w:r>
+        <w:t xml:space="preserve">Package for MODFLOW and GSFLOW provides a wholistic approach for representing agricultural water use in an integrated hydrologic model that can be used for planning and for assessing impacts of agriculture on other water-use sectors, such as by municipalities, households, and industry. </w:t>
+      </w:r>
     </w:p>
     <w:p>
       <w:pPr>
-        <w:pStyle w:val="BodyText"/>
-      </w:pPr>
-      <w:r>
-        <w:lastRenderedPageBreak/>
-        <w:t xml:space="preserve">The Agricultural Water-Use (AWU) Package was developed for MODFLOW-NWT and GSFLOW </w:t>
-      </w:r>
-      <w:r>
-        <w:t>(Niswonger and others, 2011; Markstrom and others, 2008)</w:t>
-      </w:r>
-      <w:r>
-        <w:t xml:space="preserve">. The AWU Package works with the Streamflow-Routing (SFR2) and the Unsaturated Flow (UZF1) Packages, and includes capabilities for simulating pumping wells, similar to the WELL Package for MODFLOW-NWT. The AWU </w:t>
-      </w:r>
-      <w:r>
-        <w:t xml:space="preserve">Package </w:t>
-      </w:r>
-      <w:r>
-        <w:t>has 4 major capabilities, including 1) apply water flowing in SFR2 diversion segments as infiltration to UZF1</w:t>
-      </w:r>
-      <w:r>
-        <w:t>/PRMS</w:t>
-      </w:r>
-      <w:r>
-        <w:t xml:space="preserve"> cells</w:t>
-      </w:r>
-      <w:r>
-        <w:t>/HRUs</w:t>
-      </w:r>
-      <w:r>
-        <w:t>; 2) apply water pumped by wells in the AWU Package as infiltration to UZF1</w:t>
-      </w:r>
-      <w:r>
-        <w:t>/PRMS</w:t>
-      </w:r>
-      <w:r>
-        <w:t xml:space="preserve"> cells</w:t>
-      </w:r>
-      <w:r>
-        <w:t>/HRUs</w:t>
-      </w:r>
-      <w:r>
-        <w:t>; 3) automatically pump water in wells to supplement SFR2 diversions when the available flow in a diversion segment is less than demand; and 4) calculate irrigation demand using the UZF1</w:t>
-      </w:r>
-      <w:r>
-        <w:t>/PRMS</w:t>
-      </w:r>
-      <w:r>
-        <w:t xml:space="preserve"> ET deficit (ETo-ETa). Option 4 includes sub-irrigation where the ET demand </w:t>
-      </w:r>
-      <w:r>
-        <w:t>can be</w:t>
-      </w:r>
-      <w:r>
-        <w:t xml:space="preserve"> supplemented by groundwater.</w:t>
-      </w:r>
-      <w:r>
-        <w:t xml:space="preserve"> As irrigation water can be explicitly applied to cells/HRUs, and water consumption by plants (evapotranspiration; ET) is simulated using soil-water balance, both surface water and groundwater return flows also can be simulated. </w:t>
+        <w:pStyle w:val="Heading1"/>
+        <w:autoSpaceDE w:val="0"/>
+      </w:pPr>
+      <w:r>
+        <w:t>Purpose and Scope</w:t>
       </w:r>
     </w:p>
     <w:p>
@@ -2239,40 +2192,95 @@
         <w:pStyle w:val="BodyText"/>
       </w:pPr>
       <w:r>
-        <w:t xml:space="preserve">Use of the AWU Package does not require changes to the input files for any other MODFLOW Package or GSFLOW Module. </w:t>
-      </w:r>
-      <w:r>
-        <w:t>All exchanges between different packages (SFR2, UZF1, and AWU) are calculated within the AW</w:t>
-      </w:r>
-      <w:r>
-        <w:t xml:space="preserve">U Package; however, the SFR2 and </w:t>
-      </w:r>
-      <w:r>
-        <w:t xml:space="preserve">UZF1 Packages must be active in </w:t>
-      </w:r>
-      <w:r>
-        <w:t xml:space="preserve">MODFLOW and GSFLOW in </w:t>
-      </w:r>
-      <w:r>
-        <w:t xml:space="preserve">order to </w:t>
-      </w:r>
-      <w:r>
-        <w:t>divert surface water and apply irrigation water to cells/HRUs</w:t>
-      </w:r>
-      <w:r>
-        <w:t xml:space="preserve">. Diversion segments must be specified within the SFR2 Package in order to apply diverted water as irrigation. All data for supplementary and irrigation wells is specified within the AWU Package input file; the AWU Package calculates and applies its own boundary conditions to the groundwater flow equation for representing </w:t>
-      </w:r>
-      <w:r>
-        <w:t>groundwater pump</w:t>
-      </w:r>
-      <w:r>
-        <w:t>ed</w:t>
-      </w:r>
-      <w:r>
-        <w:t xml:space="preserve"> by wells</w:t>
-      </w:r>
-      <w:r>
-        <w:t>.</w:t>
+        <w:t>This report describes t</w:t>
+      </w:r>
+      <w:r>
+        <w:t>he Agricultural W</w:t>
+      </w:r>
+      <w:r>
+        <w:t>ater-Use</w:t>
+      </w:r>
+      <w:r>
+        <w:t xml:space="preserve"> Package developed for MODFLOW-NWT and GSFLOW </w:t>
+      </w:r>
+      <w:r>
+        <w:t>(Niswonger and others, 2011; Markstrom and others, 2008)</w:t>
+      </w:r>
+      <w:r>
+        <w:t xml:space="preserve">. The </w:t>
+      </w:r>
+      <w:r>
+        <w:t>AGWU</w:t>
+      </w:r>
+      <w:r>
+        <w:t xml:space="preserve"> Package works with the Streamflow-Routing (SFR2) and the Unsaturated Flow (UZF1) Packages, and includes capabilities for simulating pumping wells, </w:t>
+      </w:r>
+      <w:r>
+        <w:t>like</w:t>
+      </w:r>
+      <w:r>
+        <w:t xml:space="preserve"> the WELL Package for MODFLOW-NWT. The </w:t>
+      </w:r>
+      <w:r>
+        <w:t>AGWU</w:t>
+      </w:r>
+      <w:r>
+        <w:t xml:space="preserve"> </w:t>
+      </w:r>
+      <w:r>
+        <w:t xml:space="preserve">Package </w:t>
+      </w:r>
+      <w:r>
+        <w:t>has 4 major capabilities, including 1) apply water flowing in SFR2 diversion segments as infiltration to UZF1</w:t>
+      </w:r>
+      <w:r>
+        <w:t>/PRMS</w:t>
+      </w:r>
+      <w:r>
+        <w:t xml:space="preserve"> cells</w:t>
+      </w:r>
+      <w:r>
+        <w:t>/HRUs</w:t>
+      </w:r>
+      <w:r>
+        <w:t xml:space="preserve">; 2) apply water pumped by wells in the </w:t>
+      </w:r>
+      <w:r>
+        <w:t>AGWU</w:t>
+      </w:r>
+      <w:r>
+        <w:t xml:space="preserve"> Package as infiltration to UZF1</w:t>
+      </w:r>
+      <w:r>
+        <w:t>/PRMS</w:t>
+      </w:r>
+      <w:r>
+        <w:t xml:space="preserve"> cells</w:t>
+      </w:r>
+      <w:r>
+        <w:t>/HRUs</w:t>
+      </w:r>
+      <w:r>
+        <w:t>; 3) automatically pump water in wells to supplement SFR2 diversions when the available flow in a diversion segment is less than demand; and 4) calculate irrigation demand using the UZF1</w:t>
+      </w:r>
+      <w:r>
+        <w:t>/PRMS</w:t>
+      </w:r>
+      <w:r>
+        <w:t xml:space="preserve"> ET deficit (ETo-ETa). Option 4 includes sub-irrigation where the ET demand </w:t>
+      </w:r>
+      <w:r>
+        <w:t>can be</w:t>
+      </w:r>
+      <w:r>
+        <w:t xml:space="preserve"> supplemented by groundwater.</w:t>
+      </w:r>
+      <w:r>
+        <w:t xml:space="preserve"> As irrigation water can be explicitly applied to cells/HRUs, </w:t>
+      </w:r>
+      <w:r>
+        <w:lastRenderedPageBreak/>
+        <w:t xml:space="preserve">and water consumption by plants (evapotranspiration; ET) is simulated using soil-water balance, both surface water and groundwater return flows also can be simulated. </w:t>
       </w:r>
     </w:p>
     <w:p>
@@ -2280,183 +2288,2963 @@
         <w:pStyle w:val="BodyText"/>
       </w:pPr>
       <w:r>
-        <w:lastRenderedPageBreak/>
-        <w:t xml:space="preserve">The </w:t>
-      </w:r>
-      <w:r>
-        <w:t>AWU</w:t>
-      </w:r>
-      <w:r>
-        <w:t xml:space="preserve"> Package</w:t>
-      </w:r>
-      <w:r>
-        <w:t xml:space="preserve"> can be used to simulate agricultural water use with three different configurations</w:t>
-      </w:r>
-      <w:r>
-        <w:t xml:space="preserve"> (Figure 1)</w:t>
-      </w:r>
-      <w:r>
-        <w:t xml:space="preserve">: 1) </w:t>
-      </w:r>
-      <w:r>
-        <w:t>Surfac</w:t>
-      </w:r>
-      <w:r>
-        <w:t>e water</w:t>
-      </w:r>
-      <w:r>
-        <w:t xml:space="preserve"> diversions are specified in the SFR2 Package and represent irrigation demand,</w:t>
-      </w:r>
-      <w:r>
-        <w:t xml:space="preserve"> all or a portion of irrigation water is</w:t>
+        <w:t xml:space="preserve">Use of the </w:t>
+      </w:r>
+      <w:r>
+        <w:t>AGWU</w:t>
+      </w:r>
+      <w:r>
+        <w:t xml:space="preserve"> Package does not require changes to the input files for any other MODFLOW Package or GSFLOW Module. </w:t>
+      </w:r>
+      <w:r>
+        <w:t xml:space="preserve">All exchanges between different packages (SFR2, UZF1, and </w:t>
+      </w:r>
+      <w:r>
+        <w:t>AGWU</w:t>
+      </w:r>
+      <w:r>
+        <w:t xml:space="preserve">) are calculated within the </w:t>
+      </w:r>
+      <w:r>
+        <w:t>AGWU</w:t>
+      </w:r>
+      <w:r>
+        <w:t xml:space="preserve"> Package; however, the SFR2 and </w:t>
+      </w:r>
+      <w:r>
+        <w:t xml:space="preserve">UZF1 Packages must be active in </w:t>
+      </w:r>
+      <w:r>
+        <w:t xml:space="preserve">MODFLOW and GSFLOW </w:t>
+      </w:r>
+      <w:r>
+        <w:t>to</w:t>
       </w:r>
       <w:r>
         <w:t xml:space="preserve"> </w:t>
       </w:r>
       <w:r>
-        <w:t>explicitly applied to UZF1 cells or PRMS HRUs and ET and return flows are simulated</w:t>
-      </w:r>
-      <w:r>
-        <w:t>,</w:t>
-      </w:r>
-      <w:r>
-        <w:t xml:space="preserve"> or diverted water is removed from the model, assuming complete consumption of diverted water</w:t>
-      </w:r>
-      <w:r>
-        <w:t>;</w:t>
-      </w:r>
-      <w:r>
-        <w:t xml:space="preserve"> </w:t>
-      </w:r>
-      <w:r>
-        <w:t xml:space="preserve">2) </w:t>
-      </w:r>
-      <w:r>
-        <w:t>Surfac</w:t>
-      </w:r>
-      <w:r>
-        <w:t xml:space="preserve">e water diversions are specified in the SFR2 Package or groundwater pumping rates are specified in the AWU Package and represent irrigation demand, or surface water diversions are specified to represent irrigation demand and surface water shortfalls are used to calculate supplementary groundwater pumping, irrigation water is removed from the model assuming complete consumption or is applied to cells/HRUs to simulate ET and return flows; 3) irrigation demand is calculated using the ET deficit in UZF1 or PRMS, and surface water diversions and groundwater pumping rates are calculated by the model </w:t>
-      </w:r>
-      <w:r>
-        <w:t xml:space="preserve">and applied to cells/RHUs </w:t>
-      </w:r>
-      <w:r>
-        <w:t>to minimize the ET deficit</w:t>
-      </w:r>
-      <w:r>
-        <w:t>, maximum surface water diversions and pumping rates are specified in the SFR2 and AWU Packages, respectively.</w:t>
+        <w:t>divert surface water and apply irrigation water to cells/HRUs</w:t>
+      </w:r>
+      <w:r>
+        <w:t xml:space="preserve">. Diversion segments must be specified within the SFR2 Package in order to apply diverted water as irrigation. All data for supplementary and irrigation wells is specified within the </w:t>
+      </w:r>
+      <w:r>
+        <w:t>AGWU</w:t>
+      </w:r>
+      <w:r>
+        <w:t xml:space="preserve"> Package input file; the </w:t>
+      </w:r>
+      <w:r>
+        <w:t>AGWU</w:t>
+      </w:r>
+      <w:r>
+        <w:t xml:space="preserve"> Package calculates and applies its own boundary conditions to the groundwater flow equation for representing </w:t>
+      </w:r>
+      <w:r>
+        <w:t>groundwater pump</w:t>
+      </w:r>
+      <w:r>
+        <w:t>ed</w:t>
+      </w:r>
+      <w:r>
+        <w:t xml:space="preserve"> by wells</w:t>
+      </w:r>
+      <w:r>
+        <w:t>.</w:t>
       </w:r>
     </w:p>
     <w:p>
       <w:pPr>
-        <w:pStyle w:val="BodyText"/>
-      </w:pPr>
-      <w:r>
-        <w:t>The AWU Package is activated by specifying a file type of “AWU” within the MODFLOW-NWT Name file. The AWU input file contains 3 types of data, including 1) Options, 2) Well List, and 3) Stress Period data for specifying connectivity between segments and irrigation cells, supplemental wells and diversion segments, and irrigation wells and irrigation cells.</w:t>
-      </w:r>
-      <w:r>
-        <w:t xml:space="preserve"> </w:t>
+        <w:pStyle w:val="Heading1"/>
+        <w:autoSpaceDE w:val="0"/>
+      </w:pPr>
+      <w:r>
+        <w:t>Description of the Agricultural Water Use Package</w:t>
       </w:r>
     </w:p>
     <w:p>
       <w:pPr>
-        <w:pStyle w:val="FigureCaption"/>
-      </w:pPr>
-      <w:bookmarkStart w:id="32" w:name="_Toc488403565"/>
-      <w:ins w:id="33" w:author="DOI" w:date="2017-09-18T20:14:00Z">
-        <w:r>
-          <w:t>Illustration of using proportionally sized circles to represent well withdrawal magnitudes. Modified from Kresse and others (2014).</w:t>
-        </w:r>
-      </w:ins>
-      <w:del w:id="34" w:author="DOI" w:date="2017-09-18T20:14:00Z">
-        <w:r>
-          <w:delText>Illustration of using proportionally sized circles to represent well withdrawal magnitudes</w:delText>
-        </w:r>
-        <w:r>
-          <w:delText xml:space="preserve"> (Kresse and others, 2014)</w:delText>
-        </w:r>
-        <w:r>
-          <w:delText>.</w:delText>
-        </w:r>
-      </w:del>
-      <w:bookmarkEnd w:id="32"/>
+        <w:pStyle w:val="Heading2"/>
+      </w:pPr>
+      <w:r>
+        <w:t>Surface Water Irrigation</w:t>
+      </w:r>
     </w:p>
     <w:p>
       <w:pPr>
         <w:pStyle w:val="BodyText"/>
-        <w:rPr>
-          <w:ins w:id="35" w:author="DOI" w:date="2017-09-18T19:53:00Z"/>
-        </w:rPr>
-      </w:pPr>
-      <w:ins w:id="36" w:author="DOI" w:date="2017-09-18T19:53:00Z">
-        <w:r>
-          <w:t xml:space="preserve">The </w:t>
-        </w:r>
-      </w:ins>
+      </w:pPr>
+      <w:r>
+        <w:t xml:space="preserve">The </w:t>
+      </w:r>
+      <w:r>
+        <w:t>AGWU</w:t>
+      </w:r>
+      <w:r>
+        <w:t xml:space="preserve"> Package</w:t>
+      </w:r>
+      <w:r>
+        <w:t xml:space="preserve"> can be used to simulate agricultural water use with three different configurations</w:t>
+      </w:r>
+      <w:r>
+        <w:t xml:space="preserve"> (Figure 1)</w:t>
+      </w:r>
+      <w:r>
+        <w:t xml:space="preserve">: 1) </w:t>
+      </w:r>
+      <w:r>
+        <w:t>Surfac</w:t>
+      </w:r>
+      <w:r>
+        <w:t>e water</w:t>
+      </w:r>
+      <w:r>
+        <w:t xml:space="preserve"> diversions are specified in the SFR2 Package and </w:t>
+      </w:r>
+      <w:r>
+        <w:t>specified diverted amounts satisfy the</w:t>
+      </w:r>
+      <w:r>
+        <w:t xml:space="preserve"> irrigation demand,</w:t>
+      </w:r>
+      <w:r>
+        <w:t xml:space="preserve"> all or a portion of irrigation water is</w:t>
+      </w:r>
+      <w:r>
+        <w:t xml:space="preserve"> </w:t>
+      </w:r>
+      <w:r>
+        <w:t>explicitly applied to UZF1 cells or PRMS HRUs and ET and return flows are simulated</w:t>
+      </w:r>
+      <w:r>
+        <w:t>,</w:t>
+      </w:r>
+      <w:r>
+        <w:t xml:space="preserve"> or diverted water is removed from the model, assuming complete consumption of diverted water</w:t>
+      </w:r>
+      <w:r>
+        <w:t>;</w:t>
+      </w:r>
+      <w:r>
+        <w:t xml:space="preserve"> </w:t>
+      </w:r>
+      <w:r>
+        <w:t xml:space="preserve">2) </w:t>
+      </w:r>
+      <w:r>
+        <w:t>Surfac</w:t>
+      </w:r>
+      <w:r>
+        <w:t xml:space="preserve">e water diversions are specified in the SFR2 Package or groundwater pumping rates are specified in the </w:t>
+      </w:r>
+      <w:r>
+        <w:t>AGWU</w:t>
+      </w:r>
+      <w:r>
+        <w:t xml:space="preserve"> Package and represent irrigation demand, or surface water diversions are specified to </w:t>
+      </w:r>
+      <w:r>
+        <w:t>satisfy</w:t>
+      </w:r>
+      <w:r>
+        <w:t xml:space="preserve"> irrigation demand</w:t>
+      </w:r>
+      <w:r>
+        <w:t>,</w:t>
+      </w:r>
+      <w:r>
+        <w:t xml:space="preserve"> and surface water shortfalls are used to calculate supplementary groundwater pumping, irrigation water is removed from the model assuming </w:t>
+      </w:r>
+      <w:r>
+        <w:lastRenderedPageBreak/>
+        <w:t>complete consumption or is applied to cells/HRUs to simulate ET and return flows; 3) irrigation demand is calculated using the ET deficit in UZF1 or PRMS</w:t>
+      </w:r>
+      <w:r>
+        <w:t xml:space="preserve"> calculated using soil-water balance</w:t>
+      </w:r>
+      <w:r>
+        <w:t xml:space="preserve">, and surface water diversions and groundwater pumping rates are calculated by the model </w:t>
+      </w:r>
+      <w:r>
+        <w:t>and applied to cells/</w:t>
+      </w:r>
+      <w:r>
+        <w:t>HR</w:t>
+      </w:r>
+      <w:r>
+        <w:t xml:space="preserve">Us </w:t>
+      </w:r>
+      <w:r>
+        <w:t>to minimize the ET deficit</w:t>
+      </w:r>
+      <w:r>
+        <w:t xml:space="preserve">, maximum surface water diversions and pumping rates are specified in the SFR2 and </w:t>
+      </w:r>
+      <w:r>
+        <w:t>AGWU</w:t>
+      </w:r>
+      <w:r>
+        <w:t xml:space="preserve"> Packages, respectively.</w:t>
+      </w:r>
     </w:p>
     <w:p>
       <w:pPr>
-        <w:pStyle w:val="Heading2"/>
-      </w:pPr>
-      <w:r>
-        <w:lastRenderedPageBreak/>
-        <w:t>Limitation</w:t>
+        <w:pStyle w:val="BodyText"/>
+      </w:pPr>
+      <w:r>
+        <w:t xml:space="preserve">Consumption of water by agriculture (ETa) can be represented using three approaches, depending upon data availability and the purpose of the model. The </w:t>
+      </w:r>
+      <w:r>
+        <w:t xml:space="preserve">first and </w:t>
+      </w:r>
+      <w:r>
+        <w:t xml:space="preserve">simplest approach for simulating </w:t>
+      </w:r>
+      <w:r>
+        <w:t>irrigation and crop consumption</w:t>
+      </w:r>
+      <w:r>
+        <w:t xml:space="preserve"> is </w:t>
+      </w:r>
+      <w:r>
+        <w:t xml:space="preserve">used for MODFLOW simulations </w:t>
+      </w:r>
+      <w:r>
+        <w:t xml:space="preserve">to remove some fraction of the irrigation demand from the model. For example, a </w:t>
+      </w:r>
+      <w:r>
+        <w:t xml:space="preserve">surface water </w:t>
+      </w:r>
+      <w:r>
+        <w:t xml:space="preserve">diversion </w:t>
+      </w:r>
+      <w:r>
+        <w:t>in the SFR2 Package can be</w:t>
+      </w:r>
+      <w:r>
+        <w:t xml:space="preserve"> used for irrigating a group of cells </w:t>
+      </w:r>
+      <w:r>
+        <w:t xml:space="preserve">that contain agricultural fields. </w:t>
+      </w:r>
+      <w:r>
+        <w:t>For the simplest case</w:t>
+      </w:r>
+      <w:r>
+        <w:t>,</w:t>
+      </w:r>
+      <w:r>
+        <w:t xml:space="preserve"> an efficiency factor is used to partition irrigation into </w:t>
+      </w:r>
+      <w:r>
+        <w:t xml:space="preserve">crop </w:t>
+      </w:r>
+      <w:r>
+        <w:t xml:space="preserve">consumption </w:t>
+      </w:r>
+      <w:r>
+        <w:t xml:space="preserve">(ETa) </w:t>
+      </w:r>
+      <w:r>
+        <w:t>and return flow</w:t>
+      </w:r>
+      <w:r>
+        <w:t xml:space="preserve"> as:</w:t>
       </w:r>
     </w:p>
     <w:p>
       <w:pPr>
         <w:pStyle w:val="BodyText"/>
-      </w:pPr>
-      <w:ins w:id="37" w:author="DOI" w:date="2017-09-18T20:00:00Z">
-        <w:r>
-          <w:t xml:space="preserve">As </w:t>
-        </w:r>
-      </w:ins>
-      <w:bookmarkStart w:id="38" w:name="_Toc488403566"/>
-      <w:r>
-        <w:t xml:space="preserve">The </w:t>
-      </w:r>
-      <w:r>
-        <w:t>f</w:t>
-      </w:r>
-      <w:r>
-        <w:t xml:space="preserve">ootprint </w:t>
-      </w:r>
-      <w:r>
-        <w:t xml:space="preserve">is NOT </w:t>
-      </w:r>
-      <w:del w:id="39" w:author="DOI" w:date="2017-09-18T20:02:00Z">
-        <w:r>
-          <w:delText xml:space="preserve">a capture zone, or </w:delText>
-        </w:r>
-      </w:del>
-      <w:r>
-        <w:t>the area that contributes recharge to the wells. It is solely a visualization of the magnitude of pumping, centered on the wells</w:t>
-      </w:r>
-      <w:r>
-        <w:t xml:space="preserve"> (Goode, 201</w:t>
-      </w:r>
-      <w:r>
-        <w:t>6</w:t>
-      </w:r>
-      <w:r>
-        <w:t>)</w:t>
+        <w:ind w:left="2880"/>
+      </w:pPr>
+      <m:oMath>
+        <m:sSub>
+          <m:sSubPr>
+            <m:ctrlPr>
+              <w:rPr>
+                <w:rFonts w:ascii="Cambria Math" w:hAnsi="Cambria Math"/>
+                <w:i/>
+              </w:rPr>
+            </m:ctrlPr>
+          </m:sSubPr>
+          <m:e>
+            <m:r>
+              <w:rPr>
+                <w:rFonts w:ascii="Cambria Math" w:hAnsi="Cambria Math"/>
+              </w:rPr>
+              <m:t>ET</m:t>
+            </m:r>
+          </m:e>
+          <m:sub>
+            <m:r>
+              <w:rPr>
+                <w:rFonts w:ascii="Cambria Math" w:hAnsi="Cambria Math"/>
+              </w:rPr>
+              <m:t>a</m:t>
+            </m:r>
+          </m:sub>
+        </m:sSub>
+        <m:r>
+          <w:rPr>
+            <w:rFonts w:ascii="Cambria Math" w:hAnsi="Cambria Math"/>
+          </w:rPr>
+          <m:t>=</m:t>
+        </m:r>
+        <m:f>
+          <m:fPr>
+            <m:ctrlPr>
+              <w:rPr>
+                <w:rFonts w:ascii="Cambria Math" w:hAnsi="Cambria Math"/>
+                <w:i/>
+              </w:rPr>
+            </m:ctrlPr>
+          </m:fPr>
+          <m:num>
+            <m:r>
+              <w:rPr>
+                <w:rFonts w:ascii="Cambria Math" w:hAnsi="Cambria Math"/>
+              </w:rPr>
+              <m:t>EF*</m:t>
+            </m:r>
+            <m:sSub>
+              <m:sSubPr>
+                <m:ctrlPr>
+                  <w:rPr>
+                    <w:rFonts w:ascii="Cambria Math" w:hAnsi="Cambria Math"/>
+                    <w:i/>
+                  </w:rPr>
+                </m:ctrlPr>
+              </m:sSubPr>
+              <m:e>
+                <m:r>
+                  <w:rPr>
+                    <w:rFonts w:ascii="Cambria Math" w:hAnsi="Cambria Math"/>
+                  </w:rPr>
+                  <m:t>Q</m:t>
+                </m:r>
+              </m:e>
+              <m:sub>
+                <m:r>
+                  <w:rPr>
+                    <w:rFonts w:ascii="Cambria Math" w:hAnsi="Cambria Math"/>
+                  </w:rPr>
+                  <m:t>SFR</m:t>
+                </m:r>
+              </m:sub>
+            </m:sSub>
+          </m:num>
+          <m:den>
+            <m:sSub>
+              <m:sSubPr>
+                <m:ctrlPr>
+                  <w:rPr>
+                    <w:rFonts w:ascii="Cambria Math" w:hAnsi="Cambria Math"/>
+                    <w:i/>
+                  </w:rPr>
+                </m:ctrlPr>
+              </m:sSubPr>
+              <m:e>
+                <m:r>
+                  <w:rPr>
+                    <w:rFonts w:ascii="Cambria Math" w:hAnsi="Cambria Math"/>
+                  </w:rPr>
+                  <m:t>A</m:t>
+                </m:r>
+              </m:e>
+              <m:sub>
+                <m:r>
+                  <w:rPr>
+                    <w:rFonts w:ascii="Cambria Math" w:hAnsi="Cambria Math"/>
+                  </w:rPr>
+                  <m:t>c</m:t>
+                </m:r>
+              </m:sub>
+            </m:sSub>
+          </m:den>
+        </m:f>
+      </m:oMath>
+      <w:r>
+        <w:tab/>
       </w:r>
       <w:r>
         <w:t>.</w:t>
       </w:r>
-      <w:bookmarkEnd w:id="38"/>
+      <w:r>
+        <w:tab/>
+      </w:r>
+      <w:r>
+        <w:tab/>
+      </w:r>
+      <w:r>
+        <w:tab/>
+      </w:r>
+      <w:r>
+        <w:tab/>
+      </w:r>
+      <w:r>
+        <w:tab/>
+        <w:t>(1)</w:t>
+      </w:r>
     </w:p>
     <w:p>
       <w:pPr>
+        <w:pStyle w:val="BodyText"/>
+        <w:ind w:firstLine="0"/>
+      </w:pPr>
+      <w:r>
+        <w:t xml:space="preserve">Where </w:t>
+      </w:r>
+      <m:oMath>
+        <m:sSub>
+          <m:sSubPr>
+            <m:ctrlPr>
+              <w:rPr>
+                <w:rFonts w:ascii="Cambria Math" w:hAnsi="Cambria Math"/>
+                <w:i/>
+              </w:rPr>
+            </m:ctrlPr>
+          </m:sSubPr>
+          <m:e>
+            <m:r>
+              <w:rPr>
+                <w:rFonts w:ascii="Cambria Math" w:hAnsi="Cambria Math"/>
+              </w:rPr>
+              <m:t>ET</m:t>
+            </m:r>
+          </m:e>
+          <m:sub>
+            <m:r>
+              <w:rPr>
+                <w:rFonts w:ascii="Cambria Math" w:hAnsi="Cambria Math"/>
+              </w:rPr>
+              <m:t>a</m:t>
+            </m:r>
+          </m:sub>
+        </m:sSub>
+      </m:oMath>
+      <w:r>
+        <w:t xml:space="preserve"> is the actual ET consumed by </w:t>
+      </w:r>
+      <w:r>
+        <w:t>crops</w:t>
+      </w:r>
+      <w:r>
+        <w:t>, LT</w:t>
+      </w:r>
+      <w:r>
+        <w:rPr>
+          <w:vertAlign w:val="superscript"/>
+        </w:rPr>
+        <w:t>-1</w:t>
+      </w:r>
+      <w:r>
+        <w:t xml:space="preserve">; </w:t>
+      </w:r>
+      <m:oMath>
+        <m:r>
+          <w:rPr>
+            <w:rFonts w:ascii="Cambria Math" w:hAnsi="Cambria Math"/>
+          </w:rPr>
+          <m:t>EF</m:t>
+        </m:r>
+      </m:oMath>
+      <w:r>
+        <w:t xml:space="preserve"> is the irrigation efficiency factor</w:t>
+      </w:r>
+      <w:r>
+        <w:t xml:space="preserve"> specified in the AGWU input file</w:t>
+      </w:r>
+      <w:r>
+        <w:t xml:space="preserve">; </w:t>
+      </w:r>
+      <m:oMath>
+        <m:sSub>
+          <m:sSubPr>
+            <m:ctrlPr>
+              <w:rPr>
+                <w:rFonts w:ascii="Cambria Math" w:hAnsi="Cambria Math"/>
+                <w:i/>
+              </w:rPr>
+            </m:ctrlPr>
+          </m:sSubPr>
+          <m:e>
+            <m:r>
+              <w:rPr>
+                <w:rFonts w:ascii="Cambria Math" w:hAnsi="Cambria Math"/>
+              </w:rPr>
+              <m:t>Q</m:t>
+            </m:r>
+          </m:e>
+          <m:sub>
+            <m:r>
+              <w:rPr>
+                <w:rFonts w:ascii="Cambria Math" w:hAnsi="Cambria Math"/>
+              </w:rPr>
+              <m:t>SFR</m:t>
+            </m:r>
+          </m:sub>
+        </m:sSub>
+      </m:oMath>
+      <w:r>
+        <w:t xml:space="preserve"> is the diversion flow rate specified in the SFR2 input file, L</w:t>
+      </w:r>
+      <w:r>
+        <w:rPr>
+          <w:vertAlign w:val="superscript"/>
+        </w:rPr>
+        <w:t>3</w:t>
+      </w:r>
+      <w:r>
+        <w:t>T</w:t>
+      </w:r>
+      <w:r>
+        <w:rPr>
+          <w:vertAlign w:val="superscript"/>
+        </w:rPr>
+        <w:t>-1</w:t>
+      </w:r>
+      <w:r>
+        <w:t xml:space="preserve">; and </w:t>
+      </w:r>
+      <m:oMath>
+        <m:sSub>
+          <m:sSubPr>
+            <m:ctrlPr>
+              <w:rPr>
+                <w:rFonts w:ascii="Cambria Math" w:hAnsi="Cambria Math"/>
+                <w:i/>
+              </w:rPr>
+            </m:ctrlPr>
+          </m:sSubPr>
+          <m:e>
+            <m:r>
+              <w:rPr>
+                <w:rFonts w:ascii="Cambria Math" w:hAnsi="Cambria Math"/>
+              </w:rPr>
+              <m:t>A</m:t>
+            </m:r>
+          </m:e>
+          <m:sub>
+            <m:r>
+              <w:rPr>
+                <w:rFonts w:ascii="Cambria Math" w:hAnsi="Cambria Math"/>
+              </w:rPr>
+              <m:t>c</m:t>
+            </m:r>
+          </m:sub>
+        </m:sSub>
+      </m:oMath>
+      <w:r>
+        <w:t xml:space="preserve"> is the area of fields irrigated by the diversion. Accordingly, the amount of water that will be applied to cells </w:t>
+      </w:r>
+      <w:r>
+        <w:t>from an</w:t>
+      </w:r>
+      <w:r>
+        <w:t xml:space="preserve"> </w:t>
+      </w:r>
+      <w:r>
+        <w:t>SFR2</w:t>
+      </w:r>
+      <w:r>
+        <w:t xml:space="preserve"> diversion </w:t>
+      </w:r>
+      <w:r>
+        <w:t>is:</w:t>
+      </w:r>
+    </w:p>
+    <w:p>
+      <w:pPr>
+        <w:pStyle w:val="BodyText"/>
+        <w:ind w:left="2880"/>
+      </w:pPr>
+      <m:oMath>
+        <m:sSub>
+          <m:sSubPr>
+            <m:ctrlPr>
+              <w:rPr>
+                <w:rFonts w:ascii="Cambria Math" w:hAnsi="Cambria Math"/>
+                <w:i/>
+              </w:rPr>
+            </m:ctrlPr>
+          </m:sSubPr>
+          <m:e>
+            <m:r>
+              <w:rPr>
+                <w:rFonts w:ascii="Cambria Math" w:hAnsi="Cambria Math"/>
+              </w:rPr>
+              <m:t>IRR</m:t>
+            </m:r>
+          </m:e>
+          <m:sub>
+            <m:r>
+              <w:rPr>
+                <w:rFonts w:ascii="Cambria Math" w:hAnsi="Cambria Math"/>
+              </w:rPr>
+              <m:t>div</m:t>
+            </m:r>
+          </m:sub>
+        </m:sSub>
+        <m:r>
+          <w:rPr>
+            <w:rFonts w:ascii="Cambria Math" w:hAnsi="Cambria Math"/>
+          </w:rPr>
+          <m:t>=</m:t>
+        </m:r>
+        <m:f>
+          <m:fPr>
+            <m:ctrlPr>
+              <w:rPr>
+                <w:rFonts w:ascii="Cambria Math" w:hAnsi="Cambria Math"/>
+                <w:i/>
+              </w:rPr>
+            </m:ctrlPr>
+          </m:fPr>
+          <m:num>
+            <m:r>
+              <w:rPr>
+                <w:rFonts w:ascii="Cambria Math" w:hAnsi="Cambria Math"/>
+              </w:rPr>
+              <m:t>(1-</m:t>
+            </m:r>
+            <m:r>
+              <w:rPr>
+                <w:rFonts w:ascii="Cambria Math" w:hAnsi="Cambria Math"/>
+              </w:rPr>
+              <m:t>EF</m:t>
+            </m:r>
+            <m:r>
+              <w:rPr>
+                <w:rFonts w:ascii="Cambria Math" w:hAnsi="Cambria Math"/>
+              </w:rPr>
+              <m:t>)</m:t>
+            </m:r>
+            <m:r>
+              <w:rPr>
+                <w:rFonts w:ascii="Cambria Math" w:hAnsi="Cambria Math"/>
+              </w:rPr>
+              <m:t>*</m:t>
+            </m:r>
+            <m:sSub>
+              <m:sSubPr>
+                <m:ctrlPr>
+                  <w:rPr>
+                    <w:rFonts w:ascii="Cambria Math" w:hAnsi="Cambria Math"/>
+                    <w:i/>
+                  </w:rPr>
+                </m:ctrlPr>
+              </m:sSubPr>
+              <m:e>
+                <m:r>
+                  <w:rPr>
+                    <w:rFonts w:ascii="Cambria Math" w:hAnsi="Cambria Math"/>
+                  </w:rPr>
+                  <m:t>Q</m:t>
+                </m:r>
+              </m:e>
+              <m:sub>
+                <m:r>
+                  <w:rPr>
+                    <w:rFonts w:ascii="Cambria Math" w:hAnsi="Cambria Math"/>
+                  </w:rPr>
+                  <m:t>SFR</m:t>
+                </m:r>
+              </m:sub>
+            </m:sSub>
+          </m:num>
+          <m:den>
+            <m:sSub>
+              <m:sSubPr>
+                <m:ctrlPr>
+                  <w:rPr>
+                    <w:rFonts w:ascii="Cambria Math" w:hAnsi="Cambria Math"/>
+                    <w:i/>
+                  </w:rPr>
+                </m:ctrlPr>
+              </m:sSubPr>
+              <m:e>
+                <m:r>
+                  <w:rPr>
+                    <w:rFonts w:ascii="Cambria Math" w:hAnsi="Cambria Math"/>
+                  </w:rPr>
+                  <m:t>A</m:t>
+                </m:r>
+              </m:e>
+              <m:sub>
+                <m:r>
+                  <w:rPr>
+                    <w:rFonts w:ascii="Cambria Math" w:hAnsi="Cambria Math"/>
+                  </w:rPr>
+                  <m:t>c</m:t>
+                </m:r>
+              </m:sub>
+            </m:sSub>
+          </m:den>
+        </m:f>
+      </m:oMath>
+      <w:r>
+        <w:tab/>
+      </w:r>
+      <w:r>
+        <w:t>.</w:t>
+      </w:r>
+      <w:r>
+        <w:tab/>
+      </w:r>
+      <w:r>
+        <w:tab/>
+      </w:r>
+      <w:r>
+        <w:tab/>
+      </w:r>
+      <w:r>
+        <w:tab/>
+        <w:t>(2)</w:t>
+      </w:r>
+    </w:p>
+    <w:p>
+      <w:pPr>
+        <w:pStyle w:val="BodyText"/>
+        <w:ind w:firstLine="0"/>
+      </w:pPr>
+      <w:r>
+        <w:t xml:space="preserve">Where </w:t>
+      </w:r>
+      <m:oMath>
+        <m:sSub>
+          <m:sSubPr>
+            <m:ctrlPr>
+              <w:rPr>
+                <w:rFonts w:ascii="Cambria Math" w:hAnsi="Cambria Math"/>
+                <w:i/>
+              </w:rPr>
+            </m:ctrlPr>
+          </m:sSubPr>
+          <m:e>
+            <m:r>
+              <w:rPr>
+                <w:rFonts w:ascii="Cambria Math" w:hAnsi="Cambria Math"/>
+              </w:rPr>
+              <m:t>IRR</m:t>
+            </m:r>
+          </m:e>
+          <m:sub>
+            <m:r>
+              <w:rPr>
+                <w:rFonts w:ascii="Cambria Math" w:hAnsi="Cambria Math"/>
+              </w:rPr>
+              <m:t>div</m:t>
+            </m:r>
+          </m:sub>
+        </m:sSub>
+      </m:oMath>
+      <w:r>
+        <w:t xml:space="preserve"> is the amount of water </w:t>
+      </w:r>
+      <w:r>
+        <w:t xml:space="preserve">per unit area </w:t>
+      </w:r>
+      <w:r>
+        <w:t xml:space="preserve">supplied by </w:t>
+      </w:r>
+      <w:r>
+        <w:t>a</w:t>
+      </w:r>
+      <w:r>
+        <w:t xml:space="preserve"> diversion </w:t>
+      </w:r>
+      <w:r>
+        <w:t xml:space="preserve">to represent </w:t>
+      </w:r>
+      <w:r>
+        <w:t xml:space="preserve">surface water and </w:t>
+      </w:r>
+      <w:r>
+        <w:t>groundwater return flow</w:t>
+      </w:r>
+      <w:r>
+        <w:t>, LT</w:t>
+      </w:r>
+      <w:r>
+        <w:rPr>
+          <w:vertAlign w:val="superscript"/>
+        </w:rPr>
+        <w:t>-1</w:t>
+      </w:r>
+      <w:r>
+        <w:t xml:space="preserve">. </w:t>
+      </w:r>
+      <w:r>
+        <w:t xml:space="preserve">The distribution of water applied to each cell </w:t>
+      </w:r>
+      <w:r>
+        <w:t>from an SFR2</w:t>
+      </w:r>
+      <w:r>
+        <w:t xml:space="preserve"> diversion is</w:t>
+      </w:r>
+      <w:r>
+        <w:t>:</w:t>
+      </w:r>
+    </w:p>
+    <w:p>
+      <w:pPr>
+        <w:pStyle w:val="BodyText"/>
+        <w:ind w:left="2880"/>
+      </w:pPr>
+      <m:oMath>
+        <m:sSub>
+          <m:sSubPr>
+            <m:ctrlPr>
+              <w:rPr>
+                <w:rFonts w:ascii="Cambria Math" w:hAnsi="Cambria Math"/>
+                <w:i/>
+              </w:rPr>
+            </m:ctrlPr>
+          </m:sSubPr>
+          <m:e>
+            <m:r>
+              <w:rPr>
+                <w:rFonts w:ascii="Cambria Math" w:hAnsi="Cambria Math"/>
+              </w:rPr>
+              <m:t>IRR</m:t>
+            </m:r>
+          </m:e>
+          <m:sub>
+            <m:r>
+              <w:rPr>
+                <w:rFonts w:ascii="Cambria Math" w:hAnsi="Cambria Math"/>
+              </w:rPr>
+              <m:t>cell</m:t>
+            </m:r>
+          </m:sub>
+        </m:sSub>
+        <m:r>
+          <w:rPr>
+            <w:rFonts w:ascii="Cambria Math" w:hAnsi="Cambria Math"/>
+          </w:rPr>
+          <m:t>=</m:t>
+        </m:r>
+        <m:sSub>
+          <m:sSubPr>
+            <m:ctrlPr>
+              <w:rPr>
+                <w:rFonts w:ascii="Cambria Math" w:hAnsi="Cambria Math"/>
+                <w:i/>
+              </w:rPr>
+            </m:ctrlPr>
+          </m:sSubPr>
+          <m:e>
+            <m:r>
+              <w:rPr>
+                <w:rFonts w:ascii="Cambria Math" w:hAnsi="Cambria Math"/>
+              </w:rPr>
+              <m:t>FF</m:t>
+            </m:r>
+          </m:e>
+          <m:sub>
+            <m:r>
+              <w:rPr>
+                <w:rFonts w:ascii="Cambria Math" w:hAnsi="Cambria Math"/>
+              </w:rPr>
+              <m:t>i</m:t>
+            </m:r>
+          </m:sub>
+        </m:sSub>
+        <m:r>
+          <w:rPr>
+            <w:rFonts w:ascii="Cambria Math" w:hAnsi="Cambria Math"/>
+          </w:rPr>
+          <m:t>*</m:t>
+        </m:r>
+        <m:sSub>
+          <m:sSubPr>
+            <m:ctrlPr>
+              <w:rPr>
+                <w:rFonts w:ascii="Cambria Math" w:hAnsi="Cambria Math"/>
+                <w:i/>
+              </w:rPr>
+            </m:ctrlPr>
+          </m:sSubPr>
+          <m:e>
+            <m:r>
+              <w:rPr>
+                <w:rFonts w:ascii="Cambria Math" w:hAnsi="Cambria Math"/>
+              </w:rPr>
+              <m:t>IRR</m:t>
+            </m:r>
+          </m:e>
+          <m:sub>
+            <m:r>
+              <w:rPr>
+                <w:rFonts w:ascii="Cambria Math" w:hAnsi="Cambria Math"/>
+              </w:rPr>
+              <m:t>div</m:t>
+            </m:r>
+          </m:sub>
+        </m:sSub>
+      </m:oMath>
+      <w:r>
+        <w:tab/>
+        <w:t>.</w:t>
+      </w:r>
+      <w:r>
+        <w:tab/>
+      </w:r>
+      <w:r>
+        <w:tab/>
+      </w:r>
+      <w:r>
+        <w:tab/>
+        <w:t>(</w:t>
+      </w:r>
+      <w:r>
+        <w:t>3</w:t>
+      </w:r>
+      <w:r>
+        <w:t>)</w:t>
+      </w:r>
+    </w:p>
+    <w:p>
+      <w:pPr>
+        <w:pStyle w:val="BodyText"/>
+        <w:ind w:firstLine="0"/>
+      </w:pPr>
+      <w:r>
+        <w:lastRenderedPageBreak/>
+        <w:t xml:space="preserve">Where </w:t>
+      </w:r>
+      <m:oMath>
+        <m:sSub>
+          <m:sSubPr>
+            <m:ctrlPr>
+              <w:rPr>
+                <w:rFonts w:ascii="Cambria Math" w:hAnsi="Cambria Math"/>
+                <w:i/>
+              </w:rPr>
+            </m:ctrlPr>
+          </m:sSubPr>
+          <m:e>
+            <m:r>
+              <w:rPr>
+                <w:rFonts w:ascii="Cambria Math" w:hAnsi="Cambria Math"/>
+              </w:rPr>
+              <m:t>IRR</m:t>
+            </m:r>
+          </m:e>
+          <m:sub>
+            <m:r>
+              <w:rPr>
+                <w:rFonts w:ascii="Cambria Math" w:hAnsi="Cambria Math"/>
+              </w:rPr>
+              <m:t>cell</m:t>
+            </m:r>
+          </m:sub>
+        </m:sSub>
+      </m:oMath>
+      <w:r>
+        <w:t xml:space="preserve"> is the amount of water </w:t>
+      </w:r>
+      <w:r>
+        <w:t xml:space="preserve">per unit area </w:t>
+      </w:r>
+      <w:r>
+        <w:t xml:space="preserve">applied to a single cell to represent </w:t>
+      </w:r>
+      <w:r>
+        <w:t xml:space="preserve">surface water and </w:t>
+      </w:r>
+      <w:r>
+        <w:t>groundwater return flow, LT</w:t>
+      </w:r>
+      <w:r>
+        <w:rPr>
+          <w:vertAlign w:val="superscript"/>
+        </w:rPr>
+        <w:t>-1</w:t>
+      </w:r>
+      <w:r>
+        <w:t xml:space="preserve">; </w:t>
+      </w:r>
+      <m:oMath>
+        <m:sSub>
+          <m:sSubPr>
+            <m:ctrlPr>
+              <w:rPr>
+                <w:rFonts w:ascii="Cambria Math" w:hAnsi="Cambria Math"/>
+                <w:i/>
+              </w:rPr>
+            </m:ctrlPr>
+          </m:sSubPr>
+          <m:e>
+            <m:r>
+              <w:rPr>
+                <w:rFonts w:ascii="Cambria Math" w:hAnsi="Cambria Math"/>
+              </w:rPr>
+              <m:t>FF</m:t>
+            </m:r>
+          </m:e>
+          <m:sub>
+            <m:r>
+              <w:rPr>
+                <w:rFonts w:ascii="Cambria Math" w:hAnsi="Cambria Math"/>
+              </w:rPr>
+              <m:t>i</m:t>
+            </m:r>
+          </m:sub>
+        </m:sSub>
+      </m:oMath>
+      <w:r>
+        <w:t xml:space="preserve"> is the field factor specified in the AGWU input file to represent how irrigation </w:t>
+      </w:r>
+      <w:r>
+        <w:t xml:space="preserve">return flow </w:t>
+      </w:r>
+      <w:r>
+        <w:t xml:space="preserve">is distributed </w:t>
+      </w:r>
+      <w:r>
+        <w:t>among</w:t>
+      </w:r>
+      <w:r>
+        <w:t xml:space="preserve"> UZF1 </w:t>
+      </w:r>
+      <w:r>
+        <w:t>cell</w:t>
+      </w:r>
+      <w:r>
+        <w:t>s</w:t>
+      </w:r>
+      <w:r>
+        <w:t xml:space="preserve"> </w:t>
+      </w:r>
+      <w:r>
+        <w:t>that are</w:t>
+      </w:r>
+      <w:r>
+        <w:t xml:space="preserve"> irrigated by a</w:t>
+      </w:r>
+      <w:r>
+        <w:t>n SFR2</w:t>
+      </w:r>
+      <w:r>
+        <w:t xml:space="preserve"> diversion, and </w:t>
+      </w:r>
+      <w:r>
+        <w:rPr>
+          <w:i/>
+        </w:rPr>
+        <w:t>i</w:t>
+      </w:r>
+      <w:r>
+        <w:t xml:space="preserve"> is the index to the cell.</w:t>
+      </w:r>
+      <w:r>
+        <w:t xml:space="preserve"> </w:t>
+      </w:r>
+      <m:oMath>
+        <m:sSub>
+          <m:sSubPr>
+            <m:ctrlPr>
+              <w:rPr>
+                <w:rFonts w:ascii="Cambria Math" w:hAnsi="Cambria Math"/>
+                <w:i/>
+              </w:rPr>
+            </m:ctrlPr>
+          </m:sSubPr>
+          <m:e>
+            <m:r>
+              <w:rPr>
+                <w:rFonts w:ascii="Cambria Math" w:hAnsi="Cambria Math"/>
+              </w:rPr>
+              <m:t>IRR</m:t>
+            </m:r>
+          </m:e>
+          <m:sub>
+            <m:r>
+              <w:rPr>
+                <w:rFonts w:ascii="Cambria Math" w:hAnsi="Cambria Math"/>
+              </w:rPr>
+              <m:t>cell</m:t>
+            </m:r>
+          </m:sub>
+        </m:sSub>
+      </m:oMath>
+      <w:r>
+        <w:t xml:space="preserve"> is partitioned into surface water and groundwater return flows using the UZF1 input variable VKS</w:t>
+      </w:r>
+      <w:r>
+        <w:t xml:space="preserve">; if </w:t>
+      </w:r>
+      <m:oMath>
+        <m:sSub>
+          <m:sSubPr>
+            <m:ctrlPr>
+              <w:rPr>
+                <w:rFonts w:ascii="Cambria Math" w:hAnsi="Cambria Math"/>
+                <w:i/>
+              </w:rPr>
+            </m:ctrlPr>
+          </m:sSubPr>
+          <m:e>
+            <m:r>
+              <w:rPr>
+                <w:rFonts w:ascii="Cambria Math" w:hAnsi="Cambria Math"/>
+              </w:rPr>
+              <m:t>IRR</m:t>
+            </m:r>
+          </m:e>
+          <m:sub>
+            <m:r>
+              <w:rPr>
+                <w:rFonts w:ascii="Cambria Math" w:hAnsi="Cambria Math"/>
+              </w:rPr>
+              <m:t>cell</m:t>
+            </m:r>
+          </m:sub>
+        </m:sSub>
+      </m:oMath>
+      <w:r>
+        <w:t xml:space="preserve"> </w:t>
+      </w:r>
+      <w:r>
+        <w:t xml:space="preserve">is greater than VKS then </w:t>
+      </w:r>
+      <w:r>
+        <w:t>their difference</w:t>
+      </w:r>
+      <w:r>
+        <w:t xml:space="preserve"> is routed as surface water return flows using the UZF1 input variable IRUNBDN</w:t>
+      </w:r>
+      <w:r>
+        <w:t>,</w:t>
+      </w:r>
+      <w:r>
+        <w:t xml:space="preserve"> and the irrigation amount up to the value of VKS is applied as deep percolation into the UZF1 cell</w:t>
+      </w:r>
+      <w:r>
+        <w:t xml:space="preserve">. </w:t>
+      </w:r>
+      <w:r>
+        <w:t xml:space="preserve">Note that equations 1-3 are used to </w:t>
+      </w:r>
+      <w:r>
+        <w:t>simulate</w:t>
+      </w:r>
+      <w:r>
+        <w:t xml:space="preserve"> </w:t>
+      </w:r>
+      <w:r>
+        <w:t>crop consumption and</w:t>
+      </w:r>
+      <w:r>
+        <w:t xml:space="preserve"> return flows </w:t>
+      </w:r>
+      <w:r>
+        <w:t>due to irrigation supplied by</w:t>
+      </w:r>
+      <w:r>
+        <w:t xml:space="preserve"> a single surface water diversion; however, a cell can be irrigated by multiple diversions.</w:t>
+      </w:r>
+    </w:p>
+    <w:p>
+      <w:pPr>
+        <w:pStyle w:val="BodyText"/>
+        <w:ind w:firstLine="0"/>
+      </w:pPr>
+      <w:r>
+        <w:tab/>
+      </w:r>
+      <w:r>
+        <w:t>The second approach for simulating water use by agriculture is like the first in that it is used for MODFLOW simulations</w:t>
+      </w:r>
+      <w:r>
+        <w:t>,</w:t>
+      </w:r>
+      <w:r>
+        <w:t xml:space="preserve"> and surface water irrigation amounts </w:t>
+      </w:r>
+      <w:r>
+        <w:t>are set using the SFR2 diversion segments</w:t>
+      </w:r>
+      <w:r>
+        <w:t>. For this approach, applied irrigation is partitioned into crop consumption and return flow by explicitly simulating ET using the ET options in the UZF1 Package. Surface water return flows are simulated as the applied water more than VKS as with the first approach; however, groundwater return flows are simulated as water percolating beneath the root zone, as defined by the UZF1 variable EXTDP. Because ET is explicitly simulated by the UZF1 Package, the efficiency factor (</w:t>
+      </w:r>
+      <m:oMath>
+        <m:r>
+          <w:rPr>
+            <w:rFonts w:ascii="Cambria Math" w:hAnsi="Cambria Math"/>
+          </w:rPr>
+          <m:t>EF</m:t>
+        </m:r>
+      </m:oMath>
+      <w:r>
+        <w:t xml:space="preserve"> in equations 1 and 2) should be set to zero. </w:t>
+      </w:r>
+      <w:r>
+        <w:t xml:space="preserve">Because the maximum ET is specified by the user within the UZF1 Package (UZF1 variable PET), the user should specify this value to be equal to the </w:t>
+      </w:r>
+      <w:r>
+        <w:t xml:space="preserve">crop </w:t>
+      </w:r>
+      <w:r>
+        <w:t>ET</w:t>
+      </w:r>
+      <w:r>
+        <w:t xml:space="preserve"> and not the </w:t>
+      </w:r>
+      <w:r>
+        <w:t xml:space="preserve">reference crop </w:t>
+      </w:r>
+      <w:r>
+        <w:t>ET</w:t>
+      </w:r>
+      <w:r>
+        <w:t xml:space="preserve"> (Allen et al., 1998). UZF1 simulates infiltration, vertical unsaturated flow, and root uptake by plants using a kinematic wave solution for unsaturated flow that is solved by the method of characteristics</w:t>
+      </w:r>
+      <w:r>
+        <w:t xml:space="preserve"> (Niswonger et al., 2011)</w:t>
+      </w:r>
+      <w:r>
+        <w:t xml:space="preserve">. </w:t>
+      </w:r>
+    </w:p>
+    <w:p>
+      <w:pPr>
+        <w:pStyle w:val="BodyText"/>
+        <w:ind w:firstLine="0"/>
+      </w:pPr>
+      <w:r>
+        <w:lastRenderedPageBreak/>
+        <w:tab/>
+        <w:t xml:space="preserve">The third and most complex option for simulating water use by agriculture is to calculate the irrigation amounts using the ET deficit. This approach can be used in MODFLOW and GSFLOW simulations. </w:t>
+      </w:r>
+      <w:r>
+        <w:t>Irrigation will not be specified as the SFR2 diversion amount, rather the irrigation amount is calculated as the amount of irrigation water that must be applied to cells such that the simulated actual ET is equal to the ET</w:t>
+      </w:r>
+      <w:r>
+        <w:t xml:space="preserve"> under well-watered conditions for a given crop</w:t>
+      </w:r>
+      <w:r>
+        <w:t xml:space="preserve"> (</w:t>
+      </w:r>
+      <m:oMath>
+        <m:sSub>
+          <m:sSubPr>
+            <m:ctrlPr>
+              <w:rPr>
+                <w:rFonts w:ascii="Cambria Math" w:hAnsi="Cambria Math"/>
+                <w:i/>
+              </w:rPr>
+            </m:ctrlPr>
+          </m:sSubPr>
+          <m:e>
+            <m:r>
+              <w:rPr>
+                <w:rFonts w:ascii="Cambria Math" w:hAnsi="Cambria Math"/>
+              </w:rPr>
+              <m:t>ET</m:t>
+            </m:r>
+          </m:e>
+          <m:sub>
+            <m:r>
+              <w:rPr>
+                <w:rFonts w:ascii="Cambria Math" w:hAnsi="Cambria Math"/>
+              </w:rPr>
+              <m:t>ww</m:t>
+            </m:r>
+          </m:sub>
+        </m:sSub>
+      </m:oMath>
+      <w:r>
+        <w:t>).</w:t>
+      </w:r>
+      <w:r>
+        <w:t xml:space="preserve"> </w:t>
+      </w:r>
+      <w:r>
+        <w:t xml:space="preserve">For MODFLOW simulations, </w:t>
+      </w:r>
+      <m:oMath>
+        <m:sSub>
+          <m:sSubPr>
+            <m:ctrlPr>
+              <w:rPr>
+                <w:rFonts w:ascii="Cambria Math" w:hAnsi="Cambria Math"/>
+                <w:i/>
+              </w:rPr>
+            </m:ctrlPr>
+          </m:sSubPr>
+          <m:e>
+            <m:r>
+              <w:rPr>
+                <w:rFonts w:ascii="Cambria Math" w:hAnsi="Cambria Math"/>
+              </w:rPr>
+              <m:t>ET</m:t>
+            </m:r>
+          </m:e>
+          <m:sub>
+            <m:r>
+              <w:rPr>
+                <w:rFonts w:ascii="Cambria Math" w:hAnsi="Cambria Math"/>
+              </w:rPr>
+              <m:t>ww</m:t>
+            </m:r>
+          </m:sub>
+        </m:sSub>
+      </m:oMath>
+      <w:r>
+        <w:t xml:space="preserve"> is specified in the UZF1 Package; </w:t>
+      </w:r>
+      <w:r>
+        <w:t>however, for GSFLOW</w:t>
+      </w:r>
+      <w:r>
+        <w:t xml:space="preserve"> the potential ET</w:t>
+      </w:r>
+      <w:r>
+        <w:t xml:space="preserve"> (PET)</w:t>
+      </w:r>
+      <w:r>
+        <w:t xml:space="preserve"> is calculated by PRMS </w:t>
+      </w:r>
+      <w:r>
+        <w:t xml:space="preserve">and </w:t>
+      </w:r>
+      <m:oMath>
+        <m:sSub>
+          <m:sSubPr>
+            <m:ctrlPr>
+              <w:rPr>
+                <w:rFonts w:ascii="Cambria Math" w:hAnsi="Cambria Math"/>
+                <w:i/>
+              </w:rPr>
+            </m:ctrlPr>
+          </m:sSubPr>
+          <m:e>
+            <m:r>
+              <w:rPr>
+                <w:rFonts w:ascii="Cambria Math" w:hAnsi="Cambria Math"/>
+              </w:rPr>
+              <m:t>ET</m:t>
+            </m:r>
+          </m:e>
+          <m:sub>
+            <m:r>
+              <w:rPr>
+                <w:rFonts w:ascii="Cambria Math" w:hAnsi="Cambria Math"/>
+              </w:rPr>
+              <m:t>ww</m:t>
+            </m:r>
+          </m:sub>
+        </m:sSub>
+      </m:oMath>
+      <w:r>
+        <w:rPr>
+          <w:vertAlign w:val="subscript"/>
+        </w:rPr>
+        <w:t xml:space="preserve"> </w:t>
+      </w:r>
+      <w:r>
+        <w:t>is calculated as:</w:t>
+      </w:r>
+    </w:p>
+    <w:p>
+      <w:pPr>
+        <w:pStyle w:val="BodyText"/>
+        <w:ind w:left="2880"/>
+      </w:pPr>
+      <m:oMath>
+        <m:sSub>
+          <m:sSubPr>
+            <m:ctrlPr>
+              <w:rPr>
+                <w:rFonts w:ascii="Cambria Math" w:hAnsi="Cambria Math"/>
+                <w:i/>
+              </w:rPr>
+            </m:ctrlPr>
+          </m:sSubPr>
+          <m:e>
+            <m:r>
+              <w:rPr>
+                <w:rFonts w:ascii="Cambria Math" w:hAnsi="Cambria Math"/>
+              </w:rPr>
+              <m:t>ET</m:t>
+            </m:r>
+          </m:e>
+          <m:sub>
+            <m:r>
+              <w:rPr>
+                <w:rFonts w:ascii="Cambria Math" w:hAnsi="Cambria Math"/>
+              </w:rPr>
+              <m:t>ww,HRU</m:t>
+            </m:r>
+          </m:sub>
+        </m:sSub>
+        <m:r>
+          <w:rPr>
+            <w:rFonts w:ascii="Cambria Math" w:hAnsi="Cambria Math"/>
+          </w:rPr>
+          <m:t>=</m:t>
+        </m:r>
+        <m:sSub>
+          <m:sSubPr>
+            <m:ctrlPr>
+              <w:rPr>
+                <w:rFonts w:ascii="Cambria Math" w:hAnsi="Cambria Math"/>
+                <w:i/>
+              </w:rPr>
+            </m:ctrlPr>
+          </m:sSubPr>
+          <m:e>
+            <m:r>
+              <w:rPr>
+                <w:rFonts w:ascii="Cambria Math" w:hAnsi="Cambria Math"/>
+              </w:rPr>
+              <m:t>K</m:t>
+            </m:r>
+          </m:e>
+          <m:sub>
+            <m:r>
+              <w:rPr>
+                <w:rFonts w:ascii="Cambria Math" w:hAnsi="Cambria Math"/>
+              </w:rPr>
+              <m:t>c</m:t>
+            </m:r>
+          </m:sub>
+        </m:sSub>
+        <m:r>
+          <w:rPr>
+            <w:rFonts w:ascii="Cambria Math" w:hAnsi="Cambria Math"/>
+          </w:rPr>
+          <m:t>*</m:t>
+        </m:r>
+        <m:sSub>
+          <m:sSubPr>
+            <m:ctrlPr>
+              <w:rPr>
+                <w:rFonts w:ascii="Cambria Math" w:hAnsi="Cambria Math"/>
+                <w:i/>
+              </w:rPr>
+            </m:ctrlPr>
+          </m:sSubPr>
+          <m:e>
+            <m:r>
+              <w:rPr>
+                <w:rFonts w:ascii="Cambria Math" w:hAnsi="Cambria Math"/>
+              </w:rPr>
+              <m:t>PET</m:t>
+            </m:r>
+          </m:e>
+          <m:sub>
+            <m:r>
+              <w:rPr>
+                <w:rFonts w:ascii="Cambria Math" w:hAnsi="Cambria Math"/>
+              </w:rPr>
+              <m:t>HRU</m:t>
+            </m:r>
+          </m:sub>
+        </m:sSub>
+      </m:oMath>
+      <w:r>
+        <w:tab/>
+        <w:t>.</w:t>
+      </w:r>
+      <w:r>
+        <w:tab/>
+      </w:r>
+      <w:r>
+        <w:tab/>
+      </w:r>
+      <w:r>
+        <w:tab/>
+        <w:t>(</w:t>
+      </w:r>
+      <w:r>
+        <w:t>4</w:t>
+      </w:r>
+      <w:r>
+        <w:t>)</w:t>
+      </w:r>
+    </w:p>
+    <w:p>
+      <w:pPr>
+        <w:pStyle w:val="BodyText"/>
+        <w:ind w:firstLine="0"/>
+      </w:pPr>
+      <w:r>
+        <w:t xml:space="preserve">Where </w:t>
+      </w:r>
+      <m:oMath>
+        <m:sSub>
+          <m:sSubPr>
+            <m:ctrlPr>
+              <w:rPr>
+                <w:rFonts w:ascii="Cambria Math" w:hAnsi="Cambria Math"/>
+                <w:i/>
+              </w:rPr>
+            </m:ctrlPr>
+          </m:sSubPr>
+          <m:e>
+            <m:r>
+              <w:rPr>
+                <w:rFonts w:ascii="Cambria Math" w:hAnsi="Cambria Math"/>
+              </w:rPr>
+              <m:t>IRR</m:t>
+            </m:r>
+          </m:e>
+          <m:sub>
+            <m:r>
+              <w:rPr>
+                <w:rFonts w:ascii="Cambria Math" w:hAnsi="Cambria Math"/>
+              </w:rPr>
+              <m:t>ww,HRU</m:t>
+            </m:r>
+          </m:sub>
+        </m:sSub>
+      </m:oMath>
+      <w:r>
+        <w:t xml:space="preserve"> is the </w:t>
+      </w:r>
+      <w:r>
+        <w:t xml:space="preserve">well-watered </w:t>
+      </w:r>
+      <w:r>
+        <w:t>ET</w:t>
+      </w:r>
+      <w:r>
+        <w:t xml:space="preserve"> for the HRU that is used for calculating the irrigation diversion (</w:t>
+      </w:r>
+      <m:oMath>
+        <m:sSub>
+          <m:sSubPr>
+            <m:ctrlPr>
+              <w:rPr>
+                <w:rFonts w:ascii="Cambria Math" w:hAnsi="Cambria Math"/>
+                <w:i/>
+              </w:rPr>
+            </m:ctrlPr>
+          </m:sSubPr>
+          <m:e>
+            <m:r>
+              <w:rPr>
+                <w:rFonts w:ascii="Cambria Math" w:hAnsi="Cambria Math"/>
+              </w:rPr>
+              <m:t>IRR</m:t>
+            </m:r>
+          </m:e>
+          <m:sub>
+            <m:r>
+              <w:rPr>
+                <w:rFonts w:ascii="Cambria Math" w:hAnsi="Cambria Math"/>
+              </w:rPr>
+              <m:t>div</m:t>
+            </m:r>
+          </m:sub>
+        </m:sSub>
+      </m:oMath>
+      <w:r>
+        <w:t xml:space="preserve">); and </w:t>
+      </w:r>
+      <m:oMath>
+        <m:sSub>
+          <m:sSubPr>
+            <m:ctrlPr>
+              <w:rPr>
+                <w:rFonts w:ascii="Cambria Math" w:hAnsi="Cambria Math"/>
+                <w:i/>
+              </w:rPr>
+            </m:ctrlPr>
+          </m:sSubPr>
+          <m:e>
+            <m:r>
+              <w:rPr>
+                <w:rFonts w:ascii="Cambria Math" w:hAnsi="Cambria Math"/>
+              </w:rPr>
+              <m:t>K</m:t>
+            </m:r>
+          </m:e>
+          <m:sub>
+            <m:r>
+              <w:rPr>
+                <w:rFonts w:ascii="Cambria Math" w:hAnsi="Cambria Math"/>
+              </w:rPr>
+              <m:t>c</m:t>
+            </m:r>
+          </m:sub>
+        </m:sSub>
+      </m:oMath>
+      <w:r>
+        <w:t xml:space="preserve"> is the crop coefficient (Allan et al., 1998) specified in the AGWU input file. </w:t>
+      </w:r>
+      <w:r>
+        <w:t xml:space="preserve">The total SFR2 diversion amount for irrigating all </w:t>
+      </w:r>
+      <w:r>
+        <w:t>cells or HRUs served by a</w:t>
+      </w:r>
+      <w:r>
+        <w:t>n</w:t>
+      </w:r>
+      <w:r>
+        <w:t xml:space="preserve"> SFR2 diversion is:</w:t>
+      </w:r>
+    </w:p>
+    <w:p>
+      <w:pPr>
+        <w:pStyle w:val="BodyText"/>
+        <w:ind w:left="2880"/>
+      </w:pPr>
+      <m:oMath>
+        <m:sSub>
+          <m:sSubPr>
+            <m:ctrlPr>
+              <w:rPr>
+                <w:rFonts w:ascii="Cambria Math" w:hAnsi="Cambria Math"/>
+                <w:i/>
+              </w:rPr>
+            </m:ctrlPr>
+          </m:sSubPr>
+          <m:e>
+            <m:r>
+              <w:rPr>
+                <w:rFonts w:ascii="Cambria Math" w:hAnsi="Cambria Math"/>
+              </w:rPr>
+              <m:t>Q</m:t>
+            </m:r>
+          </m:e>
+          <m:sub>
+            <m:r>
+              <w:rPr>
+                <w:rFonts w:ascii="Cambria Math" w:hAnsi="Cambria Math"/>
+              </w:rPr>
+              <m:t>SFR</m:t>
+            </m:r>
+            <m:r>
+              <w:rPr>
+                <w:rFonts w:ascii="Cambria Math" w:hAnsi="Cambria Math"/>
+              </w:rPr>
+              <m:t>,def</m:t>
+            </m:r>
+          </m:sub>
+        </m:sSub>
+        <m:r>
+          <w:rPr>
+            <w:rFonts w:ascii="Cambria Math" w:hAnsi="Cambria Math"/>
+          </w:rPr>
+          <m:t>=</m:t>
+        </m:r>
+        <m:nary>
+          <m:naryPr>
+            <m:chr m:val="∑"/>
+            <m:limLoc m:val="undOvr"/>
+            <m:ctrlPr>
+              <w:rPr>
+                <w:rFonts w:ascii="Cambria Math" w:hAnsi="Cambria Math"/>
+                <w:i/>
+              </w:rPr>
+            </m:ctrlPr>
+          </m:naryPr>
+          <m:sub>
+            <m:r>
+              <w:rPr>
+                <w:rFonts w:ascii="Cambria Math" w:hAnsi="Cambria Math"/>
+              </w:rPr>
+              <m:t>HRU=1</m:t>
+            </m:r>
+          </m:sub>
+          <m:sup>
+            <m:r>
+              <w:rPr>
+                <w:rFonts w:ascii="Cambria Math" w:hAnsi="Cambria Math"/>
+              </w:rPr>
+              <m:t>NHRU</m:t>
+            </m:r>
+          </m:sup>
+          <m:e>
+            <m:sSub>
+              <m:sSubPr>
+                <m:ctrlPr>
+                  <w:rPr>
+                    <w:rFonts w:ascii="Cambria Math" w:hAnsi="Cambria Math"/>
+                    <w:i/>
+                  </w:rPr>
+                </m:ctrlPr>
+              </m:sSubPr>
+              <m:e>
+                <m:r>
+                  <w:rPr>
+                    <w:rFonts w:ascii="Cambria Math" w:hAnsi="Cambria Math"/>
+                  </w:rPr>
+                  <m:t>Q</m:t>
+                </m:r>
+              </m:e>
+              <m:sub>
+                <m:r>
+                  <w:rPr>
+                    <w:rFonts w:ascii="Cambria Math" w:hAnsi="Cambria Math"/>
+                  </w:rPr>
+                  <m:t>HRU</m:t>
+                </m:r>
+                <m:r>
+                  <w:rPr>
+                    <w:rFonts w:ascii="Cambria Math" w:hAnsi="Cambria Math"/>
+                  </w:rPr>
+                  <m:t>,def</m:t>
+                </m:r>
+              </m:sub>
+            </m:sSub>
+          </m:e>
+        </m:nary>
+      </m:oMath>
+      <w:r>
+        <w:tab/>
+        <w:t>,</w:t>
+      </w:r>
+      <w:r>
+        <w:tab/>
+      </w:r>
+      <w:r>
+        <w:tab/>
+      </w:r>
+      <w:r>
+        <w:t>(</w:t>
+      </w:r>
+      <w:r>
+        <w:t>5</w:t>
+      </w:r>
+      <w:r>
+        <w:t>)</w:t>
+      </w:r>
+    </w:p>
+    <w:p>
+      <w:pPr>
+        <w:pStyle w:val="BodyText"/>
+        <w:ind w:firstLine="0"/>
+      </w:pPr>
+      <w:r>
+        <w:t>and for MODFLOW simulations:</w:t>
+      </w:r>
+    </w:p>
+    <w:p>
+      <w:pPr>
+        <w:pStyle w:val="BodyText"/>
+        <w:ind w:left="2880"/>
+      </w:pPr>
+      <m:oMath>
+        <m:sSub>
+          <m:sSubPr>
+            <m:ctrlPr>
+              <w:rPr>
+                <w:rFonts w:ascii="Cambria Math" w:hAnsi="Cambria Math"/>
+                <w:i/>
+              </w:rPr>
+            </m:ctrlPr>
+          </m:sSubPr>
+          <m:e>
+            <m:r>
+              <w:rPr>
+                <w:rFonts w:ascii="Cambria Math" w:hAnsi="Cambria Math"/>
+              </w:rPr>
+              <m:t>Q</m:t>
+            </m:r>
+          </m:e>
+          <m:sub>
+            <m:r>
+              <w:rPr>
+                <w:rFonts w:ascii="Cambria Math" w:hAnsi="Cambria Math"/>
+              </w:rPr>
+              <m:t>SFR</m:t>
+            </m:r>
+            <m:r>
+              <w:rPr>
+                <w:rFonts w:ascii="Cambria Math" w:hAnsi="Cambria Math"/>
+              </w:rPr>
+              <m:t>,def</m:t>
+            </m:r>
+          </m:sub>
+        </m:sSub>
+        <m:r>
+          <w:rPr>
+            <w:rFonts w:ascii="Cambria Math" w:hAnsi="Cambria Math"/>
+          </w:rPr>
+          <m:t>=</m:t>
+        </m:r>
+        <m:nary>
+          <m:naryPr>
+            <m:chr m:val="∑"/>
+            <m:limLoc m:val="undOvr"/>
+            <m:ctrlPr>
+              <w:rPr>
+                <w:rFonts w:ascii="Cambria Math" w:hAnsi="Cambria Math"/>
+                <w:i/>
+              </w:rPr>
+            </m:ctrlPr>
+          </m:naryPr>
+          <m:sub>
+            <m:r>
+              <w:rPr>
+                <w:rFonts w:ascii="Cambria Math" w:hAnsi="Cambria Math"/>
+              </w:rPr>
+              <m:t>cell</m:t>
+            </m:r>
+            <m:r>
+              <w:rPr>
+                <w:rFonts w:ascii="Cambria Math" w:hAnsi="Cambria Math"/>
+              </w:rPr>
+              <m:t>=1</m:t>
+            </m:r>
+          </m:sub>
+          <m:sup>
+            <m:r>
+              <w:rPr>
+                <w:rFonts w:ascii="Cambria Math" w:hAnsi="Cambria Math"/>
+              </w:rPr>
+              <m:t>ncell</m:t>
+            </m:r>
+          </m:sup>
+          <m:e>
+            <m:sSub>
+              <m:sSubPr>
+                <m:ctrlPr>
+                  <w:rPr>
+                    <w:rFonts w:ascii="Cambria Math" w:hAnsi="Cambria Math"/>
+                    <w:i/>
+                  </w:rPr>
+                </m:ctrlPr>
+              </m:sSubPr>
+              <m:e>
+                <m:r>
+                  <w:rPr>
+                    <w:rFonts w:ascii="Cambria Math" w:hAnsi="Cambria Math"/>
+                  </w:rPr>
+                  <m:t>Q</m:t>
+                </m:r>
+              </m:e>
+              <m:sub>
+                <m:r>
+                  <w:rPr>
+                    <w:rFonts w:ascii="Cambria Math" w:hAnsi="Cambria Math"/>
+                  </w:rPr>
+                  <m:t>cell</m:t>
+                </m:r>
+                <m:r>
+                  <w:rPr>
+                    <w:rFonts w:ascii="Cambria Math" w:hAnsi="Cambria Math"/>
+                  </w:rPr>
+                  <m:t>,def</m:t>
+                </m:r>
+              </m:sub>
+            </m:sSub>
+          </m:e>
+        </m:nary>
+      </m:oMath>
+      <w:r>
+        <w:tab/>
+        <w:t>.</w:t>
+      </w:r>
+      <w:r>
+        <w:tab/>
+      </w:r>
+      <w:r>
+        <w:tab/>
+      </w:r>
+      <w:r>
+        <w:t>(</w:t>
+      </w:r>
+      <w:r>
+        <w:t>6</w:t>
+      </w:r>
+      <w:r>
+        <w:t>)</w:t>
+      </w:r>
+    </w:p>
+    <w:p>
+      <w:pPr>
+        <w:pStyle w:val="BodyText"/>
+        <w:ind w:firstLine="0"/>
+      </w:pPr>
+      <w:r>
+        <w:t xml:space="preserve">Where </w:t>
+      </w:r>
+      <m:oMath>
+        <m:sSub>
+          <m:sSubPr>
+            <m:ctrlPr>
+              <w:rPr>
+                <w:rFonts w:ascii="Cambria Math" w:hAnsi="Cambria Math"/>
+                <w:i/>
+              </w:rPr>
+            </m:ctrlPr>
+          </m:sSubPr>
+          <m:e>
+            <m:r>
+              <w:rPr>
+                <w:rFonts w:ascii="Cambria Math" w:hAnsi="Cambria Math"/>
+              </w:rPr>
+              <m:t>Q</m:t>
+            </m:r>
+          </m:e>
+          <m:sub>
+            <m:r>
+              <w:rPr>
+                <w:rFonts w:ascii="Cambria Math" w:hAnsi="Cambria Math"/>
+              </w:rPr>
+              <m:t>SFR</m:t>
+            </m:r>
+            <m:r>
+              <w:rPr>
+                <w:rFonts w:ascii="Cambria Math" w:hAnsi="Cambria Math"/>
+              </w:rPr>
+              <m:t>,def</m:t>
+            </m:r>
+          </m:sub>
+        </m:sSub>
+      </m:oMath>
+      <w:r>
+        <w:t xml:space="preserve"> is the amount of water diverted for irrigatin</w:t>
+      </w:r>
+      <w:r>
+        <w:t xml:space="preserve">g </w:t>
+      </w:r>
+      <w:r>
+        <w:t>all</w:t>
+      </w:r>
+      <w:r>
+        <w:t xml:space="preserve"> associated cells or HRUs;</w:t>
+      </w:r>
+      <w:r>
+        <w:t xml:space="preserve"> </w:t>
+      </w:r>
+      <m:oMath>
+        <m:sSub>
+          <m:sSubPr>
+            <m:ctrlPr>
+              <w:rPr>
+                <w:rFonts w:ascii="Cambria Math" w:hAnsi="Cambria Math"/>
+                <w:i/>
+              </w:rPr>
+            </m:ctrlPr>
+          </m:sSubPr>
+          <m:e>
+            <m:r>
+              <w:rPr>
+                <w:rFonts w:ascii="Cambria Math" w:hAnsi="Cambria Math"/>
+              </w:rPr>
+              <m:t>Q</m:t>
+            </m:r>
+          </m:e>
+          <m:sub>
+            <m:r>
+              <w:rPr>
+                <w:rFonts w:ascii="Cambria Math" w:hAnsi="Cambria Math"/>
+              </w:rPr>
+              <m:t>HRU,def</m:t>
+            </m:r>
+          </m:sub>
+        </m:sSub>
+      </m:oMath>
+      <w:r>
+        <w:t xml:space="preserve"> and </w:t>
+      </w:r>
+      <m:oMath>
+        <m:sSub>
+          <m:sSubPr>
+            <m:ctrlPr>
+              <w:rPr>
+                <w:rFonts w:ascii="Cambria Math" w:hAnsi="Cambria Math"/>
+                <w:i/>
+              </w:rPr>
+            </m:ctrlPr>
+          </m:sSubPr>
+          <m:e>
+            <m:r>
+              <w:rPr>
+                <w:rFonts w:ascii="Cambria Math" w:hAnsi="Cambria Math"/>
+              </w:rPr>
+              <m:t>Q</m:t>
+            </m:r>
+          </m:e>
+          <m:sub>
+            <m:r>
+              <w:rPr>
+                <w:rFonts w:ascii="Cambria Math" w:hAnsi="Cambria Math"/>
+              </w:rPr>
+              <m:t>cell,def</m:t>
+            </m:r>
+          </m:sub>
+        </m:sSub>
+      </m:oMath>
+      <w:r>
+        <w:t xml:space="preserve"> are the </w:t>
+      </w:r>
+      <w:r>
+        <w:t xml:space="preserve">amount of applied irrigation required for minimizing the difference between  </w:t>
+      </w:r>
+      <m:oMath>
+        <m:sSub>
+          <m:sSubPr>
+            <m:ctrlPr>
+              <w:rPr>
+                <w:rFonts w:ascii="Cambria Math" w:hAnsi="Cambria Math"/>
+                <w:i/>
+              </w:rPr>
+            </m:ctrlPr>
+          </m:sSubPr>
+          <m:e>
+            <m:r>
+              <w:rPr>
+                <w:rFonts w:ascii="Cambria Math" w:hAnsi="Cambria Math"/>
+              </w:rPr>
+              <m:t>ET</m:t>
+            </m:r>
+          </m:e>
+          <m:sub>
+            <m:r>
+              <w:rPr>
+                <w:rFonts w:ascii="Cambria Math" w:hAnsi="Cambria Math"/>
+              </w:rPr>
+              <m:t>ww</m:t>
+            </m:r>
+          </m:sub>
+        </m:sSub>
+      </m:oMath>
+      <w:r>
+        <w:t xml:space="preserve"> and </w:t>
+      </w:r>
+      <m:oMath>
+        <m:sSub>
+          <m:sSubPr>
+            <m:ctrlPr>
+              <w:rPr>
+                <w:rFonts w:ascii="Cambria Math" w:hAnsi="Cambria Math"/>
+                <w:i/>
+              </w:rPr>
+            </m:ctrlPr>
+          </m:sSubPr>
+          <m:e>
+            <m:r>
+              <w:rPr>
+                <w:rFonts w:ascii="Cambria Math" w:hAnsi="Cambria Math"/>
+              </w:rPr>
+              <m:t>ET</m:t>
+            </m:r>
+          </m:e>
+          <m:sub>
+            <m:r>
+              <w:rPr>
+                <w:rFonts w:ascii="Cambria Math" w:hAnsi="Cambria Math"/>
+              </w:rPr>
+              <m:t>a</m:t>
+            </m:r>
+          </m:sub>
+        </m:sSub>
+      </m:oMath>
+      <w:r>
+        <w:t xml:space="preserve">for the HRU and cell, respectively; and </w:t>
+      </w:r>
+      <m:oMath>
+        <m:r>
+          <w:rPr>
+            <w:rFonts w:ascii="Cambria Math" w:hAnsi="Cambria Math"/>
+          </w:rPr>
+          <m:t>NHRU</m:t>
+        </m:r>
+      </m:oMath>
+      <w:r>
+        <w:t xml:space="preserve"> and </w:t>
+      </w:r>
+      <m:oMath>
+        <m:r>
+          <w:rPr>
+            <w:rFonts w:ascii="Cambria Math" w:hAnsi="Cambria Math"/>
+          </w:rPr>
+          <m:t>ncell</m:t>
+        </m:r>
+      </m:oMath>
+      <w:r>
+        <w:t xml:space="preserve"> are the total number of HRUs or cells irrigated by an SFR2 diversion, respectively</w:t>
+      </w:r>
+      <w:r>
+        <w:t>.</w:t>
+      </w:r>
+      <w:r>
+        <w:t xml:space="preserve"> </w:t>
+      </w:r>
+      <w:r>
+        <w:t>Like</w:t>
+      </w:r>
+      <w:r>
+        <w:t xml:space="preserve"> the first two approaches for simulating agricultural water use, surface water diversions</w:t>
+      </w:r>
+      <w:r>
+        <w:t xml:space="preserve"> used for irrigation </w:t>
+      </w:r>
+      <w:r>
+        <w:t>are</w:t>
+      </w:r>
+      <w:r>
+        <w:t xml:space="preserve"> limited by the amount of water flowing in the segment that supplies water to the diversion segment. </w:t>
+      </w:r>
+      <w:r>
+        <w:t>However, in this third case, because the diversion amount is calculated by minimizing the ET deficit</w:t>
+      </w:r>
+      <w:r>
+        <w:t xml:space="preserve"> (</w:t>
+      </w:r>
+      <m:oMath>
+        <m:sSub>
+          <m:sSubPr>
+            <m:ctrlPr>
+              <w:rPr>
+                <w:rFonts w:ascii="Cambria Math" w:hAnsi="Cambria Math"/>
+                <w:i/>
+              </w:rPr>
+            </m:ctrlPr>
+          </m:sSubPr>
+          <m:e>
+            <m:r>
+              <w:rPr>
+                <w:rFonts w:ascii="Cambria Math" w:hAnsi="Cambria Math"/>
+              </w:rPr>
+              <m:t>ET</m:t>
+            </m:r>
+          </m:e>
+          <m:sub>
+            <m:r>
+              <w:rPr>
+                <w:rFonts w:ascii="Cambria Math" w:hAnsi="Cambria Math"/>
+              </w:rPr>
+              <m:t>ww</m:t>
+            </m:r>
+          </m:sub>
+        </m:sSub>
+      </m:oMath>
+      <w:r>
+        <w:t xml:space="preserve"> </w:t>
+      </w:r>
+      <w:r>
+        <w:t>-</w:t>
+      </w:r>
+      <w:r>
+        <w:t xml:space="preserve"> </w:t>
+      </w:r>
+      <m:oMath>
+        <m:sSub>
+          <m:sSubPr>
+            <m:ctrlPr>
+              <w:rPr>
+                <w:rFonts w:ascii="Cambria Math" w:hAnsi="Cambria Math"/>
+                <w:i/>
+              </w:rPr>
+            </m:ctrlPr>
+          </m:sSubPr>
+          <m:e>
+            <m:r>
+              <w:rPr>
+                <w:rFonts w:ascii="Cambria Math" w:hAnsi="Cambria Math"/>
+              </w:rPr>
+              <m:t>ET</m:t>
+            </m:r>
+          </m:e>
+          <m:sub>
+            <m:r>
+              <w:rPr>
+                <w:rFonts w:ascii="Cambria Math" w:hAnsi="Cambria Math"/>
+              </w:rPr>
+              <m:t>a</m:t>
+            </m:r>
+          </m:sub>
+        </m:sSub>
+      </m:oMath>
+      <w:r>
+        <w:t xml:space="preserve">), </w:t>
+      </w:r>
+      <m:oMath>
+        <m:sSub>
+          <m:sSubPr>
+            <m:ctrlPr>
+              <w:rPr>
+                <w:rFonts w:ascii="Cambria Math" w:hAnsi="Cambria Math"/>
+                <w:i/>
+              </w:rPr>
+            </m:ctrlPr>
+          </m:sSubPr>
+          <m:e>
+            <m:r>
+              <w:rPr>
+                <w:rFonts w:ascii="Cambria Math" w:hAnsi="Cambria Math"/>
+              </w:rPr>
+              <m:t>Q</m:t>
+            </m:r>
+          </m:e>
+          <m:sub>
+            <m:r>
+              <w:rPr>
+                <w:rFonts w:ascii="Cambria Math" w:hAnsi="Cambria Math"/>
+              </w:rPr>
+              <m:t>SFR,def</m:t>
+            </m:r>
+          </m:sub>
+        </m:sSub>
+      </m:oMath>
+      <w:r>
+        <w:t xml:space="preserve"> </w:t>
+      </w:r>
+      <w:r>
+        <w:t xml:space="preserve">also </w:t>
+      </w:r>
+      <w:r>
+        <w:t>must be less than the diversion amount (</w:t>
+      </w:r>
+      <m:oMath>
+        <m:sSub>
+          <m:sSubPr>
+            <m:ctrlPr>
+              <w:rPr>
+                <w:rFonts w:ascii="Cambria Math" w:hAnsi="Cambria Math"/>
+                <w:i/>
+              </w:rPr>
+            </m:ctrlPr>
+          </m:sSubPr>
+          <m:e>
+            <m:r>
+              <w:rPr>
+                <w:rFonts w:ascii="Cambria Math" w:hAnsi="Cambria Math"/>
+              </w:rPr>
+              <m:t>Q</m:t>
+            </m:r>
+          </m:e>
+          <m:sub>
+            <m:r>
+              <w:rPr>
+                <w:rFonts w:ascii="Cambria Math" w:hAnsi="Cambria Math"/>
+              </w:rPr>
+              <m:t>SFR</m:t>
+            </m:r>
+          </m:sub>
+        </m:sSub>
+        <m:r>
+          <w:rPr>
+            <w:rFonts w:ascii="Cambria Math" w:hAnsi="Cambria Math"/>
+          </w:rPr>
+          <m:t>)</m:t>
+        </m:r>
+      </m:oMath>
+      <w:r>
+        <w:t xml:space="preserve"> </w:t>
+      </w:r>
+      <w:r>
+        <w:lastRenderedPageBreak/>
+        <w:t>specified in the SFR2 input file.</w:t>
+      </w:r>
+      <w:r>
+        <w:t xml:space="preserve"> This condition is useful for constraining irrigation timing and amounts, for example to represent growers </w:t>
+      </w:r>
+      <w:r>
+        <w:t xml:space="preserve">that only can divert water for irrigation during specific time periods. </w:t>
+      </w:r>
+      <w:r>
+        <w:t xml:space="preserve">If </w:t>
+      </w:r>
+      <m:oMath>
+        <m:sSub>
+          <m:sSubPr>
+            <m:ctrlPr>
+              <w:rPr>
+                <w:rFonts w:ascii="Cambria Math" w:hAnsi="Cambria Math"/>
+                <w:i/>
+              </w:rPr>
+            </m:ctrlPr>
+          </m:sSubPr>
+          <m:e>
+            <m:r>
+              <w:rPr>
+                <w:rFonts w:ascii="Cambria Math" w:hAnsi="Cambria Math"/>
+              </w:rPr>
+              <m:t>Q</m:t>
+            </m:r>
+          </m:e>
+          <m:sub>
+            <m:r>
+              <w:rPr>
+                <w:rFonts w:ascii="Cambria Math" w:hAnsi="Cambria Math"/>
+              </w:rPr>
+              <m:t>SFR</m:t>
+            </m:r>
+          </m:sub>
+        </m:sSub>
+      </m:oMath>
+      <w:r>
+        <w:t xml:space="preserve"> is set to zero then irrigation will be set to zero. </w:t>
+      </w:r>
+    </w:p>
+    <w:p>
+      <w:pPr>
+        <w:pStyle w:val="BodyText"/>
+        <w:ind w:firstLine="0"/>
+      </w:pPr>
+      <w:r>
+        <w:tab/>
+        <w:t xml:space="preserve">The irrigation </w:t>
+      </w:r>
+      <w:r>
+        <w:t>amount</w:t>
+      </w:r>
+      <w:r>
+        <w:t xml:space="preserve"> </w:t>
+      </w:r>
+      <w:r>
+        <w:t>(</w:t>
+      </w:r>
+      <m:oMath>
+        <m:sSub>
+          <m:sSubPr>
+            <m:ctrlPr>
+              <w:rPr>
+                <w:rFonts w:ascii="Cambria Math" w:hAnsi="Cambria Math"/>
+                <w:i/>
+              </w:rPr>
+            </m:ctrlPr>
+          </m:sSubPr>
+          <m:e>
+            <m:r>
+              <w:rPr>
+                <w:rFonts w:ascii="Cambria Math" w:hAnsi="Cambria Math"/>
+              </w:rPr>
+              <m:t>Q</m:t>
+            </m:r>
+          </m:e>
+          <m:sub>
+            <m:r>
+              <w:rPr>
+                <w:rFonts w:ascii="Cambria Math" w:hAnsi="Cambria Math"/>
+              </w:rPr>
+              <m:t>def</m:t>
+            </m:r>
+          </m:sub>
+        </m:sSub>
+        <m:r>
+          <w:rPr>
+            <w:rFonts w:ascii="Cambria Math" w:hAnsi="Cambria Math"/>
+          </w:rPr>
+          <m:t>)</m:t>
+        </m:r>
+      </m:oMath>
+      <w:r>
+        <w:t xml:space="preserve"> is calculated by minimizing the ET deficit as:</w:t>
+      </w:r>
+    </w:p>
+    <w:p>
+      <w:pPr>
+        <w:pStyle w:val="BodyText"/>
+        <w:ind w:left="2880"/>
+      </w:pPr>
+      <m:oMath>
+        <m:sSub>
+          <m:sSubPr>
+            <m:ctrlPr>
+              <w:rPr>
+                <w:rFonts w:ascii="Cambria Math" w:hAnsi="Cambria Math"/>
+                <w:i/>
+              </w:rPr>
+            </m:ctrlPr>
+          </m:sSubPr>
+          <m:e>
+            <m:r>
+              <w:rPr>
+                <w:rFonts w:ascii="Cambria Math" w:hAnsi="Cambria Math"/>
+              </w:rPr>
+              <m:t>Q</m:t>
+            </m:r>
+          </m:e>
+          <m:sub>
+            <m:r>
+              <w:rPr>
+                <w:rFonts w:ascii="Cambria Math" w:hAnsi="Cambria Math"/>
+              </w:rPr>
+              <m:t>HRU,def</m:t>
+            </m:r>
+          </m:sub>
+        </m:sSub>
+        <m:r>
+          <w:rPr>
+            <w:rFonts w:ascii="Cambria Math" w:hAnsi="Cambria Math"/>
+          </w:rPr>
+          <m:t>=</m:t>
+        </m:r>
+        <m:r>
+          <w:rPr>
+            <w:rFonts w:ascii="Cambria Math" w:hAnsi="Cambria Math"/>
+          </w:rPr>
+          <m:t>F*</m:t>
+        </m:r>
+        <m:sSub>
+          <m:sSubPr>
+            <m:ctrlPr>
+              <w:rPr>
+                <w:rFonts w:ascii="Cambria Math" w:hAnsi="Cambria Math"/>
+                <w:i/>
+              </w:rPr>
+            </m:ctrlPr>
+          </m:sSubPr>
+          <m:e>
+            <m:r>
+              <w:rPr>
+                <w:rFonts w:ascii="Cambria Math" w:hAnsi="Cambria Math"/>
+              </w:rPr>
+              <m:t>ET</m:t>
+            </m:r>
+          </m:e>
+          <m:sub>
+            <m:r>
+              <w:rPr>
+                <w:rFonts w:ascii="Cambria Math" w:hAnsi="Cambria Math"/>
+              </w:rPr>
+              <m:t>ww,HRU</m:t>
+            </m:r>
+          </m:sub>
+        </m:sSub>
+        <m:r>
+          <w:rPr>
+            <w:rFonts w:ascii="Cambria Math" w:hAnsi="Cambria Math"/>
+          </w:rPr>
+          <m:t>*</m:t>
+        </m:r>
+        <m:sSub>
+          <m:sSubPr>
+            <m:ctrlPr>
+              <w:rPr>
+                <w:rFonts w:ascii="Cambria Math" w:hAnsi="Cambria Math"/>
+                <w:i/>
+              </w:rPr>
+            </m:ctrlPr>
+          </m:sSubPr>
+          <m:e>
+            <m:r>
+              <w:rPr>
+                <w:rFonts w:ascii="Cambria Math" w:hAnsi="Cambria Math"/>
+              </w:rPr>
+              <m:t>A</m:t>
+            </m:r>
+          </m:e>
+          <m:sub>
+            <m:r>
+              <w:rPr>
+                <w:rFonts w:ascii="Cambria Math" w:hAnsi="Cambria Math"/>
+              </w:rPr>
+              <m:t>HRU</m:t>
+            </m:r>
+          </m:sub>
+        </m:sSub>
+      </m:oMath>
+      <w:r>
+        <w:tab/>
+        <w:t>,</w:t>
+      </w:r>
+      <w:r>
+        <w:tab/>
+        <w:t>(</w:t>
+      </w:r>
+      <w:r>
+        <w:t>7</w:t>
+      </w:r>
+      <w:r>
+        <w:t>)</w:t>
+      </w:r>
+    </w:p>
+    <w:p>
+      <w:pPr>
+        <w:pStyle w:val="BodyText"/>
+        <w:ind w:firstLine="0"/>
+      </w:pPr>
+      <w:r>
+        <w:t xml:space="preserve">and </w:t>
+      </w:r>
+    </w:p>
+    <w:p>
+      <w:pPr>
+        <w:pStyle w:val="BodyText"/>
+        <w:ind w:left="2880"/>
+      </w:pPr>
+      <m:oMath>
+        <m:sSub>
+          <m:sSubPr>
+            <m:ctrlPr>
+              <w:rPr>
+                <w:rFonts w:ascii="Cambria Math" w:hAnsi="Cambria Math"/>
+                <w:i/>
+              </w:rPr>
+            </m:ctrlPr>
+          </m:sSubPr>
+          <m:e>
+            <m:r>
+              <w:rPr>
+                <w:rFonts w:ascii="Cambria Math" w:hAnsi="Cambria Math"/>
+              </w:rPr>
+              <m:t>Q</m:t>
+            </m:r>
+          </m:e>
+          <m:sub>
+            <m:r>
+              <w:rPr>
+                <w:rFonts w:ascii="Cambria Math" w:hAnsi="Cambria Math"/>
+              </w:rPr>
+              <m:t>cell</m:t>
+            </m:r>
+            <m:r>
+              <w:rPr>
+                <w:rFonts w:ascii="Cambria Math" w:hAnsi="Cambria Math"/>
+              </w:rPr>
+              <m:t>,def</m:t>
+            </m:r>
+          </m:sub>
+        </m:sSub>
+        <m:r>
+          <w:rPr>
+            <w:rFonts w:ascii="Cambria Math" w:hAnsi="Cambria Math"/>
+          </w:rPr>
+          <m:t>=F*</m:t>
+        </m:r>
+        <m:sSub>
+          <m:sSubPr>
+            <m:ctrlPr>
+              <w:rPr>
+                <w:rFonts w:ascii="Cambria Math" w:hAnsi="Cambria Math"/>
+                <w:i/>
+              </w:rPr>
+            </m:ctrlPr>
+          </m:sSubPr>
+          <m:e>
+            <m:r>
+              <w:rPr>
+                <w:rFonts w:ascii="Cambria Math" w:hAnsi="Cambria Math"/>
+              </w:rPr>
+              <m:t>ET</m:t>
+            </m:r>
+          </m:e>
+          <m:sub>
+            <m:r>
+              <w:rPr>
+                <w:rFonts w:ascii="Cambria Math" w:hAnsi="Cambria Math"/>
+              </w:rPr>
+              <m:t>ww,</m:t>
+            </m:r>
+            <m:r>
+              <w:rPr>
+                <w:rFonts w:ascii="Cambria Math" w:hAnsi="Cambria Math"/>
+              </w:rPr>
+              <m:t>cell</m:t>
+            </m:r>
+          </m:sub>
+        </m:sSub>
+        <m:r>
+          <w:rPr>
+            <w:rFonts w:ascii="Cambria Math" w:hAnsi="Cambria Math"/>
+          </w:rPr>
+          <m:t>*</m:t>
+        </m:r>
+        <m:sSub>
+          <m:sSubPr>
+            <m:ctrlPr>
+              <w:rPr>
+                <w:rFonts w:ascii="Cambria Math" w:hAnsi="Cambria Math"/>
+                <w:i/>
+              </w:rPr>
+            </m:ctrlPr>
+          </m:sSubPr>
+          <m:e>
+            <m:r>
+              <w:rPr>
+                <w:rFonts w:ascii="Cambria Math" w:hAnsi="Cambria Math"/>
+              </w:rPr>
+              <m:t>A</m:t>
+            </m:r>
+          </m:e>
+          <m:sub>
+            <m:r>
+              <w:rPr>
+                <w:rFonts w:ascii="Cambria Math" w:hAnsi="Cambria Math"/>
+              </w:rPr>
+              <m:t>cell</m:t>
+            </m:r>
+          </m:sub>
+        </m:sSub>
+      </m:oMath>
+      <w:r>
+        <w:tab/>
+      </w:r>
+      <w:r>
+        <w:t>.</w:t>
+      </w:r>
+      <w:r>
+        <w:tab/>
+        <w:t>(</w:t>
+      </w:r>
+      <w:r>
+        <w:t>8</w:t>
+      </w:r>
+      <w:r>
+        <w:t>)</w:t>
+      </w:r>
+    </w:p>
+    <w:p>
+      <w:pPr>
+        <w:pStyle w:val="BodyText"/>
+        <w:ind w:firstLine="0"/>
+      </w:pPr>
+      <w:r>
+        <w:t>Where</w:t>
+      </w:r>
+    </w:p>
+    <w:p>
+      <w:pPr>
+        <w:pStyle w:val="BodyText"/>
+        <w:ind w:left="2880"/>
+      </w:pPr>
+      <m:oMath>
+        <m:r>
+          <w:rPr>
+            <w:rFonts w:ascii="Cambria Math" w:hAnsi="Cambria Math"/>
+          </w:rPr>
+          <m:t>F</m:t>
+        </m:r>
+        <m:r>
+          <w:rPr>
+            <w:rFonts w:ascii="Cambria Math" w:hAnsi="Cambria Math"/>
+          </w:rPr>
+          <m:t>=</m:t>
+        </m:r>
+        <m:f>
+          <m:fPr>
+            <m:ctrlPr>
+              <w:rPr>
+                <w:rFonts w:ascii="Cambria Math" w:hAnsi="Cambria Math"/>
+                <w:i/>
+              </w:rPr>
+            </m:ctrlPr>
+          </m:fPr>
+          <m:num>
+            <m:sSub>
+              <m:sSubPr>
+                <m:ctrlPr>
+                  <w:rPr>
+                    <w:rFonts w:ascii="Cambria Math" w:hAnsi="Cambria Math"/>
+                    <w:i/>
+                  </w:rPr>
+                </m:ctrlPr>
+              </m:sSubPr>
+              <m:e>
+                <m:r>
+                  <w:rPr>
+                    <w:rFonts w:ascii="Cambria Math" w:hAnsi="Cambria Math"/>
+                  </w:rPr>
+                  <m:t>ET</m:t>
+                </m:r>
+              </m:e>
+              <m:sub>
+                <m:r>
+                  <w:rPr>
+                    <w:rFonts w:ascii="Cambria Math" w:hAnsi="Cambria Math"/>
+                  </w:rPr>
+                  <m:t>ww</m:t>
+                </m:r>
+              </m:sub>
+            </m:sSub>
+          </m:num>
+          <m:den>
+            <m:sSub>
+              <m:sSubPr>
+                <m:ctrlPr>
+                  <w:rPr>
+                    <w:rFonts w:ascii="Cambria Math" w:hAnsi="Cambria Math"/>
+                    <w:i/>
+                  </w:rPr>
+                </m:ctrlPr>
+              </m:sSubPr>
+              <m:e>
+                <m:r>
+                  <w:rPr>
+                    <w:rFonts w:ascii="Cambria Math" w:hAnsi="Cambria Math"/>
+                  </w:rPr>
+                  <m:t>ET</m:t>
+                </m:r>
+              </m:e>
+              <m:sub>
+                <m:r>
+                  <w:rPr>
+                    <w:rFonts w:ascii="Cambria Math" w:hAnsi="Cambria Math"/>
+                  </w:rPr>
+                  <m:t>a</m:t>
+                </m:r>
+              </m:sub>
+            </m:sSub>
+          </m:den>
+        </m:f>
+        <m:r>
+          <w:rPr>
+            <w:rFonts w:ascii="Cambria Math" w:hAnsi="Cambria Math"/>
+          </w:rPr>
+          <m:t>-1</m:t>
+        </m:r>
+      </m:oMath>
+      <w:r>
+        <w:t>.</w:t>
+      </w:r>
+      <w:r>
+        <w:tab/>
+      </w:r>
+      <w:r>
+        <w:tab/>
+      </w:r>
+      <w:r>
+        <w:tab/>
+      </w:r>
+      <w:r>
+        <w:tab/>
+      </w:r>
+      <w:r>
+        <w:tab/>
+      </w:r>
+      <w:bookmarkStart w:id="6" w:name="_GoBack"/>
+      <w:bookmarkEnd w:id="6"/>
+      <w:r>
+        <w:t>(</w:t>
+      </w:r>
+      <w:r>
+        <w:t>9</w:t>
+      </w:r>
+      <w:r>
+        <w:t>)</w:t>
+      </w:r>
+    </w:p>
+    <w:p>
+      <w:pPr>
+        <w:pStyle w:val="BodyText"/>
+        <w:ind w:firstLine="0"/>
+      </w:pPr>
+    </w:p>
+    <w:p>
+      <w:pPr>
+        <w:pStyle w:val="BodyText"/>
+        <w:ind w:firstLine="0"/>
+      </w:pPr>
+      <m:oMath>
+        <m:sSub>
+          <m:sSubPr>
+            <m:ctrlPr>
+              <w:rPr>
+                <w:rFonts w:ascii="Cambria Math" w:hAnsi="Cambria Math"/>
+                <w:i/>
+              </w:rPr>
+            </m:ctrlPr>
+          </m:sSubPr>
+          <m:e>
+            <m:r>
+              <w:rPr>
+                <w:rFonts w:ascii="Cambria Math" w:hAnsi="Cambria Math"/>
+              </w:rPr>
+              <m:t>A</m:t>
+            </m:r>
+          </m:e>
+          <m:sub>
+            <m:r>
+              <w:rPr>
+                <w:rFonts w:ascii="Cambria Math" w:hAnsi="Cambria Math"/>
+              </w:rPr>
+              <m:t>HRU</m:t>
+            </m:r>
+          </m:sub>
+        </m:sSub>
+      </m:oMath>
+      <w:r>
+        <w:t xml:space="preserve"> and </w:t>
+      </w:r>
+      <m:oMath>
+        <m:sSub>
+          <m:sSubPr>
+            <m:ctrlPr>
+              <w:rPr>
+                <w:rFonts w:ascii="Cambria Math" w:hAnsi="Cambria Math"/>
+                <w:i/>
+              </w:rPr>
+            </m:ctrlPr>
+          </m:sSubPr>
+          <m:e>
+            <m:r>
+              <w:rPr>
+                <w:rFonts w:ascii="Cambria Math" w:hAnsi="Cambria Math"/>
+              </w:rPr>
+              <m:t>A</m:t>
+            </m:r>
+          </m:e>
+          <m:sub>
+            <m:r>
+              <w:rPr>
+                <w:rFonts w:ascii="Cambria Math" w:hAnsi="Cambria Math"/>
+              </w:rPr>
+              <m:t>cell</m:t>
+            </m:r>
+          </m:sub>
+        </m:sSub>
+      </m:oMath>
+      <w:r>
+        <w:t xml:space="preserve"> are the area of each HRU and cell, respectively.</w:t>
+      </w:r>
+    </w:p>
+    <w:p>
+      <w:pPr>
+        <w:pStyle w:val="BodyText"/>
+        <w:ind w:firstLine="0"/>
+      </w:pPr>
+    </w:p>
+    <w:p>
+      <w:pPr>
+        <w:pStyle w:val="BodyText"/>
+        <w:ind w:firstLine="0"/>
+      </w:pPr>
+    </w:p>
+    <w:p>
+      <w:pPr>
+        <w:pStyle w:val="BodyText"/>
+        <w:ind w:firstLine="0"/>
+      </w:pPr>
+    </w:p>
+    <w:p>
+      <w:pPr>
+        <w:pStyle w:val="BodyText"/>
+      </w:pPr>
+      <w:r>
+        <w:t xml:space="preserve">The </w:t>
+      </w:r>
+      <w:r>
+        <w:t>AGWU</w:t>
+      </w:r>
+      <w:r>
+        <w:t xml:space="preserve"> Package is activated by specifying a file type of “</w:t>
+      </w:r>
+      <w:r>
+        <w:t>AGWU</w:t>
+      </w:r>
+      <w:r>
+        <w:t xml:space="preserve">” within the MODFLOW-NWT Name file. The </w:t>
+      </w:r>
+      <w:r>
+        <w:t>AGWU</w:t>
+      </w:r>
+      <w:r>
+        <w:t xml:space="preserve"> input file contains 3 types of data, including 1) Options, 2) Well List, and 3) Stress Period data for specifying connectivity between segments and irrigation cells, supplemental wells and diversion segments, and irrigation wells and irrigation cells.</w:t>
+      </w:r>
+      <w:r>
+        <w:t xml:space="preserve"> </w:t>
+      </w:r>
+    </w:p>
+    <w:p>
+      <w:pPr>
+        <w:pStyle w:val="BodyText"/>
+      </w:pPr>
+    </w:p>
+    <w:p>
+      <w:pPr>
+        <w:pStyle w:val="FigureCaption"/>
+      </w:pPr>
+      <w:bookmarkStart w:id="7" w:name="_Toc488403565"/>
+      <w:r>
+        <w:t>Flow charts showing three different configurations for using the Agricultural Water Use Package</w:t>
+      </w:r>
+      <w:r>
+        <w:t>; A)</w:t>
+      </w:r>
+      <w:r>
+        <w:rPr>
+          <w:rFonts w:ascii="Times New Roman" w:eastAsiaTheme="minorHAnsi" w:hAnsi="Times New Roman"/>
+          <w:szCs w:val="24"/>
+        </w:rPr>
+        <w:t xml:space="preserve"> </w:t>
+      </w:r>
+      <w:r>
+        <w:t>Surface water irrigation using IRRIGATION_SFR Option</w:t>
+      </w:r>
+      <w:r>
+        <w:t xml:space="preserve">; B) </w:t>
+      </w:r>
+      <w:r>
+        <w:t>Surface water (SW) and groundwater (GW) irrigation using IRRIGATION_SFR and IRRIGATION_WELL</w:t>
+      </w:r>
+      <w:r>
+        <w:t xml:space="preserve">; and C) </w:t>
+      </w:r>
+      <w:r>
+        <w:t xml:space="preserve">Surface water and </w:t>
+      </w:r>
+      <w:r>
+        <w:lastRenderedPageBreak/>
+        <w:t>groundwater irrigation using IRR</w:t>
+      </w:r>
+      <w:r>
+        <w:t>IGATION_SFR and IRRIGATION_WELL,</w:t>
+      </w:r>
+      <w:r>
+        <w:t xml:space="preserve"> demand calculated as ET deficit using ETDEMAND</w:t>
+      </w:r>
+      <w:r>
+        <w:t>.</w:t>
+      </w:r>
+      <w:bookmarkEnd w:id="7"/>
+    </w:p>
+    <w:p>
+      <w:pPr>
+        <w:pStyle w:val="Heading2"/>
+      </w:pPr>
+      <w:r>
+        <w:t>Limitation</w:t>
+      </w:r>
+    </w:p>
+    <w:p>
+      <w:pPr>
+        <w:pStyle w:val="BodyText"/>
+      </w:pPr>
+      <w:r>
+        <w:t xml:space="preserve">As </w:t>
+      </w:r>
+      <w:bookmarkStart w:id="8" w:name="_Toc488403566"/>
+      <w:r>
+        <w:t xml:space="preserve">The </w:t>
+      </w:r>
+      <w:r>
+        <w:t>f</w:t>
+      </w:r>
+      <w:r>
+        <w:t xml:space="preserve">ootprint </w:t>
+      </w:r>
+      <w:r>
+        <w:t>is NOT the area that contributes recharge to the wells. It is solely a visualization of the magnitude of pumping, centered on the wells</w:t>
+      </w:r>
+      <w:r>
+        <w:t xml:space="preserve"> (Goode, 201</w:t>
+      </w:r>
+      <w:r>
+        <w:t>6</w:t>
+      </w:r>
+      <w:r>
+        <w:t>)</w:t>
+      </w:r>
+      <w:r>
+        <w:t>.</w:t>
+      </w:r>
+      <w:bookmarkEnd w:id="8"/>
+    </w:p>
+    <w:p>
+      <w:pPr>
         <w:pStyle w:val="Heading1"/>
         <w:autoSpaceDE w:val="0"/>
       </w:pPr>
-      <w:bookmarkStart w:id="40" w:name="_Toc488393761"/>
+      <w:bookmarkStart w:id="9" w:name="_Toc488393761"/>
       <w:r>
         <w:t>Description of the Modified Footprint Algorithm</w:t>
       </w:r>
-      <w:bookmarkEnd w:id="40"/>
+      <w:bookmarkEnd w:id="9"/>
     </w:p>
     <w:p>
       <w:pPr>
@@ -2470,23 +5258,11 @@
       <w:pPr>
         <w:pStyle w:val="Heading2"/>
       </w:pPr>
-      <w:bookmarkStart w:id="41" w:name="_Toc488393762"/>
-      <w:commentRangeStart w:id="42"/>
+      <w:bookmarkStart w:id="10" w:name="_Toc488393762"/>
       <w:r>
         <w:t>Initial Redistribution</w:t>
       </w:r>
-      <w:bookmarkEnd w:id="41"/>
-      <w:commentRangeEnd w:id="42"/>
-      <w:r>
-        <w:rPr>
-          <w:rStyle w:val="CommentReference"/>
-          <w:rFonts w:ascii="Times New Roman" w:hAnsi="Times New Roman"/>
-          <w:b w:val="0"/>
-          <w:iCs w:val="0"/>
-          <w:kern w:val="0"/>
-        </w:rPr>
-        <w:commentReference w:id="42"/>
-      </w:r>
+      <w:bookmarkEnd w:id="10"/>
     </w:p>
     <w:p>
       <w:pPr>
@@ -2515,11 +5291,11 @@
       <w:pPr>
         <w:pStyle w:val="Heading2"/>
       </w:pPr>
-      <w:bookmarkStart w:id="43" w:name="_Toc488393763"/>
+      <w:bookmarkStart w:id="11" w:name="_Toc488393763"/>
       <w:r>
         <w:t>Redistribute to Perimeter Cells when Stalled</w:t>
       </w:r>
-      <w:bookmarkEnd w:id="43"/>
+      <w:bookmarkEnd w:id="11"/>
     </w:p>
     <w:p>
       <w:pPr>
@@ -2536,21 +5312,19 @@
       <w:r>
         <w:t xml:space="preserve">Example redistribution to perimeter cells when stalled. </w:t>
       </w:r>
-      <w:ins w:id="44" w:author="DOI" w:date="2017-09-18T20:15:00Z">
-        <w:r>
-          <w:t>Modified from Goode (2016).</w:t>
-        </w:r>
-      </w:ins>
+      <w:r>
+        <w:t>Modified from Goode (2016).</w:t>
+      </w:r>
     </w:p>
     <w:p>
       <w:pPr>
         <w:pStyle w:val="Heading1"/>
       </w:pPr>
-      <w:bookmarkStart w:id="45" w:name="_Toc488393764"/>
+      <w:bookmarkStart w:id="12" w:name="_Toc488393764"/>
       <w:r>
         <w:t>Using ModelMuse with WellFootprint</w:t>
       </w:r>
-      <w:bookmarkEnd w:id="45"/>
+      <w:bookmarkEnd w:id="12"/>
     </w:p>
     <w:p>
       <w:pPr>
@@ -2564,11 +5338,11 @@
       <w:pPr>
         <w:pStyle w:val="Heading2"/>
       </w:pPr>
-      <w:bookmarkStart w:id="46" w:name="_Toc488393765"/>
+      <w:bookmarkStart w:id="13" w:name="_Toc488393765"/>
       <w:r>
         <w:t>Starting a New Footprint Project</w:t>
       </w:r>
-      <w:bookmarkEnd w:id="46"/>
+      <w:bookmarkEnd w:id="13"/>
     </w:p>
     <w:p>
       <w:pPr>
@@ -2582,12 +5356,12 @@
       <w:pPr>
         <w:pStyle w:val="Heading2"/>
       </w:pPr>
-      <w:bookmarkStart w:id="47" w:name="_Toc488393766"/>
+      <w:bookmarkStart w:id="14" w:name="_Toc488393766"/>
       <w:r>
         <w:lastRenderedPageBreak/>
         <w:t>Editing the Grid</w:t>
       </w:r>
-      <w:bookmarkEnd w:id="47"/>
+      <w:bookmarkEnd w:id="14"/>
     </w:p>
     <w:p>
       <w:pPr>
@@ -2601,11 +5375,11 @@
       <w:pPr>
         <w:pStyle w:val="Heading2"/>
       </w:pPr>
-      <w:bookmarkStart w:id="48" w:name="_Toc488393767"/>
+      <w:bookmarkStart w:id="15" w:name="_Toc488393767"/>
       <w:r>
         <w:t>Non Spatial Data</w:t>
       </w:r>
-      <w:bookmarkEnd w:id="48"/>
+      <w:bookmarkEnd w:id="15"/>
     </w:p>
     <w:p>
       <w:pPr>
@@ -2619,11 +5393,11 @@
       <w:pPr>
         <w:pStyle w:val="Heading2"/>
       </w:pPr>
-      <w:bookmarkStart w:id="49" w:name="_Toc488393768"/>
+      <w:bookmarkStart w:id="16" w:name="_Toc488393768"/>
       <w:r>
         <w:t>Input Data Sets</w:t>
       </w:r>
-      <w:bookmarkEnd w:id="49"/>
+      <w:bookmarkEnd w:id="16"/>
     </w:p>
     <w:p>
       <w:pPr>
@@ -2637,11 +5411,11 @@
       <w:pPr>
         <w:pStyle w:val="Heading2"/>
       </w:pPr>
-      <w:bookmarkStart w:id="50" w:name="_Toc488393769"/>
+      <w:bookmarkStart w:id="17" w:name="_Toc488393769"/>
       <w:r>
         <w:t>Running WellFootprint</w:t>
       </w:r>
-      <w:bookmarkEnd w:id="50"/>
+      <w:bookmarkEnd w:id="17"/>
     </w:p>
     <w:p>
       <w:pPr>
@@ -2849,11 +5623,11 @@
       <w:pPr>
         <w:pStyle w:val="Heading2"/>
       </w:pPr>
-      <w:bookmarkStart w:id="51" w:name="_Toc488393770"/>
+      <w:bookmarkStart w:id="18" w:name="_Toc488393770"/>
       <w:r>
         <w:t>Displaying Results</w:t>
       </w:r>
-      <w:bookmarkEnd w:id="51"/>
+      <w:bookmarkEnd w:id="18"/>
     </w:p>
     <w:p>
       <w:pPr>
@@ -2867,16 +5641,14 @@
       <w:pPr>
         <w:pStyle w:val="Heading1"/>
       </w:pPr>
-      <w:bookmarkStart w:id="52" w:name="_Toc488393771"/>
-      <w:ins w:id="53" w:author="DOI" w:date="2017-09-18T19:44:00Z">
-        <w:r>
-          <w:t xml:space="preserve">WellFootprint </w:t>
-        </w:r>
-      </w:ins>
+      <w:bookmarkStart w:id="19" w:name="_Toc488393771"/>
+      <w:r>
+        <w:t xml:space="preserve">WellFootprint </w:t>
+      </w:r>
       <w:r>
         <w:t>Input file format</w:t>
       </w:r>
-      <w:bookmarkEnd w:id="52"/>
+      <w:bookmarkEnd w:id="19"/>
     </w:p>
     <w:p>
       <w:pPr>
@@ -2890,27 +5662,25 @@
       <w:pPr>
         <w:pStyle w:val="Heading1"/>
       </w:pPr>
-      <w:bookmarkStart w:id="54" w:name="_Toc488393772"/>
-      <w:ins w:id="55" w:author="DOI" w:date="2017-09-18T19:46:00Z">
-        <w:r>
-          <w:lastRenderedPageBreak/>
-          <w:t xml:space="preserve">WellFootprint </w:t>
-        </w:r>
-      </w:ins>
+      <w:bookmarkStart w:id="20" w:name="_Toc488393772"/>
+      <w:r>
+        <w:lastRenderedPageBreak/>
+        <w:t xml:space="preserve">WellFootprint </w:t>
+      </w:r>
       <w:r>
         <w:t>Output file formats</w:t>
       </w:r>
-      <w:bookmarkEnd w:id="54"/>
+      <w:bookmarkEnd w:id="20"/>
     </w:p>
     <w:p>
       <w:pPr>
         <w:pStyle w:val="Heading2"/>
       </w:pPr>
-      <w:bookmarkStart w:id="56" w:name="_Toc488393773"/>
+      <w:bookmarkStart w:id="21" w:name="_Toc488393773"/>
       <w:r>
         <w:t>Format of text result file</w:t>
       </w:r>
-      <w:bookmarkEnd w:id="56"/>
+      <w:bookmarkEnd w:id="21"/>
     </w:p>
     <w:p>
       <w:pPr>
@@ -3201,19 +5971,19 @@
       <w:pPr>
         <w:pStyle w:val="Heading2"/>
       </w:pPr>
-      <w:bookmarkStart w:id="57" w:name="_Toc488393774"/>
+      <w:bookmarkStart w:id="22" w:name="_Toc488393774"/>
       <w:r>
         <w:t>Format of binary results file.</w:t>
       </w:r>
-      <w:bookmarkEnd w:id="57"/>
+      <w:bookmarkEnd w:id="22"/>
     </w:p>
     <w:p>
       <w:pPr>
         <w:pStyle w:val="Heading1"/>
         <w:autoSpaceDE w:val="0"/>
       </w:pPr>
-      <w:bookmarkStart w:id="58" w:name="_Toc488393775"/>
-      <w:bookmarkStart w:id="59" w:name="_Toc59000064"/>
+      <w:bookmarkStart w:id="23" w:name="_Toc488393775"/>
+      <w:bookmarkStart w:id="24" w:name="_Toc59000064"/>
       <w:r>
         <w:t>Discussion</w:t>
       </w:r>
@@ -3225,40 +5995,18 @@
       <w:r>
         <w:t xml:space="preserve">While the use of WellFootprint to display well withdrawals has been emphasized here, there are other sorts of data that </w:t>
       </w:r>
-      <w:del w:id="60" w:author="Niswonger, Richard" w:date="2017-09-26T12:45:00Z">
-        <w:r>
-          <w:delText>might also benefit from displayed using similar techniques</w:delText>
-        </w:r>
-      </w:del>
-      <w:ins w:id="61" w:author="Niswonger, Richard" w:date="2017-09-26T12:45:00Z">
-        <w:r>
-          <w:t>could be displayed using WellFootprint</w:t>
-        </w:r>
-      </w:ins>
+      <w:r>
+        <w:t>could be displayed using WellFootprint</w:t>
+      </w:r>
       <w:r>
         <w:t xml:space="preserve">. For instance, disease frequency could be </w:t>
       </w:r>
       <w:r>
         <w:t xml:space="preserve">displayed </w:t>
       </w:r>
-      <w:del w:id="62" w:author="Niswonger, Richard" w:date="2017-09-26T12:46:00Z">
-        <w:r>
-          <w:delText xml:space="preserve">in this way and </w:delText>
-        </w:r>
-        <w:r>
-          <w:delText>might results</w:delText>
-        </w:r>
-      </w:del>
-      <w:ins w:id="63" w:author="Niswonger, Richard" w:date="2017-09-26T12:46:00Z">
-        <w:r>
-          <w:t>to create</w:t>
-        </w:r>
-      </w:ins>
-      <w:del w:id="64" w:author="Niswonger, Richard" w:date="2017-09-26T12:46:00Z">
-        <w:r>
-          <w:delText xml:space="preserve"> in</w:delText>
-        </w:r>
-      </w:del>
+      <w:r>
+        <w:t>to create</w:t>
+      </w:r>
       <w:r>
         <w:t xml:space="preserve"> maps that are easier to understand. In general, the footprint method might be useful </w:t>
       </w:r>
@@ -3271,122 +6019,37 @@
       <w:r>
         <w:t>any type of closely spaced point data of varying intensity.</w:t>
       </w:r>
+    </w:p>
+    <w:bookmarkEnd w:id="23"/>
+    <w:p/>
+    <w:p>
+      <w:pPr>
+        <w:pStyle w:val="Heading1"/>
+        <w:autoSpaceDE w:val="0"/>
+      </w:pPr>
+      <w:bookmarkStart w:id="25" w:name="_Toc488393776"/>
+      <w:r>
+        <w:t>References</w:t>
+      </w:r>
+      <w:r>
+        <w:t xml:space="preserve"> Cited</w:t>
+      </w:r>
+      <w:bookmarkEnd w:id="24"/>
+      <w:bookmarkEnd w:id="25"/>
     </w:p>
     <w:p>
       <w:pPr>
-        <w:pStyle w:val="Heading1"/>
-        <w:autoSpaceDE w:val="0"/>
-        <w:rPr>
-          <w:del w:id="65" w:author="Richard B. Winston" w:date="2017-09-19T12:03:00Z"/>
-        </w:rPr>
-      </w:pPr>
-      <w:del w:id="66" w:author="Richard B. Winston" w:date="2017-09-19T12:03:00Z">
-        <w:r>
-          <w:lastRenderedPageBreak/>
-          <w:delText>Acknowledgments</w:delText>
-        </w:r>
-        <w:bookmarkEnd w:id="58"/>
-      </w:del>
+        <w:pStyle w:val="Reference"/>
+      </w:pPr>
+      <w:r>
+        <w:t>Allen, R. G., Pereira, L. S., Raes, D., &amp; Smith, M. (1998). Crop evapotranspiration-Guidelines for computing crop water requirements-FAO Irrigation and drainage paper 56. FAO, Rome, 300(9), D05109.</w:t>
+      </w:r>
     </w:p>
     <w:p>
       <w:pPr>
-        <w:pPrChange w:id="67" w:author="DOI" w:date="2017-09-18T19:47:00Z">
-          <w:pPr>
-            <w:pStyle w:val="BodyText"/>
-          </w:pPr>
-        </w:pPrChange>
-      </w:pPr>
-      <w:del w:id="68" w:author="Richard B. Winston" w:date="2017-09-19T12:02:00Z">
-        <w:r>
-          <w:delText>This research was supported by the U.S. Geological Survey Water Availability and Use Science Program. We appreciate the technical reviews provided by</w:delText>
-        </w:r>
-      </w:del>
-      <w:ins w:id="69" w:author="DOI" w:date="2017-09-18T19:49:00Z">
-        <w:del w:id="70" w:author="Richard B. Winston" w:date="2017-09-19T12:02:00Z">
-          <w:r>
-            <w:delText xml:space="preserve"> the USGS scientists</w:delText>
-          </w:r>
-        </w:del>
-      </w:ins>
-      <w:del w:id="71" w:author="Richard B. Winston" w:date="2017-09-19T12:02:00Z">
-        <w:r>
-          <w:delText xml:space="preserve"> </w:delText>
-        </w:r>
-      </w:del>
-      <w:ins w:id="72" w:author="DOI" w:date="2017-09-18T19:46:00Z">
-        <w:del w:id="73" w:author="Richard B. Winston" w:date="2017-09-19T12:02:00Z">
-          <w:r>
-            <w:delText>Michael N. Fienen</w:delText>
-          </w:r>
-          <w:r>
-            <w:delText xml:space="preserve"> </w:delText>
-          </w:r>
-        </w:del>
-      </w:ins>
-      <w:del w:id="74" w:author="Richard B. Winston" w:date="2017-09-19T12:02:00Z">
-        <w:r>
-          <w:delText xml:space="preserve">NNNNN and </w:delText>
-        </w:r>
-      </w:del>
-      <w:ins w:id="75" w:author="DOI" w:date="2017-09-18T19:47:00Z">
-        <w:del w:id="76" w:author="Richard B. Winston" w:date="2017-09-19T12:02:00Z">
-          <w:r>
-            <w:rPr>
-              <w:b/>
-            </w:rPr>
-            <w:delText>Mathew Conlon</w:delText>
-          </w:r>
-        </w:del>
-      </w:ins>
-      <w:del w:id="77" w:author="Richard B. Winston" w:date="2017-09-19T12:02:00Z">
-        <w:r>
-          <w:delText>MMMMM.</w:delText>
-        </w:r>
-      </w:del>
-      <w:ins w:id="78" w:author="DOI" w:date="2017-09-18T19:48:00Z">
-        <w:del w:id="79" w:author="Richard B. Winston" w:date="2017-09-19T12:02:00Z">
-          <w:r>
-            <w:delText xml:space="preserve"> Their suggestions resulted in </w:delText>
-          </w:r>
-          <w:r>
-            <w:delText>a distinctly better manuscript.</w:delText>
-          </w:r>
-        </w:del>
-      </w:ins>
-    </w:p>
-    <w:p>
-      <w:pPr>
-        <w:pStyle w:val="Heading1"/>
-        <w:autoSpaceDE w:val="0"/>
-      </w:pPr>
-      <w:bookmarkStart w:id="80" w:name="_Toc488393776"/>
-      <w:r>
-        <w:t>References</w:t>
-      </w:r>
-      <w:r>
-        <w:t xml:space="preserve"> Cited</w:t>
-      </w:r>
-      <w:bookmarkEnd w:id="59"/>
-      <w:bookmarkEnd w:id="80"/>
-    </w:p>
-    <w:p>
-      <w:pPr>
-        <w:pStyle w:val="Reference"/>
-      </w:pPr>
-      <w:r>
-        <w:t>Goode, D.J., 2016, Map visualization of groundwater withdrawals at the sub-basin scale: Hydrogeology Journal, v. 24, no. 4, p. 1057-1065.</w:t>
-      </w:r>
-    </w:p>
-    <w:p>
-      <w:pPr>
-        <w:pStyle w:val="Reference"/>
-      </w:pPr>
-    </w:p>
-    <w:p>
-      <w:pPr>
         <w:pStyle w:val="SectionHeading"/>
         <w:sectPr>
-          <w:footerReference w:type="default" r:id="rId19"/>
+          <w:footerReference w:type="default" r:id="rId17"/>
           <w:type w:val="oddPage"/>
           <w:pgSz w:w="12240" w:h="15840"/>
           <w:pgMar w:top="1440" w:right="1440" w:bottom="1440" w:left="1440" w:header="720" w:footer="720" w:gutter="0"/>
@@ -3396,44 +6059,16 @@
           <w:docGrid w:linePitch="360"/>
         </w:sectPr>
       </w:pPr>
-      <w:bookmarkStart w:id="81" w:name="_Toc59000065"/>
+      <w:bookmarkStart w:id="26" w:name="_Toc59000065"/>
     </w:p>
-    <w:bookmarkEnd w:id="81"/>
+    <w:bookmarkEnd w:id="26"/>
     <w:p>
       <w:pPr>
         <w:pStyle w:val="ISSNISBNDOIBackCover"/>
       </w:pPr>
-      <w:r>
-        <w:lastRenderedPageBreak/>
-        <w:t>ISSN</w:t>
-      </w:r>
-      <w:r>
-        <w:t xml:space="preserve"> (</w:t>
-      </w:r>
-      <w:r>
-        <w:t>online</w:t>
-      </w:r>
-      <w:r>
-        <w:t>)</w:t>
-      </w:r>
-      <w:r>
-        <w:br/>
-      </w:r>
-      <w:r>
-        <w:rPr>
-          <w:rStyle w:val="Hyperlink"/>
-        </w:rPr>
-        <w:t>http://dx.doi.org/</w:t>
-      </w:r>
-      <w:r>
-        <w:rPr>
-          <w:rStyle w:val="Hyperlink"/>
-        </w:rPr>
-        <w:t>x</w:t>
-      </w:r>
     </w:p>
     <w:sectPr>
-      <w:footerReference w:type="default" r:id="rId20"/>
+      <w:footerReference w:type="default" r:id="rId18"/>
       <w:pgSz w:w="12240" w:h="15840"/>
       <w:pgMar w:top="1440" w:right="1440" w:bottom="1440" w:left="1440" w:header="720" w:footer="720" w:gutter="0"/>
       <w:pgNumType w:fmt="upperRoman" w:start="3"/>
@@ -3444,35 +6079,8 @@
 </w:document>
 </file>
 
-<file path=word/comments.xml><?xml version="1.0" encoding="utf-8"?>
-<w:comments xmlns:wpc="http://schemas.microsoft.com/office/word/2010/wordprocessingCanvas" xmlns:mc="http://schemas.openxmlformats.org/markup-compatibility/2006" xmlns:o="urn:schemas-microsoft-com:office:office" xmlns:r="http://schemas.openxmlformats.org/officeDocument/2006/relationships" xmlns:m="http://schemas.openxmlformats.org/officeDocument/2006/math" xmlns:v="urn:schemas-microsoft-com:vml" xmlns:wp14="http://schemas.microsoft.com/office/word/2010/wordprocessingDrawing" xmlns:wp="http://schemas.openxmlformats.org/drawingml/2006/wordprocessingDrawing" xmlns:w10="urn:schemas-microsoft-com:office:word" xmlns:w="http://schemas.openxmlformats.org/wordprocessingml/2006/main" xmlns:w14="http://schemas.microsoft.com/office/word/2010/wordml" xmlns:w15="http://schemas.microsoft.com/office/word/2012/wordml" xmlns:wpg="http://schemas.microsoft.com/office/word/2010/wordprocessingGroup" xmlns:wpi="http://schemas.microsoft.com/office/word/2010/wordprocessingInk" xmlns:wne="http://schemas.microsoft.com/office/word/2006/wordml" xmlns:wps="http://schemas.microsoft.com/office/word/2010/wordprocessingShape" mc:Ignorable="w14 w15 wp14">
-  <w:comment w:id="42" w:author="Niswonger, Richard" w:date="2017-09-26T11:33:00Z" w:initials="NR">
-    <w:p>
-      <w:pPr>
-        <w:pStyle w:val="CommentText"/>
-      </w:pPr>
-      <w:r>
-        <w:rPr>
-          <w:rStyle w:val="CommentReference"/>
-        </w:rPr>
-        <w:annotationRef/>
-      </w:r>
-      <w:r>
-        <w:t xml:space="preserve">So, are the locations of wells changed? Or is this just for visualizing well demands? </w:t>
-      </w:r>
-    </w:p>
-  </w:comment>
-</w:comments>
-</file>
-
-<file path=word/commentsExtended.xml><?xml version="1.0" encoding="utf-8"?>
-<w15:commentsEx xmlns:wpc="http://schemas.microsoft.com/office/word/2010/wordprocessingCanvas" xmlns:mc="http://schemas.openxmlformats.org/markup-compatibility/2006" xmlns:o="urn:schemas-microsoft-com:office:office" xmlns:r="http://schemas.openxmlformats.org/officeDocument/2006/relationships" xmlns:m="http://schemas.openxmlformats.org/officeDocument/2006/math" xmlns:v="urn:schemas-microsoft-com:vml" xmlns:wp14="http://schemas.microsoft.com/office/word/2010/wordprocessingDrawing" xmlns:wp="http://schemas.openxmlformats.org/drawingml/2006/wordprocessingDrawing" xmlns:w10="urn:schemas-microsoft-com:office:word" xmlns:w="http://schemas.openxmlformats.org/wordprocessingml/2006/main" xmlns:w14="http://schemas.microsoft.com/office/word/2010/wordml" xmlns:w15="http://schemas.microsoft.com/office/word/2012/wordml" xmlns:wpg="http://schemas.microsoft.com/office/word/2010/wordprocessingGroup" xmlns:wpi="http://schemas.microsoft.com/office/word/2010/wordprocessingInk" xmlns:wne="http://schemas.microsoft.com/office/word/2006/wordml" xmlns:wps="http://schemas.microsoft.com/office/word/2010/wordprocessingShape" mc:Ignorable="w14 w15 wp14">
-  <w15:commentEx w15:paraId="6FAF5873" w15:done="0"/>
-</w15:commentsEx>
-</file>
-
 <file path=word/endnotes.xml><?xml version="1.0" encoding="utf-8"?>
-<w:endnotes xmlns:wpc="http://schemas.microsoft.com/office/word/2010/wordprocessingCanvas" xmlns:mc="http://schemas.openxmlformats.org/markup-compatibility/2006" xmlns:o="urn:schemas-microsoft-com:office:office" xmlns:r="http://schemas.openxmlformats.org/officeDocument/2006/relationships" xmlns:m="http://schemas.openxmlformats.org/officeDocument/2006/math" xmlns:v="urn:schemas-microsoft-com:vml" xmlns:wp14="http://schemas.microsoft.com/office/word/2010/wordprocessingDrawing" xmlns:wp="http://schemas.openxmlformats.org/drawingml/2006/wordprocessingDrawing" xmlns:w10="urn:schemas-microsoft-com:office:word" xmlns:w="http://schemas.openxmlformats.org/wordprocessingml/2006/main" xmlns:w14="http://schemas.microsoft.com/office/word/2010/wordml" xmlns:w15="http://schemas.microsoft.com/office/word/2012/wordml" xmlns:wpg="http://schemas.microsoft.com/office/word/2010/wordprocessingGroup" xmlns:wpi="http://schemas.microsoft.com/office/word/2010/wordprocessingInk" xmlns:wne="http://schemas.microsoft.com/office/word/2006/wordml" xmlns:wps="http://schemas.microsoft.com/office/word/2010/wordprocessingShape" mc:Ignorable="w14 w15 wp14">
+<w:endnotes xmlns:wpc="http://schemas.microsoft.com/office/word/2010/wordprocessingCanvas" xmlns:cx="http://schemas.microsoft.com/office/drawing/2014/chartex" xmlns:cx1="http://schemas.microsoft.com/office/drawing/2015/9/8/chartex" xmlns:cx2="http://schemas.microsoft.com/office/drawing/2015/10/21/chartex" xmlns:cx3="http://schemas.microsoft.com/office/drawing/2016/5/9/chartex" xmlns:cx4="http://schemas.microsoft.com/office/drawing/2016/5/10/chartex" xmlns:cx5="http://schemas.microsoft.com/office/drawing/2016/5/11/chartex" xmlns:cx6="http://schemas.microsoft.com/office/drawing/2016/5/12/chartex" xmlns:cx7="http://schemas.microsoft.com/office/drawing/2016/5/13/chartex" xmlns:cx8="http://schemas.microsoft.com/office/drawing/2016/5/14/chartex" xmlns:mc="http://schemas.openxmlformats.org/markup-compatibility/2006" xmlns:aink="http://schemas.microsoft.com/office/drawing/2016/ink" xmlns:am3d="http://schemas.microsoft.com/office/drawing/2017/model3d" xmlns:o="urn:schemas-microsoft-com:office:office" xmlns:r="http://schemas.openxmlformats.org/officeDocument/2006/relationships" xmlns:m="http://schemas.openxmlformats.org/officeDocument/2006/math" xmlns:v="urn:schemas-microsoft-com:vml" xmlns:wp14="http://schemas.microsoft.com/office/word/2010/wordprocessingDrawing" xmlns:wp="http://schemas.openxmlformats.org/drawingml/2006/wordprocessingDrawing" xmlns:w10="urn:schemas-microsoft-com:office:word" xmlns:w="http://schemas.openxmlformats.org/wordprocessingml/2006/main" xmlns:w14="http://schemas.microsoft.com/office/word/2010/wordml" xmlns:w15="http://schemas.microsoft.com/office/word/2012/wordml" xmlns:w16cid="http://schemas.microsoft.com/office/word/2016/wordml/cid" xmlns:w16se="http://schemas.microsoft.com/office/word/2015/wordml/symex" xmlns:wpg="http://schemas.microsoft.com/office/word/2010/wordprocessingGroup" xmlns:wpi="http://schemas.microsoft.com/office/word/2010/wordprocessingInk" xmlns:wne="http://schemas.microsoft.com/office/word/2006/wordml" xmlns:wps="http://schemas.microsoft.com/office/word/2010/wordprocessingShape" mc:Ignorable="w14 w15 w16se w16cid wp14">
   <w:endnote w:type="separator" w:id="-1">
     <w:p>
       <w:pPr>
@@ -3497,7 +6105,7 @@
 </file>
 
 <file path=word/footer1.xml><?xml version="1.0" encoding="utf-8"?>
-<w:ftr xmlns:wpc="http://schemas.microsoft.com/office/word/2010/wordprocessingCanvas" xmlns:mc="http://schemas.openxmlformats.org/markup-compatibility/2006" xmlns:o="urn:schemas-microsoft-com:office:office" xmlns:r="http://schemas.openxmlformats.org/officeDocument/2006/relationships" xmlns:m="http://schemas.openxmlformats.org/officeDocument/2006/math" xmlns:v="urn:schemas-microsoft-com:vml" xmlns:wp14="http://schemas.microsoft.com/office/word/2010/wordprocessingDrawing" xmlns:wp="http://schemas.openxmlformats.org/drawingml/2006/wordprocessingDrawing" xmlns:w10="urn:schemas-microsoft-com:office:word" xmlns:w="http://schemas.openxmlformats.org/wordprocessingml/2006/main" xmlns:w14="http://schemas.microsoft.com/office/word/2010/wordml" xmlns:w15="http://schemas.microsoft.com/office/word/2012/wordml" xmlns:wpg="http://schemas.microsoft.com/office/word/2010/wordprocessingGroup" xmlns:wpi="http://schemas.microsoft.com/office/word/2010/wordprocessingInk" xmlns:wne="http://schemas.microsoft.com/office/word/2006/wordml" xmlns:wps="http://schemas.microsoft.com/office/word/2010/wordprocessingShape" mc:Ignorable="w14 w15 wp14">
+<w:ftr xmlns:wpc="http://schemas.microsoft.com/office/word/2010/wordprocessingCanvas" xmlns:cx="http://schemas.microsoft.com/office/drawing/2014/chartex" xmlns:cx1="http://schemas.microsoft.com/office/drawing/2015/9/8/chartex" xmlns:cx2="http://schemas.microsoft.com/office/drawing/2015/10/21/chartex" xmlns:cx3="http://schemas.microsoft.com/office/drawing/2016/5/9/chartex" xmlns:cx4="http://schemas.microsoft.com/office/drawing/2016/5/10/chartex" xmlns:cx5="http://schemas.microsoft.com/office/drawing/2016/5/11/chartex" xmlns:cx6="http://schemas.microsoft.com/office/drawing/2016/5/12/chartex" xmlns:cx7="http://schemas.microsoft.com/office/drawing/2016/5/13/chartex" xmlns:cx8="http://schemas.microsoft.com/office/drawing/2016/5/14/chartex" xmlns:mc="http://schemas.openxmlformats.org/markup-compatibility/2006" xmlns:aink="http://schemas.microsoft.com/office/drawing/2016/ink" xmlns:am3d="http://schemas.microsoft.com/office/drawing/2017/model3d" xmlns:o="urn:schemas-microsoft-com:office:office" xmlns:r="http://schemas.openxmlformats.org/officeDocument/2006/relationships" xmlns:m="http://schemas.openxmlformats.org/officeDocument/2006/math" xmlns:v="urn:schemas-microsoft-com:vml" xmlns:wp14="http://schemas.microsoft.com/office/word/2010/wordprocessingDrawing" xmlns:wp="http://schemas.openxmlformats.org/drawingml/2006/wordprocessingDrawing" xmlns:w10="urn:schemas-microsoft-com:office:word" xmlns:w="http://schemas.openxmlformats.org/wordprocessingml/2006/main" xmlns:w14="http://schemas.microsoft.com/office/word/2010/wordml" xmlns:w15="http://schemas.microsoft.com/office/word/2012/wordml" xmlns:w16cid="http://schemas.microsoft.com/office/word/2016/wordml/cid" xmlns:w16se="http://schemas.microsoft.com/office/word/2015/wordml/symex" xmlns:wpg="http://schemas.microsoft.com/office/word/2010/wordprocessingGroup" xmlns:wpi="http://schemas.microsoft.com/office/word/2010/wordprocessingInk" xmlns:wne="http://schemas.microsoft.com/office/word/2006/wordml" xmlns:wps="http://schemas.microsoft.com/office/word/2010/wordprocessingShape" mc:Ignorable="w14 w15 w16se w16cid wp14">
   <w:p>
     <w:pPr>
       <w:pStyle w:val="DBID"/>
@@ -3518,7 +6126,7 @@
 </file>
 
 <file path=word/footer2.xml><?xml version="1.0" encoding="utf-8"?>
-<w:ftr xmlns:wpc="http://schemas.microsoft.com/office/word/2010/wordprocessingCanvas" xmlns:mc="http://schemas.openxmlformats.org/markup-compatibility/2006" xmlns:o="urn:schemas-microsoft-com:office:office" xmlns:r="http://schemas.openxmlformats.org/officeDocument/2006/relationships" xmlns:m="http://schemas.openxmlformats.org/officeDocument/2006/math" xmlns:v="urn:schemas-microsoft-com:vml" xmlns:wp14="http://schemas.microsoft.com/office/word/2010/wordprocessingDrawing" xmlns:wp="http://schemas.openxmlformats.org/drawingml/2006/wordprocessingDrawing" xmlns:w10="urn:schemas-microsoft-com:office:word" xmlns:w="http://schemas.openxmlformats.org/wordprocessingml/2006/main" xmlns:w14="http://schemas.microsoft.com/office/word/2010/wordml" xmlns:w15="http://schemas.microsoft.com/office/word/2012/wordml" xmlns:wpg="http://schemas.microsoft.com/office/word/2010/wordprocessingGroup" xmlns:wpi="http://schemas.microsoft.com/office/word/2010/wordprocessingInk" xmlns:wne="http://schemas.microsoft.com/office/word/2006/wordml" xmlns:wps="http://schemas.microsoft.com/office/word/2010/wordprocessingShape" mc:Ignorable="w14 w15 wp14">
+<w:ftr xmlns:wpc="http://schemas.microsoft.com/office/word/2010/wordprocessingCanvas" xmlns:cx="http://schemas.microsoft.com/office/drawing/2014/chartex" xmlns:cx1="http://schemas.microsoft.com/office/drawing/2015/9/8/chartex" xmlns:cx2="http://schemas.microsoft.com/office/drawing/2015/10/21/chartex" xmlns:cx3="http://schemas.microsoft.com/office/drawing/2016/5/9/chartex" xmlns:cx4="http://schemas.microsoft.com/office/drawing/2016/5/10/chartex" xmlns:cx5="http://schemas.microsoft.com/office/drawing/2016/5/11/chartex" xmlns:cx6="http://schemas.microsoft.com/office/drawing/2016/5/12/chartex" xmlns:cx7="http://schemas.microsoft.com/office/drawing/2016/5/13/chartex" xmlns:cx8="http://schemas.microsoft.com/office/drawing/2016/5/14/chartex" xmlns:mc="http://schemas.openxmlformats.org/markup-compatibility/2006" xmlns:aink="http://schemas.microsoft.com/office/drawing/2016/ink" xmlns:am3d="http://schemas.microsoft.com/office/drawing/2017/model3d" xmlns:o="urn:schemas-microsoft-com:office:office" xmlns:r="http://schemas.openxmlformats.org/officeDocument/2006/relationships" xmlns:m="http://schemas.openxmlformats.org/officeDocument/2006/math" xmlns:v="urn:schemas-microsoft-com:vml" xmlns:wp14="http://schemas.microsoft.com/office/word/2010/wordprocessingDrawing" xmlns:wp="http://schemas.openxmlformats.org/drawingml/2006/wordprocessingDrawing" xmlns:w10="urn:schemas-microsoft-com:office:word" xmlns:w="http://schemas.openxmlformats.org/wordprocessingml/2006/main" xmlns:w14="http://schemas.microsoft.com/office/word/2010/wordml" xmlns:w15="http://schemas.microsoft.com/office/word/2012/wordml" xmlns:w16cid="http://schemas.microsoft.com/office/word/2016/wordml/cid" xmlns:w16se="http://schemas.microsoft.com/office/word/2015/wordml/symex" xmlns:wpg="http://schemas.microsoft.com/office/word/2010/wordprocessingGroup" xmlns:wpi="http://schemas.microsoft.com/office/word/2010/wordprocessingInk" xmlns:wne="http://schemas.microsoft.com/office/word/2006/wordml" xmlns:wps="http://schemas.microsoft.com/office/word/2010/wordprocessingShape" mc:Ignorable="w14 w15 w16se w16cid wp14">
   <w:p>
     <w:pPr>
       <w:pStyle w:val="Footer"/>
@@ -3528,7 +6136,7 @@
 </file>
 
 <file path=word/footer3.xml><?xml version="1.0" encoding="utf-8"?>
-<w:ftr xmlns:wpc="http://schemas.microsoft.com/office/word/2010/wordprocessingCanvas" xmlns:mc="http://schemas.openxmlformats.org/markup-compatibility/2006" xmlns:o="urn:schemas-microsoft-com:office:office" xmlns:r="http://schemas.openxmlformats.org/officeDocument/2006/relationships" xmlns:m="http://schemas.openxmlformats.org/officeDocument/2006/math" xmlns:v="urn:schemas-microsoft-com:vml" xmlns:wp14="http://schemas.microsoft.com/office/word/2010/wordprocessingDrawing" xmlns:wp="http://schemas.openxmlformats.org/drawingml/2006/wordprocessingDrawing" xmlns:w10="urn:schemas-microsoft-com:office:word" xmlns:w="http://schemas.openxmlformats.org/wordprocessingml/2006/main" xmlns:w14="http://schemas.microsoft.com/office/word/2010/wordml" xmlns:w15="http://schemas.microsoft.com/office/word/2012/wordml" xmlns:wpg="http://schemas.microsoft.com/office/word/2010/wordprocessingGroup" xmlns:wpi="http://schemas.microsoft.com/office/word/2010/wordprocessingInk" xmlns:wne="http://schemas.microsoft.com/office/word/2006/wordml" xmlns:wps="http://schemas.microsoft.com/office/word/2010/wordprocessingShape" mc:Ignorable="w14 w15 wp14">
+<w:ftr xmlns:wpc="http://schemas.microsoft.com/office/word/2010/wordprocessingCanvas" xmlns:cx="http://schemas.microsoft.com/office/drawing/2014/chartex" xmlns:cx1="http://schemas.microsoft.com/office/drawing/2015/9/8/chartex" xmlns:cx2="http://schemas.microsoft.com/office/drawing/2015/10/21/chartex" xmlns:cx3="http://schemas.microsoft.com/office/drawing/2016/5/9/chartex" xmlns:cx4="http://schemas.microsoft.com/office/drawing/2016/5/10/chartex" xmlns:cx5="http://schemas.microsoft.com/office/drawing/2016/5/11/chartex" xmlns:cx6="http://schemas.microsoft.com/office/drawing/2016/5/12/chartex" xmlns:cx7="http://schemas.microsoft.com/office/drawing/2016/5/13/chartex" xmlns:cx8="http://schemas.microsoft.com/office/drawing/2016/5/14/chartex" xmlns:mc="http://schemas.openxmlformats.org/markup-compatibility/2006" xmlns:aink="http://schemas.microsoft.com/office/drawing/2016/ink" xmlns:am3d="http://schemas.microsoft.com/office/drawing/2017/model3d" xmlns:o="urn:schemas-microsoft-com:office:office" xmlns:r="http://schemas.openxmlformats.org/officeDocument/2006/relationships" xmlns:m="http://schemas.openxmlformats.org/officeDocument/2006/math" xmlns:v="urn:schemas-microsoft-com:vml" xmlns:wp14="http://schemas.microsoft.com/office/word/2010/wordprocessingDrawing" xmlns:wp="http://schemas.openxmlformats.org/drawingml/2006/wordprocessingDrawing" xmlns:w10="urn:schemas-microsoft-com:office:word" xmlns:w="http://schemas.openxmlformats.org/wordprocessingml/2006/main" xmlns:w14="http://schemas.microsoft.com/office/word/2010/wordml" xmlns:w15="http://schemas.microsoft.com/office/word/2012/wordml" xmlns:w16cid="http://schemas.microsoft.com/office/word/2016/wordml/cid" xmlns:w16se="http://schemas.microsoft.com/office/word/2015/wordml/symex" xmlns:wpg="http://schemas.microsoft.com/office/word/2010/wordprocessingGroup" xmlns:wpi="http://schemas.microsoft.com/office/word/2010/wordprocessingInk" xmlns:wne="http://schemas.microsoft.com/office/word/2006/wordml" xmlns:wps="http://schemas.microsoft.com/office/word/2010/wordprocessingShape" mc:Ignorable="w14 w15 w16se w16cid wp14">
   <w:p>
     <w:pPr>
       <w:pStyle w:val="Footer"/>
@@ -3538,7 +6146,7 @@
 </file>
 
 <file path=word/footer4.xml><?xml version="1.0" encoding="utf-8"?>
-<w:ftr xmlns:wpc="http://schemas.microsoft.com/office/word/2010/wordprocessingCanvas" xmlns:mc="http://schemas.openxmlformats.org/markup-compatibility/2006" xmlns:o="urn:schemas-microsoft-com:office:office" xmlns:r="http://schemas.openxmlformats.org/officeDocument/2006/relationships" xmlns:m="http://schemas.openxmlformats.org/officeDocument/2006/math" xmlns:v="urn:schemas-microsoft-com:vml" xmlns:wp14="http://schemas.microsoft.com/office/word/2010/wordprocessingDrawing" xmlns:wp="http://schemas.openxmlformats.org/drawingml/2006/wordprocessingDrawing" xmlns:w10="urn:schemas-microsoft-com:office:word" xmlns:w="http://schemas.openxmlformats.org/wordprocessingml/2006/main" xmlns:w14="http://schemas.microsoft.com/office/word/2010/wordml" xmlns:w15="http://schemas.microsoft.com/office/word/2012/wordml" xmlns:wpg="http://schemas.microsoft.com/office/word/2010/wordprocessingGroup" xmlns:wpi="http://schemas.microsoft.com/office/word/2010/wordprocessingInk" xmlns:wne="http://schemas.microsoft.com/office/word/2006/wordml" xmlns:wps="http://schemas.microsoft.com/office/word/2010/wordprocessingShape" mc:Ignorable="w14 w15 wp14">
+<w:ftr xmlns:wpc="http://schemas.microsoft.com/office/word/2010/wordprocessingCanvas" xmlns:cx="http://schemas.microsoft.com/office/drawing/2014/chartex" xmlns:cx1="http://schemas.microsoft.com/office/drawing/2015/9/8/chartex" xmlns:cx2="http://schemas.microsoft.com/office/drawing/2015/10/21/chartex" xmlns:cx3="http://schemas.microsoft.com/office/drawing/2016/5/9/chartex" xmlns:cx4="http://schemas.microsoft.com/office/drawing/2016/5/10/chartex" xmlns:cx5="http://schemas.microsoft.com/office/drawing/2016/5/11/chartex" xmlns:cx6="http://schemas.microsoft.com/office/drawing/2016/5/12/chartex" xmlns:cx7="http://schemas.microsoft.com/office/drawing/2016/5/13/chartex" xmlns:cx8="http://schemas.microsoft.com/office/drawing/2016/5/14/chartex" xmlns:mc="http://schemas.openxmlformats.org/markup-compatibility/2006" xmlns:aink="http://schemas.microsoft.com/office/drawing/2016/ink" xmlns:am3d="http://schemas.microsoft.com/office/drawing/2017/model3d" xmlns:o="urn:schemas-microsoft-com:office:office" xmlns:r="http://schemas.openxmlformats.org/officeDocument/2006/relationships" xmlns:m="http://schemas.openxmlformats.org/officeDocument/2006/math" xmlns:v="urn:schemas-microsoft-com:vml" xmlns:wp14="http://schemas.microsoft.com/office/word/2010/wordprocessingDrawing" xmlns:wp="http://schemas.openxmlformats.org/drawingml/2006/wordprocessingDrawing" xmlns:w10="urn:schemas-microsoft-com:office:word" xmlns:w="http://schemas.openxmlformats.org/wordprocessingml/2006/main" xmlns:w14="http://schemas.microsoft.com/office/word/2010/wordml" xmlns:w15="http://schemas.microsoft.com/office/word/2012/wordml" xmlns:w16cid="http://schemas.microsoft.com/office/word/2016/wordml/cid" xmlns:w16se="http://schemas.microsoft.com/office/word/2015/wordml/symex" xmlns:wpg="http://schemas.microsoft.com/office/word/2010/wordprocessingGroup" xmlns:wpi="http://schemas.microsoft.com/office/word/2010/wordprocessingInk" xmlns:wne="http://schemas.microsoft.com/office/word/2006/wordml" xmlns:wps="http://schemas.microsoft.com/office/word/2010/wordprocessingShape" mc:Ignorable="w14 w15 w16se w16cid wp14">
   <w:p>
     <w:pPr>
       <w:pStyle w:val="Footer"/>
@@ -3548,7 +6156,7 @@
 </file>
 
 <file path=word/footer5.xml><?xml version="1.0" encoding="utf-8"?>
-<w:ftr xmlns:wpc="http://schemas.microsoft.com/office/word/2010/wordprocessingCanvas" xmlns:mc="http://schemas.openxmlformats.org/markup-compatibility/2006" xmlns:o="urn:schemas-microsoft-com:office:office" xmlns:r="http://schemas.openxmlformats.org/officeDocument/2006/relationships" xmlns:m="http://schemas.openxmlformats.org/officeDocument/2006/math" xmlns:v="urn:schemas-microsoft-com:vml" xmlns:wp14="http://schemas.microsoft.com/office/word/2010/wordprocessingDrawing" xmlns:wp="http://schemas.openxmlformats.org/drawingml/2006/wordprocessingDrawing" xmlns:w10="urn:schemas-microsoft-com:office:word" xmlns:w="http://schemas.openxmlformats.org/wordprocessingml/2006/main" xmlns:w14="http://schemas.microsoft.com/office/word/2010/wordml" xmlns:w15="http://schemas.microsoft.com/office/word/2012/wordml" xmlns:wpg="http://schemas.microsoft.com/office/word/2010/wordprocessingGroup" xmlns:wpi="http://schemas.microsoft.com/office/word/2010/wordprocessingInk" xmlns:wne="http://schemas.microsoft.com/office/word/2006/wordml" xmlns:wps="http://schemas.microsoft.com/office/word/2010/wordprocessingShape" mc:Ignorable="w14 w15 wp14">
+<w:ftr xmlns:wpc="http://schemas.microsoft.com/office/word/2010/wordprocessingCanvas" xmlns:cx="http://schemas.microsoft.com/office/drawing/2014/chartex" xmlns:cx1="http://schemas.microsoft.com/office/drawing/2015/9/8/chartex" xmlns:cx2="http://schemas.microsoft.com/office/drawing/2015/10/21/chartex" xmlns:cx3="http://schemas.microsoft.com/office/drawing/2016/5/9/chartex" xmlns:cx4="http://schemas.microsoft.com/office/drawing/2016/5/10/chartex" xmlns:cx5="http://schemas.microsoft.com/office/drawing/2016/5/11/chartex" xmlns:cx6="http://schemas.microsoft.com/office/drawing/2016/5/12/chartex" xmlns:cx7="http://schemas.microsoft.com/office/drawing/2016/5/13/chartex" xmlns:cx8="http://schemas.microsoft.com/office/drawing/2016/5/14/chartex" xmlns:mc="http://schemas.openxmlformats.org/markup-compatibility/2006" xmlns:aink="http://schemas.microsoft.com/office/drawing/2016/ink" xmlns:am3d="http://schemas.microsoft.com/office/drawing/2017/model3d" xmlns:o="urn:schemas-microsoft-com:office:office" xmlns:r="http://schemas.openxmlformats.org/officeDocument/2006/relationships" xmlns:m="http://schemas.openxmlformats.org/officeDocument/2006/math" xmlns:v="urn:schemas-microsoft-com:vml" xmlns:wp14="http://schemas.microsoft.com/office/word/2010/wordprocessingDrawing" xmlns:wp="http://schemas.openxmlformats.org/drawingml/2006/wordprocessingDrawing" xmlns:w10="urn:schemas-microsoft-com:office:word" xmlns:w="http://schemas.openxmlformats.org/wordprocessingml/2006/main" xmlns:w14="http://schemas.microsoft.com/office/word/2010/wordml" xmlns:w15="http://schemas.microsoft.com/office/word/2012/wordml" xmlns:w16cid="http://schemas.microsoft.com/office/word/2016/wordml/cid" xmlns:w16se="http://schemas.microsoft.com/office/word/2015/wordml/symex" xmlns:wpg="http://schemas.microsoft.com/office/word/2010/wordprocessingGroup" xmlns:wpi="http://schemas.microsoft.com/office/word/2010/wordprocessingInk" xmlns:wne="http://schemas.microsoft.com/office/word/2006/wordml" xmlns:wps="http://schemas.microsoft.com/office/word/2010/wordprocessingShape" mc:Ignorable="w14 w15 w16se w16cid wp14">
   <w:p>
     <w:pPr>
       <w:pStyle w:val="Footer"/>
@@ -3588,7 +6196,7 @@
 </file>
 
 <file path=word/footer6.xml><?xml version="1.0" encoding="utf-8"?>
-<w:ftr xmlns:wpc="http://schemas.microsoft.com/office/word/2010/wordprocessingCanvas" xmlns:mc="http://schemas.openxmlformats.org/markup-compatibility/2006" xmlns:o="urn:schemas-microsoft-com:office:office" xmlns:r="http://schemas.openxmlformats.org/officeDocument/2006/relationships" xmlns:m="http://schemas.openxmlformats.org/officeDocument/2006/math" xmlns:v="urn:schemas-microsoft-com:vml" xmlns:wp14="http://schemas.microsoft.com/office/word/2010/wordprocessingDrawing" xmlns:wp="http://schemas.openxmlformats.org/drawingml/2006/wordprocessingDrawing" xmlns:w10="urn:schemas-microsoft-com:office:word" xmlns:w="http://schemas.openxmlformats.org/wordprocessingml/2006/main" xmlns:w14="http://schemas.microsoft.com/office/word/2010/wordml" xmlns:w15="http://schemas.microsoft.com/office/word/2012/wordml" xmlns:wpg="http://schemas.microsoft.com/office/word/2010/wordprocessingGroup" xmlns:wpi="http://schemas.microsoft.com/office/word/2010/wordprocessingInk" xmlns:wne="http://schemas.microsoft.com/office/word/2006/wordml" xmlns:wps="http://schemas.microsoft.com/office/word/2010/wordprocessingShape" mc:Ignorable="w14 w15 wp14">
+<w:ftr xmlns:wpc="http://schemas.microsoft.com/office/word/2010/wordprocessingCanvas" xmlns:cx="http://schemas.microsoft.com/office/drawing/2014/chartex" xmlns:cx1="http://schemas.microsoft.com/office/drawing/2015/9/8/chartex" xmlns:cx2="http://schemas.microsoft.com/office/drawing/2015/10/21/chartex" xmlns:cx3="http://schemas.microsoft.com/office/drawing/2016/5/9/chartex" xmlns:cx4="http://schemas.microsoft.com/office/drawing/2016/5/10/chartex" xmlns:cx5="http://schemas.microsoft.com/office/drawing/2016/5/11/chartex" xmlns:cx6="http://schemas.microsoft.com/office/drawing/2016/5/12/chartex" xmlns:cx7="http://schemas.microsoft.com/office/drawing/2016/5/13/chartex" xmlns:cx8="http://schemas.microsoft.com/office/drawing/2016/5/14/chartex" xmlns:mc="http://schemas.openxmlformats.org/markup-compatibility/2006" xmlns:aink="http://schemas.microsoft.com/office/drawing/2016/ink" xmlns:am3d="http://schemas.microsoft.com/office/drawing/2017/model3d" xmlns:o="urn:schemas-microsoft-com:office:office" xmlns:r="http://schemas.openxmlformats.org/officeDocument/2006/relationships" xmlns:m="http://schemas.openxmlformats.org/officeDocument/2006/math" xmlns:v="urn:schemas-microsoft-com:vml" xmlns:wp14="http://schemas.microsoft.com/office/word/2010/wordprocessingDrawing" xmlns:wp="http://schemas.openxmlformats.org/drawingml/2006/wordprocessingDrawing" xmlns:w10="urn:schemas-microsoft-com:office:word" xmlns:w="http://schemas.openxmlformats.org/wordprocessingml/2006/main" xmlns:w14="http://schemas.microsoft.com/office/word/2010/wordml" xmlns:w15="http://schemas.microsoft.com/office/word/2012/wordml" xmlns:w16cid="http://schemas.microsoft.com/office/word/2016/wordml/cid" xmlns:w16se="http://schemas.microsoft.com/office/word/2015/wordml/symex" xmlns:wpg="http://schemas.microsoft.com/office/word/2010/wordprocessingGroup" xmlns:wpi="http://schemas.microsoft.com/office/word/2010/wordprocessingInk" xmlns:wne="http://schemas.microsoft.com/office/word/2006/wordml" xmlns:wps="http://schemas.microsoft.com/office/word/2010/wordprocessingShape" mc:Ignorable="w14 w15 w16se w16cid wp14">
   <w:p>
     <w:pPr>
       <w:pStyle w:val="Footer"/>
@@ -3615,7 +6223,7 @@
       <w:rPr>
         <w:noProof/>
       </w:rPr>
-      <w:t>8</w:t>
+      <w:t>9</w:t>
     </w:r>
     <w:r>
       <w:rPr>
@@ -3628,7 +6236,7 @@
 </file>
 
 <file path=word/footer7.xml><?xml version="1.0" encoding="utf-8"?>
-<w:ftr xmlns:wpc="http://schemas.microsoft.com/office/word/2010/wordprocessingCanvas" xmlns:mc="http://schemas.openxmlformats.org/markup-compatibility/2006" xmlns:o="urn:schemas-microsoft-com:office:office" xmlns:r="http://schemas.openxmlformats.org/officeDocument/2006/relationships" xmlns:m="http://schemas.openxmlformats.org/officeDocument/2006/math" xmlns:v="urn:schemas-microsoft-com:vml" xmlns:wp14="http://schemas.microsoft.com/office/word/2010/wordprocessingDrawing" xmlns:wp="http://schemas.openxmlformats.org/drawingml/2006/wordprocessingDrawing" xmlns:w10="urn:schemas-microsoft-com:office:word" xmlns:w="http://schemas.openxmlformats.org/wordprocessingml/2006/main" xmlns:w14="http://schemas.microsoft.com/office/word/2010/wordml" xmlns:w15="http://schemas.microsoft.com/office/word/2012/wordml" xmlns:wpg="http://schemas.microsoft.com/office/word/2010/wordprocessingGroup" xmlns:wpi="http://schemas.microsoft.com/office/word/2010/wordprocessingInk" xmlns:wne="http://schemas.microsoft.com/office/word/2006/wordml" xmlns:wps="http://schemas.microsoft.com/office/word/2010/wordprocessingShape" mc:Ignorable="w14 w15 wp14">
+<w:ftr xmlns:wpc="http://schemas.microsoft.com/office/word/2010/wordprocessingCanvas" xmlns:cx="http://schemas.microsoft.com/office/drawing/2014/chartex" xmlns:cx1="http://schemas.microsoft.com/office/drawing/2015/9/8/chartex" xmlns:cx2="http://schemas.microsoft.com/office/drawing/2015/10/21/chartex" xmlns:cx3="http://schemas.microsoft.com/office/drawing/2016/5/9/chartex" xmlns:cx4="http://schemas.microsoft.com/office/drawing/2016/5/10/chartex" xmlns:cx5="http://schemas.microsoft.com/office/drawing/2016/5/11/chartex" xmlns:cx6="http://schemas.microsoft.com/office/drawing/2016/5/12/chartex" xmlns:cx7="http://schemas.microsoft.com/office/drawing/2016/5/13/chartex" xmlns:cx8="http://schemas.microsoft.com/office/drawing/2016/5/14/chartex" xmlns:mc="http://schemas.openxmlformats.org/markup-compatibility/2006" xmlns:aink="http://schemas.microsoft.com/office/drawing/2016/ink" xmlns:am3d="http://schemas.microsoft.com/office/drawing/2017/model3d" xmlns:o="urn:schemas-microsoft-com:office:office" xmlns:r="http://schemas.openxmlformats.org/officeDocument/2006/relationships" xmlns:m="http://schemas.openxmlformats.org/officeDocument/2006/math" xmlns:v="urn:schemas-microsoft-com:vml" xmlns:wp14="http://schemas.microsoft.com/office/word/2010/wordprocessingDrawing" xmlns:wp="http://schemas.openxmlformats.org/drawingml/2006/wordprocessingDrawing" xmlns:w10="urn:schemas-microsoft-com:office:word" xmlns:w="http://schemas.openxmlformats.org/wordprocessingml/2006/main" xmlns:w14="http://schemas.microsoft.com/office/word/2010/wordml" xmlns:w15="http://schemas.microsoft.com/office/word/2012/wordml" xmlns:w16cid="http://schemas.microsoft.com/office/word/2016/wordml/cid" xmlns:w16se="http://schemas.microsoft.com/office/word/2015/wordml/symex" xmlns:wpg="http://schemas.microsoft.com/office/word/2010/wordprocessingGroup" xmlns:wpi="http://schemas.microsoft.com/office/word/2010/wordprocessingInk" xmlns:wne="http://schemas.microsoft.com/office/word/2006/wordml" xmlns:wps="http://schemas.microsoft.com/office/word/2010/wordprocessingShape" mc:Ignorable="w14 w15 w16se w16cid wp14">
   <w:p>
     <w:pPr>
       <w:pStyle w:val="Footer"/>
@@ -3638,7 +6246,7 @@
 </file>
 
 <file path=word/footnotes.xml><?xml version="1.0" encoding="utf-8"?>
-<w:footnotes xmlns:wpc="http://schemas.microsoft.com/office/word/2010/wordprocessingCanvas" xmlns:mc="http://schemas.openxmlformats.org/markup-compatibility/2006" xmlns:o="urn:schemas-microsoft-com:office:office" xmlns:r="http://schemas.openxmlformats.org/officeDocument/2006/relationships" xmlns:m="http://schemas.openxmlformats.org/officeDocument/2006/math" xmlns:v="urn:schemas-microsoft-com:vml" xmlns:wp14="http://schemas.microsoft.com/office/word/2010/wordprocessingDrawing" xmlns:wp="http://schemas.openxmlformats.org/drawingml/2006/wordprocessingDrawing" xmlns:w10="urn:schemas-microsoft-com:office:word" xmlns:w="http://schemas.openxmlformats.org/wordprocessingml/2006/main" xmlns:w14="http://schemas.microsoft.com/office/word/2010/wordml" xmlns:w15="http://schemas.microsoft.com/office/word/2012/wordml" xmlns:wpg="http://schemas.microsoft.com/office/word/2010/wordprocessingGroup" xmlns:wpi="http://schemas.microsoft.com/office/word/2010/wordprocessingInk" xmlns:wne="http://schemas.microsoft.com/office/word/2006/wordml" xmlns:wps="http://schemas.microsoft.com/office/word/2010/wordprocessingShape" mc:Ignorable="w14 w15 wp14">
+<w:footnotes xmlns:wpc="http://schemas.microsoft.com/office/word/2010/wordprocessingCanvas" xmlns:cx="http://schemas.microsoft.com/office/drawing/2014/chartex" xmlns:cx1="http://schemas.microsoft.com/office/drawing/2015/9/8/chartex" xmlns:cx2="http://schemas.microsoft.com/office/drawing/2015/10/21/chartex" xmlns:cx3="http://schemas.microsoft.com/office/drawing/2016/5/9/chartex" xmlns:cx4="http://schemas.microsoft.com/office/drawing/2016/5/10/chartex" xmlns:cx5="http://schemas.microsoft.com/office/drawing/2016/5/11/chartex" xmlns:cx6="http://schemas.microsoft.com/office/drawing/2016/5/12/chartex" xmlns:cx7="http://schemas.microsoft.com/office/drawing/2016/5/13/chartex" xmlns:cx8="http://schemas.microsoft.com/office/drawing/2016/5/14/chartex" xmlns:mc="http://schemas.openxmlformats.org/markup-compatibility/2006" xmlns:aink="http://schemas.microsoft.com/office/drawing/2016/ink" xmlns:am3d="http://schemas.microsoft.com/office/drawing/2017/model3d" xmlns:o="urn:schemas-microsoft-com:office:office" xmlns:r="http://schemas.openxmlformats.org/officeDocument/2006/relationships" xmlns:m="http://schemas.openxmlformats.org/officeDocument/2006/math" xmlns:v="urn:schemas-microsoft-com:vml" xmlns:wp14="http://schemas.microsoft.com/office/word/2010/wordprocessingDrawing" xmlns:wp="http://schemas.openxmlformats.org/drawingml/2006/wordprocessingDrawing" xmlns:w10="urn:schemas-microsoft-com:office:word" xmlns:w="http://schemas.openxmlformats.org/wordprocessingml/2006/main" xmlns:w14="http://schemas.microsoft.com/office/word/2010/wordml" xmlns:w15="http://schemas.microsoft.com/office/word/2012/wordml" xmlns:w16cid="http://schemas.microsoft.com/office/word/2016/wordml/cid" xmlns:w16se="http://schemas.microsoft.com/office/word/2015/wordml/symex" xmlns:wpg="http://schemas.microsoft.com/office/word/2010/wordprocessingGroup" xmlns:wpi="http://schemas.microsoft.com/office/word/2010/wordprocessingInk" xmlns:wne="http://schemas.microsoft.com/office/word/2006/wordml" xmlns:wps="http://schemas.microsoft.com/office/word/2010/wordprocessingShape" mc:Ignorable="w14 w15 w16se w16cid wp14">
   <w:footnote w:type="separator" w:id="-1">
     <w:p>
       <w:pPr>
@@ -3663,7 +6271,7 @@
 </file>
 
 <file path=word/numbering.xml><?xml version="1.0" encoding="utf-8"?>
-<w:numbering xmlns:wpc="http://schemas.microsoft.com/office/word/2010/wordprocessingCanvas" xmlns:mc="http://schemas.openxmlformats.org/markup-compatibility/2006" xmlns:o="urn:schemas-microsoft-com:office:office" xmlns:r="http://schemas.openxmlformats.org/officeDocument/2006/relationships" xmlns:m="http://schemas.openxmlformats.org/officeDocument/2006/math" xmlns:v="urn:schemas-microsoft-com:vml" xmlns:wp14="http://schemas.microsoft.com/office/word/2010/wordprocessingDrawing" xmlns:wp="http://schemas.openxmlformats.org/drawingml/2006/wordprocessingDrawing" xmlns:w10="urn:schemas-microsoft-com:office:word" xmlns:w="http://schemas.openxmlformats.org/wordprocessingml/2006/main" xmlns:w14="http://schemas.microsoft.com/office/word/2010/wordml" xmlns:w15="http://schemas.microsoft.com/office/word/2012/wordml" xmlns:wpg="http://schemas.microsoft.com/office/word/2010/wordprocessingGroup" xmlns:wpi="http://schemas.microsoft.com/office/word/2010/wordprocessingInk" xmlns:wne="http://schemas.microsoft.com/office/word/2006/wordml" xmlns:wps="http://schemas.microsoft.com/office/word/2010/wordprocessingShape" mc:Ignorable="w14 w15 wp14">
+<w:numbering xmlns:wpc="http://schemas.microsoft.com/office/word/2010/wordprocessingCanvas" xmlns:cx="http://schemas.microsoft.com/office/drawing/2014/chartex" xmlns:cx1="http://schemas.microsoft.com/office/drawing/2015/9/8/chartex" xmlns:cx2="http://schemas.microsoft.com/office/drawing/2015/10/21/chartex" xmlns:cx3="http://schemas.microsoft.com/office/drawing/2016/5/9/chartex" xmlns:cx4="http://schemas.microsoft.com/office/drawing/2016/5/10/chartex" xmlns:cx5="http://schemas.microsoft.com/office/drawing/2016/5/11/chartex" xmlns:cx6="http://schemas.microsoft.com/office/drawing/2016/5/12/chartex" xmlns:cx7="http://schemas.microsoft.com/office/drawing/2016/5/13/chartex" xmlns:cx8="http://schemas.microsoft.com/office/drawing/2016/5/14/chartex" xmlns:mc="http://schemas.openxmlformats.org/markup-compatibility/2006" xmlns:aink="http://schemas.microsoft.com/office/drawing/2016/ink" xmlns:am3d="http://schemas.microsoft.com/office/drawing/2017/model3d" xmlns:o="urn:schemas-microsoft-com:office:office" xmlns:r="http://schemas.openxmlformats.org/officeDocument/2006/relationships" xmlns:m="http://schemas.openxmlformats.org/officeDocument/2006/math" xmlns:v="urn:schemas-microsoft-com:vml" xmlns:wp14="http://schemas.microsoft.com/office/word/2010/wordprocessingDrawing" xmlns:wp="http://schemas.openxmlformats.org/drawingml/2006/wordprocessingDrawing" xmlns:w10="urn:schemas-microsoft-com:office:word" xmlns:w="http://schemas.openxmlformats.org/wordprocessingml/2006/main" xmlns:w14="http://schemas.microsoft.com/office/word/2010/wordml" xmlns:w15="http://schemas.microsoft.com/office/word/2012/wordml" xmlns:w16cid="http://schemas.microsoft.com/office/word/2016/wordml/cid" xmlns:w16se="http://schemas.microsoft.com/office/word/2015/wordml/symex" xmlns:wpg="http://schemas.microsoft.com/office/word/2010/wordprocessingGroup" xmlns:wpi="http://schemas.microsoft.com/office/word/2010/wordprocessingInk" xmlns:wne="http://schemas.microsoft.com/office/word/2006/wordml" xmlns:wps="http://schemas.microsoft.com/office/word/2010/wordprocessingShape" mc:Ignorable="w14 w15 w16se w16cid wp14">
   <w:abstractNum w:abstractNumId="0" w15:restartNumberingAfterBreak="0">
     <w:nsid w:val="FFFFFF7C"/>
     <w:multiLevelType w:val="singleLevel"/>
@@ -5742,16 +8350,8 @@
 </w:numbering>
 </file>
 
-<file path=word/people.xml><?xml version="1.0" encoding="utf-8"?>
-<w15:people xmlns:wpc="http://schemas.microsoft.com/office/word/2010/wordprocessingCanvas" xmlns:mc="http://schemas.openxmlformats.org/markup-compatibility/2006" xmlns:o="urn:schemas-microsoft-com:office:office" xmlns:r="http://schemas.openxmlformats.org/officeDocument/2006/relationships" xmlns:m="http://schemas.openxmlformats.org/officeDocument/2006/math" xmlns:v="urn:schemas-microsoft-com:vml" xmlns:wp14="http://schemas.microsoft.com/office/word/2010/wordprocessingDrawing" xmlns:wp="http://schemas.openxmlformats.org/drawingml/2006/wordprocessingDrawing" xmlns:w10="urn:schemas-microsoft-com:office:word" xmlns:w="http://schemas.openxmlformats.org/wordprocessingml/2006/main" xmlns:w14="http://schemas.microsoft.com/office/word/2010/wordml" xmlns:w15="http://schemas.microsoft.com/office/word/2012/wordml" xmlns:wpg="http://schemas.microsoft.com/office/word/2010/wordprocessingGroup" xmlns:wpi="http://schemas.microsoft.com/office/word/2010/wordprocessingInk" xmlns:wne="http://schemas.microsoft.com/office/word/2006/wordml" xmlns:wps="http://schemas.microsoft.com/office/word/2010/wordprocessingShape" mc:Ignorable="w14 w15 wp14">
-  <w15:person w15:author="Niswonger, Richard">
-    <w15:presenceInfo w15:providerId="AD" w15:userId="S-1-5-21-3697291689-1161744426-439199626-28849"/>
-  </w15:person>
-</w15:people>
-</file>
-
 <file path=word/styles.xml><?xml version="1.0" encoding="utf-8"?>
-<w:styles xmlns:mc="http://schemas.openxmlformats.org/markup-compatibility/2006" xmlns:r="http://schemas.openxmlformats.org/officeDocument/2006/relationships" xmlns:w="http://schemas.openxmlformats.org/wordprocessingml/2006/main" xmlns:w14="http://schemas.microsoft.com/office/word/2010/wordml" xmlns:w15="http://schemas.microsoft.com/office/word/2012/wordml" mc:Ignorable="w14 w15">
+<w:styles xmlns:mc="http://schemas.openxmlformats.org/markup-compatibility/2006" xmlns:r="http://schemas.openxmlformats.org/officeDocument/2006/relationships" xmlns:w="http://schemas.openxmlformats.org/wordprocessingml/2006/main" xmlns:w14="http://schemas.microsoft.com/office/word/2010/wordml" xmlns:w15="http://schemas.microsoft.com/office/word/2012/wordml" xmlns:w16cid="http://schemas.microsoft.com/office/word/2016/wordml/cid" xmlns:w16se="http://schemas.microsoft.com/office/word/2015/wordml/symex" mc:Ignorable="w14 w15 w16se w16cid">
   <w:docDefaults>
     <w:rPrDefault>
       <w:rPr>
@@ -5767,7 +8367,7 @@
       </w:pPr>
     </w:pPrDefault>
   </w:docDefaults>
-  <w:latentStyles w:defLockedState="0" w:defUIPriority="99" w:defSemiHidden="0" w:defUnhideWhenUsed="0" w:defQFormat="0" w:count="371">
+  <w:latentStyles w:defLockedState="0" w:defUIPriority="99" w:defSemiHidden="0" w:defUnhideWhenUsed="0" w:defQFormat="0" w:count="375">
     <w:lsdException w:name="Normal" w:uiPriority="0"/>
     <w:lsdException w:name="heading 1" w:uiPriority="0" w:qFormat="1"/>
     <w:lsdException w:name="heading 2" w:semiHidden="1" w:uiPriority="0" w:unhideWhenUsed="1" w:qFormat="1"/>
@@ -5873,7 +8473,6 @@
     <w:lsdException w:name="HTML Sample" w:semiHidden="1" w:unhideWhenUsed="1"/>
     <w:lsdException w:name="HTML Typewriter" w:semiHidden="1" w:unhideWhenUsed="1"/>
     <w:lsdException w:name="HTML Variable" w:semiHidden="1" w:unhideWhenUsed="1"/>
-    <w:lsdException w:name="Normal Table" w:semiHidden="1" w:unhideWhenUsed="1"/>
     <w:lsdException w:name="annotation subject" w:semiHidden="1" w:uiPriority="0" w:unhideWhenUsed="1"/>
     <w:lsdException w:name="No List" w:semiHidden="1" w:unhideWhenUsed="1"/>
     <w:lsdException w:name="Outline List 1" w:semiHidden="1" w:unhideWhenUsed="1"/>
@@ -5917,10 +8516,10 @@
     <w:lsdException w:name="Table Elegant" w:semiHidden="1" w:uiPriority="0" w:unhideWhenUsed="1"/>
     <w:lsdException w:name="Table Professional" w:semiHidden="1" w:uiPriority="0" w:unhideWhenUsed="1"/>
     <w:lsdException w:name="Table Subtle 1" w:semiHidden="1" w:uiPriority="0" w:unhideWhenUsed="1"/>
-    <w:lsdException w:name="Table Subtle 2" w:semiHidden="1" w:uiPriority="0" w:unhideWhenUsed="1"/>
+    <w:lsdException w:name="Table Subtle 2" w:uiPriority="0"/>
     <w:lsdException w:name="Table Web 1" w:semiHidden="1" w:uiPriority="0" w:unhideWhenUsed="1"/>
     <w:lsdException w:name="Table Web 2" w:semiHidden="1" w:uiPriority="0" w:unhideWhenUsed="1"/>
-    <w:lsdException w:name="Table Web 3" w:semiHidden="1" w:uiPriority="0" w:unhideWhenUsed="1"/>
+    <w:lsdException w:name="Table Web 3" w:uiPriority="0"/>
     <w:lsdException w:name="Balloon Text" w:semiHidden="1" w:uiPriority="0" w:unhideWhenUsed="1"/>
     <w:lsdException w:name="Table Grid" w:uiPriority="59"/>
     <w:lsdException w:name="Table Theme" w:semiHidden="1" w:uiPriority="0" w:unhideWhenUsed="1"/>
@@ -6131,6 +8730,10 @@
     <w:lsdException w:name="List Table 5 Dark Accent 6" w:uiPriority="50"/>
     <w:lsdException w:name="List Table 6 Colorful Accent 6" w:uiPriority="51"/>
     <w:lsdException w:name="List Table 7 Colorful Accent 6" w:uiPriority="52"/>
+    <w:lsdException w:name="Mention" w:semiHidden="1" w:unhideWhenUsed="1"/>
+    <w:lsdException w:name="Smart Hyperlink" w:semiHidden="1" w:unhideWhenUsed="1"/>
+    <w:lsdException w:name="Hashtag" w:semiHidden="1" w:unhideWhenUsed="1"/>
+    <w:lsdException w:name="Unresolved Mention" w:semiHidden="1" w:unhideWhenUsed="1"/>
   </w:latentStyles>
   <w:style w:type="paragraph" w:default="1" w:styleId="Normal">
     <w:name w:val="Normal"/>
@@ -6320,7 +8923,6 @@
   <w:style w:type="character" w:default="1" w:styleId="DefaultParagraphFont">
     <w:name w:val="Default Paragraph Font"/>
     <w:uiPriority w:val="1"/>
-    <w:semiHidden/>
     <w:unhideWhenUsed/>
   </w:style>
   <w:style w:type="table" w:default="1" w:styleId="TableNormal">
@@ -12038,6 +14640,16 @@
       </w:tabs>
       <w:spacing w:before="0"/>
     </w:pPr>
+  </w:style>
+  <w:style w:type="character" w:styleId="PlaceholderText">
+    <w:name w:val="Placeholder Text"/>
+    <w:basedOn w:val="DefaultParagraphFont"/>
+    <w:uiPriority w:val="99"/>
+    <w:semiHidden/>
+    <w:rsid w:val="006D18E5"/>
+    <w:rPr>
+      <w:color w:val="808080"/>
+    </w:rPr>
   </w:style>
 </w:styles>
 </file>
@@ -12332,7 +14944,7 @@
 </file>
 
 <file path=customXml/itemProps1.xml><?xml version="1.0" encoding="utf-8"?>
-<ds:datastoreItem xmlns:ds="http://schemas.openxmlformats.org/officeDocument/2006/customXml" ds:itemID="{3546158F-5D2A-4C44-8C97-D1BB3372C4EC}">
+<ds:datastoreItem xmlns:ds="http://schemas.openxmlformats.org/officeDocument/2006/customXml" ds:itemID="{FE3870DE-B5B6-40C0-A619-F1A7FEA00A6D}">
   <ds:schemaRefs>
     <ds:schemaRef ds:uri="http://schemas.openxmlformats.org/officeDocument/2006/bibliography"/>
   </ds:schemaRefs>

</xml_diff>

<commit_message>
work on agwu package, including doc
</commit_message>
<xml_diff>
--- a/Examples/AgWaterUse/doc/AGO_doc.docx
+++ b/Examples/AgWaterUse/doc/AGO_doc.docx
@@ -197,7 +197,7 @@
           </mc:Choice>
           <mc:Fallback>
             <w:pict>
-              <v:rect w14:anchorId="46A5EBA4" id="Rectangle 9" o:spid="_x0000_s1026" style="position:absolute;margin-left:-5.75pt;margin-top:711pt;width:153pt;height:81pt;z-index:251660288;visibility:visible;mso-wrap-style:square;mso-width-percent:0;mso-height-percent:0;mso-wrap-distance-left:9pt;mso-wrap-distance-top:0;mso-wrap-distance-right:9pt;mso-wrap-distance-bottom:0;mso-position-horizontal:absolute;mso-position-horizontal-relative:text;mso-position-vertical:absolute;mso-position-vertical-relative:text;mso-width-percent:0;mso-height-percent:0;mso-width-relative:page;mso-height-relative:page;v-text-anchor:top" o:gfxdata="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" fillcolor="#4bacc6 [3208]" strokecolor="#f2f2f2 [3041]" strokeweight="3pt">
+              <v:rect w14:anchorId="024726C8" id="Rectangle 9" o:spid="_x0000_s1026" style="position:absolute;margin-left:-5.75pt;margin-top:711pt;width:153pt;height:81pt;z-index:251660288;visibility:visible;mso-wrap-style:square;mso-width-percent:0;mso-height-percent:0;mso-wrap-distance-left:9pt;mso-wrap-distance-top:0;mso-wrap-distance-right:9pt;mso-wrap-distance-bottom:0;mso-position-horizontal:absolute;mso-position-horizontal-relative:text;mso-position-vertical:absolute;mso-position-vertical-relative:text;mso-width-percent:0;mso-height-percent:0;mso-width-relative:page;mso-height-relative:page;v-text-anchor:top" o:gfxdata="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" fillcolor="#4bacc6 [3208]" strokecolor="#f2f2f2 [3041]" strokeweight="3pt">
                 <v:shadow on="t" color="#205867 [1608]" opacity=".5" offset="1pt"/>
               </v:rect>
             </w:pict>
@@ -285,7 +285,7 @@
           </mc:Choice>
           <mc:Fallback>
             <w:pict>
-              <v:rect w14:anchorId="6B6BDAFC" id="Rectangle 8" o:spid="_x0000_s1026" style="position:absolute;margin-left:55.45pt;margin-top:711pt;width:153pt;height:81pt;z-index:251659264;visibility:visible;mso-wrap-style:square;mso-width-percent:0;mso-height-percent:0;mso-wrap-distance-left:9pt;mso-wrap-distance-top:0;mso-wrap-distance-right:9pt;mso-wrap-distance-bottom:0;mso-position-horizontal:absolute;mso-position-horizontal-relative:text;mso-position-vertical:absolute;mso-position-vertical-relative:text;mso-width-percent:0;mso-height-percent:0;mso-width-relative:page;mso-height-relative:page;v-text-anchor:top" o:gfxdata="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" fillcolor="#4bacc6 [3208]" strokecolor="#f2f2f2 [3041]" strokeweight="3pt">
+              <v:rect w14:anchorId="704BA632" id="Rectangle 8" o:spid="_x0000_s1026" style="position:absolute;margin-left:55.45pt;margin-top:711pt;width:153pt;height:81pt;z-index:251659264;visibility:visible;mso-wrap-style:square;mso-width-percent:0;mso-height-percent:0;mso-wrap-distance-left:9pt;mso-wrap-distance-top:0;mso-wrap-distance-right:9pt;mso-wrap-distance-bottom:0;mso-position-horizontal:absolute;mso-position-horizontal-relative:text;mso-position-vertical:absolute;mso-position-vertical-relative:text;mso-width-percent:0;mso-height-percent:0;mso-width-relative:page;mso-height-relative:page;v-text-anchor:top" o:gfxdata="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" fillcolor="#4bacc6 [3208]" strokecolor="#f2f2f2 [3041]" strokeweight="3pt">
                 <v:shadow on="t" color="#205867 [1608]" opacity=".5" offset="1pt"/>
               </v:rect>
             </w:pict>
@@ -373,7 +373,7 @@
           </mc:Choice>
           <mc:Fallback>
             <w:pict>
-              <v:rect w14:anchorId="405646A3" id="Rectangle 7" o:spid="_x0000_s1026" style="position:absolute;margin-left:55.45pt;margin-top:711pt;width:153pt;height:81pt;z-index:251658240;visibility:visible;mso-wrap-style:square;mso-width-percent:0;mso-height-percent:0;mso-wrap-distance-left:9pt;mso-wrap-distance-top:0;mso-wrap-distance-right:9pt;mso-wrap-distance-bottom:0;mso-position-horizontal:absolute;mso-position-horizontal-relative:text;mso-position-vertical:absolute;mso-position-vertical-relative:text;mso-width-percent:0;mso-height-percent:0;mso-width-relative:page;mso-height-relative:page;v-text-anchor:top" o:gfxdata="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" fillcolor="#4bacc6 [3208]" strokecolor="#f2f2f2 [3041]" strokeweight="3pt">
+              <v:rect w14:anchorId="6233CA64" id="Rectangle 7" o:spid="_x0000_s1026" style="position:absolute;margin-left:55.45pt;margin-top:711pt;width:153pt;height:81pt;z-index:251658240;visibility:visible;mso-wrap-style:square;mso-width-percent:0;mso-height-percent:0;mso-wrap-distance-left:9pt;mso-wrap-distance-top:0;mso-wrap-distance-right:9pt;mso-wrap-distance-bottom:0;mso-position-horizontal:absolute;mso-position-horizontal-relative:text;mso-position-vertical:absolute;mso-position-vertical-relative:text;mso-width-percent:0;mso-height-percent:0;mso-width-relative:page;mso-height-relative:page;v-text-anchor:top" o:gfxdata="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" fillcolor="#4bacc6 [3208]" strokecolor="#f2f2f2 [3041]" strokeweight="3pt">
                 <v:shadow on="t" color="#205867 [1608]" opacity=".5" offset="1pt"/>
               </v:rect>
             </w:pict>
@@ -1800,7 +1800,19 @@
         <w:t xml:space="preserve"> agricultural water use </w:t>
       </w:r>
       <w:r>
-        <w:t>are not integrated within the broader hydrologic system, making it difficult to represent supply limitations on water use. Currently available approaches used in</w:t>
+        <w:t xml:space="preserve">are not integrated within the broader hydrologic system, making it difficult to </w:t>
+      </w:r>
+      <w:r>
+        <w:t>simulate supply-</w:t>
+      </w:r>
+      <w:r>
+        <w:t>limit</w:t>
+      </w:r>
+      <w:r>
+        <w:t>ed</w:t>
+      </w:r>
+      <w:r>
+        <w:t xml:space="preserve"> water use. Currently available approaches used in</w:t>
       </w:r>
       <w:r>
         <w:t xml:space="preserve"> MODFLOW </w:t>
@@ -1910,11 +1922,14 @@
         <w:t xml:space="preserve">Irrigation supplied by groundwater is calculated by the </w:t>
       </w:r>
       <w:r>
+        <w:t>AGWU</w:t>
+      </w:r>
+      <w:r>
+        <w:t xml:space="preserve"> Package, </w:t>
+      </w:r>
+      <w:r>
         <w:lastRenderedPageBreak/>
-        <w:t>AGWU</w:t>
-      </w:r>
-      <w:r>
-        <w:t xml:space="preserve"> Package, using the </w:t>
+        <w:t xml:space="preserve">using the </w:t>
       </w:r>
       <w:r>
         <w:t xml:space="preserve">same </w:t>
@@ -1993,7 +2008,13 @@
         <w:t xml:space="preserve">rely on </w:t>
       </w:r>
       <w:r>
-        <w:t>preprocessed demands</w:t>
+        <w:t xml:space="preserve">preprocessed </w:t>
+      </w:r>
+      <w:r>
+        <w:t xml:space="preserve">water </w:t>
+      </w:r>
+      <w:r>
+        <w:t>demands</w:t>
       </w:r>
       <w:r>
         <w:t>. Capabilities were added to MODFLOW and GSFLOW by creating a new MODFLOW package that can simulate</w:t>
@@ -2051,6 +2072,12 @@
       </w:r>
       <w:r>
         <w:t>can simulate agricultural water use in systems that conjunctively use surface water and groundwater.</w:t>
+      </w:r>
+      <w:r>
+        <w:t xml:space="preserve"> Because irrigati</w:t>
+      </w:r>
+      <w:r>
+        <w:t>on demand and agricultural consumption are simulated using climate inputs, the model can be used to simulate impacts of climate change on water supply in agricultural basins.</w:t>
       </w:r>
     </w:p>
     <w:p>
@@ -2094,7 +2121,11 @@
         <w:t xml:space="preserve">. </w:t>
       </w:r>
       <w:r>
-        <w:t xml:space="preserve">In water limited environments, decisions must be made regarding whether to fallow land or </w:t>
+        <w:t xml:space="preserve">In water limited environments, decisions must be made regarding </w:t>
+      </w:r>
+      <w:r>
+        <w:lastRenderedPageBreak/>
+        <w:t xml:space="preserve">whether to fallow land or </w:t>
       </w:r>
       <w:r>
         <w:t>modify irrigation practices</w:t>
@@ -2136,7 +2167,6 @@
         <w:t xml:space="preserve"> </w:t>
       </w:r>
       <w:r>
-        <w:lastRenderedPageBreak/>
         <w:t xml:space="preserve">indirectly </w:t>
       </w:r>
       <w:r>
@@ -2185,7 +2215,10 @@
         <w:t xml:space="preserve"> </w:t>
       </w:r>
       <w:r>
-        <w:t xml:space="preserve">Integrated hydrologic models </w:t>
+        <w:t>MODFLOW and GSFLOW</w:t>
+      </w:r>
+      <w:r>
+        <w:t xml:space="preserve"> </w:t>
       </w:r>
       <w:r>
         <w:t>can</w:t>
@@ -2223,7 +2256,13 @@
         <w:t xml:space="preserve">) </w:t>
       </w:r>
       <w:r>
-        <w:t xml:space="preserve">Package for MODFLOW and GSFLOW provides a wholistic approach for representing agricultural water use in an integrated hydrologic model that can be used </w:t>
+        <w:t xml:space="preserve">Package for MODFLOW and GSFLOW provides a wholistic approach for representing agricultural water use in </w:t>
+      </w:r>
+      <w:r>
+        <w:t>MODFLOW or GSFLOW</w:t>
+      </w:r>
+      <w:r>
+        <w:t xml:space="preserve"> that can be used </w:t>
       </w:r>
       <w:r>
         <w:t xml:space="preserve">for planning and </w:t>
@@ -2520,137 +2559,152 @@
     <w:p>
       <w:pPr>
         <w:pStyle w:val="BodyText"/>
-      </w:pPr>
-      <w:r>
-        <w:rPr>
-          <w:b/>
-        </w:rPr>
-        <w:t xml:space="preserve">1) </w:t>
-      </w:r>
+        <w:numPr>
+          <w:ilvl w:val="0"/>
+          <w:numId w:val="31"/>
+        </w:numPr>
+      </w:pPr>
       <w:r>
         <w:rPr>
           <w:b/>
         </w:rPr>
         <w:t>Surface water only</w:t>
       </w:r>
-      <w:r>
-        <w:t>: t</w:t>
-      </w:r>
-      <w:r>
-        <w:t>ime varying s</w:t>
-      </w:r>
-      <w:r>
-        <w:t>urfac</w:t>
-      </w:r>
-      <w:r>
-        <w:t>e water</w:t>
-      </w:r>
-      <w:r>
-        <w:t xml:space="preserve"> diversions are specified in the SFR2 Package</w:t>
-      </w:r>
-      <w:r>
-        <w:t>,</w:t>
-      </w:r>
-      <w:r>
-        <w:t xml:space="preserve"> and </w:t>
-      </w:r>
-      <w:r>
-        <w:t>these</w:t>
-      </w:r>
-      <w:r>
-        <w:t xml:space="preserve"> amounts </w:t>
-      </w:r>
-      <w:r>
-        <w:t>are used to set the irrigation demand;</w:t>
-      </w:r>
-      <w:r>
-        <w:t xml:space="preserve"> </w:t>
-      </w:r>
-      <w:r>
-        <w:t>a</w:t>
-      </w:r>
-      <w:r>
-        <w:t>ll or a portion of irrigation water is</w:t>
-      </w:r>
-      <w:r>
-        <w:t xml:space="preserve"> </w:t>
-      </w:r>
-      <w:r>
-        <w:t>applied to UZF1 cells or PRMS HRUs</w:t>
-      </w:r>
-      <w:r>
-        <w:t>;</w:t>
-      </w:r>
-      <w:r>
-        <w:t xml:space="preserve"> ET </w:t>
-      </w:r>
-      <w:r>
-        <w:t xml:space="preserve">is simulated by UZF1 or PRMS, </w:t>
-      </w:r>
-      <w:r>
-        <w:t xml:space="preserve">including </w:t>
-      </w:r>
-      <w:r>
-        <w:t>groundwater</w:t>
-      </w:r>
-      <w:r>
-        <w:t xml:space="preserve"> </w:t>
-      </w:r>
-      <w:r>
-        <w:t>and surface water return flows;</w:t>
-      </w:r>
-      <w:r>
-        <w:t xml:space="preserve"> </w:t>
-      </w:r>
-      <w:r>
-        <w:t>alternatively,</w:t>
-      </w:r>
-      <w:r>
-        <w:t xml:space="preserve"> </w:t>
-      </w:r>
-      <w:r>
-        <w:t xml:space="preserve">instead of applying </w:t>
-      </w:r>
-      <w:r>
-        <w:t xml:space="preserve">all irrigation </w:t>
-      </w:r>
-      <w:r>
-        <w:t xml:space="preserve">water to cells and HRUs, </w:t>
-      </w:r>
-      <w:r>
-        <w:t xml:space="preserve">the portion of </w:t>
-      </w:r>
-      <w:r>
-        <w:t>diverted water</w:t>
-      </w:r>
-      <w:r>
-        <w:t xml:space="preserve"> consumed by plants</w:t>
-      </w:r>
-      <w:r>
-        <w:t xml:space="preserve"> is removed from the model</w:t>
-      </w:r>
-      <w:r>
-        <w:t>; during flow-limited conditions, irrigation is reduced to the available diversion amount.</w:t>
-      </w:r>
     </w:p>
     <w:p>
       <w:pPr>
         <w:pStyle w:val="BodyText"/>
-      </w:pPr>
+        <w:ind w:left="1080" w:firstLine="0"/>
+      </w:pPr>
+      <w:r>
+        <w:t>T</w:t>
+      </w:r>
+      <w:r>
+        <w:t>ime varying s</w:t>
+      </w:r>
+      <w:r>
+        <w:t>urfac</w:t>
+      </w:r>
+      <w:r>
+        <w:t>e water</w:t>
+      </w:r>
+      <w:r>
+        <w:t xml:space="preserve"> diversions are specified in the SFR2 Package</w:t>
+      </w:r>
+      <w:r>
+        <w:t>,</w:t>
+      </w:r>
+      <w:r>
+        <w:t xml:space="preserve"> and </w:t>
+      </w:r>
+      <w:r>
+        <w:t>these</w:t>
+      </w:r>
+      <w:r>
+        <w:t xml:space="preserve"> amounts </w:t>
+      </w:r>
+      <w:r>
+        <w:t>are us</w:t>
+      </w:r>
+      <w:r>
+        <w:t>ed to set the irrigation demand.</w:t>
+      </w:r>
+      <w:r>
+        <w:t xml:space="preserve"> </w:t>
+      </w:r>
+      <w:r>
+        <w:t>A</w:t>
+      </w:r>
+      <w:r>
+        <w:t>ll or a portion of irrigation water is</w:t>
+      </w:r>
+      <w:r>
+        <w:t xml:space="preserve"> </w:t>
+      </w:r>
+      <w:r>
+        <w:t>applied to UZF1 cells or PRMS HRUs</w:t>
+      </w:r>
+      <w:r>
+        <w:t>, and</w:t>
+      </w:r>
+      <w:r>
+        <w:t xml:space="preserve"> ET </w:t>
+      </w:r>
+      <w:r>
+        <w:t xml:space="preserve">is simulated by UZF1 or PRMS, </w:t>
+      </w:r>
+      <w:r>
+        <w:t xml:space="preserve">including </w:t>
+      </w:r>
+      <w:r>
+        <w:t>groundwater</w:t>
+      </w:r>
+      <w:r>
+        <w:t xml:space="preserve"> </w:t>
+      </w:r>
+      <w:r>
+        <w:t>and surface water return flows.</w:t>
+      </w:r>
+      <w:r>
+        <w:t xml:space="preserve"> </w:t>
+      </w:r>
+      <w:r>
+        <w:t>A</w:t>
+      </w:r>
+      <w:r>
+        <w:t>lternatively,</w:t>
+      </w:r>
+      <w:r>
+        <w:t xml:space="preserve"> </w:t>
+      </w:r>
+      <w:r>
+        <w:t>a</w:t>
+      </w:r>
+      <w:r>
+        <w:t xml:space="preserve"> portion of </w:t>
+      </w:r>
+      <w:r>
+        <w:t>diverted water</w:t>
+      </w:r>
+      <w:r>
+        <w:t xml:space="preserve"> consumed by plants</w:t>
+      </w:r>
+      <w:r>
+        <w:t xml:space="preserve"> </w:t>
+      </w:r>
+      <w:r>
+        <w:t>can be</w:t>
+      </w:r>
+      <w:r>
+        <w:t xml:space="preserve"> removed from the model</w:t>
+      </w:r>
+      <w:r>
+        <w:t xml:space="preserve"> to represent </w:t>
+      </w:r>
+      <w:r>
+        <w:lastRenderedPageBreak/>
+        <w:t>consumption</w:t>
+      </w:r>
+      <w:r>
+        <w:t>. D</w:t>
+      </w:r>
+      <w:r>
+        <w:t>uring flow-limited conditions, irrigation is reduced to the available diversion amount.</w:t>
+      </w:r>
     </w:p>
     <w:p>
       <w:pPr>
         <w:pStyle w:val="BodyText"/>
       </w:pPr>
-      <w:r>
-        <w:rPr>
-          <w:b/>
-        </w:rPr>
-        <w:t>2)</w:t>
-      </w:r>
-      <w:r>
-        <w:t xml:space="preserve"> </w:t>
-      </w:r>
+    </w:p>
+    <w:p>
+      <w:pPr>
+        <w:pStyle w:val="BodyText"/>
+        <w:numPr>
+          <w:ilvl w:val="0"/>
+          <w:numId w:val="31"/>
+        </w:numPr>
+      </w:pPr>
       <w:r>
         <w:rPr>
           <w:b/>
@@ -2658,72 +2712,85 @@
         <w:t>Conjunctive use</w:t>
       </w:r>
       <w:r>
-        <w:t>: t</w:t>
-      </w:r>
-      <w:r>
-        <w:t>ime varying s</w:t>
-      </w:r>
-      <w:r>
-        <w:t>urfac</w:t>
-      </w:r>
-      <w:r>
-        <w:t xml:space="preserve">e water diversions </w:t>
-      </w:r>
-      <w:r>
-        <w:t>or groundwater pumping rates are specified, and these amounts are used to set the irrigation demand</w:t>
-      </w:r>
-      <w:r>
-        <w:t>;</w:t>
-      </w:r>
-      <w:r>
-        <w:t xml:space="preserve"> or </w:t>
-      </w:r>
-      <w:r>
-        <w:t xml:space="preserve">for conjunctive use systems, </w:t>
-      </w:r>
-      <w:r>
-        <w:t xml:space="preserve">surface water diversions are </w:t>
-      </w:r>
-      <w:r>
-        <w:t>used to set the irrigation demand, and surface water shortfalls are automatically pumped from groundwater and added to the irrigation supply; all or a portion of irrigation water is</w:t>
-      </w:r>
-      <w:r>
         <w:t xml:space="preserve"> </w:t>
-      </w:r>
-      <w:r>
-        <w:t xml:space="preserve">applied to UZF1 cells or PRMS HRUs; ET is simulated by UZF1 or PRMS, including groundwater and surface water return flows; alternatively, instead of applying </w:t>
-      </w:r>
-      <w:r>
-        <w:t xml:space="preserve">all irrigation </w:t>
-      </w:r>
-      <w:r>
-        <w:t xml:space="preserve">water to cells and HRUs, diverted water </w:t>
-      </w:r>
-      <w:r>
-        <w:t xml:space="preserve">consumed by plants </w:t>
-      </w:r>
-      <w:r>
-        <w:t>is removed from the model.</w:t>
       </w:r>
     </w:p>
     <w:p>
       <w:pPr>
         <w:pStyle w:val="BodyText"/>
-      </w:pPr>
+        <w:ind w:left="1080" w:firstLine="0"/>
+      </w:pPr>
+      <w:r>
+        <w:t>T</w:t>
+      </w:r>
+      <w:r>
+        <w:t>ime varying s</w:t>
+      </w:r>
+      <w:r>
+        <w:t>urfac</w:t>
+      </w:r>
+      <w:r>
+        <w:t xml:space="preserve">e water diversions </w:t>
+      </w:r>
+      <w:r>
+        <w:t>or groundwater pumping rates are specified, and these amounts are used to set the irrigation demand</w:t>
+      </w:r>
+      <w:r>
+        <w:t>. F</w:t>
+      </w:r>
+      <w:r>
+        <w:t xml:space="preserve">or conjunctive use systems, </w:t>
+      </w:r>
+      <w:r>
+        <w:t xml:space="preserve">surface water diversions are </w:t>
+      </w:r>
+      <w:r>
+        <w:t>used to set the irrigation demand, and surface water shortfalls are automatically pumped from groundwater and</w:t>
+      </w:r>
+      <w:r>
+        <w:t xml:space="preserve"> added to the irrigation supply. A</w:t>
+      </w:r>
+      <w:r>
+        <w:t>ll or a portion of irrigation water is</w:t>
+      </w:r>
+      <w:r>
+        <w:t xml:space="preserve"> </w:t>
+      </w:r>
+      <w:r>
+        <w:t>appl</w:t>
+      </w:r>
+      <w:r>
+        <w:t xml:space="preserve">ied to UZF1 cells or PRMS HRUs, and </w:t>
+      </w:r>
+      <w:r>
+        <w:t>ET is simulated by UZF1 or PRMS, including groundwater</w:t>
+      </w:r>
+      <w:r>
+        <w:t xml:space="preserve"> and surface water return flows. </w:t>
+      </w:r>
+      <w:r>
+        <w:t>Alternatively, a portion of diverted water consumed by plants can be removed from the model to represent consumption.</w:t>
+      </w:r>
+      <w:r>
+        <w:t xml:space="preserve"> </w:t>
+      </w:r>
+      <w:r>
+        <w:t>During flow-limited conditions, irrigation is reduced to the available diversion amount.</w:t>
+      </w:r>
     </w:p>
     <w:p>
       <w:pPr>
         <w:pStyle w:val="BodyText"/>
       </w:pPr>
-      <w:r>
-        <w:rPr>
-          <w:b/>
-        </w:rPr>
-        <w:t>3)</w:t>
-      </w:r>
-      <w:r>
-        <w:t xml:space="preserve"> </w:t>
-      </w:r>
+    </w:p>
+    <w:p>
+      <w:pPr>
+        <w:pStyle w:val="BodyText"/>
+        <w:numPr>
+          <w:ilvl w:val="0"/>
+          <w:numId w:val="31"/>
+        </w:numPr>
+      </w:pPr>
       <w:r>
         <w:rPr>
           <w:b/>
@@ -2731,10 +2798,19 @@
         <w:t>Conjunctive use and ET deficit demand</w:t>
       </w:r>
       <w:r>
-        <w:t xml:space="preserve">: </w:t>
-      </w:r>
-      <w:r>
-        <w:t xml:space="preserve">irrigation demand </w:t>
+        <w:t xml:space="preserve"> </w:t>
+      </w:r>
+    </w:p>
+    <w:p>
+      <w:pPr>
+        <w:pStyle w:val="BodyText"/>
+        <w:ind w:left="1080" w:firstLine="0"/>
+      </w:pPr>
+      <w:r>
+        <w:t>I</w:t>
+      </w:r>
+      <w:r>
+        <w:t xml:space="preserve">rrigation demand </w:t>
       </w:r>
       <w:r>
         <w:t>(</w:t>
@@ -2900,11 +2976,13 @@
     <w:p>
       <w:pPr>
         <w:pStyle w:val="BodyText"/>
-        <w:ind w:firstLine="0"/>
+        <w:ind w:left="1080" w:firstLine="0"/>
       </w:pPr>
       <w:r>
         <w:t>w</w:t>
       </w:r>
+      <w:bookmarkStart w:id="6" w:name="_GoBack"/>
+      <w:bookmarkEnd w:id="6"/>
       <w:r>
         <w:t xml:space="preserve">here </w:t>
       </w:r>
@@ -2937,10 +3015,7 @@
         </m:sSub>
       </m:oMath>
       <w:r>
-        <w:t xml:space="preserve"> </w:t>
-      </w:r>
-      <w:r>
-        <w:t xml:space="preserve">is </w:t>
+        <w:t xml:space="preserve"> is </w:t>
       </w:r>
       <w:r>
         <w:t>crop evapotranspiration demand</w:t>
@@ -2983,10 +3058,7 @@
         <w:t xml:space="preserve"> </w:t>
       </w:r>
       <w:r>
-        <w:t xml:space="preserve">is </w:t>
-      </w:r>
-      <w:r>
-        <w:t>actual crop evapotranspiration</w:t>
+        <w:t>is actual crop evapotranspiration</w:t>
       </w:r>
       <w:r>
         <w:t>;</w:t>
@@ -3253,6 +3325,7 @@
         <w:pStyle w:val="Heading2"/>
       </w:pPr>
       <w:r>
+        <w:lastRenderedPageBreak/>
         <w:t>Constraints on Irrigation</w:t>
       </w:r>
     </w:p>
@@ -3331,11 +3404,7 @@
         <w:t>in the SFR2 Package can be</w:t>
       </w:r>
       <w:r>
-        <w:t xml:space="preserve"> used for irrigating a group of </w:t>
-      </w:r>
-      <w:r>
-        <w:lastRenderedPageBreak/>
-        <w:t xml:space="preserve">cells </w:t>
+        <w:t xml:space="preserve"> used for irrigating a group of cells </w:t>
       </w:r>
       <w:r>
         <w:t xml:space="preserve">that contain agricultural fields. </w:t>
@@ -3841,13 +3910,7 @@
               <w:rPr>
                 <w:rFonts w:ascii="Cambria Math" w:hAnsi="Cambria Math"/>
               </w:rPr>
-              <m:t>cell</m:t>
-            </m:r>
-            <m:r>
-              <w:rPr>
-                <w:rFonts w:ascii="Cambria Math" w:hAnsi="Cambria Math"/>
-              </w:rPr>
-              <m:t>/HRU</m:t>
+              <m:t>cell/HRU</m:t>
             </m:r>
           </m:sub>
         </m:sSub>
@@ -3968,13 +4031,7 @@
               <w:rPr>
                 <w:rFonts w:ascii="Cambria Math" w:hAnsi="Cambria Math"/>
               </w:rPr>
-              <m:t>cell</m:t>
-            </m:r>
-            <m:r>
-              <w:rPr>
-                <w:rFonts w:ascii="Cambria Math" w:hAnsi="Cambria Math"/>
-              </w:rPr>
-              <m:t>/HRU</m:t>
+              <m:t>cell/HRU</m:t>
             </m:r>
           </m:sub>
         </m:sSub>
@@ -4093,8 +4150,6 @@
       <w:r>
         <w:t xml:space="preserve"> If an efficiency factor is used to partition </w:t>
       </w:r>
-      <w:bookmarkStart w:id="6" w:name="_GoBack"/>
-      <w:bookmarkEnd w:id="6"/>
       <m:oMath>
         <m:sSub>
           <m:sSubPr>
@@ -4124,10 +4179,7 @@
         </m:sSub>
       </m:oMath>
       <w:r>
-        <w:t xml:space="preserve"> </w:t>
-      </w:r>
-      <w:r>
-        <w:t xml:space="preserve">into </w:t>
+        <w:t xml:space="preserve"> into </w:t>
       </w:r>
       <m:oMath>
         <m:sSub>
@@ -4158,7 +4210,11 @@
         </m:sSub>
       </m:oMath>
       <w:r>
-        <w:t xml:space="preserve"> and groundwater return flow, ET should not be simulated on the cell or HRU and surface water return flow is assumed to be zero. For the case where </w:t>
+        <w:t xml:space="preserve"> and groundwater return flow, ET should not be simulated on the cell or </w:t>
+      </w:r>
+      <w:r>
+        <w:lastRenderedPageBreak/>
+        <w:t xml:space="preserve">HRU and surface water return flow is assumed to be zero. For the case where </w:t>
       </w:r>
       <m:oMath>
         <m:sSub>
@@ -4256,7 +4312,6 @@
         <w:t xml:space="preserve"> return </w:t>
       </w:r>
       <w:r>
-        <w:lastRenderedPageBreak/>
         <w:t>flow</w:t>
       </w:r>
       <w:r>
@@ -4532,13 +4587,7 @@
               <w:rPr>
                 <w:rFonts w:ascii="Cambria Math" w:hAnsi="Cambria Math"/>
               </w:rPr>
-              <m:t>0</m:t>
-            </m:r>
-            <m:r>
-              <w:rPr>
-                <w:rFonts w:ascii="Cambria Math" w:hAnsi="Cambria Math"/>
-              </w:rPr>
-              <m:t>,HRU</m:t>
+              <m:t>0,HRU</m:t>
             </m:r>
           </m:sub>
         </m:sSub>
@@ -4921,6 +4970,7 @@
         <w:ind w:firstLine="0"/>
       </w:pPr>
       <w:r>
+        <w:lastRenderedPageBreak/>
         <w:t xml:space="preserve">Where </w:t>
       </w:r>
       <m:oMath>
@@ -5140,11 +5190,7 @@
         <w:t>are</w:t>
       </w:r>
       <w:r>
-        <w:t xml:space="preserve"> </w:t>
-      </w:r>
-      <w:r>
-        <w:lastRenderedPageBreak/>
-        <w:t xml:space="preserve">limited by the amount of water flowing in the segment that supplies water to the diversion segment. </w:t>
+        <w:t xml:space="preserve"> limited by the amount of water flowing in the segment that supplies water to the diversion segment. </w:t>
       </w:r>
       <w:r>
         <w:t>However, in this third case, because the diversion amount is calculated by minimizing the ET deficit</w:t>
@@ -5301,13 +5347,7 @@
         <w:t>that only can divert water for irrigatio</w:t>
       </w:r>
       <w:r>
-        <w:t xml:space="preserve">n during specific time periods. </w:t>
-      </w:r>
-      <w:r>
-        <w:t>For irrigation solely supplied by groundwater, the specified pump</w:t>
-      </w:r>
-      <w:r>
-        <w:t xml:space="preserve">ing rate limits </w:t>
+        <w:t xml:space="preserve">n during specific time periods. For irrigation solely supplied by groundwater, the specified pumping rate limits </w:t>
       </w:r>
       <m:oMath>
         <m:sSub>
@@ -5951,11 +5991,7 @@
         <w:t>AGWU</w:t>
       </w:r>
       <w:r>
-        <w:t xml:space="preserve"> input file contains 3 types of data, including 1) Options, 2) Well List, and 3) Stress Period data for specifying connectivity between segments </w:t>
-      </w:r>
-      <w:r>
-        <w:lastRenderedPageBreak/>
-        <w:t>and irrigation cells, supplemental wells and diversion segments, and irrigation wells and irrigation cells.</w:t>
+        <w:t xml:space="preserve"> input file contains 3 types of data, including 1) Options, 2) Well List, and 3) Stress Period data for specifying connectivity between segments and irrigation cells, supplemental wells and diversion segments, and irrigation wells and irrigation cells.</w:t>
       </w:r>
       <w:r>
         <w:t xml:space="preserve"> </w:t>
@@ -6077,6 +6113,7 @@
       </w:pPr>
       <w:bookmarkStart w:id="10" w:name="_Toc488393762"/>
       <w:r>
+        <w:lastRenderedPageBreak/>
         <w:t>Initial Redistribution</w:t>
       </w:r>
       <w:bookmarkEnd w:id="10"/>
@@ -6139,7 +6176,6 @@
       </w:pPr>
       <w:bookmarkStart w:id="12" w:name="_Toc488393764"/>
       <w:r>
-        <w:lastRenderedPageBreak/>
         <w:t xml:space="preserve">Using </w:t>
       </w:r>
       <w:proofErr w:type="spellStart"/>
@@ -6264,6 +6300,7 @@
       </w:pPr>
       <w:bookmarkStart w:id="17" w:name="_Toc488393769"/>
       <w:r>
+        <w:lastRenderedPageBreak/>
         <w:t xml:space="preserve">Running </w:t>
       </w:r>
       <w:proofErr w:type="spellStart"/>
@@ -6533,7 +6570,6 @@
       <w:bookmarkStart w:id="19" w:name="_Toc488393771"/>
       <w:proofErr w:type="spellStart"/>
       <w:r>
-        <w:lastRenderedPageBreak/>
         <w:t>WellFootprint</w:t>
       </w:r>
       <w:proofErr w:type="spellEnd"/>
@@ -6684,6 +6720,7 @@
               <w:pStyle w:val="TableCellHeading"/>
             </w:pPr>
             <w:r>
+              <w:lastRenderedPageBreak/>
               <w:t>Footprint code</w:t>
             </w:r>
           </w:p>
@@ -6924,11 +6961,7 @@
       </w:r>
       <w:proofErr w:type="spellEnd"/>
       <w:r>
-        <w:t xml:space="preserve">. For instance, disease </w:t>
-      </w:r>
-      <w:r>
-        <w:lastRenderedPageBreak/>
-        <w:t xml:space="preserve">frequency could be </w:t>
+        <w:t xml:space="preserve">. For instance, disease frequency could be </w:t>
       </w:r>
       <w:r>
         <w:t xml:space="preserve">displayed </w:t>
@@ -7120,7 +7153,7 @@
       <w:rPr>
         <w:noProof/>
       </w:rPr>
-      <w:t>iv</w:t>
+      <w:t>v</w:t>
     </w:r>
     <w:r>
       <w:rPr>
@@ -7160,7 +7193,7 @@
       <w:rPr>
         <w:noProof/>
       </w:rPr>
-      <w:t>7</w:t>
+      <w:t>6</w:t>
     </w:r>
     <w:r>
       <w:rPr>
@@ -9065,6 +9098,96 @@
     </w:lvl>
   </w:abstractNum>
   <w:abstractNum w:abstractNumId="24" w15:restartNumberingAfterBreak="0">
+    <w:nsid w:val="7C0F1477"/>
+    <w:multiLevelType w:val="hybridMultilevel"/>
+    <w:tmpl w:val="DC38D468"/>
+    <w:lvl w:ilvl="0" w:tplc="AEACA9A6">
+      <w:start w:val="1"/>
+      <w:numFmt w:val="decimal"/>
+      <w:lvlText w:val="%1)"/>
+      <w:lvlJc w:val="left"/>
+      <w:pPr>
+        <w:ind w:left="1080" w:hanging="360"/>
+      </w:pPr>
+      <w:rPr>
+        <w:rFonts w:hint="default"/>
+        <w:b/>
+      </w:rPr>
+    </w:lvl>
+    <w:lvl w:ilvl="1" w:tplc="04090019" w:tentative="1">
+      <w:start w:val="1"/>
+      <w:numFmt w:val="lowerLetter"/>
+      <w:lvlText w:val="%2."/>
+      <w:lvlJc w:val="left"/>
+      <w:pPr>
+        <w:ind w:left="1800" w:hanging="360"/>
+      </w:pPr>
+    </w:lvl>
+    <w:lvl w:ilvl="2" w:tplc="0409001B" w:tentative="1">
+      <w:start w:val="1"/>
+      <w:numFmt w:val="lowerRoman"/>
+      <w:lvlText w:val="%3."/>
+      <w:lvlJc w:val="right"/>
+      <w:pPr>
+        <w:ind w:left="2520" w:hanging="180"/>
+      </w:pPr>
+    </w:lvl>
+    <w:lvl w:ilvl="3" w:tplc="0409000F" w:tentative="1">
+      <w:start w:val="1"/>
+      <w:numFmt w:val="decimal"/>
+      <w:lvlText w:val="%4."/>
+      <w:lvlJc w:val="left"/>
+      <w:pPr>
+        <w:ind w:left="3240" w:hanging="360"/>
+      </w:pPr>
+    </w:lvl>
+    <w:lvl w:ilvl="4" w:tplc="04090019" w:tentative="1">
+      <w:start w:val="1"/>
+      <w:numFmt w:val="lowerLetter"/>
+      <w:lvlText w:val="%5."/>
+      <w:lvlJc w:val="left"/>
+      <w:pPr>
+        <w:ind w:left="3960" w:hanging="360"/>
+      </w:pPr>
+    </w:lvl>
+    <w:lvl w:ilvl="5" w:tplc="0409001B" w:tentative="1">
+      <w:start w:val="1"/>
+      <w:numFmt w:val="lowerRoman"/>
+      <w:lvlText w:val="%6."/>
+      <w:lvlJc w:val="right"/>
+      <w:pPr>
+        <w:ind w:left="4680" w:hanging="180"/>
+      </w:pPr>
+    </w:lvl>
+    <w:lvl w:ilvl="6" w:tplc="0409000F" w:tentative="1">
+      <w:start w:val="1"/>
+      <w:numFmt w:val="decimal"/>
+      <w:lvlText w:val="%7."/>
+      <w:lvlJc w:val="left"/>
+      <w:pPr>
+        <w:ind w:left="5400" w:hanging="360"/>
+      </w:pPr>
+    </w:lvl>
+    <w:lvl w:ilvl="7" w:tplc="04090019" w:tentative="1">
+      <w:start w:val="1"/>
+      <w:numFmt w:val="lowerLetter"/>
+      <w:lvlText w:val="%8."/>
+      <w:lvlJc w:val="left"/>
+      <w:pPr>
+        <w:ind w:left="6120" w:hanging="360"/>
+      </w:pPr>
+    </w:lvl>
+    <w:lvl w:ilvl="8" w:tplc="0409001B" w:tentative="1">
+      <w:start w:val="1"/>
+      <w:numFmt w:val="lowerRoman"/>
+      <w:lvlText w:val="%9."/>
+      <w:lvlJc w:val="right"/>
+      <w:pPr>
+        <w:ind w:left="6840" w:hanging="180"/>
+      </w:pPr>
+    </w:lvl>
+  </w:abstractNum>
+  <w:abstractNum w:abstractNumId="25" w15:restartNumberingAfterBreak="0">
     <w:nsid w:val="7F3F6FBF"/>
     <w:multiLevelType w:val="hybridMultilevel"/>
     <w:tmpl w:val="90F4610C"/>
@@ -9209,7 +9332,7 @@
     <w:abstractNumId w:val="19"/>
   </w:num>
   <w:num w:numId="11">
-    <w:abstractNumId w:val="24"/>
+    <w:abstractNumId w:val="25"/>
   </w:num>
   <w:num w:numId="12">
     <w:abstractNumId w:val="7"/>
@@ -9282,6 +9405,9 @@
   </w:num>
   <w:num w:numId="30">
     <w:abstractNumId w:val="8"/>
+  </w:num>
+  <w:num w:numId="31">
+    <w:abstractNumId w:val="24"/>
   </w:num>
   <w:numIdMacAtCleanup w:val="8"/>
 </w:numbering>
@@ -15883,7 +16009,7 @@
 </file>
 
 <file path=customXml/itemProps1.xml><?xml version="1.0" encoding="utf-8"?>
-<ds:datastoreItem xmlns:ds="http://schemas.openxmlformats.org/officeDocument/2006/customXml" ds:itemID="{11267839-3FA9-447B-AF39-DCAB5CB87C93}">
+<ds:datastoreItem xmlns:ds="http://schemas.openxmlformats.org/officeDocument/2006/customXml" ds:itemID="{EE824342-FB70-43D6-931E-DB070ADF31EB}">
   <ds:schemaRefs>
     <ds:schemaRef ds:uri="http://schemas.openxmlformats.org/officeDocument/2006/bibliography"/>
   </ds:schemaRefs>

</xml_diff>

<commit_message>
work on doc report and updating test problems for AGWU. aet and pet totals initialized to zero in agwu package time series
</commit_message>
<xml_diff>
--- a/Examples/AgWaterUse/doc/AGO_doc.docx
+++ b/Examples/AgWaterUse/doc/AGO_doc.docx
@@ -197,7 +197,7 @@
           </mc:Choice>
           <mc:Fallback>
             <w:pict>
-              <v:rect w14:anchorId="6E318D46" id="Rectangle 9" o:spid="_x0000_s1026" style="position:absolute;margin-left:-5.75pt;margin-top:711pt;width:153pt;height:81pt;z-index:251660288;visibility:visible;mso-wrap-style:square;mso-width-percent:0;mso-height-percent:0;mso-wrap-distance-left:9pt;mso-wrap-distance-top:0;mso-wrap-distance-right:9pt;mso-wrap-distance-bottom:0;mso-position-horizontal:absolute;mso-position-horizontal-relative:text;mso-position-vertical:absolute;mso-position-vertical-relative:text;mso-width-percent:0;mso-height-percent:0;mso-width-relative:page;mso-height-relative:page;v-text-anchor:top" o:gfxdata="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" fillcolor="#4bacc6 [3208]" strokecolor="#f2f2f2 [3041]" strokeweight="3pt">
+              <v:rect w14:anchorId="7FB629D4" id="Rectangle 9" o:spid="_x0000_s1026" style="position:absolute;margin-left:-5.75pt;margin-top:711pt;width:153pt;height:81pt;z-index:251660288;visibility:visible;mso-wrap-style:square;mso-width-percent:0;mso-height-percent:0;mso-wrap-distance-left:9pt;mso-wrap-distance-top:0;mso-wrap-distance-right:9pt;mso-wrap-distance-bottom:0;mso-position-horizontal:absolute;mso-position-horizontal-relative:text;mso-position-vertical:absolute;mso-position-vertical-relative:text;mso-width-percent:0;mso-height-percent:0;mso-width-relative:page;mso-height-relative:page;v-text-anchor:top" o:gfxdata="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" fillcolor="#4bacc6 [3208]" strokecolor="#f2f2f2 [3041]" strokeweight="3pt">
                 <v:shadow on="t" color="#205867 [1608]" opacity=".5" offset="1pt"/>
               </v:rect>
             </w:pict>
@@ -285,7 +285,7 @@
           </mc:Choice>
           <mc:Fallback>
             <w:pict>
-              <v:rect w14:anchorId="664CE14A" id="Rectangle 8" o:spid="_x0000_s1026" style="position:absolute;margin-left:55.45pt;margin-top:711pt;width:153pt;height:81pt;z-index:251659264;visibility:visible;mso-wrap-style:square;mso-width-percent:0;mso-height-percent:0;mso-wrap-distance-left:9pt;mso-wrap-distance-top:0;mso-wrap-distance-right:9pt;mso-wrap-distance-bottom:0;mso-position-horizontal:absolute;mso-position-horizontal-relative:text;mso-position-vertical:absolute;mso-position-vertical-relative:text;mso-width-percent:0;mso-height-percent:0;mso-width-relative:page;mso-height-relative:page;v-text-anchor:top" o:gfxdata="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" fillcolor="#4bacc6 [3208]" strokecolor="#f2f2f2 [3041]" strokeweight="3pt">
+              <v:rect w14:anchorId="5EFA09E7" id="Rectangle 8" o:spid="_x0000_s1026" style="position:absolute;margin-left:55.45pt;margin-top:711pt;width:153pt;height:81pt;z-index:251659264;visibility:visible;mso-wrap-style:square;mso-width-percent:0;mso-height-percent:0;mso-wrap-distance-left:9pt;mso-wrap-distance-top:0;mso-wrap-distance-right:9pt;mso-wrap-distance-bottom:0;mso-position-horizontal:absolute;mso-position-horizontal-relative:text;mso-position-vertical:absolute;mso-position-vertical-relative:text;mso-width-percent:0;mso-height-percent:0;mso-width-relative:page;mso-height-relative:page;v-text-anchor:top" o:gfxdata="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" fillcolor="#4bacc6 [3208]" strokecolor="#f2f2f2 [3041]" strokeweight="3pt">
                 <v:shadow on="t" color="#205867 [1608]" opacity=".5" offset="1pt"/>
               </v:rect>
             </w:pict>
@@ -373,7 +373,7 @@
           </mc:Choice>
           <mc:Fallback>
             <w:pict>
-              <v:rect w14:anchorId="675C5732" id="Rectangle 7" o:spid="_x0000_s1026" style="position:absolute;margin-left:55.45pt;margin-top:711pt;width:153pt;height:81pt;z-index:251658240;visibility:visible;mso-wrap-style:square;mso-width-percent:0;mso-height-percent:0;mso-wrap-distance-left:9pt;mso-wrap-distance-top:0;mso-wrap-distance-right:9pt;mso-wrap-distance-bottom:0;mso-position-horizontal:absolute;mso-position-horizontal-relative:text;mso-position-vertical:absolute;mso-position-vertical-relative:text;mso-width-percent:0;mso-height-percent:0;mso-width-relative:page;mso-height-relative:page;v-text-anchor:top" o:gfxdata="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" fillcolor="#4bacc6 [3208]" strokecolor="#f2f2f2 [3041]" strokeweight="3pt">
+              <v:rect w14:anchorId="7F4153B1" id="Rectangle 7" o:spid="_x0000_s1026" style="position:absolute;margin-left:55.45pt;margin-top:711pt;width:153pt;height:81pt;z-index:251658240;visibility:visible;mso-wrap-style:square;mso-width-percent:0;mso-height-percent:0;mso-wrap-distance-left:9pt;mso-wrap-distance-top:0;mso-wrap-distance-right:9pt;mso-wrap-distance-bottom:0;mso-position-horizontal:absolute;mso-position-horizontal-relative:text;mso-position-vertical:absolute;mso-position-vertical-relative:text;mso-width-percent:0;mso-height-percent:0;mso-width-relative:page;mso-height-relative:page;v-text-anchor:top" o:gfxdata="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" fillcolor="#4bacc6 [3208]" strokecolor="#f2f2f2 [3041]" strokeweight="3pt">
                 <v:shadow on="t" color="#205867 [1608]" opacity=".5" offset="1pt"/>
               </v:rect>
             </w:pict>
@@ -761,6 +761,9 @@
         <w:t xml:space="preserve"> (</w:t>
       </w:r>
       <w:r>
+        <w:rPr>
+          <w:highlight w:val="yellow"/>
+        </w:rPr>
         <w:t>https://doi.org/10.5066/F70C4TQ8</w:t>
       </w:r>
       <w:r>
@@ -1830,10 +1833,19 @@
         <w:t xml:space="preserve">the </w:t>
       </w:r>
       <w:r>
-        <w:t>NIWR (NIWR)</w:t>
-      </w:r>
-      <w:r>
-        <w:t xml:space="preserve"> and do not simulate soil water balance to estimate demand, which is problematic for regions with limited water supply for agriculture. AGWU</w:t>
+        <w:t>net irrigation water requirement</w:t>
+      </w:r>
+      <w:r>
+        <w:t xml:space="preserve"> (NIWR)</w:t>
+      </w:r>
+      <w:r>
+        <w:t xml:space="preserve"> and do not simulate soil water balance to estimate demand, which is problematic for regions with limited water supply for agriculture. </w:t>
+      </w:r>
+      <w:r>
+        <w:t xml:space="preserve">The </w:t>
+      </w:r>
+      <w:r>
+        <w:t>AGWU</w:t>
       </w:r>
       <w:r>
         <w:t xml:space="preserve"> Package</w:t>
@@ -1976,17 +1988,17 @@
         <w:t xml:space="preserve">Surface water diversions simulated by the SFR2 Package can be automatically applied as irrigation to UZF1 cells or PRMS HRUs. </w:t>
       </w:r>
       <w:r>
-        <w:t xml:space="preserve">Irrigation supplied by groundwater is calculated by the </w:t>
+        <w:t xml:space="preserve">Irrigation supplied by groundwater is </w:t>
+      </w:r>
+      <w:r>
+        <w:lastRenderedPageBreak/>
+        <w:t xml:space="preserve">calculated by the </w:t>
       </w:r>
       <w:r>
         <w:t>AGWU</w:t>
       </w:r>
       <w:r>
-        <w:t xml:space="preserve"> </w:t>
-      </w:r>
-      <w:r>
-        <w:lastRenderedPageBreak/>
-        <w:t xml:space="preserve">Package, using the </w:t>
+        <w:t xml:space="preserve"> Package, using the </w:t>
       </w:r>
       <w:r>
         <w:t xml:space="preserve">same </w:t>
@@ -2074,7 +2086,19 @@
         <w:t xml:space="preserve"> and representation of this water-use sector in hydrologic models is important for water resources planning a</w:t>
       </w:r>
       <w:r>
-        <w:t xml:space="preserve">nd management. Existing MODFLOW-based codes can simulate water use by agriculture, however these approaches have not been combined with GSFLOW, or </w:t>
+        <w:t>nd management. Existing MODFLOW-based codes can simu</w:t>
+      </w:r>
+      <w:r>
+        <w:t>late water use by agriculture; H</w:t>
+      </w:r>
+      <w:r>
+        <w:t>owever</w:t>
+      </w:r>
+      <w:r>
+        <w:t>,</w:t>
+      </w:r>
+      <w:r>
+        <w:t xml:space="preserve"> these approaches have not been combined with GSFLOW, or </w:t>
       </w:r>
       <w:r>
         <w:t xml:space="preserve">they </w:t>
@@ -2544,11 +2568,9 @@
       <w:r>
         <w:t xml:space="preserve">. Diversion segments must be specified within the SFR2 Package </w:t>
       </w:r>
-      <w:proofErr w:type="gramStart"/>
-      <w:r>
-        <w:t>in order to</w:t>
-      </w:r>
-      <w:proofErr w:type="gramEnd"/>
+      <w:r>
+        <w:t>to</w:t>
+      </w:r>
       <w:r>
         <w:t xml:space="preserve"> apply diverted </w:t>
       </w:r>
@@ -2746,7 +2768,13 @@
         <w:t>A</w:t>
       </w:r>
       <w:r>
-        <w:t>ll or a portion of irrigation water is</w:t>
+        <w:t>ll</w:t>
+      </w:r>
+      <w:r>
+        <w:t>,</w:t>
+      </w:r>
+      <w:r>
+        <w:t xml:space="preserve"> or a portion of irrigation water is</w:t>
       </w:r>
       <w:r>
         <w:t xml:space="preserve"> </w:t>
@@ -2952,7 +2980,13 @@
         <w:t>. A</w:t>
       </w:r>
       <w:r>
-        <w:t xml:space="preserve">ll or a portion of </w:t>
+        <w:t>ll</w:t>
+      </w:r>
+      <w:r>
+        <w:t>,</w:t>
+      </w:r>
+      <w:r>
+        <w:t xml:space="preserve"> or a portion of </w:t>
       </w:r>
       <w:r>
         <w:t xml:space="preserve">the </w:t>
@@ -2976,10 +3010,25 @@
         <w:t xml:space="preserve">ied to UZF1 cells or PRMS HRUs, and </w:t>
       </w:r>
       <w:r>
-        <w:t>ET is simulated by UZF1 or PRMS, including groundwater</w:t>
-      </w:r>
-      <w:r>
-        <w:t xml:space="preserve"> and surface water return flows. Alternatively, a portion of diverted water </w:t>
+        <w:t>ET</w:t>
+      </w:r>
+      <w:r>
+        <w:t xml:space="preserve"> and</w:t>
+      </w:r>
+      <w:r>
+        <w:t xml:space="preserve"> </w:t>
+      </w:r>
+      <w:r>
+        <w:t>groundwater and surface water return flows are</w:t>
+      </w:r>
+      <w:r>
+        <w:t xml:space="preserve"> simu</w:t>
+      </w:r>
+      <w:r>
+        <w:t>lated by UZF1 or PRMS</w:t>
+      </w:r>
+      <w:r>
+        <w:t xml:space="preserve">. Alternatively, a portion of diverted water </w:t>
       </w:r>
       <w:r>
         <w:t xml:space="preserve">assumed to be consumed </w:t>
@@ -3097,19 +3146,7 @@
               <w:rPr>
                 <w:rFonts w:ascii="Cambria Math" w:hAnsi="Cambria Math"/>
               </w:rPr>
-              <m:t>L</m:t>
-            </m:r>
-            <m:r>
-              <w:rPr>
-                <w:rFonts w:ascii="Cambria Math" w:hAnsi="Cambria Math"/>
-              </w:rPr>
-              <m:t>/</m:t>
-            </m:r>
-            <m:r>
-              <w:rPr>
-                <w:rFonts w:ascii="Cambria Math" w:hAnsi="Cambria Math"/>
-              </w:rPr>
-              <m:t>G</m:t>
+              <m:t>L/G</m:t>
             </m:r>
           </m:sub>
         </m:sSub>
@@ -3164,19 +3201,7 @@
               <w:rPr>
                 <w:rFonts w:ascii="Cambria Math" w:hAnsi="Cambria Math"/>
               </w:rPr>
-              <m:t>L</m:t>
-            </m:r>
-            <m:r>
-              <w:rPr>
-                <w:rFonts w:ascii="Cambria Math" w:hAnsi="Cambria Math"/>
-              </w:rPr>
-              <m:t>/</m:t>
-            </m:r>
-            <m:r>
-              <w:rPr>
-                <w:rFonts w:ascii="Cambria Math" w:hAnsi="Cambria Math"/>
-              </w:rPr>
-              <m:t>G</m:t>
+              <m:t>L/G</m:t>
             </m:r>
           </m:sub>
         </m:sSub>
@@ -3421,13 +3446,22 @@
         <w:t>e</w:t>
       </w:r>
       <w:r>
-        <w:t xml:space="preserve"> of the available </w:t>
+        <w:t xml:space="preserve"> of the</w:t>
+      </w:r>
+      <w:r>
+        <w:t xml:space="preserve"> </w:t>
       </w:r>
       <w:r>
         <w:t>PRMS</w:t>
       </w:r>
       <w:r>
-        <w:t xml:space="preserve"> modules</w:t>
+        <w:t xml:space="preserve"> </w:t>
+      </w:r>
+      <w:r>
+        <w:t xml:space="preserve">ET </w:t>
+      </w:r>
+      <w:r>
+        <w:t>modules</w:t>
       </w:r>
       <w:r>
         <w:t>. I</w:t>
@@ -3604,6 +3638,9 @@
         <w:t xml:space="preserve"> and (2)</w:t>
       </w:r>
       <w:r>
+        <w:t>,</w:t>
+      </w:r>
+      <w:r>
         <w:t xml:space="preserve"> some fraction of the </w:t>
       </w:r>
       <w:r>
@@ -3679,7 +3716,13 @@
         <w:t>a</w:t>
       </w:r>
       <w:r>
-        <w:t xml:space="preserve">ssuming irrigation water supply is greater than the </w:t>
+        <w:t xml:space="preserve">ssuming irrigation water supply is greater than </w:t>
+      </w:r>
+      <w:r>
+        <w:t xml:space="preserve">or equal to </w:t>
+      </w:r>
+      <w:r>
+        <w:t xml:space="preserve">the </w:t>
       </w:r>
       <m:oMath>
         <m:r>
@@ -3752,19 +3795,7 @@
               <w:rPr>
                 <w:rFonts w:ascii="Cambria Math" w:hAnsi="Cambria Math"/>
               </w:rPr>
-              <m:t>L</m:t>
-            </m:r>
-            <m:r>
-              <w:rPr>
-                <w:rFonts w:ascii="Cambria Math" w:hAnsi="Cambria Math"/>
-              </w:rPr>
-              <m:t>/</m:t>
-            </m:r>
-            <m:r>
-              <w:rPr>
-                <w:rFonts w:ascii="Cambria Math" w:hAnsi="Cambria Math"/>
-              </w:rPr>
-              <m:t>G</m:t>
+              <m:t>L/G</m:t>
             </m:r>
           </m:sub>
         </m:sSub>
@@ -4068,13 +4099,22 @@
         <w:t>er and groundwater return flows</w:t>
       </w:r>
       <w:r>
-        <w:t xml:space="preserve"> or it can be set to one to represent perfect irrigation efficiency</w:t>
+        <w:t xml:space="preserve"> or it can be set to a value of 1</w:t>
+      </w:r>
+      <w:r>
+        <w:t xml:space="preserve"> to represent perfect irrigation efficiency</w:t>
       </w:r>
       <w:r>
         <w:t>. I</w:t>
       </w:r>
       <w:r>
-        <w:t xml:space="preserve">t is recommended that ET be simulated explicitly and the irrigation amount </w:t>
+        <w:t>t is recommended that ET be simulated explicitly</w:t>
+      </w:r>
+      <w:r>
+        <w:t>,</w:t>
+      </w:r>
+      <w:r>
+        <w:t xml:space="preserve"> and the irrigation amount </w:t>
       </w:r>
       <w:r>
         <w:t xml:space="preserve">after system delivery losses </w:t>
@@ -4086,16 +4126,13 @@
         <w:t>a</w:t>
       </w:r>
       <w:r>
-        <w:t xml:space="preserve"> cell/HRU to represent the impacts of infiltration capacity on irrigation water partitioning</w:t>
+        <w:t xml:space="preserve"> cell/HRU if the user wants to</w:t>
+      </w:r>
+      <w:r>
+        <w:t xml:space="preserve"> represent the impacts of infiltration capacity on irrigation water partitioning</w:t>
       </w:r>
       <w:r>
         <w:t xml:space="preserve">. </w:t>
-      </w:r>
-      <w:r>
-        <w:t>T</w:t>
-      </w:r>
-      <w:r>
-        <w:t xml:space="preserve">he </w:t>
       </w:r>
       <w:r>
         <w:t>GIWR is calculated using separate efficiency factors for surface water and groundwater as</w:t>
@@ -4637,6 +4674,12 @@
         <w:tab/>
       </w:r>
       <w:r>
+        <w:tab/>
+      </w:r>
+      <w:r>
+        <w:tab/>
+      </w:r>
+      <w:r>
         <w:t>(</w:t>
       </w:r>
       <w:r>
@@ -4782,7 +4825,13 @@
         </m:sSub>
       </m:oMath>
       <w:r>
-        <w:t xml:space="preserve"> for all cells and HRUs irrigated by a diversion or well should sum to one. </w:t>
+        <w:t xml:space="preserve"> for all cells and HRUs irrigated by a diversion or well should </w:t>
+      </w:r>
+      <w:r>
+        <w:t>be 1</w:t>
+      </w:r>
+      <w:r>
+        <w:t xml:space="preserve">. </w:t>
       </w:r>
       <w:r>
         <w:t xml:space="preserve">If an efficiency factor is used to </w:t>
@@ -4867,6 +4916,7 @@
         <w:pStyle w:val="BodyText"/>
       </w:pPr>
       <w:r>
+        <w:lastRenderedPageBreak/>
         <w:t xml:space="preserve">Note that equations </w:t>
       </w:r>
       <w:r>
@@ -4912,11 +4962,7 @@
         <w:t xml:space="preserve"> and/or well</w:t>
       </w:r>
       <w:r>
-        <w:t xml:space="preserve">; however, a cell can be irrigated by </w:t>
-      </w:r>
-      <w:r>
-        <w:lastRenderedPageBreak/>
-        <w:t>multiple diversions</w:t>
+        <w:t>; however, a cell can be irrigated by multiple diversions</w:t>
       </w:r>
       <w:r>
         <w:t xml:space="preserve"> or a combination of surface water diversions and groundwater wells</w:t>
@@ -5734,7 +5780,13 @@
         <w:t xml:space="preserve">. </w:t>
       </w:r>
       <w:r>
-        <w:t>However, in this third case, the diversion amount is calculated by minimizing the ET deficit</w:t>
+        <w:t xml:space="preserve">However, in this third case, the diversion amount is calculated by minimizing </w:t>
+      </w:r>
+      <w:r>
+        <w:t xml:space="preserve">(min) </w:t>
+      </w:r>
+      <w:r>
+        <w:t>the ET deficit</w:t>
       </w:r>
       <w:r>
         <w:t xml:space="preserve"> (</w:t>
@@ -5774,21 +5826,16 @@
         </m:r>
       </m:oMath>
       <w:r>
-        <w:t xml:space="preserve"> </w:t>
-      </w:r>
-      <w:r>
-        <w:t>calculated</w:t>
-      </w:r>
-      <w:r>
         <w:t xml:space="preserve"> as:</w:t>
       </w:r>
     </w:p>
     <w:p>
       <w:pPr>
         <w:pStyle w:val="BodyText"/>
-        <w:ind w:left="3600"/>
-      </w:pPr>
-      <w:r>
+        <w:ind w:left="3600" w:firstLine="0"/>
+      </w:pPr>
+      <w:r>
+        <w:lastRenderedPageBreak/>
         <w:t xml:space="preserve"> </w:t>
       </w:r>
       <m:oMath>
@@ -5802,32 +5849,52 @@
             </m:ctrlPr>
           </m:sSubPr>
           <m:e>
-            <m:sSub>
-              <m:sSubPr>
+            <m:r>
+              <w:rPr>
+                <w:rFonts w:ascii="Cambria Math" w:hAnsi="Cambria Math"/>
+              </w:rPr>
+              <m:t>min</m:t>
+            </m:r>
+            <m:d>
+              <m:dPr>
+                <m:begChr m:val="["/>
+                <m:endChr m:val="]"/>
                 <m:ctrlPr>
                   <w:rPr>
                     <w:rFonts w:ascii="Cambria Math" w:hAnsi="Cambria Math"/>
                     <w:i/>
                   </w:rPr>
                 </m:ctrlPr>
-              </m:sSubPr>
+              </m:dPr>
               <m:e>
-                <m:r>
-                  <w:rPr>
-                    <w:rFonts w:ascii="Cambria Math" w:hAnsi="Cambria Math"/>
-                  </w:rPr>
-                  <m:t>ET</m:t>
-                </m:r>
+                <m:sSub>
+                  <m:sSubPr>
+                    <m:ctrlPr>
+                      <w:rPr>
+                        <w:rFonts w:ascii="Cambria Math" w:hAnsi="Cambria Math"/>
+                        <w:i/>
+                      </w:rPr>
+                    </m:ctrlPr>
+                  </m:sSubPr>
+                  <m:e>
+                    <m:r>
+                      <w:rPr>
+                        <w:rFonts w:ascii="Cambria Math" w:hAnsi="Cambria Math"/>
+                      </w:rPr>
+                      <m:t>ET</m:t>
+                    </m:r>
+                  </m:e>
+                  <m:sub>
+                    <m:r>
+                      <w:rPr>
+                        <w:rFonts w:ascii="Cambria Math" w:hAnsi="Cambria Math"/>
+                      </w:rPr>
+                      <m:t>def</m:t>
+                    </m:r>
+                  </m:sub>
+                </m:sSub>
               </m:e>
-              <m:sub>
-                <m:r>
-                  <w:rPr>
-                    <w:rFonts w:ascii="Cambria Math" w:hAnsi="Cambria Math"/>
-                  </w:rPr>
-                  <m:t>def</m:t>
-                </m:r>
-              </m:sub>
-            </m:sSub>
+            </m:d>
             <m:r>
               <w:rPr>
                 <w:rFonts w:ascii="Cambria Math" w:hAnsi="Cambria Math"/>
@@ -5906,7 +5973,6 @@
         <w:ind w:firstLine="0"/>
       </w:pPr>
       <w:r>
-        <w:lastRenderedPageBreak/>
         <w:t>For t</w:t>
       </w:r>
       <w:r>
@@ -5943,7 +6009,13 @@
         <w:t>are</w:t>
       </w:r>
       <w:r>
-        <w:t xml:space="preserve"> useful for constraining irrigation timing and amounts, for example to represent growers </w:t>
+        <w:t xml:space="preserve"> useful for constraining irrigation timing and amounts, for example</w:t>
+      </w:r>
+      <w:r>
+        <w:t>,</w:t>
+      </w:r>
+      <w:r>
+        <w:t xml:space="preserve"> to represent growers </w:t>
       </w:r>
       <w:r>
         <w:t>that only can divert water</w:t>
@@ -5972,11 +6044,16 @@
       <w:r>
         <w:t xml:space="preserve">Assuming for simplicity that one well supplements one diversion, </w:t>
       </w:r>
-      <w:r>
-        <w:t>NIWR</w:t>
-      </w:r>
-      <w:r>
-        <w:t xml:space="preserve"> is calculated by minimizing </w:t>
+      <m:oMath>
+        <m:r>
+          <w:rPr>
+            <w:rFonts w:ascii="Cambria Math" w:hAnsi="Cambria Math"/>
+          </w:rPr>
+          <m:t>NIWR</m:t>
+        </m:r>
+      </m:oMath>
+      <w:r>
+        <w:t xml:space="preserve"> is calculated to minimize </w:t>
       </w:r>
       <m:oMath>
         <m:sSub>
@@ -6007,7 +6084,10 @@
         </m:sSub>
       </m:oMath>
       <w:r>
-        <w:t xml:space="preserve"> as:</w:t>
+        <w:t xml:space="preserve"> </w:t>
+      </w:r>
+      <w:r>
+        <w:t>as:</w:t>
       </w:r>
     </w:p>
     <w:p>
@@ -6199,7 +6279,7 @@
               <w:rPr>
                 <w:rFonts w:ascii="Cambria Math" w:hAnsi="Cambria Math"/>
               </w:rPr>
-              <m:t>i</m:t>
+              <m:t>i+1</m:t>
             </m:r>
           </m:sub>
         </m:sSub>
@@ -6431,7 +6511,7 @@
               <w:rPr>
                 <w:rFonts w:ascii="Cambria Math" w:hAnsi="Cambria Math"/>
               </w:rPr>
-              <m:t>i</m:t>
+              <m:t>i+1</m:t>
             </m:r>
           </m:sub>
         </m:sSub>
@@ -6520,13 +6600,7 @@
               <w:rPr>
                 <w:rFonts w:ascii="Cambria Math" w:hAnsi="Cambria Math"/>
               </w:rPr>
-              <m:t>GW</m:t>
-            </m:r>
-            <m:r>
-              <w:rPr>
-                <w:rFonts w:ascii="Cambria Math" w:hAnsi="Cambria Math"/>
-              </w:rPr>
-              <m:t>,i+1</m:t>
+              <m:t>GW,i+1</m:t>
             </m:r>
           </m:sub>
         </m:sSub>
@@ -6628,13 +6702,7 @@
                   <w:rPr>
                     <w:rFonts w:ascii="Cambria Math" w:hAnsi="Cambria Math"/>
                   </w:rPr>
-                  <m:t>SW</m:t>
-                </m:r>
-                <m:r>
-                  <w:rPr>
-                    <w:rFonts w:ascii="Cambria Math" w:hAnsi="Cambria Math"/>
-                  </w:rPr>
-                  <m:t>,i+1</m:t>
+                  <m:t>SW,i+1</m:t>
                 </m:r>
               </m:sub>
             </m:sSub>
@@ -6649,6 +6717,14 @@
       </w:r>
       <w:r>
         <w:tab/>
+      </w:r>
+      <w:r>
+        <w:tab/>
+      </w:r>
+      <w:r>
+        <w:tab/>
+      </w:r>
+      <w:r>
         <w:t>(10)</w:t>
       </w:r>
     </w:p>
@@ -6741,7 +6817,7 @@
         <w:t xml:space="preserve"> the surface water diversion amount required to meet the NIWR for nonlinear iteration</w:t>
       </w:r>
       <w:r>
-        <w:t xml:space="preserve">s </w:t>
+        <w:t xml:space="preserve"> </w:t>
       </w:r>
       <m:oMath>
         <m:r>
@@ -6777,13 +6853,7 @@
               <w:rPr>
                 <w:rFonts w:ascii="Cambria Math" w:hAnsi="Cambria Math"/>
               </w:rPr>
-              <m:t>SW</m:t>
-            </m:r>
-            <m:r>
-              <w:rPr>
-                <w:rFonts w:ascii="Cambria Math" w:hAnsi="Cambria Math"/>
-              </w:rPr>
-              <m:t>,i+1</m:t>
+              <m:t>SW,i+1</m:t>
             </m:r>
           </m:sub>
         </m:sSub>
@@ -6814,19 +6884,17 @@
               <w:rPr>
                 <w:rFonts w:ascii="Cambria Math" w:hAnsi="Cambria Math"/>
               </w:rPr>
-              <m:t>GW</m:t>
-            </m:r>
-            <m:r>
-              <w:rPr>
-                <w:rFonts w:ascii="Cambria Math" w:hAnsi="Cambria Math"/>
-              </w:rPr>
-              <m:t>,i+1</m:t>
+              <m:t>GW,i+1</m:t>
             </m:r>
           </m:sub>
         </m:sSub>
       </m:oMath>
       <w:r>
-        <w:t xml:space="preserve"> is the supplemental groundwater pumping rate (L3/T-1)</w:t>
+        <w:t xml:space="preserve"> is the supplemental groundwater pumping rate </w:t>
+      </w:r>
+      <w:r>
+        <w:lastRenderedPageBreak/>
+        <w:t>(L3/T-1)</w:t>
       </w:r>
       <w:r>
         <w:t>.</w:t>
@@ -6844,7 +6912,7 @@
         <w:t>that is</w:t>
       </w:r>
       <w:r>
-        <w:t xml:space="preserve"> irrigation</w:t>
+        <w:t xml:space="preserve"> irrigated</w:t>
       </w:r>
       <w:r>
         <w:t xml:space="preserve"> by the diversion</w:t>
@@ -6926,44 +6994,6 @@
                         <w:rPr>
                           <w:rFonts w:ascii="Cambria Math" w:hAnsi="Cambria Math"/>
                         </w:rPr>
-                        <m:t>E</m:t>
-                      </m:r>
-                      <m:r>
-                        <w:rPr>
-                          <w:rFonts w:ascii="Cambria Math" w:hAnsi="Cambria Math"/>
-                        </w:rPr>
-                        <m:t>F</m:t>
-                      </m:r>
-                    </m:e>
-                    <m:sub>
-                      <m:r>
-                        <w:rPr>
-                          <w:rFonts w:ascii="Cambria Math" w:hAnsi="Cambria Math"/>
-                        </w:rPr>
-                        <m:t>SW</m:t>
-                      </m:r>
-                      <m:r>
-                        <w:rPr>
-                          <w:rFonts w:ascii="Cambria Math" w:hAnsi="Cambria Math"/>
-                        </w:rPr>
-                        <m:t>,cell/HRU</m:t>
-                      </m:r>
-                    </m:sub>
-                  </m:sSub>
-                  <m:sSub>
-                    <m:sSubPr>
-                      <m:ctrlPr>
-                        <w:rPr>
-                          <w:rFonts w:ascii="Cambria Math" w:hAnsi="Cambria Math"/>
-                          <w:i/>
-                        </w:rPr>
-                      </m:ctrlPr>
-                    </m:sSubPr>
-                    <m:e>
-                      <m:r>
-                        <w:rPr>
-                          <w:rFonts w:ascii="Cambria Math" w:hAnsi="Cambria Math"/>
-                        </w:rPr>
                         <m:t>PCT</m:t>
                       </m:r>
                     </m:e>
@@ -6988,13 +7018,7 @@
                     <w:rPr>
                       <w:rFonts w:ascii="Cambria Math" w:hAnsi="Cambria Math"/>
                     </w:rPr>
-                    <m:t>S</m:t>
-                  </m:r>
-                  <m:r>
-                    <w:rPr>
-                      <w:rFonts w:ascii="Cambria Math" w:hAnsi="Cambria Math"/>
-                    </w:rPr>
-                    <m:t>W</m:t>
+                    <m:t>SW</m:t>
                   </m:r>
                 </m:sub>
               </m:sSub>
@@ -7028,38 +7052,6 @@
                         <w:rPr>
                           <w:rFonts w:ascii="Cambria Math" w:hAnsi="Cambria Math"/>
                         </w:rPr>
-                        <m:t>E</m:t>
-                      </m:r>
-                      <m:r>
-                        <w:rPr>
-                          <w:rFonts w:ascii="Cambria Math" w:hAnsi="Cambria Math"/>
-                        </w:rPr>
-                        <m:t>F</m:t>
-                      </m:r>
-                    </m:e>
-                    <m:sub>
-                      <m:r>
-                        <w:rPr>
-                          <w:rFonts w:ascii="Cambria Math" w:hAnsi="Cambria Math"/>
-                        </w:rPr>
-                        <m:t>GW</m:t>
-                      </m:r>
-                    </m:sub>
-                  </m:sSub>
-                  <m:sSub>
-                    <m:sSubPr>
-                      <m:ctrlPr>
-                        <w:rPr>
-                          <w:rFonts w:ascii="Cambria Math" w:hAnsi="Cambria Math"/>
-                          <w:i/>
-                        </w:rPr>
-                      </m:ctrlPr>
-                    </m:sSubPr>
-                    <m:e>
-                      <m:r>
-                        <w:rPr>
-                          <w:rFonts w:ascii="Cambria Math" w:hAnsi="Cambria Math"/>
-                        </w:rPr>
                         <m:t>PCT</m:t>
                       </m:r>
                     </m:e>
@@ -7068,13 +7060,7 @@
                         <w:rPr>
                           <w:rFonts w:ascii="Cambria Math" w:hAnsi="Cambria Math"/>
                         </w:rPr>
-                        <m:t>G</m:t>
-                      </m:r>
-                      <m:r>
-                        <w:rPr>
-                          <w:rFonts w:ascii="Cambria Math" w:hAnsi="Cambria Math"/>
-                        </w:rPr>
-                        <m:t>W,cell/HRU</m:t>
+                        <m:t>GW,cell/HRU</m:t>
                       </m:r>
                     </m:sub>
                   </m:sSub>
@@ -7135,68 +7121,17 @@
       <w:r>
         <w:t>where</w:t>
       </w:r>
-      <w:bookmarkStart w:id="6" w:name="_GoBack"/>
-      <w:bookmarkEnd w:id="6"/>
     </w:p>
     <w:p>
       <w:pPr>
         <w:pStyle w:val="BodyText"/>
       </w:pPr>
-      <w:r>
-        <w:t xml:space="preserve">The </w:t>
-      </w:r>
-      <w:r>
-        <w:t>AGWU</w:t>
-      </w:r>
-      <w:r>
-        <w:t xml:space="preserve"> Package is activated by specifying a file type of “</w:t>
-      </w:r>
-      <w:r>
-        <w:t>AGWU</w:t>
-      </w:r>
-      <w:r>
-        <w:t xml:space="preserve">” within the MODFLOW-NWT Name file. The </w:t>
-      </w:r>
-      <w:r>
-        <w:t>AGWU</w:t>
-      </w:r>
-      <w:r>
-        <w:t xml:space="preserve"> input file contains 3 types of data, including 1) Options, 2) Well List, and 3) Stress Period data for specifying connectivity between segments and irrigation cells, supplemental wells and diversion segments, and irrigation wells and irrigation cells.</w:t>
-      </w:r>
-      <w:r>
-        <w:t xml:space="preserve"> </w:t>
-      </w:r>
-      <w:r>
-        <w:t xml:space="preserve">For </w:t>
-      </w:r>
-      <w:proofErr w:type="gramStart"/>
-      <w:r>
-        <w:t>all of these</w:t>
-      </w:r>
-      <w:proofErr w:type="gramEnd"/>
-      <w:r>
-        <w:t xml:space="preserve"> options, canals can be co</w:t>
-      </w:r>
-      <w:r>
-        <w:t>nstructed using the SFR segments</w:t>
-      </w:r>
-      <w:r>
-        <w:t xml:space="preserve"> in order to represent conveyance gains/losses </w:t>
-      </w:r>
-      <w:r>
-        <w:t>due to surface water and groundwater interactions. Leaky pipes also can be represented explicitly using SFR segments or efficiency factors input to the AGWU Package.</w:t>
-      </w:r>
     </w:p>
     <w:p>
       <w:pPr>
-        <w:pStyle w:val="BodyText"/>
-      </w:pPr>
-    </w:p>
-    <w:p>
-      <w:pPr>
         <w:pStyle w:val="FigureCaption"/>
       </w:pPr>
-      <w:bookmarkStart w:id="7" w:name="_Toc488403565"/>
+      <w:bookmarkStart w:id="6" w:name="_Toc488403565"/>
       <w:r>
         <w:t>Flow charts showing three different configurations for using the Agricultural Water Use Package</w:t>
       </w:r>
@@ -7234,960 +7169,846 @@
       <w:r>
         <w:t>.</w:t>
       </w:r>
-      <w:bookmarkEnd w:id="7"/>
+      <w:bookmarkEnd w:id="6"/>
     </w:p>
     <w:p>
       <w:pPr>
-        <w:pStyle w:val="Heading2"/>
-      </w:pPr>
-      <w:r>
-        <w:t>Limitation</w:t>
+        <w:pStyle w:val="Heading1"/>
+      </w:pPr>
+      <w:r>
+        <w:t>AGWU Package Input File</w:t>
       </w:r>
     </w:p>
     <w:p>
       <w:pPr>
         <w:pStyle w:val="BodyText"/>
-      </w:pPr>
-      <w:r>
-        <w:t xml:space="preserve">As </w:t>
-      </w:r>
-      <w:bookmarkStart w:id="8" w:name="_Toc488403566"/>
-      <w:r>
-        <w:t xml:space="preserve">The </w:t>
-      </w:r>
-      <w:r>
-        <w:t>f</w:t>
-      </w:r>
-      <w:r>
-        <w:t xml:space="preserve">ootprint </w:t>
-      </w:r>
-      <w:r>
-        <w:t>is NOT the area that contributes recharge to the wells. It is solely a visualization of the magnitude of pumping, centered on the wells</w:t>
-      </w:r>
-      <w:r>
-        <w:t xml:space="preserve"> (Goode, 201</w:t>
-      </w:r>
-      <w:r>
-        <w:t>6</w:t>
-      </w:r>
-      <w:r>
-        <w:t>)</w:t>
-      </w:r>
-      <w:r>
-        <w:t>.</w:t>
-      </w:r>
-      <w:bookmarkEnd w:id="8"/>
+        <w:rPr>
+          <w:highlight w:val="yellow"/>
+        </w:rPr>
+      </w:pPr>
+      <w:r>
+        <w:rPr>
+          <w:highlight w:val="yellow"/>
+        </w:rPr>
+        <w:t xml:space="preserve">The AGWU Package is activated by specifying a file type of “AGWU” within the MODFLOW-NWT Name file. </w:t>
+      </w:r>
     </w:p>
     <w:p>
       <w:pPr>
+        <w:pStyle w:val="BodyText"/>
+      </w:pPr>
+      <w:r>
+        <w:rPr>
+          <w:highlight w:val="yellow"/>
+        </w:rPr>
+        <w:t>The AGWU input file contains 3 types of data, including 1) Options, 2) Well List, 3) Time series output, and 4) Stress Period data for specifying connectivity between segments and irrigation cells, supplemental wells and diversion segments, and irrigation wells and irrigation cells. For these options, canals can be constructed using the SFR segments to represent conveyance gains/losses due to surface water and groundwater interactions. Leaky pipes also can be represented explicitly using SFR segments or implicitly using efficiency factors input to the AGWU Package.</w:t>
+      </w:r>
+    </w:p>
+    <w:p>
+      <w:pPr>
+        <w:pStyle w:val="BodyText"/>
+      </w:pPr>
+    </w:p>
+    <w:p>
+      <w:pPr>
+        <w:pStyle w:val="BodyText"/>
+      </w:pPr>
+      <w:r>
+        <w:lastRenderedPageBreak/>
+        <w:t xml:space="preserve">The AGWU Package input file </w:t>
+      </w:r>
+      <w:r>
+        <w:t xml:space="preserve">consists of </w:t>
+      </w:r>
+      <w:r>
+        <w:t xml:space="preserve">character variables that define </w:t>
+      </w:r>
+      <w:r>
+        <w:t xml:space="preserve">1) </w:t>
+      </w:r>
+      <w:r>
+        <w:t>model options</w:t>
+      </w:r>
+      <w:r>
+        <w:t xml:space="preserve">, </w:t>
+      </w:r>
+      <w:r>
+        <w:t xml:space="preserve">2) </w:t>
+      </w:r>
+      <w:r>
+        <w:t>time series</w:t>
+      </w:r>
+      <w:r>
+        <w:t xml:space="preserve"> output</w:t>
+      </w:r>
+      <w:r>
+        <w:t xml:space="preserve">, </w:t>
+      </w:r>
+      <w:r>
+        <w:t xml:space="preserve">3) </w:t>
+      </w:r>
+      <w:r>
+        <w:t xml:space="preserve">well list, and </w:t>
+      </w:r>
+      <w:r>
+        <w:t xml:space="preserve">4) </w:t>
+      </w:r>
+      <w:r>
+        <w:t xml:space="preserve">stress period </w:t>
+      </w:r>
+      <w:r>
+        <w:t>data</w:t>
+      </w:r>
+      <w:r>
+        <w:t>.</w:t>
+      </w:r>
+      <w:r>
+        <w:t xml:space="preserve"> The options block must begin with the character “options” and end with the character “end”</w:t>
+      </w:r>
+      <w:r>
+        <w:t xml:space="preserve"> and is not case sensitive. At least one option is required for the AGWU Package to be used. The time series data only are required if one or more of the time series character variables are specified within the options block. The time series block must begin with the character “time series”</w:t>
+      </w:r>
+      <w:r>
+        <w:t xml:space="preserve"> and end with the character “end.”</w:t>
+      </w:r>
+      <w:r>
+        <w:t xml:space="preserve"> </w:t>
+      </w:r>
+      <w:r>
+        <w:t xml:space="preserve"> </w:t>
+      </w:r>
+    </w:p>
+    <w:p>
+      <w:pPr>
+        <w:pStyle w:val="BodyText"/>
+      </w:pPr>
+      <w:r>
+        <w:t xml:space="preserve">The well list data input includes all wells that will be used during a simulation. </w:t>
+      </w:r>
+      <w:r>
+        <w:t xml:space="preserve">Any well can be made inactive </w:t>
+      </w:r>
+      <w:r>
+        <w:t xml:space="preserve">or active </w:t>
+      </w:r>
+      <w:r>
+        <w:t xml:space="preserve">during a simulation. </w:t>
+      </w:r>
+      <w:r>
+        <w:t>Specified pumping rates can be used to limi</w:t>
+      </w:r>
+      <w:r>
+        <w:t>t the pumping capacity for supplementary wells</w:t>
+      </w:r>
+      <w:r>
+        <w:t xml:space="preserve"> (character option “</w:t>
+      </w:r>
+      <w:r>
+        <w:t>SUPPLEMENTAL_WELL</w:t>
+      </w:r>
+      <w:r>
+        <w:t>”)</w:t>
+      </w:r>
+      <w:r>
+        <w:t xml:space="preserve"> or </w:t>
+      </w:r>
+      <w:r>
+        <w:t xml:space="preserve">for wells with simulated pumping rates using the </w:t>
+      </w:r>
+      <w:r>
+        <w:t xml:space="preserve">NIWR (character option </w:t>
+      </w:r>
+      <w:r>
+        <w:t>“</w:t>
+      </w:r>
+      <w:r>
+        <w:t>ETDEMAND</w:t>
+      </w:r>
+      <w:r>
+        <w:t>”</w:t>
+      </w:r>
+      <w:r>
+        <w:t>)</w:t>
+      </w:r>
+      <w:r>
+        <w:t>.</w:t>
+      </w:r>
+      <w:r>
+        <w:t xml:space="preserve"> </w:t>
+      </w:r>
+      <w:r>
+        <w:t>Pumping rates can be specified</w:t>
+      </w:r>
+      <w:r>
+        <w:t xml:space="preserve"> in the well list </w:t>
+      </w:r>
+      <w:r>
+        <w:t>and these rates will</w:t>
+      </w:r>
+      <w:r>
+        <w:t xml:space="preserve"> remain constant during a simulation. </w:t>
+      </w:r>
+      <w:r>
+        <w:t>For cases where p</w:t>
+      </w:r>
+      <w:r>
+        <w:t xml:space="preserve">umping rates </w:t>
+      </w:r>
+      <w:r>
+        <w:t xml:space="preserve">vary in time, </w:t>
+      </w:r>
+      <w:r>
+        <w:t xml:space="preserve">tabular input files </w:t>
+      </w:r>
+      <w:r>
+        <w:t xml:space="preserve">(character option “TABFILES”) </w:t>
+      </w:r>
+      <w:r>
+        <w:t xml:space="preserve">can be used to specify pumping </w:t>
+      </w:r>
+      <w:r>
+        <w:t>rates</w:t>
+      </w:r>
+      <w:r>
+        <w:t xml:space="preserve">. Only negative pumping rates can be specified for the AGWU Package. </w:t>
+      </w:r>
+    </w:p>
+    <w:p>
+      <w:pPr>
+        <w:pStyle w:val="BodyText"/>
+      </w:pPr>
+      <w:r>
+        <w:t xml:space="preserve">Details regarding these inputs are provided in a separate input instructions document. </w:t>
+      </w:r>
+      <w:r>
+        <w:tab/>
+      </w:r>
+    </w:p>
+    <w:p>
+      <w:pPr>
+        <w:pStyle w:val="Heading1"/>
+      </w:pPr>
+      <w:r>
+        <w:t>Output Options</w:t>
+      </w:r>
+    </w:p>
+    <w:p>
+      <w:pPr>
+        <w:pStyle w:val="BodyText"/>
+      </w:pPr>
+      <w:r>
+        <w:t xml:space="preserve">Three output options are available for the AGWU Package, including 1) standard cell by cell pumping rates output to </w:t>
+      </w:r>
+      <w:r>
+        <w:t>an unformatted file</w:t>
+      </w:r>
+      <w:r>
+        <w:t>; 2) lists of flows for each SFR2 surface water diversion</w:t>
+      </w:r>
+      <w:r>
+        <w:t xml:space="preserve"> and </w:t>
+      </w:r>
+      <w:r>
+        <w:t>well</w:t>
+      </w:r>
+      <w:r>
+        <w:t xml:space="preserve">, irrigated amount for each cell/HRU for a diversion, and irrigated amount for each cell/HRU for a well; </w:t>
+      </w:r>
+      <w:r>
+        <w:t xml:space="preserve">and </w:t>
+      </w:r>
+      <w:r>
+        <w:t>3)</w:t>
+      </w:r>
+      <w:r>
+        <w:t xml:space="preserve"> </w:t>
+      </w:r>
+      <w:r>
+        <w:t xml:space="preserve">time series of diversion flows or groundwater pumping rates for wells, and time series of </w:t>
+      </w:r>
+      <w:r>
+        <w:t>volumetric rates of</w:t>
+      </w:r>
+      <w:r>
+        <w:t xml:space="preserve"> </w:t>
+      </w:r>
+      <w:r>
+        <w:t>well-watered</w:t>
+      </w:r>
+      <w:r>
+        <w:t xml:space="preserve"> </w:t>
+      </w:r>
+      <w:r>
+        <w:t xml:space="preserve">(potential) consumption </w:t>
+      </w:r>
+      <w:r>
+        <w:t xml:space="preserve">and </w:t>
+      </w:r>
+      <w:r>
+        <w:t xml:space="preserve">actual </w:t>
+      </w:r>
+      <w:r>
+        <w:lastRenderedPageBreak/>
+        <w:t>crop consumption for cells/HRUs supplied by a diversion/well</w:t>
+      </w:r>
+      <w:r>
+        <w:t xml:space="preserve">. </w:t>
+      </w:r>
+      <w:r>
+        <w:t>Additional to these output options, a water budget table that lists all inflows and outflows for the AGWU Package can be output to the MODFLOW L</w:t>
+      </w:r>
+      <w:r>
+        <w:t>ist F</w:t>
+      </w:r>
+      <w:r>
+        <w:t xml:space="preserve">ile </w:t>
+      </w:r>
+      <w:r>
+        <w:t xml:space="preserve">or separate formatted output file </w:t>
+      </w:r>
+      <w:r>
+        <w:t xml:space="preserve">using Output Control options. </w:t>
+      </w:r>
+      <w:r>
+        <w:t>All flows are output as volumetric flow rates in units determined from the unit specifications in the MODFLOW Discretization Package.</w:t>
+      </w:r>
+      <w:r>
+        <w:t xml:space="preserve"> </w:t>
+      </w:r>
+    </w:p>
+    <w:p>
+      <w:pPr>
+        <w:pStyle w:val="Heading1"/>
+      </w:pPr>
+      <w:r>
+        <w:t>Example Problems</w:t>
+      </w:r>
+    </w:p>
+    <w:p>
+      <w:pPr>
+        <w:pStyle w:val="BodyText"/>
+      </w:pPr>
+      <w:r>
+        <w:t xml:space="preserve">Two test problems are presented to illustrate the capabilities of the AGWU Package for simulating water use by agriculture in </w:t>
+      </w:r>
+      <w:r>
+        <w:t xml:space="preserve">MODFLOW-NWT and GSFLOW. Test problem 1 was modified from Test 1 presented previously by </w:t>
+      </w:r>
+      <w:proofErr w:type="spellStart"/>
+      <w:r>
+        <w:t>Prudic</w:t>
+      </w:r>
+      <w:proofErr w:type="spellEnd"/>
+      <w:r>
+        <w:t xml:space="preserve"> and others (</w:t>
+      </w:r>
+      <w:r>
+        <w:t>2004)</w:t>
+      </w:r>
+      <w:r>
+        <w:t xml:space="preserve">. Test problem 2 was modified from the </w:t>
+      </w:r>
+      <w:proofErr w:type="spellStart"/>
+      <w:r>
+        <w:t>Sagehen</w:t>
+      </w:r>
+      <w:proofErr w:type="spellEnd"/>
+      <w:r>
+        <w:t xml:space="preserve"> Creek Watershed example problem. Although there is no agriculture in the </w:t>
+      </w:r>
+      <w:proofErr w:type="spellStart"/>
+      <w:r>
+        <w:t>Sagehen</w:t>
+      </w:r>
+      <w:proofErr w:type="spellEnd"/>
+      <w:r>
+        <w:t xml:space="preserve"> Creek Watershed, the AGWU Package was added this example to simulate irrigation from surface water and supplementary wells to a small number of HRUs in the lower part of the watershed. </w:t>
+      </w:r>
+    </w:p>
+    <w:p>
+      <w:pPr>
+        <w:pStyle w:val="Heading2"/>
+      </w:pPr>
+      <w:r>
+        <w:t>Example Problem 1</w:t>
+      </w:r>
+    </w:p>
+    <w:p>
+      <w:pPr>
+        <w:pStyle w:val="BodyText"/>
+      </w:pPr>
+      <w:r>
+        <w:t>A hypothetical model was develop</w:t>
+      </w:r>
+      <w:r>
+        <w:t>ed</w:t>
+      </w:r>
+      <w:r>
+        <w:t xml:space="preserve"> </w:t>
+      </w:r>
+      <w:r>
+        <w:t>for MODFLOW-NWT that represents an alluvial river basin in a semi-arid region. The basin receives most of its precipitation in the surrounding mountains</w:t>
+      </w:r>
+      <w:r>
+        <w:t>, and i</w:t>
+      </w:r>
+      <w:r>
+        <w:t xml:space="preserve">ntermittent streams </w:t>
+      </w:r>
+      <w:r>
+        <w:t>drain the mountains and flow into</w:t>
+      </w:r>
+      <w:r>
+        <w:t xml:space="preserve"> </w:t>
+      </w:r>
+      <w:r>
+        <w:t xml:space="preserve">a </w:t>
+      </w:r>
+      <w:r>
+        <w:t xml:space="preserve">perennial river that </w:t>
+      </w:r>
+      <w:r>
+        <w:t xml:space="preserve">crosses the southern portion of the </w:t>
+      </w:r>
+      <w:r>
+        <w:t xml:space="preserve">valley (Figure 1). </w:t>
+      </w:r>
+      <w:r>
+        <w:t xml:space="preserve">The valley aquifer consists of alluvium dominated by sand and gravel, and the mountains consist of bedrock that has much lower hydraulic conductivity than the valley alluvium. Recharge in the basin primarily occurs as seepage loss from the intermittent stream channels and </w:t>
+      </w:r>
+      <w:r>
+        <w:t xml:space="preserve">to a lesser extend as groundwater </w:t>
+      </w:r>
+      <w:r>
+        <w:t>flowing to the valley from the</w:t>
+      </w:r>
+      <w:r>
+        <w:t xml:space="preserve"> mountain block.</w:t>
+      </w:r>
+      <w:r>
+        <w:t xml:space="preserve"> </w:t>
+      </w:r>
+    </w:p>
+    <w:p>
+      <w:pPr>
+        <w:pStyle w:val="BodyText"/>
+      </w:pPr>
+      <w:r>
+        <w:lastRenderedPageBreak/>
+        <w:t>Figures 2 and 3</w:t>
+      </w:r>
+      <w:r>
+        <w:t xml:space="preserve"> illustrate the model parameterization for this example</w:t>
+      </w:r>
+      <w:r>
+        <w:t xml:space="preserve">. </w:t>
+      </w:r>
+      <w:r>
+        <w:t xml:space="preserve">The model domain </w:t>
+      </w:r>
+      <w:r>
+        <w:t xml:space="preserve">extends </w:t>
+      </w:r>
+      <w:r>
+        <w:t xml:space="preserve">to a maximum of 520 feet below land surface in the valley bottom; and extends laterally </w:t>
+      </w:r>
+      <w:r>
+        <w:t xml:space="preserve">75 km in the </w:t>
+      </w:r>
+      <w:r>
+        <w:t>north-south</w:t>
+      </w:r>
+      <w:r>
+        <w:t xml:space="preserve"> </w:t>
+      </w:r>
+      <w:r>
+        <w:t xml:space="preserve">direction, and </w:t>
+      </w:r>
+      <w:r>
+        <w:t xml:space="preserve">50 km in the </w:t>
+      </w:r>
+      <w:r>
+        <w:t>east-west</w:t>
+      </w:r>
+      <w:r>
+        <w:t xml:space="preserve"> direction</w:t>
+      </w:r>
+      <w:r>
+        <w:t xml:space="preserve">. The model </w:t>
+      </w:r>
+      <w:r>
+        <w:t>is</w:t>
+      </w:r>
+      <w:r>
+        <w:t xml:space="preserve"> dis</w:t>
+      </w:r>
+      <w:r>
+        <w:t>cretized</w:t>
+      </w:r>
+      <w:r>
+        <w:t xml:space="preserve"> </w:t>
+      </w:r>
+      <w:r>
+        <w:t>into</w:t>
+      </w:r>
+      <w:r>
+        <w:t xml:space="preserve"> 1 layer, 15 rows, and 10 columns, and only model cells coincident with </w:t>
+      </w:r>
+      <w:r>
+        <w:t xml:space="preserve">the </w:t>
+      </w:r>
+      <w:r>
+        <w:t>basin fill are active</w:t>
+      </w:r>
+      <w:r>
+        <w:t>; consolidated rocks are not included. Layer 1 ranges in thickness</w:t>
+      </w:r>
+      <w:r>
+        <w:t xml:space="preserve"> between 130 feet </w:t>
+      </w:r>
+      <w:r>
+        <w:t>and</w:t>
+      </w:r>
+      <w:r>
+        <w:t xml:space="preserve"> 520 feet. </w:t>
+      </w:r>
+      <w:r>
+        <w:t xml:space="preserve">Model cells have a constant dimension of 5000 feet in the row and column directions. </w:t>
+      </w:r>
+      <w:r>
+        <w:t>T</w:t>
+      </w:r>
+      <w:r>
+        <w:t xml:space="preserve">wo tributary streams that enter the model from the northwest and northeast </w:t>
+      </w:r>
+      <w:r>
+        <w:t>join the</w:t>
+      </w:r>
+      <w:r>
+        <w:t xml:space="preserve"> mainstem in the southern part of the model</w:t>
+      </w:r>
+      <w:r>
+        <w:t xml:space="preserve"> (fig. 2)</w:t>
+      </w:r>
+      <w:r>
+        <w:t xml:space="preserve">. </w:t>
+      </w:r>
+      <w:r>
+        <w:t>Twenty-four transient stress periods are simulated, proceeded by an initial steady state stress period. Each stress period represents a calendar month and are divided into daily time steps.</w:t>
+      </w:r>
+      <w:r>
+        <w:t xml:space="preserve"> The simulation begins on January 1.</w:t>
+      </w:r>
+    </w:p>
+    <w:p>
+      <w:pPr>
+        <w:pStyle w:val="BodyText"/>
+      </w:pPr>
+      <w:r>
+        <w:t xml:space="preserve">Aquifer hydraulic conductivity and specific yield increase in the valley bottoms </w:t>
+      </w:r>
+      <w:r>
+        <w:t>that comprise</w:t>
+      </w:r>
+      <w:r>
+        <w:t xml:space="preserve"> of</w:t>
+      </w:r>
+      <w:r>
+        <w:t xml:space="preserve"> floodplains </w:t>
+      </w:r>
+      <w:r>
+        <w:t xml:space="preserve">or new alluvium </w:t>
+      </w:r>
+      <w:r>
+        <w:t>of the tributary streams and river</w:t>
+      </w:r>
+      <w:r>
+        <w:t xml:space="preserve"> (fig. 3)</w:t>
+      </w:r>
+      <w:r>
+        <w:t xml:space="preserve">. </w:t>
+      </w:r>
+      <w:proofErr w:type="spellStart"/>
+      <w:r>
+        <w:t>Prudic</w:t>
+      </w:r>
+      <w:proofErr w:type="spellEnd"/>
+      <w:r>
+        <w:t xml:space="preserve"> and others (2004)</w:t>
+      </w:r>
+      <w:r>
+        <w:t xml:space="preserve"> present</w:t>
+      </w:r>
+      <w:r>
+        <w:t xml:space="preserve"> additional details describing </w:t>
+      </w:r>
+      <w:r>
+        <w:t xml:space="preserve">this test problem, including </w:t>
+      </w:r>
+      <w:r>
+        <w:t>representation</w:t>
+      </w:r>
+      <w:r>
+        <w:t xml:space="preserve"> of the</w:t>
+      </w:r>
+      <w:r>
+        <w:t xml:space="preserve"> stream network, and distribution of recharge and ET parameters used within the model.</w:t>
+      </w:r>
+      <w:r>
+        <w:t xml:space="preserve"> Niswonger and others</w:t>
+      </w:r>
+      <w:r>
+        <w:t xml:space="preserve"> </w:t>
+      </w:r>
+      <w:r>
+        <w:t>(</w:t>
+      </w:r>
+      <w:r>
+        <w:t xml:space="preserve">2006) </w:t>
+      </w:r>
+      <w:r>
+        <w:t>describe</w:t>
+      </w:r>
+      <w:r>
+        <w:t xml:space="preserve"> modification</w:t>
+      </w:r>
+      <w:r>
+        <w:t>s</w:t>
+      </w:r>
+      <w:r>
+        <w:t xml:space="preserve"> made </w:t>
+      </w:r>
+      <w:r>
+        <w:t>to this example</w:t>
+      </w:r>
+      <w:r>
+        <w:t xml:space="preserve"> </w:t>
+      </w:r>
+      <w:r>
+        <w:t xml:space="preserve">to replace </w:t>
+      </w:r>
+      <w:r>
+        <w:t>the ET and Recharge Packages</w:t>
+      </w:r>
+      <w:r>
+        <w:t xml:space="preserve"> with the UZF1 Package</w:t>
+      </w:r>
+      <w:r>
+        <w:t>.</w:t>
+      </w:r>
+      <w:r>
+        <w:t xml:space="preserve"> </w:t>
+      </w:r>
+      <w:r>
+        <w:t xml:space="preserve">Overland routing </w:t>
+      </w:r>
+      <w:r>
+        <w:t xml:space="preserve">of excess applied infiltration and groundwater discharge </w:t>
+      </w:r>
+      <w:r>
+        <w:t xml:space="preserve">to streams </w:t>
+      </w:r>
+      <w:r>
+        <w:t>was made active</w:t>
+      </w:r>
+      <w:r>
+        <w:t xml:space="preserve">. PET specified in UZF1 Package represents </w:t>
+      </w:r>
+      <m:oMath>
+        <m:sSub>
+          <m:sSubPr>
+            <m:ctrlPr>
+              <w:rPr>
+                <w:rFonts w:ascii="Cambria Math" w:hAnsi="Cambria Math"/>
+                <w:i/>
+              </w:rPr>
+            </m:ctrlPr>
+          </m:sSubPr>
+          <m:e>
+            <m:r>
+              <w:rPr>
+                <w:rFonts w:ascii="Cambria Math" w:hAnsi="Cambria Math"/>
+              </w:rPr>
+              <m:t>ET</m:t>
+            </m:r>
+          </m:e>
+          <m:sub>
+            <m:r>
+              <w:rPr>
+                <w:rFonts w:ascii="Cambria Math" w:hAnsi="Cambria Math"/>
+              </w:rPr>
+              <m:t>ww</m:t>
+            </m:r>
+          </m:sub>
+        </m:sSub>
+      </m:oMath>
+      <w:r>
+        <w:t xml:space="preserve"> and thus the specified value for </w:t>
+      </w:r>
+      <m:oMath>
+        <m:sSub>
+          <m:sSubPr>
+            <m:ctrlPr>
+              <w:rPr>
+                <w:rFonts w:ascii="Cambria Math" w:hAnsi="Cambria Math"/>
+                <w:i/>
+              </w:rPr>
+            </m:ctrlPr>
+          </m:sSubPr>
+          <m:e>
+            <m:r>
+              <w:rPr>
+                <w:rFonts w:ascii="Cambria Math" w:hAnsi="Cambria Math"/>
+              </w:rPr>
+              <m:t>k</m:t>
+            </m:r>
+          </m:e>
+          <m:sub>
+            <m:r>
+              <w:rPr>
+                <w:rFonts w:ascii="Cambria Math" w:hAnsi="Cambria Math"/>
+              </w:rPr>
+              <m:t>c</m:t>
+            </m:r>
+          </m:sub>
+        </m:sSub>
+      </m:oMath>
+      <w:r>
+        <w:t xml:space="preserve"> in the AGWU Package</w:t>
+      </w:r>
+      <w:r>
+        <w:t xml:space="preserve"> is not used.</w:t>
+      </w:r>
+      <w:r>
+        <w:t xml:space="preserve"> Other UZF1 Package input values were modified from previous values to better represent </w:t>
+      </w:r>
+      <w:r>
+        <w:t>agricultural</w:t>
+      </w:r>
+      <w:r>
+        <w:t xml:space="preserve"> water use. </w:t>
+      </w:r>
+    </w:p>
+    <w:p>
+      <w:pPr>
+        <w:pStyle w:val="BodyText"/>
+      </w:pPr>
+      <w:r>
+        <w:t xml:space="preserve">Two versions of Example Problem 1 are presented. </w:t>
+      </w:r>
+      <w:r>
+        <w:t>Example Problem 1a (EP1a) simulates irrigation water provided solely by groundwater, and Example Problem 1b (EP1b)</w:t>
+      </w:r>
+      <w:r>
+        <w:t xml:space="preserve"> that simulates irrigation water provided by surface water and supplementary groundwater. Both </w:t>
+      </w:r>
+      <w:r>
+        <w:lastRenderedPageBreak/>
+        <w:t xml:space="preserve">models simulate irrigation demands using the ETDEMAND approach that minimizes the ET deficit using equation 8. </w:t>
+      </w:r>
+      <w:r>
+        <w:t xml:space="preserve">Figure 1 shows the cells designated as agricultural fields that receive irrigation. The irrigation schedule </w:t>
+      </w:r>
+      <w:r>
+        <w:t xml:space="preserve">for EP1a and EP1b is 7 days of irrigation followed by 7 days without irrigation during the April to September period for each of the two years of simulation. </w:t>
+      </w:r>
+      <w:r>
+        <w:t xml:space="preserve">SFR2 diversion segment number 9 was used to divert water from </w:t>
+      </w:r>
+      <w:bookmarkStart w:id="7" w:name="_GoBack"/>
+      <w:bookmarkEnd w:id="7"/>
+      <w:r>
+        <w:t xml:space="preserve">deliver surface water to the fields. </w:t>
+      </w:r>
+      <w:r>
+        <w:t xml:space="preserve">The maximum NIWR that is diverted from the stream was specified in the model using a SFR2 tabular inflow file for diversion segment 9. </w:t>
+      </w:r>
+    </w:p>
+    <w:p>
+      <w:pPr>
+        <w:pStyle w:val="Heading3"/>
+      </w:pPr>
+      <w:r>
+        <w:t xml:space="preserve">Example Problem 1 Results </w:t>
+      </w:r>
+    </w:p>
+    <w:p>
+      <w:pPr>
+        <w:pStyle w:val="BodyText"/>
+      </w:pPr>
+    </w:p>
+    <w:p>
+      <w:pPr>
         <w:pStyle w:val="Heading1"/>
         <w:autoSpaceDE w:val="0"/>
       </w:pPr>
-      <w:bookmarkStart w:id="9" w:name="_Toc488393761"/>
-      <w:r>
-        <w:t>Description of the Modified Footprint Algorithm</w:t>
-      </w:r>
-      <w:bookmarkEnd w:id="9"/>
+      <w:bookmarkStart w:id="8" w:name="_Toc488393775"/>
+      <w:bookmarkStart w:id="9" w:name="_Toc59000064"/>
+      <w:r>
+        <w:t>Discussion</w:t>
+      </w:r>
     </w:p>
     <w:p>
       <w:pPr>
         <w:pStyle w:val="BodyText"/>
       </w:pPr>
       <w:r>
-        <w:t xml:space="preserve">The </w:t>
+        <w:t xml:space="preserve">While the use of </w:t>
+      </w:r>
+      <w:proofErr w:type="spellStart"/>
+      <w:r>
+        <w:t>WellFootprint</w:t>
+      </w:r>
+      <w:proofErr w:type="spellEnd"/>
+      <w:r>
+        <w:t xml:space="preserve"> to display well withdrawals has been emphasized here, there are other sorts of data that </w:t>
+      </w:r>
+      <w:r>
+        <w:t xml:space="preserve">could be displayed using </w:t>
+      </w:r>
+      <w:proofErr w:type="spellStart"/>
+      <w:r>
+        <w:t>WellFootprint</w:t>
+      </w:r>
+      <w:proofErr w:type="spellEnd"/>
+      <w:r>
+        <w:t xml:space="preserve">. For instance, disease frequency could be </w:t>
+      </w:r>
+      <w:r>
+        <w:t xml:space="preserve">displayed </w:t>
+      </w:r>
+      <w:r>
+        <w:t>to create</w:t>
+      </w:r>
+      <w:r>
+        <w:t xml:space="preserve"> maps that are easier to understand. In general, the footprint method might be useful </w:t>
+      </w:r>
+      <w:r>
+        <w:t>when plotting</w:t>
+      </w:r>
+      <w:r>
+        <w:t xml:space="preserve"> </w:t>
+      </w:r>
+      <w:r>
+        <w:t>any type of closely spaced point data of varying intensity.</w:t>
       </w:r>
     </w:p>
-    <w:p>
-      <w:pPr>
-        <w:pStyle w:val="Heading2"/>
-      </w:pPr>
-      <w:bookmarkStart w:id="10" w:name="_Toc488393762"/>
-      <w:r>
-        <w:lastRenderedPageBreak/>
-        <w:t>Initial Redistribution</w:t>
-      </w:r>
-      <w:bookmarkEnd w:id="10"/>
-    </w:p>
-    <w:p>
-      <w:pPr>
-        <w:pStyle w:val="BodyText"/>
-      </w:pPr>
-      <w:r>
-        <w:t xml:space="preserve">The </w:t>
-      </w:r>
-      <w:r>
-        <w:t xml:space="preserve">Steps in selecting cells in the initial redistribution process. Around the two wells, (black, solid cells), a neighborhood is selected </w:t>
-      </w:r>
-      <w:r>
-        <w:t>in which all the cells</w:t>
-      </w:r>
-      <w:r>
-        <w:t xml:space="preserve"> are active, sufficiently close</w:t>
-      </w:r>
-      <w:r>
-        <w:t xml:space="preserve"> to the well</w:t>
-      </w:r>
-      <w:r>
-        <w:t>, and connected by other candidate cells to the well cell.</w:t>
-      </w:r>
-    </w:p>
-    <w:p>
-      <w:pPr>
-        <w:pStyle w:val="Heading2"/>
-      </w:pPr>
-      <w:bookmarkStart w:id="11" w:name="_Toc488393763"/>
-      <w:r>
-        <w:t>Redistribute to Perimeter Cells when Stalled</w:t>
-      </w:r>
-      <w:bookmarkEnd w:id="11"/>
-    </w:p>
-    <w:p>
-      <w:pPr>
-        <w:pStyle w:val="BodyText"/>
-      </w:pPr>
-      <w:r>
-        <w:t xml:space="preserve">The </w:t>
-      </w:r>
-    </w:p>
-    <w:p>
-      <w:pPr>
-        <w:pStyle w:val="FigureCaption"/>
-      </w:pPr>
-      <w:r>
-        <w:t xml:space="preserve">Example redistribution to perimeter cells when stalled. </w:t>
-      </w:r>
-      <w:r>
-        <w:t>Modified from Goode (2016).</w:t>
-      </w:r>
-    </w:p>
-    <w:p>
-      <w:pPr>
-        <w:pStyle w:val="Heading1"/>
-      </w:pPr>
-      <w:bookmarkStart w:id="12" w:name="_Toc488393764"/>
-      <w:r>
-        <w:t xml:space="preserve">Using </w:t>
-      </w:r>
-      <w:proofErr w:type="spellStart"/>
-      <w:r>
-        <w:t>ModelMuse</w:t>
-      </w:r>
-      <w:proofErr w:type="spellEnd"/>
-      <w:r>
-        <w:t xml:space="preserve"> with </w:t>
-      </w:r>
-      <w:proofErr w:type="spellStart"/>
-      <w:r>
-        <w:t>WellFootprint</w:t>
-      </w:r>
-      <w:bookmarkEnd w:id="12"/>
-      <w:proofErr w:type="spellEnd"/>
-    </w:p>
-    <w:p>
-      <w:pPr>
-        <w:pStyle w:val="BodyText"/>
-      </w:pPr>
-      <w:proofErr w:type="spellStart"/>
-      <w:r>
-        <w:t>ModelMuse</w:t>
-      </w:r>
-      <w:proofErr w:type="spellEnd"/>
-      <w:r>
-        <w:t xml:space="preserve"> (Winston, 2009, 2014) has been modified to generate the input for </w:t>
-      </w:r>
-      <w:proofErr w:type="spellStart"/>
-      <w:r>
-        <w:t>WellFootprint</w:t>
-      </w:r>
-      <w:proofErr w:type="spellEnd"/>
-      <w:r>
-        <w:t xml:space="preserve"> and to display the output from </w:t>
-      </w:r>
-      <w:proofErr w:type="spellStart"/>
-      <w:r>
-        <w:t>WellFootprint</w:t>
-      </w:r>
-      <w:proofErr w:type="spellEnd"/>
-      <w:r>
-        <w:t>.</w:t>
-      </w:r>
-    </w:p>
-    <w:p>
-      <w:pPr>
-        <w:pStyle w:val="Heading2"/>
-      </w:pPr>
-      <w:bookmarkStart w:id="13" w:name="_Toc488393765"/>
-      <w:r>
-        <w:t>Starting a New Footprint Project</w:t>
-      </w:r>
-      <w:bookmarkEnd w:id="13"/>
-    </w:p>
-    <w:p>
-      <w:pPr>
-        <w:pStyle w:val="BodyText"/>
-      </w:pPr>
-      <w:r>
-        <w:t xml:space="preserve">When </w:t>
-      </w:r>
-    </w:p>
-    <w:p>
-      <w:pPr>
-        <w:pStyle w:val="Heading2"/>
-      </w:pPr>
-      <w:bookmarkStart w:id="14" w:name="_Toc488393766"/>
-      <w:r>
-        <w:t>Editing the Grid</w:t>
-      </w:r>
-      <w:bookmarkEnd w:id="14"/>
-    </w:p>
-    <w:p>
-      <w:pPr>
-        <w:pStyle w:val="BodyText"/>
-      </w:pPr>
-      <w:r>
-        <w:t xml:space="preserve">If the </w:t>
-      </w:r>
-    </w:p>
-    <w:p>
-      <w:pPr>
-        <w:pStyle w:val="Heading2"/>
-      </w:pPr>
-      <w:bookmarkStart w:id="15" w:name="_Toc488393767"/>
-      <w:r>
-        <w:t>Non Spatial Data</w:t>
-      </w:r>
-      <w:bookmarkEnd w:id="15"/>
-    </w:p>
-    <w:p>
-      <w:pPr>
-        <w:pStyle w:val="BodyText"/>
-      </w:pPr>
-      <w:r>
-        <w:t>The various</w:t>
-      </w:r>
-    </w:p>
-    <w:p>
-      <w:pPr>
-        <w:pStyle w:val="Heading2"/>
-      </w:pPr>
-      <w:bookmarkStart w:id="16" w:name="_Toc488393768"/>
-      <w:r>
-        <w:t>Input Data Sets</w:t>
-      </w:r>
-      <w:bookmarkEnd w:id="16"/>
-    </w:p>
-    <w:p>
-      <w:pPr>
-        <w:pStyle w:val="BodyText"/>
-      </w:pPr>
-      <w:r>
-        <w:t xml:space="preserve">There </w:t>
-      </w:r>
-    </w:p>
-    <w:p>
-      <w:pPr>
-        <w:pStyle w:val="Heading2"/>
-      </w:pPr>
-      <w:bookmarkStart w:id="17" w:name="_Toc488393769"/>
-      <w:r>
-        <w:lastRenderedPageBreak/>
-        <w:t xml:space="preserve">Running </w:t>
-      </w:r>
-      <w:proofErr w:type="spellStart"/>
-      <w:r>
-        <w:t>WellFootprint</w:t>
-      </w:r>
-      <w:bookmarkEnd w:id="17"/>
-      <w:proofErr w:type="spellEnd"/>
-    </w:p>
-    <w:p>
-      <w:pPr>
-        <w:pStyle w:val="BodyText"/>
-      </w:pPr>
-      <w:r>
-        <w:t xml:space="preserve">To </w:t>
-      </w:r>
-    </w:p>
-    <w:p>
-      <w:pPr>
-        <w:pStyle w:val="TableTitle"/>
-      </w:pPr>
-      <w:r>
-        <w:t xml:space="preserve">Extensions Used with </w:t>
-      </w:r>
-      <w:proofErr w:type="spellStart"/>
-      <w:r>
-        <w:t>WellFootprint</w:t>
-      </w:r>
-      <w:proofErr w:type="spellEnd"/>
-      <w:r>
-        <w:t xml:space="preserve"> Files</w:t>
-      </w:r>
-    </w:p>
-    <w:tbl>
-      <w:tblPr>
-        <w:tblStyle w:val="TableGrid"/>
-        <w:tblW w:w="0" w:type="auto"/>
-        <w:tblInd w:w="402" w:type="dxa"/>
-        <w:tblBorders>
-          <w:top w:val="none" w:sz="0" w:space="0" w:color="auto"/>
-          <w:left w:val="none" w:sz="0" w:space="0" w:color="auto"/>
-          <w:bottom w:val="none" w:sz="0" w:space="0" w:color="auto"/>
-          <w:right w:val="none" w:sz="0" w:space="0" w:color="auto"/>
-          <w:insideH w:val="none" w:sz="0" w:space="0" w:color="auto"/>
-          <w:insideV w:val="none" w:sz="0" w:space="0" w:color="auto"/>
-        </w:tblBorders>
-        <w:tblLook w:val="04A0" w:firstRow="1" w:lastRow="0" w:firstColumn="1" w:lastColumn="0" w:noHBand="0" w:noVBand="1"/>
-      </w:tblPr>
-      <w:tblGrid>
-        <w:gridCol w:w="2610"/>
-        <w:gridCol w:w="1350"/>
-      </w:tblGrid>
-      <w:tr>
-        <w:tc>
-          <w:tcPr>
-            <w:tcW w:w="2610" w:type="dxa"/>
-            <w:tcBorders>
-              <w:top w:val="single" w:sz="4" w:space="0" w:color="auto"/>
-              <w:bottom w:val="single" w:sz="4" w:space="0" w:color="auto"/>
-            </w:tcBorders>
-          </w:tcPr>
-          <w:p>
-            <w:pPr>
-              <w:pStyle w:val="TableCellHeading"/>
-            </w:pPr>
-            <w:proofErr w:type="spellStart"/>
-            <w:r>
-              <w:t>WellFootprint</w:t>
-            </w:r>
-            <w:proofErr w:type="spellEnd"/>
-            <w:r>
-              <w:t xml:space="preserve"> File type</w:t>
-            </w:r>
-          </w:p>
-        </w:tc>
-        <w:tc>
-          <w:tcPr>
-            <w:tcW w:w="1350" w:type="dxa"/>
-            <w:tcBorders>
-              <w:top w:val="single" w:sz="4" w:space="0" w:color="auto"/>
-              <w:bottom w:val="single" w:sz="4" w:space="0" w:color="auto"/>
-            </w:tcBorders>
-          </w:tcPr>
-          <w:p>
-            <w:pPr>
-              <w:pStyle w:val="TableCellHeading"/>
-            </w:pPr>
-            <w:r>
-              <w:t>Extension</w:t>
-            </w:r>
-          </w:p>
-        </w:tc>
-      </w:tr>
-      <w:tr>
-        <w:tc>
-          <w:tcPr>
-            <w:tcW w:w="2610" w:type="dxa"/>
-            <w:tcBorders>
-              <w:top w:val="single" w:sz="4" w:space="0" w:color="auto"/>
-            </w:tcBorders>
-          </w:tcPr>
-          <w:p>
-            <w:pPr>
-              <w:pStyle w:val="TableCellBody"/>
-            </w:pPr>
-            <w:r>
-              <w:t>Input</w:t>
-            </w:r>
-          </w:p>
-        </w:tc>
-        <w:tc>
-          <w:tcPr>
-            <w:tcW w:w="1350" w:type="dxa"/>
-            <w:tcBorders>
-              <w:top w:val="single" w:sz="4" w:space="0" w:color="auto"/>
-            </w:tcBorders>
-          </w:tcPr>
-          <w:p>
-            <w:pPr>
-              <w:pStyle w:val="TableCellBody"/>
-            </w:pPr>
-            <w:r>
-              <w:t>.</w:t>
-            </w:r>
-            <w:proofErr w:type="spellStart"/>
-            <w:r>
-              <w:t>fpi</w:t>
-            </w:r>
-            <w:proofErr w:type="spellEnd"/>
-          </w:p>
-        </w:tc>
-      </w:tr>
-      <w:tr>
-        <w:tc>
-          <w:tcPr>
-            <w:tcW w:w="2610" w:type="dxa"/>
-          </w:tcPr>
-          <w:p>
-            <w:pPr>
-              <w:pStyle w:val="TableCellBody"/>
-            </w:pPr>
-            <w:r>
-              <w:t>Listing</w:t>
-            </w:r>
-          </w:p>
-        </w:tc>
-        <w:tc>
-          <w:tcPr>
-            <w:tcW w:w="1350" w:type="dxa"/>
-          </w:tcPr>
-          <w:p>
-            <w:pPr>
-              <w:pStyle w:val="TableCellBody"/>
-            </w:pPr>
-            <w:r>
-              <w:t>.</w:t>
-            </w:r>
-            <w:proofErr w:type="spellStart"/>
-            <w:r>
-              <w:t>fplst</w:t>
-            </w:r>
-            <w:proofErr w:type="spellEnd"/>
-          </w:p>
-        </w:tc>
-      </w:tr>
-      <w:tr>
-        <w:tc>
-          <w:tcPr>
-            <w:tcW w:w="2610" w:type="dxa"/>
-          </w:tcPr>
-          <w:p>
-            <w:pPr>
-              <w:pStyle w:val="TableCellBody"/>
-            </w:pPr>
-            <w:r>
-              <w:t>Binary results</w:t>
-            </w:r>
-          </w:p>
-        </w:tc>
-        <w:tc>
-          <w:tcPr>
-            <w:tcW w:w="1350" w:type="dxa"/>
-          </w:tcPr>
-          <w:p>
-            <w:pPr>
-              <w:pStyle w:val="TableCellBody"/>
-            </w:pPr>
-            <w:r>
-              <w:t>.</w:t>
-            </w:r>
-            <w:proofErr w:type="spellStart"/>
-            <w:r>
-              <w:t>fpb</w:t>
-            </w:r>
-            <w:proofErr w:type="spellEnd"/>
-          </w:p>
-        </w:tc>
-      </w:tr>
-      <w:tr>
-        <w:tc>
-          <w:tcPr>
-            <w:tcW w:w="2610" w:type="dxa"/>
-            <w:tcBorders>
-              <w:bottom w:val="single" w:sz="4" w:space="0" w:color="auto"/>
-            </w:tcBorders>
-          </w:tcPr>
-          <w:p>
-            <w:pPr>
-              <w:pStyle w:val="TableCellBody"/>
-            </w:pPr>
-            <w:r>
-              <w:t>Text results</w:t>
-            </w:r>
-          </w:p>
-        </w:tc>
-        <w:tc>
-          <w:tcPr>
-            <w:tcW w:w="1350" w:type="dxa"/>
-            <w:tcBorders>
-              <w:bottom w:val="single" w:sz="4" w:space="0" w:color="auto"/>
-            </w:tcBorders>
-          </w:tcPr>
-          <w:p>
-            <w:pPr>
-              <w:pStyle w:val="TableCellBody"/>
-            </w:pPr>
-            <w:r>
-              <w:t>.</w:t>
-            </w:r>
-            <w:proofErr w:type="spellStart"/>
-            <w:r>
-              <w:t>f</w:t>
-            </w:r>
-            <w:r>
-              <w:t>p</w:t>
-            </w:r>
-            <w:r>
-              <w:t>t</w:t>
-            </w:r>
-            <w:proofErr w:type="spellEnd"/>
-          </w:p>
-        </w:tc>
-      </w:tr>
-    </w:tbl>
-    <w:p>
-      <w:pPr>
-        <w:pStyle w:val="Heading2"/>
-      </w:pPr>
-      <w:bookmarkStart w:id="18" w:name="_Toc488393770"/>
-      <w:r>
-        <w:t>Displaying Results</w:t>
-      </w:r>
-      <w:bookmarkEnd w:id="18"/>
-    </w:p>
-    <w:p>
-      <w:pPr>
-        <w:pStyle w:val="BodyText"/>
-      </w:pPr>
-      <w:r>
-        <w:t xml:space="preserve">To d </w:t>
-      </w:r>
-    </w:p>
-    <w:p>
-      <w:pPr>
-        <w:pStyle w:val="Heading1"/>
-      </w:pPr>
-      <w:bookmarkStart w:id="19" w:name="_Toc488393771"/>
-      <w:proofErr w:type="spellStart"/>
-      <w:r>
-        <w:t>WellFootprint</w:t>
-      </w:r>
-      <w:proofErr w:type="spellEnd"/>
-      <w:r>
-        <w:t xml:space="preserve"> </w:t>
-      </w:r>
-      <w:r>
-        <w:t>Input file format</w:t>
-      </w:r>
-      <w:bookmarkEnd w:id="19"/>
-    </w:p>
-    <w:p>
-      <w:pPr>
-        <w:pStyle w:val="BodyText"/>
-      </w:pPr>
-      <w:r>
-        <w:t>An e</w:t>
-      </w:r>
-    </w:p>
-    <w:p>
-      <w:pPr>
-        <w:pStyle w:val="Heading1"/>
-      </w:pPr>
-      <w:bookmarkStart w:id="20" w:name="_Toc488393772"/>
-      <w:proofErr w:type="spellStart"/>
-      <w:r>
-        <w:t>WellFootprint</w:t>
-      </w:r>
-      <w:proofErr w:type="spellEnd"/>
-      <w:r>
-        <w:t xml:space="preserve"> </w:t>
-      </w:r>
-      <w:r>
-        <w:t>Output file formats</w:t>
-      </w:r>
-      <w:bookmarkEnd w:id="20"/>
-    </w:p>
-    <w:p>
-      <w:pPr>
-        <w:pStyle w:val="Heading2"/>
-      </w:pPr>
-      <w:bookmarkStart w:id="21" w:name="_Toc488393773"/>
-      <w:r>
-        <w:t>Format of text result file</w:t>
-      </w:r>
-      <w:bookmarkEnd w:id="21"/>
-    </w:p>
-    <w:p>
-      <w:pPr>
-        <w:pStyle w:val="BodyText"/>
-      </w:pPr>
-      <w:r>
-        <w:t xml:space="preserve">The text result file contains two arrays </w:t>
-      </w:r>
-      <w:proofErr w:type="spellStart"/>
-      <w:r>
-        <w:t>Distributed_Withdrawals</w:t>
-      </w:r>
-      <w:proofErr w:type="spellEnd"/>
-      <w:r>
-        <w:t xml:space="preserve"> and </w:t>
-      </w:r>
-      <w:proofErr w:type="spellStart"/>
-      <w:r>
-        <w:t>Footprint_Code</w:t>
-      </w:r>
-      <w:proofErr w:type="spellEnd"/>
-      <w:r>
-        <w:t xml:space="preserve"> (table </w:t>
-      </w:r>
-      <w:r>
-        <w:t>2</w:t>
-      </w:r>
-      <w:r>
-        <w:t>)</w:t>
-      </w:r>
-      <w:r>
-        <w:t xml:space="preserve">. </w:t>
-      </w:r>
-    </w:p>
-    <w:p>
-      <w:pPr>
-        <w:pStyle w:val="ListNumber"/>
-        <w:numPr>
-          <w:ilvl w:val="0"/>
-          <w:numId w:val="27"/>
-        </w:numPr>
-      </w:pPr>
-      <w:r>
-        <w:t xml:space="preserve">The data for each array starts with a line containing the name of the array. </w:t>
-      </w:r>
-    </w:p>
-    <w:p>
-      <w:pPr>
-        <w:pStyle w:val="ListNumber"/>
-      </w:pPr>
-      <w:r>
-        <w:t xml:space="preserve">This is followed by two lines containing the number of rows and number of columns in the grid respectively. </w:t>
-      </w:r>
-    </w:p>
-    <w:p>
-      <w:pPr>
-        <w:pStyle w:val="ListNumber"/>
-      </w:pPr>
-      <w:r>
-        <w:t>This is followed by a value for each cell in the grid in row-major order. Commas and white space are used to separate values.</w:t>
-      </w:r>
-    </w:p>
-    <w:p>
-      <w:pPr>
-        <w:pStyle w:val="TableTitle"/>
-      </w:pPr>
-      <w:r>
-        <w:t>Meaning of Footprint Codes</w:t>
-      </w:r>
-    </w:p>
-    <w:tbl>
-      <w:tblPr>
-        <w:tblStyle w:val="TableGrid"/>
-        <w:tblW w:w="0" w:type="auto"/>
-        <w:tblInd w:w="648" w:type="dxa"/>
-        <w:tblBorders>
-          <w:top w:val="none" w:sz="0" w:space="0" w:color="auto"/>
-          <w:left w:val="none" w:sz="0" w:space="0" w:color="auto"/>
-          <w:bottom w:val="none" w:sz="0" w:space="0" w:color="auto"/>
-          <w:right w:val="none" w:sz="0" w:space="0" w:color="auto"/>
-          <w:insideH w:val="none" w:sz="0" w:space="0" w:color="auto"/>
-          <w:insideV w:val="none" w:sz="0" w:space="0" w:color="auto"/>
-        </w:tblBorders>
-        <w:tblLayout w:type="fixed"/>
-        <w:tblLook w:val="04A0" w:firstRow="1" w:lastRow="0" w:firstColumn="1" w:lastColumn="0" w:noHBand="0" w:noVBand="1"/>
-      </w:tblPr>
-      <w:tblGrid>
-        <w:gridCol w:w="990"/>
-        <w:gridCol w:w="1080"/>
-      </w:tblGrid>
-      <w:tr>
-        <w:tc>
-          <w:tcPr>
-            <w:tcW w:w="990" w:type="dxa"/>
-            <w:tcBorders>
-              <w:top w:val="single" w:sz="4" w:space="0" w:color="auto"/>
-              <w:bottom w:val="single" w:sz="4" w:space="0" w:color="auto"/>
-            </w:tcBorders>
-          </w:tcPr>
-          <w:p>
-            <w:pPr>
-              <w:pStyle w:val="TableCellHeading"/>
-            </w:pPr>
-            <w:r>
-              <w:lastRenderedPageBreak/>
-              <w:t>Footprint code</w:t>
-            </w:r>
-          </w:p>
-        </w:tc>
-        <w:tc>
-          <w:tcPr>
-            <w:tcW w:w="1080" w:type="dxa"/>
-            <w:tcBorders>
-              <w:top w:val="single" w:sz="4" w:space="0" w:color="auto"/>
-              <w:bottom w:val="single" w:sz="4" w:space="0" w:color="auto"/>
-            </w:tcBorders>
-          </w:tcPr>
-          <w:p>
-            <w:pPr>
-              <w:pStyle w:val="TableCellHeading"/>
-            </w:pPr>
-            <w:r>
-              <w:t>Meaning</w:t>
-            </w:r>
-            <w:r>
-              <w:rPr>
-                <w:rStyle w:val="Superscript"/>
-              </w:rPr>
-              <w:t>1</w:t>
-            </w:r>
-          </w:p>
-        </w:tc>
-      </w:tr>
-      <w:tr>
-        <w:tc>
-          <w:tcPr>
-            <w:tcW w:w="990" w:type="dxa"/>
-            <w:tcBorders>
-              <w:top w:val="single" w:sz="4" w:space="0" w:color="auto"/>
-            </w:tcBorders>
-          </w:tcPr>
-          <w:p>
-            <w:pPr>
-              <w:pStyle w:val="TableSpanner"/>
-            </w:pPr>
-            <w:r>
-              <w:t>0</w:t>
-            </w:r>
-          </w:p>
-        </w:tc>
-        <w:tc>
-          <w:tcPr>
-            <w:tcW w:w="1080" w:type="dxa"/>
-            <w:tcBorders>
-              <w:top w:val="single" w:sz="4" w:space="0" w:color="auto"/>
-            </w:tcBorders>
-          </w:tcPr>
-          <w:p>
-            <w:pPr>
-              <w:pStyle w:val="TableSpanner"/>
-            </w:pPr>
-            <w:r>
-              <w:t>Inactive</w:t>
-            </w:r>
-          </w:p>
-        </w:tc>
-      </w:tr>
-      <w:tr>
-        <w:tc>
-          <w:tcPr>
-            <w:tcW w:w="990" w:type="dxa"/>
-          </w:tcPr>
-          <w:p>
-            <w:pPr>
-              <w:pStyle w:val="TableSpanner"/>
-            </w:pPr>
-            <w:r>
-              <w:t>1</w:t>
-            </w:r>
-          </w:p>
-        </w:tc>
-        <w:tc>
-          <w:tcPr>
-            <w:tcW w:w="1080" w:type="dxa"/>
-          </w:tcPr>
-          <w:p>
-            <w:pPr>
-              <w:pStyle w:val="TableSpanner"/>
-            </w:pPr>
-            <w:r>
-              <w:t>Q = 0</w:t>
-            </w:r>
-          </w:p>
-        </w:tc>
-      </w:tr>
-      <w:tr>
-        <w:tc>
-          <w:tcPr>
-            <w:tcW w:w="990" w:type="dxa"/>
-          </w:tcPr>
-          <w:p>
-            <w:pPr>
-              <w:pStyle w:val="TableSpanner"/>
-            </w:pPr>
-            <w:r>
-              <w:t>2</w:t>
-            </w:r>
-          </w:p>
-        </w:tc>
-        <w:tc>
-          <w:tcPr>
-            <w:tcW w:w="1080" w:type="dxa"/>
-          </w:tcPr>
-          <w:p>
-            <w:pPr>
-              <w:pStyle w:val="TableSpanner"/>
-            </w:pPr>
-            <w:r>
-              <w:t>0 &lt; Q &lt; D</w:t>
-            </w:r>
-          </w:p>
-        </w:tc>
-      </w:tr>
-      <w:tr>
-        <w:tc>
-          <w:tcPr>
-            <w:tcW w:w="990" w:type="dxa"/>
-          </w:tcPr>
-          <w:p>
-            <w:pPr>
-              <w:pStyle w:val="TableSpanner"/>
-            </w:pPr>
-            <w:r>
-              <w:t>3</w:t>
-            </w:r>
-          </w:p>
-        </w:tc>
-        <w:tc>
-          <w:tcPr>
-            <w:tcW w:w="1080" w:type="dxa"/>
-          </w:tcPr>
-          <w:p>
-            <w:pPr>
-              <w:pStyle w:val="TableSpanner"/>
-            </w:pPr>
-            <w:r>
-              <w:t>Q = D</w:t>
-            </w:r>
-          </w:p>
-        </w:tc>
-      </w:tr>
-      <w:tr>
-        <w:tc>
-          <w:tcPr>
-            <w:tcW w:w="990" w:type="dxa"/>
-            <w:tcBorders>
-              <w:bottom w:val="single" w:sz="4" w:space="0" w:color="auto"/>
-            </w:tcBorders>
-          </w:tcPr>
-          <w:p>
-            <w:pPr>
-              <w:pStyle w:val="TableSpanner"/>
-            </w:pPr>
-            <w:r>
-              <w:t>4</w:t>
-            </w:r>
-          </w:p>
-        </w:tc>
-        <w:tc>
-          <w:tcPr>
-            <w:tcW w:w="1080" w:type="dxa"/>
-            <w:tcBorders>
-              <w:bottom w:val="single" w:sz="4" w:space="0" w:color="auto"/>
-            </w:tcBorders>
-          </w:tcPr>
-          <w:p>
-            <w:pPr>
-              <w:pStyle w:val="TableSpanner"/>
-            </w:pPr>
-            <w:r>
-              <w:t>Q &gt; D</w:t>
-            </w:r>
-          </w:p>
-        </w:tc>
-      </w:tr>
-    </w:tbl>
-    <w:p>
-      <w:pPr>
-        <w:pStyle w:val="TableFootnote"/>
-      </w:pPr>
-      <w:r>
-        <w:rPr>
-          <w:rStyle w:val="Superscript"/>
-        </w:rPr>
-        <w:t xml:space="preserve">1 </w:t>
-      </w:r>
-      <w:r>
-        <w:t>Q = Withdrawal rate; D = Cell capacity</w:t>
-      </w:r>
-    </w:p>
-    <w:p>
-      <w:pPr>
-        <w:pStyle w:val="Heading2"/>
-      </w:pPr>
-      <w:bookmarkStart w:id="22" w:name="_Toc488393774"/>
-      <w:r>
-        <w:t>Format of binary results file.</w:t>
-      </w:r>
-      <w:bookmarkEnd w:id="22"/>
-    </w:p>
+    <w:bookmarkEnd w:id="8"/>
+    <w:p/>
     <w:p>
       <w:pPr>
         <w:pStyle w:val="Heading1"/>
         <w:autoSpaceDE w:val="0"/>
       </w:pPr>
-      <w:bookmarkStart w:id="23" w:name="_Toc488393775"/>
-      <w:bookmarkStart w:id="24" w:name="_Toc59000064"/>
-      <w:r>
-        <w:t>Discussion</w:t>
-      </w:r>
-    </w:p>
-    <w:p>
-      <w:pPr>
-        <w:pStyle w:val="BodyText"/>
-      </w:pPr>
-      <w:r>
-        <w:t xml:space="preserve">While the use of </w:t>
-      </w:r>
-      <w:proofErr w:type="spellStart"/>
-      <w:r>
-        <w:t>WellFootprint</w:t>
-      </w:r>
-      <w:proofErr w:type="spellEnd"/>
-      <w:r>
-        <w:t xml:space="preserve"> to display well withdrawals has been emphasized here, there are other sorts of data that </w:t>
-      </w:r>
-      <w:r>
-        <w:t xml:space="preserve">could be displayed using </w:t>
-      </w:r>
-      <w:proofErr w:type="spellStart"/>
-      <w:r>
-        <w:t>WellFootprint</w:t>
-      </w:r>
-      <w:proofErr w:type="spellEnd"/>
-      <w:r>
-        <w:t xml:space="preserve">. For instance, disease frequency could be </w:t>
-      </w:r>
-      <w:r>
-        <w:t xml:space="preserve">displayed </w:t>
-      </w:r>
-      <w:r>
-        <w:t>to create</w:t>
-      </w:r>
-      <w:r>
-        <w:t xml:space="preserve"> maps that are easier to understand. In general, the footprint method might be useful </w:t>
-      </w:r>
-      <w:r>
-        <w:t>when plotting</w:t>
-      </w:r>
-      <w:r>
-        <w:t xml:space="preserve"> </w:t>
-      </w:r>
-      <w:r>
-        <w:t>any type of closely spaced point data of varying intensity.</w:t>
-      </w:r>
-    </w:p>
-    <w:bookmarkEnd w:id="23"/>
-    <w:p/>
-    <w:p>
-      <w:pPr>
-        <w:pStyle w:val="Heading1"/>
-        <w:autoSpaceDE w:val="0"/>
-      </w:pPr>
-      <w:bookmarkStart w:id="25" w:name="_Toc488393776"/>
+      <w:bookmarkStart w:id="10" w:name="_Toc488393776"/>
       <w:r>
         <w:t>References</w:t>
       </w:r>
       <w:r>
         <w:t xml:space="preserve"> Cited</w:t>
       </w:r>
-      <w:bookmarkEnd w:id="24"/>
-      <w:bookmarkEnd w:id="25"/>
+      <w:bookmarkEnd w:id="9"/>
+      <w:bookmarkEnd w:id="10"/>
     </w:p>
     <w:p>
       <w:pPr>
@@ -8219,9 +8040,9 @@
           <w:docGrid w:linePitch="360"/>
         </w:sectPr>
       </w:pPr>
-      <w:bookmarkStart w:id="26" w:name="_Toc59000065"/>
+      <w:bookmarkStart w:id="11" w:name="_Toc59000065"/>
     </w:p>
-    <w:bookmarkEnd w:id="26"/>
+    <w:bookmarkEnd w:id="11"/>
     <w:p>
       <w:pPr>
         <w:pStyle w:val="ISSNISBNDOIBackCover"/>
@@ -8383,7 +8204,7 @@
       <w:rPr>
         <w:noProof/>
       </w:rPr>
-      <w:t>13</w:t>
+      <w:t>14</w:t>
     </w:r>
     <w:r>
       <w:rPr>
@@ -17199,7 +17020,7 @@
 </file>
 
 <file path=customXml/itemProps1.xml><?xml version="1.0" encoding="utf-8"?>
-<ds:datastoreItem xmlns:ds="http://schemas.openxmlformats.org/officeDocument/2006/customXml" ds:itemID="{72D1F9BC-DFE8-4AF7-A880-4CBF714FBE1F}">
+<ds:datastoreItem xmlns:ds="http://schemas.openxmlformats.org/officeDocument/2006/customXml" ds:itemID="{17DF51B9-5424-4D42-BFDE-4ED47ABC56D3}">
   <ds:schemaRefs>
     <ds:schemaRef ds:uri="http://schemas.openxmlformats.org/officeDocument/2006/bibliography"/>
   </ds:schemaRefs>

</xml_diff>

<commit_message>
more work on AWU comparing with and without surface water for irrigation
</commit_message>
<xml_diff>
--- a/Examples/AgWaterUse/doc/AGO_doc.docx
+++ b/Examples/AgWaterUse/doc/AGO_doc.docx
@@ -197,7 +197,7 @@
           </mc:Choice>
           <mc:Fallback>
             <w:pict>
-              <v:rect w14:anchorId="7FB629D4" id="Rectangle 9" o:spid="_x0000_s1026" style="position:absolute;margin-left:-5.75pt;margin-top:711pt;width:153pt;height:81pt;z-index:251660288;visibility:visible;mso-wrap-style:square;mso-width-percent:0;mso-height-percent:0;mso-wrap-distance-left:9pt;mso-wrap-distance-top:0;mso-wrap-distance-right:9pt;mso-wrap-distance-bottom:0;mso-position-horizontal:absolute;mso-position-horizontal-relative:text;mso-position-vertical:absolute;mso-position-vertical-relative:text;mso-width-percent:0;mso-height-percent:0;mso-width-relative:page;mso-height-relative:page;v-text-anchor:top" o:gfxdata="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" fillcolor="#4bacc6 [3208]" strokecolor="#f2f2f2 [3041]" strokeweight="3pt">
+              <v:rect w14:anchorId="13A92942" id="Rectangle 9" o:spid="_x0000_s1026" style="position:absolute;margin-left:-5.75pt;margin-top:711pt;width:153pt;height:81pt;z-index:251660288;visibility:visible;mso-wrap-style:square;mso-width-percent:0;mso-height-percent:0;mso-wrap-distance-left:9pt;mso-wrap-distance-top:0;mso-wrap-distance-right:9pt;mso-wrap-distance-bottom:0;mso-position-horizontal:absolute;mso-position-horizontal-relative:text;mso-position-vertical:absolute;mso-position-vertical-relative:text;mso-width-percent:0;mso-height-percent:0;mso-width-relative:page;mso-height-relative:page;v-text-anchor:top" o:gfxdata="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" fillcolor="#4bacc6 [3208]" strokecolor="#f2f2f2 [3041]" strokeweight="3pt">
                 <v:shadow on="t" color="#205867 [1608]" opacity=".5" offset="1pt"/>
               </v:rect>
             </w:pict>
@@ -285,7 +285,7 @@
           </mc:Choice>
           <mc:Fallback>
             <w:pict>
-              <v:rect w14:anchorId="5EFA09E7" id="Rectangle 8" o:spid="_x0000_s1026" style="position:absolute;margin-left:55.45pt;margin-top:711pt;width:153pt;height:81pt;z-index:251659264;visibility:visible;mso-wrap-style:square;mso-width-percent:0;mso-height-percent:0;mso-wrap-distance-left:9pt;mso-wrap-distance-top:0;mso-wrap-distance-right:9pt;mso-wrap-distance-bottom:0;mso-position-horizontal:absolute;mso-position-horizontal-relative:text;mso-position-vertical:absolute;mso-position-vertical-relative:text;mso-width-percent:0;mso-height-percent:0;mso-width-relative:page;mso-height-relative:page;v-text-anchor:top" o:gfxdata="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" fillcolor="#4bacc6 [3208]" strokecolor="#f2f2f2 [3041]" strokeweight="3pt">
+              <v:rect w14:anchorId="43E6E1D7" id="Rectangle 8" o:spid="_x0000_s1026" style="position:absolute;margin-left:55.45pt;margin-top:711pt;width:153pt;height:81pt;z-index:251659264;visibility:visible;mso-wrap-style:square;mso-width-percent:0;mso-height-percent:0;mso-wrap-distance-left:9pt;mso-wrap-distance-top:0;mso-wrap-distance-right:9pt;mso-wrap-distance-bottom:0;mso-position-horizontal:absolute;mso-position-horizontal-relative:text;mso-position-vertical:absolute;mso-position-vertical-relative:text;mso-width-percent:0;mso-height-percent:0;mso-width-relative:page;mso-height-relative:page;v-text-anchor:top" o:gfxdata="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" fillcolor="#4bacc6 [3208]" strokecolor="#f2f2f2 [3041]" strokeweight="3pt">
                 <v:shadow on="t" color="#205867 [1608]" opacity=".5" offset="1pt"/>
               </v:rect>
             </w:pict>
@@ -373,7 +373,7 @@
           </mc:Choice>
           <mc:Fallback>
             <w:pict>
-              <v:rect w14:anchorId="7F4153B1" id="Rectangle 7" o:spid="_x0000_s1026" style="position:absolute;margin-left:55.45pt;margin-top:711pt;width:153pt;height:81pt;z-index:251658240;visibility:visible;mso-wrap-style:square;mso-width-percent:0;mso-height-percent:0;mso-wrap-distance-left:9pt;mso-wrap-distance-top:0;mso-wrap-distance-right:9pt;mso-wrap-distance-bottom:0;mso-position-horizontal:absolute;mso-position-horizontal-relative:text;mso-position-vertical:absolute;mso-position-vertical-relative:text;mso-width-percent:0;mso-height-percent:0;mso-width-relative:page;mso-height-relative:page;v-text-anchor:top" o:gfxdata="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" fillcolor="#4bacc6 [3208]" strokecolor="#f2f2f2 [3041]" strokeweight="3pt">
+              <v:rect w14:anchorId="42FA1C0D" id="Rectangle 7" o:spid="_x0000_s1026" style="position:absolute;margin-left:55.45pt;margin-top:711pt;width:153pt;height:81pt;z-index:251658240;visibility:visible;mso-wrap-style:square;mso-width-percent:0;mso-height-percent:0;mso-wrap-distance-left:9pt;mso-wrap-distance-top:0;mso-wrap-distance-right:9pt;mso-wrap-distance-bottom:0;mso-position-horizontal:absolute;mso-position-horizontal-relative:text;mso-position-vertical:absolute;mso-position-vertical-relative:text;mso-width-percent:0;mso-height-percent:0;mso-width-relative:page;mso-height-relative:page;v-text-anchor:top" o:gfxdata="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" fillcolor="#4bacc6 [3208]" strokecolor="#f2f2f2 [3041]" strokeweight="3pt">
                 <v:shadow on="t" color="#205867 [1608]" opacity=".5" offset="1pt"/>
               </v:rect>
             </w:pict>
@@ -2034,7 +2034,10 @@
         <w:t>,</w:t>
       </w:r>
       <w:r>
-        <w:t xml:space="preserve"> or it can be calculated as the difference between the </w:t>
+        <w:t xml:space="preserve"> or it can supplement surface water irrigation by automatically pumping</w:t>
+      </w:r>
+      <w:r>
+        <w:t xml:space="preserve"> the difference between the </w:t>
       </w:r>
       <w:r>
         <w:t>NIWR</w:t>
@@ -2071,10 +2074,13 @@
         <w:pStyle w:val="BodyText"/>
       </w:pPr>
       <w:r>
-        <w:t>Agriculture is a major water-</w:t>
-      </w:r>
-      <w:r>
-        <w:t xml:space="preserve">use component in many basins </w:t>
+        <w:t xml:space="preserve">Agriculture is a major </w:t>
+      </w:r>
+      <w:r>
+        <w:t>water consumer</w:t>
+      </w:r>
+      <w:r>
+        <w:t xml:space="preserve"> in many basins </w:t>
       </w:r>
       <w:r>
         <w:t>around the world</w:t>
@@ -2089,7 +2095,10 @@
         <w:t>nd management. Existing MODFLOW-based codes can simu</w:t>
       </w:r>
       <w:r>
-        <w:t>late water use by agriculture; H</w:t>
+        <w:t xml:space="preserve">late water use by agriculture; </w:t>
+      </w:r>
+      <w:r>
+        <w:t>h</w:t>
       </w:r>
       <w:r>
         <w:t>owever</w:t>
@@ -2373,7 +2382,10 @@
         <w:t>MODFLOW or GSFLOW</w:t>
       </w:r>
       <w:r>
-        <w:t xml:space="preserve"> that can be used </w:t>
+        <w:t xml:space="preserve"> and</w:t>
+      </w:r>
+      <w:r>
+        <w:t xml:space="preserve"> can be used </w:t>
       </w:r>
       <w:r>
         <w:t xml:space="preserve">for planning and </w:t>
@@ -2382,7 +2394,12 @@
         <w:t>assessing impacts of agriculture on other water-use sectors</w:t>
       </w:r>
       <w:r>
-        <w:t xml:space="preserve"> and for evaluating long-term sustainability.</w:t>
+        <w:t xml:space="preserve"> and for evaluating long-term </w:t>
+      </w:r>
+      <w:bookmarkStart w:id="6" w:name="_GoBack"/>
+      <w:bookmarkEnd w:id="6"/>
+      <w:r>
+        <w:t>sustainability.</w:t>
       </w:r>
     </w:p>
     <w:p>
@@ -7131,7 +7148,7 @@
       <w:pPr>
         <w:pStyle w:val="FigureCaption"/>
       </w:pPr>
-      <w:bookmarkStart w:id="6" w:name="_Toc488403565"/>
+      <w:bookmarkStart w:id="7" w:name="_Toc488403565"/>
       <w:r>
         <w:t>Flow charts showing three different configurations for using the Agricultural Water Use Package</w:t>
       </w:r>
@@ -7169,7 +7186,7 @@
       <w:r>
         <w:t>.</w:t>
       </w:r>
-      <w:bookmarkEnd w:id="6"/>
+      <w:bookmarkEnd w:id="7"/>
     </w:p>
     <w:p>
       <w:pPr>
@@ -7187,10 +7204,82 @@
         </w:rPr>
       </w:pPr>
       <w:r>
-        <w:rPr>
-          <w:highlight w:val="yellow"/>
-        </w:rPr>
-        <w:t xml:space="preserve">The AGWU Package is activated by specifying a file type of “AGWU” within the MODFLOW-NWT Name file. </w:t>
+        <w:t xml:space="preserve">The AGWU Package is activated </w:t>
+      </w:r>
+      <w:r>
+        <w:t>and the input file is read when</w:t>
+      </w:r>
+      <w:r>
+        <w:t xml:space="preserve"> </w:t>
+      </w:r>
+      <w:r>
+        <w:t>the</w:t>
+      </w:r>
+      <w:r>
+        <w:t xml:space="preserve"> file type “AGWU” within the MODFLOW-NWT Name file. </w:t>
+      </w:r>
+      <w:r>
+        <w:t xml:space="preserve">The AGWU Package input file </w:t>
+      </w:r>
+      <w:r>
+        <w:t xml:space="preserve">consists of </w:t>
+      </w:r>
+      <w:r>
+        <w:t xml:space="preserve">character variables that define </w:t>
+      </w:r>
+      <w:r>
+        <w:t xml:space="preserve">1) </w:t>
+      </w:r>
+      <w:r>
+        <w:t>model options</w:t>
+      </w:r>
+      <w:r>
+        <w:t xml:space="preserve">, </w:t>
+      </w:r>
+      <w:r>
+        <w:t xml:space="preserve">2) </w:t>
+      </w:r>
+      <w:r>
+        <w:t>time series</w:t>
+      </w:r>
+      <w:r>
+        <w:t xml:space="preserve"> output</w:t>
+      </w:r>
+      <w:r>
+        <w:t xml:space="preserve">, </w:t>
+      </w:r>
+      <w:r>
+        <w:t xml:space="preserve">3) </w:t>
+      </w:r>
+      <w:r>
+        <w:t xml:space="preserve">well list, and </w:t>
+      </w:r>
+      <w:r>
+        <w:t xml:space="preserve">4) </w:t>
+      </w:r>
+      <w:r>
+        <w:t xml:space="preserve">stress period </w:t>
+      </w:r>
+      <w:r>
+        <w:t>data</w:t>
+      </w:r>
+      <w:r>
+        <w:t>.</w:t>
+      </w:r>
+      <w:r>
+        <w:t xml:space="preserve"> The options block must begin with the character “options” and end with the character “end”</w:t>
+      </w:r>
+      <w:r>
+        <w:t xml:space="preserve"> and is not case sensitive. At least one option is required for the AGWU Package to be used. The time series data only are required if one or more of the time series character variables are specified within the options block. The time series block must begin with the character “time series”</w:t>
+      </w:r>
+      <w:r>
+        <w:t xml:space="preserve"> and end with the character “end.”</w:t>
+      </w:r>
+      <w:r>
+        <w:t xml:space="preserve"> </w:t>
+      </w:r>
+      <w:r>
+        <w:t xml:space="preserve"> </w:t>
       </w:r>
     </w:p>
     <w:p>
@@ -7198,84 +7287,145 @@
         <w:pStyle w:val="BodyText"/>
       </w:pPr>
       <w:r>
-        <w:rPr>
-          <w:highlight w:val="yellow"/>
-        </w:rPr>
-        <w:t>The AGWU input file contains 3 types of data, including 1) Options, 2) Well List, 3) Time series output, and 4) Stress Period data for specifying connectivity between segments and irrigation cells, supplemental wells and diversion segments, and irrigation wells and irrigation cells. For these options, canals can be constructed using the SFR segments to represent conveyance gains/losses due to surface water and groundwater interactions. Leaky pipes also can be represented explicitly using SFR segments or implicitly using efficiency factors input to the AGWU Package.</w:t>
+        <w:t xml:space="preserve">The </w:t>
+      </w:r>
+      <w:r>
+        <w:t xml:space="preserve">optional </w:t>
+      </w:r>
+      <w:r>
+        <w:t>well list data input includes all wells that will be used during a simulation</w:t>
+      </w:r>
+      <w:r>
+        <w:t xml:space="preserve">, and is included only if the variable “MAXWELLS” is specified in the options block followed by </w:t>
+      </w:r>
+      <w:proofErr w:type="gramStart"/>
+      <w:r>
+        <w:t>a nonzero values</w:t>
+      </w:r>
+      <w:proofErr w:type="gramEnd"/>
+      <w:r>
+        <w:t xml:space="preserve"> specified for </w:t>
+      </w:r>
+      <w:proofErr w:type="spellStart"/>
+      <w:r>
+        <w:t>nummaxwell</w:t>
+      </w:r>
+      <w:proofErr w:type="spellEnd"/>
+      <w:r>
+        <w:t xml:space="preserve">. </w:t>
+      </w:r>
+      <w:r>
+        <w:t xml:space="preserve">The well list block must begin with the character </w:t>
+      </w:r>
+      <w:r>
+        <w:lastRenderedPageBreak/>
+        <w:t xml:space="preserve">“well list” and end with the character “end.” </w:t>
+      </w:r>
+      <w:r>
+        <w:t xml:space="preserve">Any well can be made inactive </w:t>
+      </w:r>
+      <w:r>
+        <w:t xml:space="preserve">or active </w:t>
+      </w:r>
+      <w:r>
+        <w:t xml:space="preserve">during a simulation. </w:t>
+      </w:r>
+      <w:r>
+        <w:t>Specified pumping rates can be used to limi</w:t>
+      </w:r>
+      <w:r>
+        <w:t>t the pumping capacity for supplementary wells</w:t>
+      </w:r>
+      <w:r>
+        <w:t xml:space="preserve"> (character option “</w:t>
+      </w:r>
+      <w:r>
+        <w:t>SUPPLEMENTAL_WELL</w:t>
+      </w:r>
+      <w:r>
+        <w:t>”)</w:t>
+      </w:r>
+      <w:r>
+        <w:t xml:space="preserve"> or </w:t>
+      </w:r>
+      <w:r>
+        <w:t xml:space="preserve">for wells with simulated pumping rates using the </w:t>
+      </w:r>
+      <w:r>
+        <w:t xml:space="preserve">NIWR (character option </w:t>
+      </w:r>
+      <w:r>
+        <w:t>“</w:t>
+      </w:r>
+      <w:r>
+        <w:t>ETDEMAND</w:t>
+      </w:r>
+      <w:r>
+        <w:t>”</w:t>
+      </w:r>
+      <w:r>
+        <w:t>)</w:t>
+      </w:r>
+      <w:r>
+        <w:t>.</w:t>
+      </w:r>
+      <w:r>
+        <w:t xml:space="preserve"> </w:t>
+      </w:r>
+      <w:r>
+        <w:t>Pumping rates can be specified</w:t>
+      </w:r>
+      <w:r>
+        <w:t xml:space="preserve"> in the well list </w:t>
+      </w:r>
+      <w:r>
+        <w:t>and these rates will</w:t>
+      </w:r>
+      <w:r>
+        <w:t xml:space="preserve"> remain constant during a simulation. </w:t>
+      </w:r>
+      <w:r>
+        <w:t>For cases where p</w:t>
+      </w:r>
+      <w:r>
+        <w:t xml:space="preserve">umping rates </w:t>
+      </w:r>
+      <w:r>
+        <w:t xml:space="preserve">vary in time, </w:t>
+      </w:r>
+      <w:r>
+        <w:t xml:space="preserve">tabular input files </w:t>
+      </w:r>
+      <w:r>
+        <w:t xml:space="preserve">(character option “TABFILES”) </w:t>
+      </w:r>
+      <w:r>
+        <w:t xml:space="preserve">can be used to specify pumping </w:t>
+      </w:r>
+      <w:r>
+        <w:t>rates</w:t>
+      </w:r>
+      <w:r>
+        <w:t xml:space="preserve">. Only negative pumping rates can be specified for the AGWU Package. </w:t>
       </w:r>
     </w:p>
     <w:p>
       <w:pPr>
         <w:pStyle w:val="BodyText"/>
       </w:pPr>
+      <w:r>
+        <w:t xml:space="preserve">Details regarding these inputs are provided in a separate input instructions document. </w:t>
+      </w:r>
+      <w:r>
+        <w:tab/>
+      </w:r>
     </w:p>
     <w:p>
       <w:pPr>
-        <w:pStyle w:val="BodyText"/>
-      </w:pPr>
-      <w:r>
-        <w:lastRenderedPageBreak/>
-        <w:t xml:space="preserve">The AGWU Package input file </w:t>
-      </w:r>
-      <w:r>
-        <w:t xml:space="preserve">consists of </w:t>
-      </w:r>
-      <w:r>
-        <w:t xml:space="preserve">character variables that define </w:t>
-      </w:r>
-      <w:r>
-        <w:t xml:space="preserve">1) </w:t>
-      </w:r>
-      <w:r>
-        <w:t>model options</w:t>
-      </w:r>
-      <w:r>
-        <w:t xml:space="preserve">, </w:t>
-      </w:r>
-      <w:r>
-        <w:t xml:space="preserve">2) </w:t>
-      </w:r>
-      <w:r>
-        <w:t>time series</w:t>
-      </w:r>
-      <w:r>
-        <w:t xml:space="preserve"> output</w:t>
-      </w:r>
-      <w:r>
-        <w:t xml:space="preserve">, </w:t>
-      </w:r>
-      <w:r>
-        <w:t xml:space="preserve">3) </w:t>
-      </w:r>
-      <w:r>
-        <w:t xml:space="preserve">well list, and </w:t>
-      </w:r>
-      <w:r>
-        <w:t xml:space="preserve">4) </w:t>
-      </w:r>
-      <w:r>
-        <w:t xml:space="preserve">stress period </w:t>
-      </w:r>
-      <w:r>
-        <w:t>data</w:t>
-      </w:r>
-      <w:r>
-        <w:t>.</w:t>
-      </w:r>
-      <w:r>
-        <w:t xml:space="preserve"> The options block must begin with the character “options” and end with the character “end”</w:t>
-      </w:r>
-      <w:r>
-        <w:t xml:space="preserve"> and is not case sensitive. At least one option is required for the AGWU Package to be used. The time series data only are required if one or more of the time series character variables are specified within the options block. The time series block must begin with the character “time series”</w:t>
-      </w:r>
-      <w:r>
-        <w:t xml:space="preserve"> and end with the character “end.”</w:t>
-      </w:r>
-      <w:r>
-        <w:t xml:space="preserve"> </w:t>
-      </w:r>
-      <w:r>
-        <w:t xml:space="preserve"> </w:t>
+        <w:pStyle w:val="Heading1"/>
+      </w:pPr>
+      <w:r>
+        <w:t>Output Options</w:t>
       </w:r>
     </w:p>
     <w:p>
@@ -7283,205 +7433,205 @@
         <w:pStyle w:val="BodyText"/>
       </w:pPr>
       <w:r>
-        <w:t xml:space="preserve">The well list data input includes all wells that will be used during a simulation. </w:t>
-      </w:r>
-      <w:r>
-        <w:t xml:space="preserve">Any well can be made inactive </w:t>
-      </w:r>
-      <w:r>
-        <w:t xml:space="preserve">or active </w:t>
-      </w:r>
-      <w:r>
-        <w:t xml:space="preserve">during a simulation. </w:t>
-      </w:r>
-      <w:r>
-        <w:t>Specified pumping rates can be used to limi</w:t>
-      </w:r>
-      <w:r>
-        <w:t>t the pumping capacity for supplementary wells</w:t>
-      </w:r>
-      <w:r>
-        <w:t xml:space="preserve"> (character option “</w:t>
-      </w:r>
-      <w:r>
-        <w:t>SUPPLEMENTAL_WELL</w:t>
-      </w:r>
-      <w:r>
-        <w:t>”)</w:t>
-      </w:r>
-      <w:r>
-        <w:t xml:space="preserve"> or </w:t>
-      </w:r>
-      <w:r>
-        <w:t xml:space="preserve">for wells with simulated pumping rates using the </w:t>
-      </w:r>
-      <w:r>
-        <w:t xml:space="preserve">NIWR (character option </w:t>
-      </w:r>
-      <w:r>
-        <w:t>“</w:t>
-      </w:r>
-      <w:r>
-        <w:t>ETDEMAND</w:t>
-      </w:r>
-      <w:r>
-        <w:t>”</w:t>
-      </w:r>
-      <w:r>
-        <w:t>)</w:t>
-      </w:r>
-      <w:r>
-        <w:t>.</w:t>
+        <w:t xml:space="preserve">Three output options are available for the AGWU Package, including 1) standard cell by cell pumping rates output to </w:t>
+      </w:r>
+      <w:r>
+        <w:t>an unformatted file</w:t>
+      </w:r>
+      <w:r>
+        <w:t>; 2) lists of flows for each SFR2 surface water diversion</w:t>
+      </w:r>
+      <w:r>
+        <w:t xml:space="preserve"> and </w:t>
+      </w:r>
+      <w:r>
+        <w:t>well</w:t>
+      </w:r>
+      <w:r>
+        <w:t xml:space="preserve">, irrigated amount for each cell/HRU for a diversion, and irrigated amount for each cell/HRU for a well; </w:t>
+      </w:r>
+      <w:r>
+        <w:t xml:space="preserve">and </w:t>
+      </w:r>
+      <w:r>
+        <w:t>3)</w:t>
       </w:r>
       <w:r>
         <w:t xml:space="preserve"> </w:t>
       </w:r>
       <w:r>
-        <w:t>Pumping rates can be specified</w:t>
-      </w:r>
-      <w:r>
-        <w:t xml:space="preserve"> in the well list </w:t>
-      </w:r>
-      <w:r>
-        <w:t>and these rates will</w:t>
-      </w:r>
-      <w:r>
-        <w:t xml:space="preserve"> remain constant during a simulation. </w:t>
-      </w:r>
-      <w:r>
-        <w:t>For cases where p</w:t>
-      </w:r>
-      <w:r>
-        <w:t xml:space="preserve">umping rates </w:t>
-      </w:r>
-      <w:r>
-        <w:t xml:space="preserve">vary in time, </w:t>
-      </w:r>
-      <w:r>
-        <w:t xml:space="preserve">tabular input files </w:t>
-      </w:r>
-      <w:r>
-        <w:t xml:space="preserve">(character option “TABFILES”) </w:t>
-      </w:r>
-      <w:r>
-        <w:t xml:space="preserve">can be used to specify pumping </w:t>
-      </w:r>
-      <w:r>
-        <w:t>rates</w:t>
-      </w:r>
-      <w:r>
-        <w:t xml:space="preserve">. Only negative pumping rates can be specified for the AGWU Package. </w:t>
+        <w:t xml:space="preserve">time series of diversion flows or groundwater pumping rates for wells, and time series of </w:t>
+      </w:r>
+      <w:r>
+        <w:t>volumetric rates of</w:t>
+      </w:r>
+      <w:r>
+        <w:t xml:space="preserve"> </w:t>
+      </w:r>
+      <w:r>
+        <w:t>well-watered</w:t>
+      </w:r>
+      <w:r>
+        <w:t xml:space="preserve"> </w:t>
+      </w:r>
+      <w:r>
+        <w:t xml:space="preserve">(potential) consumption </w:t>
+      </w:r>
+      <w:r>
+        <w:t xml:space="preserve">and </w:t>
+      </w:r>
+      <w:r>
+        <w:t xml:space="preserve">actual </w:t>
+      </w:r>
+      <w:r>
+        <w:t>crop consumption for cells/HRUs supplied by a diversion/well</w:t>
+      </w:r>
+      <w:r>
+        <w:t xml:space="preserve">. </w:t>
+      </w:r>
+      <w:r>
+        <w:t xml:space="preserve">The time series file generated for “TIMESERIES_SFR” includes all supplemental pumping for the SFR diversion if there are supplemental wells. </w:t>
+      </w:r>
+      <w:r>
+        <w:t>The last column of values for all other time series files will be labeled “NULL” and should be ignored.</w:t>
+      </w:r>
+      <w:r>
+        <w:t xml:space="preserve"> </w:t>
+      </w:r>
+      <w:r>
+        <w:t>Additional to these output options, a water budget table that lists all inflows and outflows for the AGWU Package can be output to the MODFLOW L</w:t>
+      </w:r>
+      <w:r>
+        <w:t>ist F</w:t>
+      </w:r>
+      <w:r>
+        <w:t xml:space="preserve">ile </w:t>
+      </w:r>
+      <w:r>
+        <w:t xml:space="preserve">or separate formatted output file </w:t>
+      </w:r>
+      <w:r>
+        <w:t xml:space="preserve">using Output Control options. </w:t>
+      </w:r>
+      <w:r>
+        <w:t>All flows are output as volumetric flow rates in units determined from the unit specifications in the MODFLOW Discretization Package.</w:t>
+      </w:r>
+      <w:r>
+        <w:t xml:space="preserve"> </w:t>
       </w:r>
     </w:p>
     <w:p>
       <w:pPr>
-        <w:pStyle w:val="BodyText"/>
-      </w:pPr>
-      <w:r>
-        <w:t xml:space="preserve">Details regarding these inputs are provided in a separate input instructions document. </w:t>
-      </w:r>
-      <w:r>
-        <w:tab/>
+        <w:pStyle w:val="Heading1"/>
+      </w:pPr>
+      <w:r>
+        <w:lastRenderedPageBreak/>
+        <w:t>Example Problems</w:t>
       </w:r>
     </w:p>
     <w:p>
       <w:pPr>
-        <w:pStyle w:val="Heading1"/>
-      </w:pPr>
-      <w:r>
-        <w:t>Output Options</w:t>
+        <w:pStyle w:val="BodyText"/>
+      </w:pPr>
+      <w:r>
+        <w:t xml:space="preserve">Two test problems are presented to illustrate the capabilities of the AGWU Package for simulating water use by agriculture in </w:t>
+      </w:r>
+      <w:r>
+        <w:t xml:space="preserve">MODFLOW-NWT and GSFLOW. Test problem 1 was modified from Test 1 presented previously by </w:t>
+      </w:r>
+      <w:proofErr w:type="spellStart"/>
+      <w:r>
+        <w:t>Prudic</w:t>
+      </w:r>
+      <w:proofErr w:type="spellEnd"/>
+      <w:r>
+        <w:t xml:space="preserve"> and others (</w:t>
+      </w:r>
+      <w:r>
+        <w:t>2004)</w:t>
+      </w:r>
+      <w:r>
+        <w:t xml:space="preserve">. Test problem 2 was modified from the </w:t>
+      </w:r>
+      <w:proofErr w:type="spellStart"/>
+      <w:r>
+        <w:t>Sagehen</w:t>
+      </w:r>
+      <w:proofErr w:type="spellEnd"/>
+      <w:r>
+        <w:t xml:space="preserve"> Creek Watershed example problem. Although there is no agriculture in the </w:t>
+      </w:r>
+      <w:proofErr w:type="spellStart"/>
+      <w:r>
+        <w:t>Sagehen</w:t>
+      </w:r>
+      <w:proofErr w:type="spellEnd"/>
+      <w:r>
+        <w:t xml:space="preserve"> Creek Watershed, the AGWU Package was added this example to simulate irrigation from surface water and supplementary wells to a small number of HRUs in the lower part of the watershed. </w:t>
       </w:r>
     </w:p>
     <w:p>
       <w:pPr>
-        <w:pStyle w:val="BodyText"/>
-      </w:pPr>
-      <w:r>
-        <w:t xml:space="preserve">Three output options are available for the AGWU Package, including 1) standard cell by cell pumping rates output to </w:t>
-      </w:r>
-      <w:r>
-        <w:t>an unformatted file</w:t>
-      </w:r>
-      <w:r>
-        <w:t>; 2) lists of flows for each SFR2 surface water diversion</w:t>
-      </w:r>
-      <w:r>
-        <w:t xml:space="preserve"> and </w:t>
-      </w:r>
-      <w:r>
-        <w:t>well</w:t>
-      </w:r>
-      <w:r>
-        <w:t xml:space="preserve">, irrigated amount for each cell/HRU for a diversion, and irrigated amount for each cell/HRU for a well; </w:t>
-      </w:r>
-      <w:r>
-        <w:t xml:space="preserve">and </w:t>
-      </w:r>
-      <w:r>
-        <w:t>3)</w:t>
-      </w:r>
-      <w:r>
-        <w:t xml:space="preserve"> </w:t>
-      </w:r>
-      <w:r>
-        <w:t xml:space="preserve">time series of diversion flows or groundwater pumping rates for wells, and time series of </w:t>
-      </w:r>
-      <w:r>
-        <w:t>volumetric rates of</w:t>
-      </w:r>
-      <w:r>
-        <w:t xml:space="preserve"> </w:t>
-      </w:r>
-      <w:r>
-        <w:t>well-watered</w:t>
-      </w:r>
-      <w:r>
-        <w:t xml:space="preserve"> </w:t>
-      </w:r>
-      <w:r>
-        <w:t xml:space="preserve">(potential) consumption </w:t>
-      </w:r>
-      <w:r>
-        <w:t xml:space="preserve">and </w:t>
-      </w:r>
-      <w:r>
-        <w:t xml:space="preserve">actual </w:t>
-      </w:r>
-      <w:r>
-        <w:lastRenderedPageBreak/>
-        <w:t>crop consumption for cells/HRUs supplied by a diversion/well</w:t>
-      </w:r>
-      <w:r>
-        <w:t xml:space="preserve">. </w:t>
-      </w:r>
-      <w:r>
-        <w:t>Additional to these output options, a water budget table that lists all inflows and outflows for the AGWU Package can be output to the MODFLOW L</w:t>
-      </w:r>
-      <w:r>
-        <w:t>ist F</w:t>
-      </w:r>
-      <w:r>
-        <w:t xml:space="preserve">ile </w:t>
-      </w:r>
-      <w:r>
-        <w:t xml:space="preserve">or separate formatted output file </w:t>
-      </w:r>
-      <w:r>
-        <w:t xml:space="preserve">using Output Control options. </w:t>
-      </w:r>
-      <w:r>
-        <w:t>All flows are output as volumetric flow rates in units determined from the unit specifications in the MODFLOW Discretization Package.</w:t>
-      </w:r>
-      <w:r>
-        <w:t xml:space="preserve"> </w:t>
+        <w:pStyle w:val="Heading2"/>
+      </w:pPr>
+      <w:r>
+        <w:t>Example Problem 1</w:t>
       </w:r>
     </w:p>
     <w:p>
       <w:pPr>
-        <w:pStyle w:val="Heading1"/>
-      </w:pPr>
-      <w:r>
-        <w:t>Example Problems</w:t>
+        <w:pStyle w:val="BodyText"/>
+      </w:pPr>
+      <w:r>
+        <w:t>A hypothetical model was develop</w:t>
+      </w:r>
+      <w:r>
+        <w:t>ed</w:t>
+      </w:r>
+      <w:r>
+        <w:t xml:space="preserve"> </w:t>
+      </w:r>
+      <w:r>
+        <w:t>for MODFLOW-NWT that represents an alluvial river basin in a semi-arid region. The basin receives most of its precipitation in the surrounding mountains</w:t>
+      </w:r>
+      <w:r>
+        <w:t>, and i</w:t>
+      </w:r>
+      <w:r>
+        <w:t xml:space="preserve">ntermittent streams </w:t>
+      </w:r>
+      <w:r>
+        <w:t>drain the mountains and flow into</w:t>
+      </w:r>
+      <w:r>
+        <w:t xml:space="preserve"> </w:t>
+      </w:r>
+      <w:r>
+        <w:t xml:space="preserve">a </w:t>
+      </w:r>
+      <w:r>
+        <w:t xml:space="preserve">perennial river that </w:t>
+      </w:r>
+      <w:r>
+        <w:t xml:space="preserve">crosses the southern portion of the </w:t>
+      </w:r>
+      <w:r>
+        <w:t xml:space="preserve">valley (Figure 1). </w:t>
+      </w:r>
+      <w:r>
+        <w:t xml:space="preserve">The valley aquifer consists of alluvium dominated by sand and gravel, and the mountains consist of bedrock that has much lower hydraulic conductivity than the valley alluvium. Recharge in the basin primarily occurs as seepage loss from the intermittent stream channels and </w:t>
+      </w:r>
+      <w:r>
+        <w:t xml:space="preserve">to a lesser extend as groundwater </w:t>
+      </w:r>
+      <w:r>
+        <w:t>flowing to the valley from the</w:t>
+      </w:r>
+      <w:r>
+        <w:t xml:space="preserve"> mountain block.</w:t>
+      </w:r>
+      <w:r>
+        <w:t xml:space="preserve"> </w:t>
       </w:r>
     </w:p>
     <w:p>
@@ -7489,255 +7639,141 @@
         <w:pStyle w:val="BodyText"/>
       </w:pPr>
       <w:r>
-        <w:t xml:space="preserve">Two test problems are presented to illustrate the capabilities of the AGWU Package for simulating water use by agriculture in </w:t>
-      </w:r>
-      <w:r>
-        <w:t xml:space="preserve">MODFLOW-NWT and GSFLOW. Test problem 1 was modified from Test 1 presented previously by </w:t>
-      </w:r>
-      <w:proofErr w:type="spellStart"/>
-      <w:r>
-        <w:t>Prudic</w:t>
-      </w:r>
-      <w:proofErr w:type="spellEnd"/>
-      <w:r>
-        <w:t xml:space="preserve"> and others (</w:t>
-      </w:r>
-      <w:r>
-        <w:t>2004)</w:t>
-      </w:r>
-      <w:r>
-        <w:t xml:space="preserve">. Test problem 2 was modified from the </w:t>
-      </w:r>
-      <w:proofErr w:type="spellStart"/>
-      <w:r>
-        <w:t>Sagehen</w:t>
-      </w:r>
-      <w:proofErr w:type="spellEnd"/>
-      <w:r>
-        <w:t xml:space="preserve"> Creek Watershed example problem. Although there is no agriculture in the </w:t>
-      </w:r>
-      <w:proofErr w:type="spellStart"/>
-      <w:r>
-        <w:t>Sagehen</w:t>
-      </w:r>
-      <w:proofErr w:type="spellEnd"/>
-      <w:r>
-        <w:t xml:space="preserve"> Creek Watershed, the AGWU Package was added this example to simulate irrigation from surface water and supplementary wells to a small number of HRUs in the lower part of the watershed. </w:t>
+        <w:t>Figures 2 and 3</w:t>
+      </w:r>
+      <w:r>
+        <w:t xml:space="preserve"> illustrate the model parameterization for this example</w:t>
+      </w:r>
+      <w:r>
+        <w:t xml:space="preserve">. </w:t>
+      </w:r>
+      <w:r>
+        <w:t xml:space="preserve">The model domain </w:t>
+      </w:r>
+      <w:r>
+        <w:t xml:space="preserve">extends </w:t>
+      </w:r>
+      <w:r>
+        <w:t xml:space="preserve">to a maximum of 520 feet below land surface in the valley bottom; and extends laterally </w:t>
+      </w:r>
+      <w:r>
+        <w:t xml:space="preserve">75 km in the </w:t>
+      </w:r>
+      <w:r>
+        <w:t>north-south</w:t>
+      </w:r>
+      <w:r>
+        <w:t xml:space="preserve"> </w:t>
+      </w:r>
+      <w:r>
+        <w:t xml:space="preserve">direction, and </w:t>
+      </w:r>
+      <w:r>
+        <w:t xml:space="preserve">50 km in the </w:t>
+      </w:r>
+      <w:r>
+        <w:t>east-west</w:t>
+      </w:r>
+      <w:r>
+        <w:t xml:space="preserve"> direction</w:t>
+      </w:r>
+      <w:r>
+        <w:t xml:space="preserve">. The model </w:t>
+      </w:r>
+      <w:r>
+        <w:t>is</w:t>
+      </w:r>
+      <w:r>
+        <w:t xml:space="preserve"> dis</w:t>
+      </w:r>
+      <w:r>
+        <w:t>cretized</w:t>
+      </w:r>
+      <w:r>
+        <w:t xml:space="preserve"> </w:t>
+      </w:r>
+      <w:r>
+        <w:t>into</w:t>
+      </w:r>
+      <w:r>
+        <w:t xml:space="preserve"> 1 layer, 15 rows, and 10 columns, and only model cells coincident with </w:t>
+      </w:r>
+      <w:r>
+        <w:t xml:space="preserve">the </w:t>
+      </w:r>
+      <w:r>
+        <w:t>basin fill are active</w:t>
+      </w:r>
+      <w:r>
+        <w:t xml:space="preserve">; consolidated rocks are not included. Layer 1 ranges in thickness between 130 feet and </w:t>
+      </w:r>
+      <w:r>
+        <w:lastRenderedPageBreak/>
+        <w:t xml:space="preserve">520 feet. </w:t>
+      </w:r>
+      <w:r>
+        <w:t xml:space="preserve">Model cells have a constant dimension of 5000 feet in the row and column directions. </w:t>
+      </w:r>
+      <w:r>
+        <w:t>T</w:t>
+      </w:r>
+      <w:r>
+        <w:t xml:space="preserve">wo tributary streams that enter the model from the northwest and northeast </w:t>
+      </w:r>
+      <w:r>
+        <w:t>join the</w:t>
+      </w:r>
+      <w:r>
+        <w:t xml:space="preserve"> mainstem in the southern part of the model</w:t>
+      </w:r>
+      <w:r>
+        <w:t xml:space="preserve"> (fig. 2)</w:t>
+      </w:r>
+      <w:r>
+        <w:t xml:space="preserve">. </w:t>
+      </w:r>
+      <w:r>
+        <w:t>Twenty-four transient stress periods are simulated, proceeded by an initial steady state stress period. Each stress period represents a calendar month and are divided into daily time steps.</w:t>
+      </w:r>
+      <w:r>
+        <w:t xml:space="preserve"> The simulation begins on January 1.</w:t>
       </w:r>
     </w:p>
     <w:p>
       <w:pPr>
-        <w:pStyle w:val="Heading2"/>
-      </w:pPr>
-      <w:r>
-        <w:t>Example Problem 1</w:t>
-      </w:r>
-    </w:p>
-    <w:p>
-      <w:pPr>
         <w:pStyle w:val="BodyText"/>
       </w:pPr>
       <w:r>
-        <w:t>A hypothetical model was develop</w:t>
-      </w:r>
-      <w:r>
-        <w:t>ed</w:t>
-      </w:r>
-      <w:r>
-        <w:t xml:space="preserve"> </w:t>
-      </w:r>
-      <w:r>
-        <w:t>for MODFLOW-NWT that represents an alluvial river basin in a semi-arid region. The basin receives most of its precipitation in the surrounding mountains</w:t>
-      </w:r>
-      <w:r>
-        <w:t>, and i</w:t>
-      </w:r>
-      <w:r>
-        <w:t xml:space="preserve">ntermittent streams </w:t>
-      </w:r>
-      <w:r>
-        <w:t>drain the mountains and flow into</w:t>
-      </w:r>
-      <w:r>
-        <w:t xml:space="preserve"> </w:t>
-      </w:r>
-      <w:r>
-        <w:t xml:space="preserve">a </w:t>
-      </w:r>
-      <w:r>
-        <w:t xml:space="preserve">perennial river that </w:t>
-      </w:r>
-      <w:r>
-        <w:t xml:space="preserve">crosses the southern portion of the </w:t>
-      </w:r>
-      <w:r>
-        <w:t xml:space="preserve">valley (Figure 1). </w:t>
-      </w:r>
-      <w:r>
-        <w:t xml:space="preserve">The valley aquifer consists of alluvium dominated by sand and gravel, and the mountains consist of bedrock that has much lower hydraulic conductivity than the valley alluvium. Recharge in the basin primarily occurs as seepage loss from the intermittent stream channels and </w:t>
-      </w:r>
-      <w:r>
-        <w:t xml:space="preserve">to a lesser extend as groundwater </w:t>
-      </w:r>
-      <w:r>
-        <w:t>flowing to the valley from the</w:t>
-      </w:r>
-      <w:r>
-        <w:t xml:space="preserve"> mountain block.</w:t>
-      </w:r>
-      <w:r>
-        <w:t xml:space="preserve"> </w:t>
-      </w:r>
-    </w:p>
-    <w:p>
-      <w:pPr>
-        <w:pStyle w:val="BodyText"/>
-      </w:pPr>
-      <w:r>
-        <w:lastRenderedPageBreak/>
-        <w:t>Figures 2 and 3</w:t>
-      </w:r>
-      <w:r>
-        <w:t xml:space="preserve"> illustrate the model parameterization for this example</w:t>
+        <w:t xml:space="preserve">Aquifer hydraulic conductivity and specific yield increase in the valley bottoms </w:t>
+      </w:r>
+      <w:r>
+        <w:t>that comprise</w:t>
+      </w:r>
+      <w:r>
+        <w:t xml:space="preserve"> of</w:t>
+      </w:r>
+      <w:r>
+        <w:t xml:space="preserve"> floodplains </w:t>
+      </w:r>
+      <w:r>
+        <w:t xml:space="preserve">or new alluvium </w:t>
+      </w:r>
+      <w:r>
+        <w:t>of the tributary streams and river</w:t>
+      </w:r>
+      <w:r>
+        <w:t xml:space="preserve"> (fig. 3)</w:t>
       </w:r>
       <w:r>
         <w:t xml:space="preserve">. </w:t>
       </w:r>
-      <w:r>
-        <w:t xml:space="preserve">The model domain </w:t>
-      </w:r>
-      <w:r>
-        <w:t xml:space="preserve">extends </w:t>
-      </w:r>
-      <w:r>
-        <w:t xml:space="preserve">to a maximum of 520 feet below land surface in the valley bottom; and extends laterally </w:t>
-      </w:r>
-      <w:r>
-        <w:t xml:space="preserve">75 km in the </w:t>
-      </w:r>
-      <w:r>
-        <w:t>north-south</w:t>
-      </w:r>
-      <w:r>
-        <w:t xml:space="preserve"> </w:t>
-      </w:r>
-      <w:r>
-        <w:t xml:space="preserve">direction, and </w:t>
-      </w:r>
-      <w:r>
-        <w:t xml:space="preserve">50 km in the </w:t>
-      </w:r>
-      <w:r>
-        <w:t>east-west</w:t>
-      </w:r>
-      <w:r>
-        <w:t xml:space="preserve"> direction</w:t>
-      </w:r>
-      <w:r>
-        <w:t xml:space="preserve">. The model </w:t>
-      </w:r>
-      <w:r>
-        <w:t>is</w:t>
-      </w:r>
-      <w:r>
-        <w:t xml:space="preserve"> dis</w:t>
-      </w:r>
-      <w:r>
-        <w:t>cretized</w:t>
-      </w:r>
-      <w:r>
-        <w:t xml:space="preserve"> </w:t>
-      </w:r>
-      <w:r>
-        <w:t>into</w:t>
-      </w:r>
-      <w:r>
-        <w:t xml:space="preserve"> 1 layer, 15 rows, and 10 columns, and only model cells coincident with </w:t>
-      </w:r>
-      <w:r>
-        <w:t xml:space="preserve">the </w:t>
-      </w:r>
-      <w:r>
-        <w:t>basin fill are active</w:t>
-      </w:r>
-      <w:r>
-        <w:t>; consolidated rocks are not included. Layer 1 ranges in thickness</w:t>
-      </w:r>
-      <w:r>
-        <w:t xml:space="preserve"> between 130 feet </w:t>
-      </w:r>
-      <w:r>
-        <w:t>and</w:t>
-      </w:r>
-      <w:r>
-        <w:t xml:space="preserve"> 520 feet. </w:t>
-      </w:r>
-      <w:r>
-        <w:t xml:space="preserve">Model cells have a constant dimension of 5000 feet in the row and column directions. </w:t>
-      </w:r>
-      <w:r>
-        <w:t>T</w:t>
-      </w:r>
-      <w:r>
-        <w:t xml:space="preserve">wo tributary streams that enter the model from the northwest and northeast </w:t>
-      </w:r>
-      <w:r>
-        <w:t>join the</w:t>
-      </w:r>
-      <w:r>
-        <w:t xml:space="preserve"> mainstem in the southern part of the model</w:t>
-      </w:r>
-      <w:r>
-        <w:t xml:space="preserve"> (fig. 2)</w:t>
-      </w:r>
-      <w:r>
-        <w:t xml:space="preserve">. </w:t>
-      </w:r>
-      <w:r>
-        <w:t>Twenty-four transient stress periods are simulated, proceeded by an initial steady state stress period. Each stress period represents a calendar month and are divided into daily time steps.</w:t>
-      </w:r>
-      <w:r>
-        <w:t xml:space="preserve"> The simulation begins on January 1.</w:t>
-      </w:r>
-    </w:p>
-    <w:p>
-      <w:pPr>
-        <w:pStyle w:val="BodyText"/>
-      </w:pPr>
-      <w:r>
-        <w:t xml:space="preserve">Aquifer hydraulic conductivity and specific yield increase in the valley bottoms </w:t>
-      </w:r>
-      <w:r>
-        <w:t>that comprise</w:t>
-      </w:r>
-      <w:r>
-        <w:t xml:space="preserve"> of</w:t>
-      </w:r>
-      <w:r>
-        <w:t xml:space="preserve"> floodplains </w:t>
-      </w:r>
-      <w:r>
-        <w:t xml:space="preserve">or new alluvium </w:t>
-      </w:r>
-      <w:r>
-        <w:t>of the tributary streams and river</w:t>
-      </w:r>
-      <w:r>
-        <w:t xml:space="preserve"> (fig. 3)</w:t>
-      </w:r>
-      <w:r>
-        <w:t xml:space="preserve">. </w:t>
-      </w:r>
       <w:proofErr w:type="spellStart"/>
       <w:r>
         <w:t>Prudic</w:t>
       </w:r>
       <w:proofErr w:type="spellEnd"/>
       <w:r>
-        <w:t xml:space="preserve"> and others (2004)</w:t>
-      </w:r>
-      <w:r>
-        <w:t xml:space="preserve"> present</w:t>
+        <w:t xml:space="preserve"> and others (2004) present</w:t>
       </w:r>
       <w:r>
         <w:t xml:space="preserve"> additional details describing </w:t>
@@ -7755,49 +7791,7 @@
         <w:t xml:space="preserve"> stream network, and distribution of recharge and ET parameters used within the model.</w:t>
       </w:r>
       <w:r>
-        <w:t xml:space="preserve"> Niswonger and others</w:t>
-      </w:r>
-      <w:r>
-        <w:t xml:space="preserve"> </w:t>
-      </w:r>
-      <w:r>
-        <w:t>(</w:t>
-      </w:r>
-      <w:r>
-        <w:t xml:space="preserve">2006) </w:t>
-      </w:r>
-      <w:r>
-        <w:t>describe</w:t>
-      </w:r>
-      <w:r>
-        <w:t xml:space="preserve"> modification</w:t>
-      </w:r>
-      <w:r>
-        <w:t>s</w:t>
-      </w:r>
-      <w:r>
-        <w:t xml:space="preserve"> made </w:t>
-      </w:r>
-      <w:r>
-        <w:t>to this example</w:t>
-      </w:r>
-      <w:r>
-        <w:t xml:space="preserve"> </w:t>
-      </w:r>
-      <w:r>
-        <w:t xml:space="preserve">to replace </w:t>
-      </w:r>
-      <w:r>
-        <w:t>the ET and Recharge Packages</w:t>
-      </w:r>
-      <w:r>
-        <w:t xml:space="preserve"> with the UZF1 Package</w:t>
-      </w:r>
-      <w:r>
-        <w:t>.</w:t>
-      </w:r>
-      <w:r>
-        <w:t xml:space="preserve"> </w:t>
+        <w:t xml:space="preserve"> Niswonger and others (2006) describe modifications made to this example to replace the ET and Recharge Packages with the UZF1 Package. </w:t>
       </w:r>
       <w:r>
         <w:t xml:space="preserve">Overland routing </w:t>
@@ -7900,25 +7894,41 @@
         <w:t>Example Problem 1a (EP1a) simulates irrigation water provided solely by groundwater, and Example Problem 1b (EP1b)</w:t>
       </w:r>
       <w:r>
-        <w:t xml:space="preserve"> that simulates irrigation water provided by surface water and supplementary groundwater. Both </w:t>
+        <w:t xml:space="preserve"> that simulates irrigation water provided by surface water and supplementary groundwater. Both models simulate irrigation demands using the ETDEMAND approach that minimizes the ET deficit using equation 8. </w:t>
+      </w:r>
+      <w:r>
+        <w:t xml:space="preserve">Figure 1 shows the cells designated as agricultural fields that receive irrigation. The irrigation schedule </w:t>
+      </w:r>
+      <w:r>
+        <w:t xml:space="preserve">or maximum surface water diversion for irrigation </w:t>
+      </w:r>
+      <w:r>
+        <w:t xml:space="preserve">for EP1a and EP1b is 7 days of irrigation followed by 7 days without irrigation during the April to September period </w:t>
+      </w:r>
+      <w:r>
+        <w:t>(Fig. 3a)</w:t>
+      </w:r>
+      <w:r>
+        <w:t xml:space="preserve">. </w:t>
+      </w:r>
+      <w:r>
+        <w:t>A maximum of 20 ft</w:t>
+      </w:r>
+      <w:r>
+        <w:rPr>
+          <w:vertAlign w:val="superscript"/>
+        </w:rPr>
+        <w:t>3</w:t>
+      </w:r>
+      <w:r>
+        <w:t xml:space="preserve">/s can be diverted from the stream for </w:t>
       </w:r>
       <w:r>
         <w:lastRenderedPageBreak/>
-        <w:t xml:space="preserve">models simulate irrigation demands using the ETDEMAND approach that minimizes the ET deficit using equation 8. </w:t>
-      </w:r>
-      <w:r>
-        <w:t xml:space="preserve">Figure 1 shows the cells designated as agricultural fields that receive irrigation. The irrigation schedule </w:t>
-      </w:r>
-      <w:r>
-        <w:t xml:space="preserve">for EP1a and EP1b is 7 days of irrigation followed by 7 days without irrigation during the April to September period for each of the two years of simulation. </w:t>
-      </w:r>
-      <w:r>
-        <w:t xml:space="preserve">SFR2 diversion segment number 9 was used to divert water from </w:t>
-      </w:r>
-      <w:bookmarkStart w:id="7" w:name="_GoBack"/>
-      <w:bookmarkEnd w:id="7"/>
-      <w:r>
-        <w:t xml:space="preserve">deliver surface water to the fields. </w:t>
+        <w:t xml:space="preserve">irrigation. </w:t>
+      </w:r>
+      <w:r>
+        <w:t xml:space="preserve">SFR2 diversion segment number 9 was used to divert water from deliver surface water to the fields. </w:t>
       </w:r>
       <w:r>
         <w:t xml:space="preserve">The maximum NIWR that is diverted from the stream was specified in the model using a SFR2 tabular inflow file for diversion segment 9. </w:t>
@@ -8204,7 +8214,7 @@
       <w:rPr>
         <w:noProof/>
       </w:rPr>
-      <w:t>14</w:t>
+      <w:t>3</w:t>
     </w:r>
     <w:r>
       <w:rPr>
@@ -17020,7 +17030,7 @@
 </file>
 
 <file path=customXml/itemProps1.xml><?xml version="1.0" encoding="utf-8"?>
-<ds:datastoreItem xmlns:ds="http://schemas.openxmlformats.org/officeDocument/2006/customXml" ds:itemID="{17DF51B9-5424-4D42-BFDE-4ED47ABC56D3}">
+<ds:datastoreItem xmlns:ds="http://schemas.openxmlformats.org/officeDocument/2006/customXml" ds:itemID="{6C4B6C4F-989E-48ED-BFA6-18B0E558A9B6}">
   <ds:schemaRefs>
     <ds:schemaRef ds:uri="http://schemas.openxmlformats.org/officeDocument/2006/bibliography"/>
   </ds:schemaRefs>

</xml_diff>

<commit_message>
more work on document and input instructions. added two new time series output options
</commit_message>
<xml_diff>
--- a/Examples/AgWaterUse/doc/AGO_doc.docx
+++ b/Examples/AgWaterUse/doc/AGO_doc.docx
@@ -197,7 +197,7 @@
           </mc:Choice>
           <mc:Fallback>
             <w:pict>
-              <v:rect w14:anchorId="13A92942" id="Rectangle 9" o:spid="_x0000_s1026" style="position:absolute;margin-left:-5.75pt;margin-top:711pt;width:153pt;height:81pt;z-index:251660288;visibility:visible;mso-wrap-style:square;mso-width-percent:0;mso-height-percent:0;mso-wrap-distance-left:9pt;mso-wrap-distance-top:0;mso-wrap-distance-right:9pt;mso-wrap-distance-bottom:0;mso-position-horizontal:absolute;mso-position-horizontal-relative:text;mso-position-vertical:absolute;mso-position-vertical-relative:text;mso-width-percent:0;mso-height-percent:0;mso-width-relative:page;mso-height-relative:page;v-text-anchor:top" o:gfxdata="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" fillcolor="#4bacc6 [3208]" strokecolor="#f2f2f2 [3041]" strokeweight="3pt">
+              <v:rect w14:anchorId="147AEF7F" id="Rectangle 9" o:spid="_x0000_s1026" style="position:absolute;margin-left:-5.75pt;margin-top:711pt;width:153pt;height:81pt;z-index:251660288;visibility:visible;mso-wrap-style:square;mso-width-percent:0;mso-height-percent:0;mso-wrap-distance-left:9pt;mso-wrap-distance-top:0;mso-wrap-distance-right:9pt;mso-wrap-distance-bottom:0;mso-position-horizontal:absolute;mso-position-horizontal-relative:text;mso-position-vertical:absolute;mso-position-vertical-relative:text;mso-width-percent:0;mso-height-percent:0;mso-width-relative:page;mso-height-relative:page;v-text-anchor:top" o:gfxdata="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" fillcolor="#4bacc6 [3208]" strokecolor="#f2f2f2 [3041]" strokeweight="3pt">
                 <v:shadow on="t" color="#205867 [1608]" opacity=".5" offset="1pt"/>
               </v:rect>
             </w:pict>
@@ -285,7 +285,7 @@
           </mc:Choice>
           <mc:Fallback>
             <w:pict>
-              <v:rect w14:anchorId="43E6E1D7" id="Rectangle 8" o:spid="_x0000_s1026" style="position:absolute;margin-left:55.45pt;margin-top:711pt;width:153pt;height:81pt;z-index:251659264;visibility:visible;mso-wrap-style:square;mso-width-percent:0;mso-height-percent:0;mso-wrap-distance-left:9pt;mso-wrap-distance-top:0;mso-wrap-distance-right:9pt;mso-wrap-distance-bottom:0;mso-position-horizontal:absolute;mso-position-horizontal-relative:text;mso-position-vertical:absolute;mso-position-vertical-relative:text;mso-width-percent:0;mso-height-percent:0;mso-width-relative:page;mso-height-relative:page;v-text-anchor:top" o:gfxdata="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" fillcolor="#4bacc6 [3208]" strokecolor="#f2f2f2 [3041]" strokeweight="3pt">
+              <v:rect w14:anchorId="70DC045B" id="Rectangle 8" o:spid="_x0000_s1026" style="position:absolute;margin-left:55.45pt;margin-top:711pt;width:153pt;height:81pt;z-index:251659264;visibility:visible;mso-wrap-style:square;mso-width-percent:0;mso-height-percent:0;mso-wrap-distance-left:9pt;mso-wrap-distance-top:0;mso-wrap-distance-right:9pt;mso-wrap-distance-bottom:0;mso-position-horizontal:absolute;mso-position-horizontal-relative:text;mso-position-vertical:absolute;mso-position-vertical-relative:text;mso-width-percent:0;mso-height-percent:0;mso-width-relative:page;mso-height-relative:page;v-text-anchor:top" o:gfxdata="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" fillcolor="#4bacc6 [3208]" strokecolor="#f2f2f2 [3041]" strokeweight="3pt">
                 <v:shadow on="t" color="#205867 [1608]" opacity=".5" offset="1pt"/>
               </v:rect>
             </w:pict>
@@ -373,7 +373,7 @@
           </mc:Choice>
           <mc:Fallback>
             <w:pict>
-              <v:rect w14:anchorId="42FA1C0D" id="Rectangle 7" o:spid="_x0000_s1026" style="position:absolute;margin-left:55.45pt;margin-top:711pt;width:153pt;height:81pt;z-index:251658240;visibility:visible;mso-wrap-style:square;mso-width-percent:0;mso-height-percent:0;mso-wrap-distance-left:9pt;mso-wrap-distance-top:0;mso-wrap-distance-right:9pt;mso-wrap-distance-bottom:0;mso-position-horizontal:absolute;mso-position-horizontal-relative:text;mso-position-vertical:absolute;mso-position-vertical-relative:text;mso-width-percent:0;mso-height-percent:0;mso-width-relative:page;mso-height-relative:page;v-text-anchor:top" o:gfxdata="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" fillcolor="#4bacc6 [3208]" strokecolor="#f2f2f2 [3041]" strokeweight="3pt">
+              <v:rect w14:anchorId="1F6C51C9" id="Rectangle 7" o:spid="_x0000_s1026" style="position:absolute;margin-left:55.45pt;margin-top:711pt;width:153pt;height:81pt;z-index:251658240;visibility:visible;mso-wrap-style:square;mso-width-percent:0;mso-height-percent:0;mso-wrap-distance-left:9pt;mso-wrap-distance-top:0;mso-wrap-distance-right:9pt;mso-wrap-distance-bottom:0;mso-position-horizontal:absolute;mso-position-horizontal-relative:text;mso-position-vertical:absolute;mso-position-vertical-relative:text;mso-width-percent:0;mso-height-percent:0;mso-width-relative:page;mso-height-relative:page;v-text-anchor:top" o:gfxdata="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" fillcolor="#4bacc6 [3208]" strokecolor="#f2f2f2 [3041]" strokeweight="3pt">
                 <v:shadow on="t" color="#205867 [1608]" opacity=".5" offset="1pt"/>
               </v:rect>
             </w:pict>
@@ -2394,12 +2394,7 @@
         <w:t>assessing impacts of agriculture on other water-use sectors</w:t>
       </w:r>
       <w:r>
-        <w:t xml:space="preserve"> and for evaluating long-term </w:t>
-      </w:r>
-      <w:bookmarkStart w:id="6" w:name="_GoBack"/>
-      <w:bookmarkEnd w:id="6"/>
-      <w:r>
-        <w:t>sustainability.</w:t>
+        <w:t xml:space="preserve"> and for evaluating long-term sustainability.</w:t>
       </w:r>
     </w:p>
     <w:p>
@@ -2463,7 +2458,13 @@
         <w:t xml:space="preserve">Package </w:t>
       </w:r>
       <w:r>
-        <w:t>has 4 major capabilities, including 1) apply water flowing in SFR2 diversion segments as infiltration to UZF1</w:t>
+        <w:t xml:space="preserve">has 4 major capabilities, including 1) apply water flowing in SFR2 diversion segments as </w:t>
+      </w:r>
+      <w:r>
+        <w:t>irrigation</w:t>
+      </w:r>
+      <w:r>
+        <w:t xml:space="preserve"> to UZF1</w:t>
       </w:r>
       <w:r>
         <w:t>/PRMS</w:t>
@@ -2481,7 +2482,13 @@
         <w:t>AGWU</w:t>
       </w:r>
       <w:r>
-        <w:t xml:space="preserve"> Package as infiltration to UZF1</w:t>
+        <w:t xml:space="preserve"> Package as </w:t>
+      </w:r>
+      <w:r>
+        <w:t>irrigation</w:t>
+      </w:r>
+      <w:r>
+        <w:t xml:space="preserve"> to UZF1</w:t>
       </w:r>
       <w:r>
         <w:t>/PRMS</w:t>
@@ -5081,9 +5088,6 @@
         <w:t xml:space="preserve">, rather the </w:t>
       </w:r>
       <w:r>
-        <w:t xml:space="preserve">net </w:t>
-      </w:r>
-      <w:r>
         <w:t>NIWR</w:t>
       </w:r>
       <w:r>
@@ -6200,6 +6204,12 @@
                 <w:rFonts w:ascii="Cambria Math" w:hAnsi="Cambria Math"/>
               </w:rPr>
               <m:t>i</m:t>
+            </m:r>
+            <m:r>
+              <w:rPr>
+                <w:rFonts w:ascii="Cambria Math" w:hAnsi="Cambria Math"/>
+              </w:rPr>
+              <m:t>+1</m:t>
             </m:r>
           </m:sub>
         </m:sSub>
@@ -6467,6 +6477,8 @@
       <w:r>
         <w:t>are calculated from NIWR during each nonlinear iteration according to:</w:t>
       </w:r>
+      <w:bookmarkStart w:id="6" w:name="_GoBack"/>
+      <w:bookmarkEnd w:id="6"/>
     </w:p>
     <w:p>
       <w:pPr>
@@ -8214,7 +8226,7 @@
       <w:rPr>
         <w:noProof/>
       </w:rPr>
-      <w:t>3</w:t>
+      <w:t>14</w:t>
     </w:r>
     <w:r>
       <w:rPr>
@@ -17030,7 +17042,7 @@
 </file>
 
 <file path=customXml/itemProps1.xml><?xml version="1.0" encoding="utf-8"?>
-<ds:datastoreItem xmlns:ds="http://schemas.openxmlformats.org/officeDocument/2006/customXml" ds:itemID="{6C4B6C4F-989E-48ED-BFA6-18B0E558A9B6}">
+<ds:datastoreItem xmlns:ds="http://schemas.openxmlformats.org/officeDocument/2006/customXml" ds:itemID="{A29B7E58-83BA-4134-9C09-0AEC6BD2E471}">
   <ds:schemaRefs>
     <ds:schemaRef ds:uri="http://schemas.openxmlformats.org/officeDocument/2006/bibliography"/>
   </ds:schemaRefs>

</xml_diff>

<commit_message>
more work on ag package
</commit_message>
<xml_diff>
--- a/Examples/AgWaterUse/doc/AGO_doc.docx
+++ b/Examples/AgWaterUse/doc/AGO_doc.docx
@@ -65,7 +65,22 @@
         <w:pStyle w:val="Title"/>
       </w:pPr>
       <w:r>
-        <w:t xml:space="preserve">Agricultural Water Use Package for MODFLOW </w:t>
+        <w:t>ag</w:t>
+      </w:r>
+      <w:r>
+        <w:t xml:space="preserve">ricultural Water Use </w:t>
+      </w:r>
+      <w:r>
+        <w:t>Pack</w:t>
+      </w:r>
+      <w:r>
+        <w:t>ag</w:t>
+      </w:r>
+      <w:r>
+        <w:t>e</w:t>
+      </w:r>
+      <w:r>
+        <w:t xml:space="preserve"> for MODFLOW </w:t>
       </w:r>
       <w:r>
         <w:t>and</w:t>
@@ -197,7 +212,7 @@
           </mc:Choice>
           <mc:Fallback>
             <w:pict>
-              <v:rect w14:anchorId="147AEF7F" id="Rectangle 9" o:spid="_x0000_s1026" style="position:absolute;margin-left:-5.75pt;margin-top:711pt;width:153pt;height:81pt;z-index:251660288;visibility:visible;mso-wrap-style:square;mso-width-percent:0;mso-height-percent:0;mso-wrap-distance-left:9pt;mso-wrap-distance-top:0;mso-wrap-distance-right:9pt;mso-wrap-distance-bottom:0;mso-position-horizontal:absolute;mso-position-horizontal-relative:text;mso-position-vertical:absolute;mso-position-vertical-relative:text;mso-width-percent:0;mso-height-percent:0;mso-width-relative:page;mso-height-relative:page;v-text-anchor:top" o:gfxdata="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" fillcolor="#4bacc6 [3208]" strokecolor="#f2f2f2 [3041]" strokeweight="3pt">
+              <v:rect w14:anchorId="61416FE2" id="Rectangle 9" o:spid="_x0000_s1026" style="position:absolute;margin-left:-5.75pt;margin-top:711pt;width:153pt;height:81pt;z-index:251660288;visibility:visible;mso-wrap-style:square;mso-width-percent:0;mso-height-percent:0;mso-wrap-distance-left:9pt;mso-wrap-distance-top:0;mso-wrap-distance-right:9pt;mso-wrap-distance-bottom:0;mso-position-horizontal:absolute;mso-position-horizontal-relative:text;mso-position-vertical:absolute;mso-position-vertical-relative:text;mso-width-percent:0;mso-height-percent:0;mso-width-relative:page;mso-height-relative:page;v-text-anchor:top" o:gfxdata="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" fillcolor="#4bacc6 [3208]" strokecolor="#f2f2f2 [3041]" strokeweight="3pt">
                 <v:shadow on="t" color="#205867 [1608]" opacity=".5" offset="1pt"/>
               </v:rect>
             </w:pict>
@@ -211,7 +226,7 @@
         <mc:AlternateContent>
           <mc:Choice Requires="wps">
             <w:drawing>
-              <wp:anchor distT="0" distB="0" distL="114300" distR="114300" simplePos="0" relativeHeight="251659264" behindDoc="0" locked="0" layoutInCell="1" allowOverlap="1" wp14:anchorId="63221868" wp14:editId="2E0F3CAD">
+              <wp:anchor distT="0" distB="0" distL="114300" distR="114300" simplePos="0" relativeHeight="251657216" behindDoc="0" locked="0" layoutInCell="1" allowOverlap="1" wp14:anchorId="63221868" wp14:editId="2E0F3CAD">
                 <wp:simplePos x="0" y="0"/>
                 <wp:positionH relativeFrom="column">
                   <wp:posOffset>704215</wp:posOffset>
@@ -285,7 +300,7 @@
           </mc:Choice>
           <mc:Fallback>
             <w:pict>
-              <v:rect w14:anchorId="70DC045B" id="Rectangle 8" o:spid="_x0000_s1026" style="position:absolute;margin-left:55.45pt;margin-top:711pt;width:153pt;height:81pt;z-index:251659264;visibility:visible;mso-wrap-style:square;mso-width-percent:0;mso-height-percent:0;mso-wrap-distance-left:9pt;mso-wrap-distance-top:0;mso-wrap-distance-right:9pt;mso-wrap-distance-bottom:0;mso-position-horizontal:absolute;mso-position-horizontal-relative:text;mso-position-vertical:absolute;mso-position-vertical-relative:text;mso-width-percent:0;mso-height-percent:0;mso-width-relative:page;mso-height-relative:page;v-text-anchor:top" o:gfxdata="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" fillcolor="#4bacc6 [3208]" strokecolor="#f2f2f2 [3041]" strokeweight="3pt">
+              <v:rect w14:anchorId="195DA313" id="Rectangle 8" o:spid="_x0000_s1026" style="position:absolute;margin-left:55.45pt;margin-top:711pt;width:153pt;height:81pt;z-index:251657216;visibility:visible;mso-wrap-style:square;mso-width-percent:0;mso-height-percent:0;mso-wrap-distance-left:9pt;mso-wrap-distance-top:0;mso-wrap-distance-right:9pt;mso-wrap-distance-bottom:0;mso-position-horizontal:absolute;mso-position-horizontal-relative:text;mso-position-vertical:absolute;mso-position-vertical-relative:text;mso-width-percent:0;mso-height-percent:0;mso-width-relative:page;mso-height-relative:page;v-text-anchor:top" o:gfxdata="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" fillcolor="#4bacc6 [3208]" strokecolor="#f2f2f2 [3041]" strokeweight="3pt">
                 <v:shadow on="t" color="#205867 [1608]" opacity=".5" offset="1pt"/>
               </v:rect>
             </w:pict>
@@ -299,7 +314,7 @@
         <mc:AlternateContent>
           <mc:Choice Requires="wps">
             <w:drawing>
-              <wp:anchor distT="0" distB="0" distL="114300" distR="114300" simplePos="0" relativeHeight="251658240" behindDoc="0" locked="0" layoutInCell="1" allowOverlap="1" wp14:anchorId="19978C18" wp14:editId="65E646FD">
+              <wp:anchor distT="0" distB="0" distL="114300" distR="114300" simplePos="0" relativeHeight="251655168" behindDoc="0" locked="0" layoutInCell="1" allowOverlap="1" wp14:anchorId="19978C18" wp14:editId="65E646FD">
                 <wp:simplePos x="0" y="0"/>
                 <wp:positionH relativeFrom="column">
                   <wp:posOffset>704215</wp:posOffset>
@@ -373,7 +388,7 @@
           </mc:Choice>
           <mc:Fallback>
             <w:pict>
-              <v:rect w14:anchorId="1F6C51C9" id="Rectangle 7" o:spid="_x0000_s1026" style="position:absolute;margin-left:55.45pt;margin-top:711pt;width:153pt;height:81pt;z-index:251658240;visibility:visible;mso-wrap-style:square;mso-width-percent:0;mso-height-percent:0;mso-wrap-distance-left:9pt;mso-wrap-distance-top:0;mso-wrap-distance-right:9pt;mso-wrap-distance-bottom:0;mso-position-horizontal:absolute;mso-position-horizontal-relative:text;mso-position-vertical:absolute;mso-position-vertical-relative:text;mso-width-percent:0;mso-height-percent:0;mso-width-relative:page;mso-height-relative:page;v-text-anchor:top" o:gfxdata="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" fillcolor="#4bacc6 [3208]" strokecolor="#f2f2f2 [3041]" strokeweight="3pt">
+              <v:rect w14:anchorId="34D4156B" id="Rectangle 7" o:spid="_x0000_s1026" style="position:absolute;margin-left:55.45pt;margin-top:711pt;width:153pt;height:81pt;z-index:251655168;visibility:visible;mso-wrap-style:square;mso-width-percent:0;mso-height-percent:0;mso-wrap-distance-left:9pt;mso-wrap-distance-top:0;mso-wrap-distance-right:9pt;mso-wrap-distance-bottom:0;mso-position-horizontal:absolute;mso-position-horizontal-relative:text;mso-position-vertical:absolute;mso-position-vertical-relative:text;mso-width-percent:0;mso-height-percent:0;mso-width-relative:page;mso-height-relative:page;v-text-anchor:top" o:gfxdata="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" fillcolor="#4bacc6 [3208]" strokecolor="#f2f2f2 [3041]" strokeweight="3pt">
                 <v:shadow on="t" color="#205867 [1608]" opacity=".5" offset="1pt"/>
               </v:rect>
             </w:pict>
@@ -512,7 +527,13 @@
         <w:t xml:space="preserve">For an overview of </w:t>
       </w:r>
       <w:r>
-        <w:t>USGS information products, including maps, imagery, and publications,</w:t>
+        <w:t>USGS information products, including maps, im</w:t>
+      </w:r>
+      <w:r>
+        <w:t>ag</w:t>
+      </w:r>
+      <w:r>
+        <w:t>ery, and publications,</w:t>
       </w:r>
       <w:r>
         <w:br/>
@@ -568,13 +589,28 @@
         <w:t xml:space="preserve">, </w:t>
       </w:r>
       <w:r>
-        <w:t>Agricultural</w:t>
+        <w:t>ag</w:t>
+      </w:r>
+      <w:r>
+        <w:t>ricultural</w:t>
       </w:r>
       <w:r>
         <w:t xml:space="preserve"> </w:t>
       </w:r>
       <w:r>
-        <w:t xml:space="preserve">Irrigation Package for MODFLOW-NWT, </w:t>
+        <w:t xml:space="preserve">Irrigation </w:t>
+      </w:r>
+      <w:r>
+        <w:t>Pack</w:t>
+      </w:r>
+      <w:r>
+        <w:t>ag</w:t>
+      </w:r>
+      <w:r>
+        <w:t>e</w:t>
+      </w:r>
+      <w:r>
+        <w:t xml:space="preserve"> for MODFLOW-NWT, </w:t>
       </w:r>
       <w:r>
         <w:t xml:space="preserve">U.S. Geological Survey </w:t>
@@ -719,7 +755,10 @@
         <w:t xml:space="preserve">the </w:t>
       </w:r>
       <w:r>
-        <w:t xml:space="preserve">Agricultural </w:t>
+        <w:t>ag</w:t>
+      </w:r>
+      <w:r>
+        <w:t xml:space="preserve">ricultural </w:t>
       </w:r>
       <w:r>
         <w:t>Water Use</w:t>
@@ -728,13 +767,22 @@
         <w:t xml:space="preserve"> (</w:t>
       </w:r>
       <w:r>
-        <w:t>AGWU</w:t>
+        <w:t>AG</w:t>
       </w:r>
       <w:r>
         <w:t xml:space="preserve">) </w:t>
       </w:r>
       <w:r>
-        <w:t xml:space="preserve">Package </w:t>
+        <w:t>Pack</w:t>
+      </w:r>
+      <w:r>
+        <w:t>ag</w:t>
+      </w:r>
+      <w:r>
+        <w:t>e</w:t>
+      </w:r>
+      <w:r>
+        <w:t xml:space="preserve"> </w:t>
       </w:r>
       <w:r>
         <w:t>for MODFLOW</w:t>
@@ -749,13 +797,28 @@
         <w:t xml:space="preserve">. The program can be downloaded from the USGS for free. The performance of the </w:t>
       </w:r>
       <w:r>
-        <w:t>AGWU</w:t>
-      </w:r>
-      <w:r>
-        <w:t xml:space="preserve"> Package</w:t>
-      </w:r>
-      <w:r>
-        <w:t xml:space="preserve"> has been tested in a variety of applications. Future applications, however, might reveal errors that were not detected in the test simulations. Users are requested to send notification of any errors found in this model documentation report or in the model program to the contact listed on the Web page</w:t>
+        <w:t>AG</w:t>
+      </w:r>
+      <w:r>
+        <w:t xml:space="preserve"> </w:t>
+      </w:r>
+      <w:r>
+        <w:t>Pack</w:t>
+      </w:r>
+      <w:r>
+        <w:t>ag</w:t>
+      </w:r>
+      <w:r>
+        <w:t>e</w:t>
+      </w:r>
+      <w:r>
+        <w:t xml:space="preserve"> has been tested in a variety of applications. Future applications, however, might reveal errors that were not detected in the test simulations. Users are requested to send notification of any errors found in this model documentation report or in the model program to the contact listed on the Web p</w:t>
+      </w:r>
+      <w:r>
+        <w:t>ag</w:t>
+      </w:r>
+      <w:r>
+        <w:t>e</w:t>
       </w:r>
       <w:r>
         <w:t xml:space="preserve"> (</w:t>
@@ -782,7 +845,13 @@
         <w:t xml:space="preserve"> </w:t>
       </w:r>
       <w:r>
-        <w:t>Web page</w:t>
+        <w:t>Web p</w:t>
+      </w:r>
+      <w:r>
+        <w:t>ag</w:t>
+      </w:r>
+      <w:r>
+        <w:t>e</w:t>
       </w:r>
       <w:r>
         <w:t>s</w:t>
@@ -1474,7 +1543,19 @@
         <w:rPr>
           <w:noProof/>
         </w:rPr>
-        <w:t>Illustration of using proportionally sized circles to represent well withdrawal magnitudes.</w:t>
+        <w:t>Illustration of using proportionally sized circles to represent well withdrawal m</w:t>
+      </w:r>
+      <w:r>
+        <w:rPr>
+          <w:noProof/>
+        </w:rPr>
+        <w:t>ag</w:t>
+      </w:r>
+      <w:r>
+        <w:rPr>
+          <w:noProof/>
+        </w:rPr>
+        <w:t>nitudes.</w:t>
       </w:r>
       <w:r>
         <w:rPr>
@@ -1553,7 +1634,19 @@
         <w:rPr>
           <w:noProof/>
         </w:rPr>
-        <w:t>The Footprint is NOT a capture zone, or the area that contributes recharge to the wells. It is solely a visualization of the magnitude of pumping, centered on the wells (Senior and Goode, 2013).</w:t>
+        <w:t>The Footprint is NOT a capture zone, or the area that contributes recharge to the wells. It is solely a visualization of the m</w:t>
+      </w:r>
+      <w:r>
+        <w:rPr>
+          <w:noProof/>
+        </w:rPr>
+        <w:t>ag</w:t>
+      </w:r>
+      <w:r>
+        <w:rPr>
+          <w:noProof/>
+        </w:rPr>
+        <w:t>nitude of pumping, centered on the wells (Senior and Goode, 2013).</w:t>
       </w:r>
       <w:r>
         <w:rPr>
@@ -1746,7 +1839,22 @@
       </w:pPr>
       <w:r>
         <w:lastRenderedPageBreak/>
-        <w:t xml:space="preserve">Agricultural Water Use Package for MODFLOW </w:t>
+        <w:t>ag</w:t>
+      </w:r>
+      <w:r>
+        <w:t xml:space="preserve">ricultural Water Use </w:t>
+      </w:r>
+      <w:r>
+        <w:t>Pack</w:t>
+      </w:r>
+      <w:r>
+        <w:t>ag</w:t>
+      </w:r>
+      <w:r>
+        <w:t>e</w:t>
+      </w:r>
+      <w:r>
+        <w:t xml:space="preserve"> for MODFLOW </w:t>
       </w:r>
       <w:r>
         <w:t>and</w:t>
@@ -1782,280 +1890,264 @@
         <w:pStyle w:val="BodyText"/>
       </w:pPr>
       <w:r>
-        <w:t xml:space="preserve">The Agricultural Water Use </w:t>
-      </w:r>
-      <w:r>
-        <w:t>(A</w:t>
-      </w:r>
-      <w:r>
-        <w:t>G</w:t>
-      </w:r>
-      <w:r>
-        <w:t xml:space="preserve">WU) </w:t>
-      </w:r>
-      <w:r>
-        <w:t xml:space="preserve">Package was developed for simulating water use by agriculture in MODFLOW and GSFLOW models. </w:t>
-      </w:r>
-      <w:r>
-        <w:t>Conventional approaches for simulating</w:t>
-      </w:r>
-      <w:r>
-        <w:t xml:space="preserve"> agricultural water use </w:t>
-      </w:r>
-      <w:r>
-        <w:t xml:space="preserve">are not integrated within the broader hydrologic system, making it difficult to </w:t>
-      </w:r>
-      <w:r>
-        <w:t>simulate supply-</w:t>
-      </w:r>
-      <w:r>
-        <w:t>limit</w:t>
-      </w:r>
-      <w:r>
-        <w:t>ed</w:t>
-      </w:r>
-      <w:r>
-        <w:t xml:space="preserve"> water use. Currently available approaches used in</w:t>
-      </w:r>
-      <w:r>
-        <w:t xml:space="preserve"> MODFLOW </w:t>
-      </w:r>
-      <w:r>
-        <w:t>rely on</w:t>
-      </w:r>
-      <w:r>
-        <w:t xml:space="preserve"> external calculations for </w:t>
-      </w:r>
-      <w:r>
-        <w:t xml:space="preserve">calculating </w:t>
+        <w:t xml:space="preserve">The </w:t>
+      </w:r>
+      <w:r>
+        <w:t>ag</w:t>
+      </w:r>
+      <w:r>
+        <w:t xml:space="preserve">ricultural Water Use </w:t>
+      </w:r>
+      <w:r>
+        <w:t>(</w:t>
+      </w:r>
+      <w:r>
+        <w:t>AG</w:t>
+      </w:r>
+      <w:r>
+        <w:t xml:space="preserve">) </w:t>
+      </w:r>
+      <w:r>
+        <w:t>Pack</w:t>
+      </w:r>
+      <w:r>
+        <w:t>ag</w:t>
+      </w:r>
+      <w:r>
+        <w:t>e</w:t>
+      </w:r>
+      <w:r>
+        <w:t xml:space="preserve"> was developed for simulating </w:t>
+      </w:r>
+      <w:r>
+        <w:t xml:space="preserve">demand-driven and supply-constrained </w:t>
+      </w:r>
+      <w:r>
+        <w:t>ag</w:t>
+      </w:r>
+      <w:r>
+        <w:t xml:space="preserve">ricultural </w:t>
+      </w:r>
+      <w:r>
+        <w:t xml:space="preserve">water use in MODFLOW and GSFLOW models. </w:t>
+      </w:r>
+      <w:r>
+        <w:t>The</w:t>
+      </w:r>
+      <w:r>
+        <w:t xml:space="preserve"> Ag Package</w:t>
+      </w:r>
+      <w:r>
+        <w:t xml:space="preserve"> </w:t>
+      </w:r>
+      <w:r>
+        <w:t>makes use of</w:t>
+      </w:r>
+      <w:r>
+        <w:t xml:space="preserve"> pre-existing hydrologic simulation capabilities </w:t>
+      </w:r>
+      <w:r>
+        <w:t>provided by MODFLOW and GSFLOW</w:t>
+      </w:r>
+      <w:r>
+        <w:t xml:space="preserve">. </w:t>
+      </w:r>
+      <w:r>
+        <w:t>D</w:t>
+      </w:r>
+      <w:r>
+        <w:t xml:space="preserve">aily potential evapotranspiration calculated by </w:t>
+      </w:r>
+      <w:r>
+        <w:t>GSFLOW</w:t>
+      </w:r>
+      <w:r>
+        <w:t xml:space="preserve"> </w:t>
+      </w:r>
+      <w:r>
+        <w:t xml:space="preserve">is used to determine </w:t>
       </w:r>
       <w:r>
         <w:t xml:space="preserve">the </w:t>
       </w:r>
       <w:r>
-        <w:t>net irrigation water requirement</w:t>
-      </w:r>
-      <w:r>
-        <w:t xml:space="preserve"> (NIWR)</w:t>
-      </w:r>
-      <w:r>
-        <w:t xml:space="preserve"> and do not simulate soil water balance to estimate demand, which is problematic for regions with limited water supply for agriculture. </w:t>
-      </w:r>
-      <w:r>
-        <w:t xml:space="preserve">The </w:t>
-      </w:r>
-      <w:r>
-        <w:t>AGWU</w:t>
-      </w:r>
-      <w:r>
-        <w:t xml:space="preserve"> Package</w:t>
-      </w:r>
-      <w:r>
-        <w:t xml:space="preserve"> calculate</w:t>
-      </w:r>
-      <w:r>
-        <w:t>s</w:t>
+        <w:t xml:space="preserve">net </w:t>
+      </w:r>
+      <w:r>
+        <w:t xml:space="preserve">irrigation </w:t>
+      </w:r>
+      <w:r>
+        <w:t xml:space="preserve">water </w:t>
+      </w:r>
+      <w:r>
+        <w:t>requirement (NIWR)</w:t>
+      </w:r>
+      <w:r>
+        <w:t xml:space="preserve"> using the </w:t>
+      </w:r>
+      <w:r>
+        <w:t xml:space="preserve">daily climate and </w:t>
+      </w:r>
+      <w:r>
+        <w:t xml:space="preserve">simulated </w:t>
+      </w:r>
+      <w:r>
+        <w:t>ag</w:t>
+      </w:r>
+      <w:r>
+        <w:t>ricultural field</w:t>
+      </w:r>
+      <w:r>
+        <w:t xml:space="preserve"> conditions. </w:t>
+      </w:r>
+      <w:r>
+        <w:t>NIWR</w:t>
       </w:r>
       <w:r>
         <w:t xml:space="preserve"> </w:t>
       </w:r>
       <w:r>
-        <w:t>the NIWR</w:t>
-      </w:r>
-      <w:r>
-        <w:t xml:space="preserve">, irrigation </w:t>
-      </w:r>
-      <w:r>
-        <w:t>water supply</w:t>
-      </w:r>
-      <w:r>
-        <w:t xml:space="preserve">, </w:t>
-      </w:r>
-      <w:r>
-        <w:t xml:space="preserve">evapotranspiration, </w:t>
-      </w:r>
-      <w:r>
-        <w:t xml:space="preserve">and return flows </w:t>
-      </w:r>
-      <w:r>
-        <w:t xml:space="preserve">simultaneously during a MODFLOW or GSFLOW simulation. Because </w:t>
-      </w:r>
-      <w:r>
-        <w:t xml:space="preserve">AGWU </w:t>
-      </w:r>
-      <w:r>
-        <w:t>can simulate the</w:t>
+        <w:t>is</w:t>
       </w:r>
       <w:r>
         <w:t xml:space="preserve"> </w:t>
       </w:r>
       <w:r>
-        <w:t>NIWR</w:t>
-      </w:r>
-      <w:r>
-        <w:t xml:space="preserve"> using a</w:t>
-      </w:r>
-      <w:r>
-        <w:t>n</w:t>
-      </w:r>
-      <w:r>
-        <w:t xml:space="preserve"> ET-demand </w:t>
-      </w:r>
-      <w:r>
-        <w:t xml:space="preserve">soil water balance </w:t>
-      </w:r>
-      <w:r>
-        <w:t>approach</w:t>
-      </w:r>
-      <w:r>
-        <w:t xml:space="preserve">, </w:t>
-      </w:r>
-      <w:r>
-        <w:t>constraints</w:t>
-      </w:r>
-      <w:r>
-        <w:t xml:space="preserve"> o</w:t>
-      </w:r>
-      <w:r>
-        <w:t>n</w:t>
+        <w:t xml:space="preserve">diverted into canals </w:t>
+      </w:r>
+      <w:r>
+        <w:t xml:space="preserve">and routed to fields </w:t>
+      </w:r>
+      <w:r>
+        <w:t xml:space="preserve">using the MODFLOW SFR </w:t>
+      </w:r>
+      <w:r>
+        <w:t>Pack</w:t>
+      </w:r>
+      <w:r>
+        <w:t>ag</w:t>
+      </w:r>
+      <w:r>
+        <w:t>e</w:t>
+      </w:r>
+      <w:r>
+        <w:t>, or NIWR can be supplied/supplemented by groundwater wells</w:t>
+      </w:r>
+      <w:r>
+        <w:t xml:space="preserve">. </w:t>
+      </w:r>
+      <w:r>
+        <w:t>The</w:t>
+      </w:r>
+      <w:r>
+        <w:t xml:space="preserve"> Ag Package</w:t>
       </w:r>
       <w:r>
         <w:t xml:space="preserve"> </w:t>
       </w:r>
       <w:r>
-        <w:t>NIWR</w:t>
+        <w:t>solves for</w:t>
+      </w:r>
+      <w:r>
+        <w:t xml:space="preserve"> NIWR</w:t>
+      </w:r>
+      <w:r>
+        <w:t xml:space="preserve"> by calculating the required irrigation amount that minimizes the difference between potential crop evapotranspiration (ET) and the actual simulated ET</w:t>
+      </w:r>
+      <w:r>
+        <w:t>.</w:t>
+      </w:r>
+      <w:r>
+        <w:t xml:space="preserve"> The minimization procedure iterative</w:t>
+      </w:r>
+      <w:r>
+        <w:t>ly</w:t>
+      </w:r>
+      <w:r>
+        <w:t xml:space="preserve"> increases a surface water diversion and routes the water through the</w:t>
+      </w:r>
+      <w:r>
+        <w:t xml:space="preserve"> irrigation</w:t>
+      </w:r>
+      <w:r>
+        <w:t xml:space="preserve"> delivery </w:t>
+      </w:r>
+      <w:r>
+        <w:t>system</w:t>
+      </w:r>
+      <w:r>
+        <w:t xml:space="preserve"> to fields </w:t>
+      </w:r>
+      <w:r>
+        <w:t>where it</w:t>
+      </w:r>
+      <w:r>
+        <w:t xml:space="preserve"> is applied as irrigation.</w:t>
       </w:r>
       <w:r>
         <w:t xml:space="preserve"> </w:t>
       </w:r>
       <w:r>
-        <w:t xml:space="preserve">due to limited irrigation water supply </w:t>
-      </w:r>
-      <w:r>
-        <w:t>are represented</w:t>
-      </w:r>
-      <w:r>
-        <w:t xml:space="preserve">. </w:t>
-      </w:r>
-      <w:r>
-        <w:t>I</w:t>
-      </w:r>
-      <w:r>
-        <w:t>rrigation is explicitly simulated by applying diverted surface water and pumped groundwater to fields</w:t>
-      </w:r>
-      <w:r>
-        <w:t xml:space="preserve">. The </w:t>
-      </w:r>
-      <w:r>
-        <w:t>AGWU</w:t>
-      </w:r>
-      <w:r>
-        <w:t xml:space="preserve"> Package is integrated with the UZF1 and SFR2 Packages for MODFLOW simulations, and it is integrated with </w:t>
-      </w:r>
-      <w:r>
-        <w:t xml:space="preserve">the </w:t>
-      </w:r>
-      <w:r>
-        <w:t xml:space="preserve">PRMS </w:t>
+        <w:t>Variably saturated flow, stor</w:t>
+      </w:r>
+      <w:r>
+        <w:t>ag</w:t>
+      </w:r>
+      <w:r>
+        <w:t xml:space="preserve">e and ET in </w:t>
+      </w:r>
+      <w:r>
+        <w:t>ag</w:t>
+      </w:r>
+      <w:r>
+        <w:t xml:space="preserve">ricultural fields is simulated using the UZF </w:t>
+      </w:r>
+      <w:r>
+        <w:t>Pack</w:t>
+      </w:r>
+      <w:r>
+        <w:t>ag</w:t>
+      </w:r>
+      <w:r>
+        <w:t>e</w:t>
+      </w:r>
+      <w:r>
+        <w:t xml:space="preserve"> for MODFLOW-only simulations and the PRMS </w:t>
       </w:r>
       <w:proofErr w:type="spellStart"/>
       <w:r>
-        <w:t>S</w:t>
-      </w:r>
-      <w:r>
-        <w:t>oilzone</w:t>
+        <w:t>soilzone</w:t>
       </w:r>
       <w:proofErr w:type="spellEnd"/>
       <w:r>
-        <w:t xml:space="preserve"> Module </w:t>
-      </w:r>
-      <w:r>
-        <w:t xml:space="preserve">and </w:t>
-      </w:r>
-      <w:r>
-        <w:t xml:space="preserve">the </w:t>
-      </w:r>
-      <w:r>
-        <w:t>SFR2</w:t>
-      </w:r>
-      <w:r>
-        <w:t xml:space="preserve"> Package</w:t>
-      </w:r>
-      <w:r>
-        <w:t xml:space="preserve"> for GSFLOW simulations. </w:t>
-      </w:r>
-      <w:r>
-        <w:t xml:space="preserve">Surface water diversions simulated by the SFR2 Package can be automatically applied as irrigation to UZF1 cells or PRMS HRUs. </w:t>
-      </w:r>
-      <w:r>
-        <w:t xml:space="preserve">Irrigation supplied by groundwater is </w:t>
-      </w:r>
-      <w:r>
-        <w:lastRenderedPageBreak/>
-        <w:t xml:space="preserve">calculated by the </w:t>
-      </w:r>
-      <w:r>
-        <w:t>AGWU</w:t>
-      </w:r>
-      <w:r>
-        <w:t xml:space="preserve"> Package, using the </w:t>
-      </w:r>
-      <w:r>
-        <w:t xml:space="preserve">same </w:t>
-      </w:r>
-      <w:r>
-        <w:t xml:space="preserve">approach </w:t>
-      </w:r>
-      <w:r>
-        <w:t>of</w:t>
-      </w:r>
-      <w:r>
-        <w:t xml:space="preserve"> the</w:t>
-      </w:r>
-      <w:r>
-        <w:t xml:space="preserve"> MODFLOW-NWT W</w:t>
-      </w:r>
-      <w:r>
-        <w:t>ELL</w:t>
-      </w:r>
-      <w:r>
-        <w:t xml:space="preserve"> Package, and pumped groundwater can be automatically app</w:t>
-      </w:r>
-      <w:r>
-        <w:t>lied to UZF1 cells or PRMS HRUs</w:t>
-      </w:r>
-      <w:r>
-        <w:t xml:space="preserve"> as irrigation</w:t>
-      </w:r>
-      <w:r>
-        <w:t>. Groundwater irrigation can be the sole source of irrigation water</w:t>
-      </w:r>
-      <w:r>
-        <w:t>,</w:t>
-      </w:r>
-      <w:r>
-        <w:t xml:space="preserve"> or it can supplement surface water irrigation by automatically pumping</w:t>
-      </w:r>
-      <w:r>
-        <w:t xml:space="preserve"> the difference between the </w:t>
-      </w:r>
-      <w:r>
-        <w:t>NIWR</w:t>
-      </w:r>
-      <w:r>
-        <w:t xml:space="preserve"> and surface water </w:t>
-      </w:r>
-      <w:r>
-        <w:t>irrigation supply</w:t>
-      </w:r>
-      <w:r>
-        <w:t xml:space="preserve"> when the surface water diversion is less than the </w:t>
-      </w:r>
-      <w:r>
-        <w:t>NIWR</w:t>
-      </w:r>
-      <w:r>
-        <w:t xml:space="preserve">. </w:t>
+        <w:t xml:space="preserve"> module for integrated GSFLOW simulations. Combined with </w:t>
+      </w:r>
+      <w:r>
+        <w:t xml:space="preserve">MODFLOW and </w:t>
+      </w:r>
+      <w:r>
+        <w:t>GSFLOW, the</w:t>
+      </w:r>
+      <w:r>
+        <w:t xml:space="preserve"> Ag Package</w:t>
+      </w:r>
+      <w:r>
+        <w:t xml:space="preserve"> </w:t>
+      </w:r>
+      <w:r>
+        <w:t>can simulate</w:t>
+      </w:r>
+      <w:r>
+        <w:t xml:space="preserve"> </w:t>
+      </w:r>
+      <w:r>
+        <w:t xml:space="preserve">dynamic water use by </w:t>
+      </w:r>
+      <w:r>
+        <w:t>ag</w:t>
+      </w:r>
+      <w:r>
+        <w:t>ricultural in developed basins.</w:t>
       </w:r>
     </w:p>
     <w:p>
@@ -2065,6 +2157,7 @@
       </w:pPr>
       <w:bookmarkStart w:id="5" w:name="_Toc488393760"/>
       <w:r>
+        <w:lastRenderedPageBreak/>
         <w:t>Introduction</w:t>
       </w:r>
       <w:bookmarkEnd w:id="5"/>
@@ -2074,7 +2167,13 @@
         <w:pStyle w:val="BodyText"/>
       </w:pPr>
       <w:r>
-        <w:t xml:space="preserve">Agriculture is a major </w:t>
+        <w:t>A</w:t>
+      </w:r>
+      <w:r>
+        <w:t>g</w:t>
+      </w:r>
+      <w:r>
+        <w:t xml:space="preserve">riculture is a major </w:t>
       </w:r>
       <w:r>
         <w:t>water consumer</w:t>
@@ -2092,10 +2191,22 @@
         <w:t xml:space="preserve"> and representation of this water-use sector in hydrologic models is important for water resources planning a</w:t>
       </w:r>
       <w:r>
-        <w:t>nd management. Existing MODFLOW-based codes can simu</w:t>
-      </w:r>
-      <w:r>
-        <w:t xml:space="preserve">late water use by agriculture; </w:t>
+        <w:t>nd man</w:t>
+      </w:r>
+      <w:r>
+        <w:t>ag</w:t>
+      </w:r>
+      <w:r>
+        <w:t>ement. Existing MODFLOW-based codes can simu</w:t>
+      </w:r>
+      <w:r>
+        <w:t xml:space="preserve">late water use by </w:t>
+      </w:r>
+      <w:r>
+        <w:t>ag</w:t>
+      </w:r>
+      <w:r>
+        <w:t xml:space="preserve">riculture; </w:t>
       </w:r>
       <w:r>
         <w:t>h</w:t>
@@ -2113,91 +2224,64 @@
         <w:t xml:space="preserve">they </w:t>
       </w:r>
       <w:r>
-        <w:t xml:space="preserve">rely on </w:t>
-      </w:r>
-      <w:r>
-        <w:t xml:space="preserve">preprocessed </w:t>
-      </w:r>
-      <w:r>
-        <w:t xml:space="preserve">water </w:t>
-      </w:r>
-      <w:r>
-        <w:t>demands</w:t>
-      </w:r>
-      <w:r>
-        <w:t xml:space="preserve"> and consumption</w:t>
-      </w:r>
-      <w:r>
-        <w:t>. Capabilities were added to MODFLOW and GSFLOW by creating a new MODFLOW package that can simulate</w:t>
+        <w:t xml:space="preserve">do not simulate dynamic soil-water conditions to estimate </w:t>
+      </w:r>
+      <w:r>
+        <w:t>net irrigation water requirements (NIWR)</w:t>
+      </w:r>
+      <w:r>
+        <w:t xml:space="preserve">. </w:t>
+      </w:r>
+      <w:r>
+        <w:t xml:space="preserve">NIWR </w:t>
+      </w:r>
+      <w:r>
+        <w:t>can be estimated using inverse methods that minimize the ET deficit throughout the growing periods.</w:t>
       </w:r>
       <w:r>
         <w:t xml:space="preserve"> </w:t>
       </w:r>
       <w:r>
-        <w:t xml:space="preserve">dynamic </w:t>
-      </w:r>
-      <w:r>
-        <w:t xml:space="preserve">soil water balance on farmlands </w:t>
-      </w:r>
-      <w:r>
-        <w:t>and</w:t>
+        <w:t>As ET is directly dependent on the soil saturation, minimizing the ET deficit will result in optimal soil saturation for a crop.</w:t>
       </w:r>
       <w:r>
         <w:t xml:space="preserve"> </w:t>
       </w:r>
       <w:r>
-        <w:t>the</w:t>
-      </w:r>
-      <w:r>
-        <w:t xml:space="preserve"> feedback</w:t>
-      </w:r>
-      <w:r>
-        <w:t>s</w:t>
-      </w:r>
-      <w:r>
-        <w:t xml:space="preserve"> between supply and demand</w:t>
+        <w:t>A new p</w:t>
+      </w:r>
+      <w:r>
+        <w:t>ack</w:t>
+      </w:r>
+      <w:r>
+        <w:t>ag</w:t>
+      </w:r>
+      <w:r>
+        <w:t>e</w:t>
+      </w:r>
+      <w:r>
+        <w:t xml:space="preserve"> </w:t>
+      </w:r>
+      <w:r>
+        <w:t>developed for MODFLOW and GSFLOW called the Agricultural (Ag) Water Use Package can</w:t>
+      </w:r>
+      <w:r>
+        <w:t xml:space="preserve"> simulate</w:t>
+      </w:r>
+      <w:r>
+        <w:t xml:space="preserve"> </w:t>
+      </w:r>
+      <w:r>
+        <w:t xml:space="preserve">demand driven and supply limited </w:t>
+      </w:r>
+      <w:r>
+        <w:t>ag</w:t>
+      </w:r>
+      <w:r>
+        <w:t>ricultural water use</w:t>
       </w:r>
       <w:r>
         <w:t xml:space="preserve">. </w:t>
-      </w:r>
-      <w:r>
-        <w:t>Because this new package is integrated into the MODFLOW and GSFLOW solutions</w:t>
-      </w:r>
-      <w:r>
-        <w:t xml:space="preserve">, </w:t>
-      </w:r>
-      <w:r>
-        <w:t>it can simulate water supply-limited conditions that leaves a portion of water demands unsatisfied</w:t>
-      </w:r>
-      <w:r>
-        <w:t>, or generate demands that change due to deficits in irrigation</w:t>
-      </w:r>
-      <w:r>
-        <w:t xml:space="preserve">. </w:t>
-      </w:r>
-      <w:r>
-        <w:t xml:space="preserve">The new package </w:t>
-      </w:r>
-      <w:r>
-        <w:t xml:space="preserve">also </w:t>
-      </w:r>
-      <w:r>
-        <w:t>can simulate agricultural water use in systems that conjunctively use surface water and groundwater.</w:t>
-      </w:r>
-      <w:r>
-        <w:t xml:space="preserve"> Because </w:t>
-      </w:r>
-      <w:r>
-        <w:t>NIWR</w:t>
-      </w:r>
-      <w:r>
-        <w:t xml:space="preserve">, irrigation efficiency, and crop consumption </w:t>
-      </w:r>
-      <w:r>
-        <w:t>are simulated using climate inputs, the model can be used to simulate impacts of climate change on water supply in agricultural basins.</w:t>
-      </w:r>
-      <w:r>
-        <w:t xml:space="preserve"> Finally, dynamic land use can be simulated by changing irrigation processes during a simulation.</w:t>
       </w:r>
     </w:p>
     <w:p>
@@ -2205,200 +2289,356 @@
         <w:pStyle w:val="BodyText"/>
       </w:pPr>
       <w:r>
-        <w:t>A</w:t>
-      </w:r>
-      <w:r>
-        <w:t xml:space="preserve">gricultural demand is dependent on </w:t>
-      </w:r>
-      <w:r>
-        <w:t xml:space="preserve">regional hydrologic states </w:t>
-      </w:r>
-      <w:r>
-        <w:t xml:space="preserve">that are not </w:t>
-      </w:r>
-      <w:r>
-        <w:t>measured but can be simulated</w:t>
+        <w:t>The</w:t>
       </w:r>
       <w:r>
         <w:t xml:space="preserve"> </w:t>
       </w:r>
       <w:r>
-        <w:t>using</w:t>
-      </w:r>
-      <w:r>
-        <w:t xml:space="preserve"> a hydrologic model, </w:t>
-      </w:r>
-      <w:r>
-        <w:t xml:space="preserve">including dynamic </w:t>
-      </w:r>
-      <w:r>
-        <w:t xml:space="preserve">surface water, </w:t>
-      </w:r>
-      <w:r>
-        <w:t xml:space="preserve">soil, vadose zone, </w:t>
-      </w:r>
-      <w:r>
-        <w:lastRenderedPageBreak/>
-        <w:t>and groundwater storages</w:t>
+        <w:t>Ag P</w:t>
+      </w:r>
+      <w:r>
+        <w:t>ack</w:t>
+      </w:r>
+      <w:r>
+        <w:t>ag</w:t>
+      </w:r>
+      <w:r>
+        <w:t>e</w:t>
+      </w:r>
+      <w:r>
+        <w:t xml:space="preserve"> is integrated into the MODFLOW and GSFLOW </w:t>
+      </w:r>
+      <w:r>
+        <w:t>solutions and</w:t>
+      </w:r>
+      <w:r>
+        <w:t xml:space="preserve"> can simulate </w:t>
+      </w:r>
+      <w:r>
+        <w:t xml:space="preserve">land use change and </w:t>
+      </w:r>
+      <w:r>
+        <w:t>daily climate variability in the estimation</w:t>
+      </w:r>
+      <w:r>
+        <w:t xml:space="preserve"> </w:t>
+      </w:r>
+      <w:r>
+        <w:t>potential ET and water use at a regional scale</w:t>
       </w:r>
       <w:r>
         <w:t xml:space="preserve">. </w:t>
       </w:r>
       <w:r>
-        <w:t xml:space="preserve">In water limited environments, decisions must be made regarding whether to fallow land or </w:t>
-      </w:r>
-      <w:r>
-        <w:t>modify irrigation practices</w:t>
-      </w:r>
-      <w:r>
-        <w:t xml:space="preserve">. </w:t>
-      </w:r>
-      <w:r>
-        <w:t>Climate variability can cause</w:t>
-      </w:r>
-      <w:r>
-        <w:t xml:space="preserve"> r</w:t>
-      </w:r>
-      <w:r>
-        <w:t xml:space="preserve">egional shifts in agricultural demand </w:t>
-      </w:r>
-      <w:r>
-        <w:t xml:space="preserve">due to </w:t>
-      </w:r>
-      <w:r>
-        <w:t>systematic changes in</w:t>
-      </w:r>
-      <w:r>
-        <w:t xml:space="preserve"> soil moisture and </w:t>
-      </w:r>
-      <w:r>
-        <w:t>irrigated area</w:t>
-      </w:r>
-      <w:r>
-        <w:t>s</w:t>
-      </w:r>
-      <w:r>
-        <w:t xml:space="preserve">, </w:t>
-      </w:r>
-      <w:r>
-        <w:t>and</w:t>
+        <w:t xml:space="preserve">The new </w:t>
+      </w:r>
+      <w:r>
+        <w:t>Pack</w:t>
+      </w:r>
+      <w:r>
+        <w:t>ag</w:t>
+      </w:r>
+      <w:r>
+        <w:t>e</w:t>
       </w:r>
       <w:r>
         <w:t xml:space="preserve"> </w:t>
       </w:r>
       <w:r>
-        <w:t xml:space="preserve">indirectly </w:t>
-      </w:r>
-      <w:r>
-        <w:t>as reductions in return flows</w:t>
-      </w:r>
-      <w:r>
-        <w:t xml:space="preserve">. Interactions such as these occur over </w:t>
-      </w:r>
-      <w:r>
-        <w:t>time periods</w:t>
-      </w:r>
-      <w:r>
-        <w:t xml:space="preserve"> </w:t>
-      </w:r>
-      <w:r>
-        <w:t>t</w:t>
-      </w:r>
-      <w:r>
-        <w:t>hat span</w:t>
-      </w:r>
-      <w:r>
-        <w:t xml:space="preserve"> irrigation events or irrigation seasons</w:t>
-      </w:r>
-      <w:r>
-        <w:t xml:space="preserve">, or they can span </w:t>
-      </w:r>
-      <w:r>
-        <w:t xml:space="preserve">much </w:t>
-      </w:r>
-      <w:r>
-        <w:t>longer time</w:t>
-      </w:r>
-      <w:r>
-        <w:t xml:space="preserve"> periods due to</w:t>
-      </w:r>
-      <w:r>
-        <w:t xml:space="preserve"> </w:t>
-      </w:r>
-      <w:r>
-        <w:t>multi-year</w:t>
-      </w:r>
-      <w:r>
-        <w:t xml:space="preserve"> shifts in climate.</w:t>
-      </w:r>
-      <w:r>
-        <w:t xml:space="preserve"> </w:t>
-      </w:r>
-      <w:r>
-        <w:t>MODFLOW and GSFLOW</w:t>
-      </w:r>
-      <w:r>
-        <w:t xml:space="preserve"> </w:t>
-      </w:r>
-      <w:r>
-        <w:t>can</w:t>
-      </w:r>
-      <w:r>
-        <w:t xml:space="preserve"> represent both natural hydrologic processes and water use by humans</w:t>
-      </w:r>
-      <w:r>
-        <w:t>,</w:t>
-      </w:r>
-      <w:r>
-        <w:t xml:space="preserve"> </w:t>
-      </w:r>
-      <w:r>
-        <w:t xml:space="preserve">which makes them </w:t>
-      </w:r>
-      <w:r>
-        <w:t xml:space="preserve">useful tools for water resources planning and management. The </w:t>
-      </w:r>
-      <w:r>
-        <w:t>Agricultural Water-Use</w:t>
-      </w:r>
-      <w:r>
-        <w:t xml:space="preserve"> </w:t>
-      </w:r>
-      <w:r>
-        <w:t xml:space="preserve">(AGWU; pronounced as the Spanish word </w:t>
-      </w:r>
-      <w:proofErr w:type="spellStart"/>
-      <w:r>
-        <w:t>agua</w:t>
-      </w:r>
-      <w:proofErr w:type="spellEnd"/>
-      <w:r>
-        <w:t xml:space="preserve">) </w:t>
-      </w:r>
-      <w:r>
-        <w:t xml:space="preserve">Package for MODFLOW and GSFLOW provides a wholistic approach for representing agricultural water use in </w:t>
-      </w:r>
-      <w:r>
-        <w:t>MODFLOW or GSFLOW</w:t>
-      </w:r>
-      <w:r>
-        <w:t xml:space="preserve"> and</w:t>
-      </w:r>
-      <w:r>
-        <w:t xml:space="preserve"> can be used </w:t>
-      </w:r>
-      <w:r>
-        <w:t xml:space="preserve">for planning and </w:t>
-      </w:r>
-      <w:r>
-        <w:t>assessing impacts of agriculture on other water-use sectors</w:t>
-      </w:r>
-      <w:r>
-        <w:t xml:space="preserve"> and for evaluating long-term sustainability.</w:t>
+        <w:t xml:space="preserve">also </w:t>
+      </w:r>
+      <w:r>
+        <w:t xml:space="preserve">can simulate </w:t>
+      </w:r>
+      <w:r>
+        <w:t>conjunctive</w:t>
+      </w:r>
+      <w:r>
+        <w:t xml:space="preserve"> use </w:t>
+      </w:r>
+      <w:r>
+        <w:t xml:space="preserve">of </w:t>
+      </w:r>
+      <w:r>
+        <w:t>surface water and groundwater</w:t>
+      </w:r>
+      <w:r>
+        <w:t xml:space="preserve"> by automatically pumping groundwater when surface water availability is less than demand</w:t>
+      </w:r>
+      <w:r>
+        <w:t>.</w:t>
+      </w:r>
+      <w:r>
+        <w:t xml:space="preserve"> Because </w:t>
+      </w:r>
+      <w:r>
+        <w:t>NIWR</w:t>
+      </w:r>
+      <w:r>
+        <w:t xml:space="preserve">, irrigation efficiency, and crop consumption </w:t>
+      </w:r>
+      <w:r>
+        <w:t xml:space="preserve">are simulated using </w:t>
+      </w:r>
+      <w:r>
+        <w:t xml:space="preserve">daily </w:t>
+      </w:r>
+      <w:r>
+        <w:t xml:space="preserve">climate inputs, the model can be used to simulate impacts of climate change on water supply in </w:t>
+      </w:r>
+      <w:r>
+        <w:t>ag</w:t>
+      </w:r>
+      <w:r>
+        <w:t>ricultural basins.</w:t>
+      </w:r>
+      <w:r>
+        <w:t xml:space="preserve"> Finally, dynamic land use can be simulated</w:t>
+      </w:r>
+      <w:r>
+        <w:t>, including changes in crop type, expansion or contraction of farmlands, or changes in irrigation technology</w:t>
+      </w:r>
+      <w:r>
+        <w:t>.</w:t>
       </w:r>
     </w:p>
     <w:p>
       <w:pPr>
+        <w:pStyle w:val="BodyText"/>
+      </w:pPr>
+      <w:r>
+        <w:t>ag</w:t>
+      </w:r>
+      <w:r>
+        <w:t xml:space="preserve">ricultural demand is dependent on </w:t>
+      </w:r>
+      <w:r>
+        <w:t xml:space="preserve">regional hydrologic states </w:t>
+      </w:r>
+      <w:r>
+        <w:t xml:space="preserve">that are not </w:t>
+      </w:r>
+      <w:r>
+        <w:t>measured but can be simulated</w:t>
+      </w:r>
+      <w:r>
+        <w:t xml:space="preserve"> </w:t>
+      </w:r>
+      <w:r>
+        <w:t>using</w:t>
+      </w:r>
+      <w:r>
+        <w:t xml:space="preserve"> a hydrologic model, </w:t>
+      </w:r>
+      <w:r>
+        <w:t xml:space="preserve">including dynamic </w:t>
+      </w:r>
+      <w:r>
+        <w:t xml:space="preserve">surface water, </w:t>
+      </w:r>
+      <w:r>
+        <w:t>soil, vadose zone, and groundwater stor</w:t>
+      </w:r>
+      <w:r>
+        <w:t>ag</w:t>
+      </w:r>
+      <w:r>
+        <w:t>es</w:t>
+      </w:r>
+      <w:r>
+        <w:t xml:space="preserve">. </w:t>
+      </w:r>
+      <w:r>
+        <w:t xml:space="preserve">In water limited environments, decisions must be made regarding whether to fallow land or </w:t>
+      </w:r>
+      <w:r>
+        <w:t>modify irrigation practices</w:t>
+      </w:r>
+      <w:r>
+        <w:t xml:space="preserve">. </w:t>
+      </w:r>
+      <w:r>
+        <w:t>Climate variability can cause</w:t>
+      </w:r>
+      <w:r>
+        <w:t xml:space="preserve"> r</w:t>
+      </w:r>
+      <w:r>
+        <w:t xml:space="preserve">egional </w:t>
+      </w:r>
+      <w:r>
+        <w:lastRenderedPageBreak/>
+        <w:t xml:space="preserve">shifts in </w:t>
+      </w:r>
+      <w:r>
+        <w:t>ag</w:t>
+      </w:r>
+      <w:r>
+        <w:t xml:space="preserve">ricultural demand </w:t>
+      </w:r>
+      <w:r>
+        <w:t xml:space="preserve">due to </w:t>
+      </w:r>
+      <w:r>
+        <w:t>systematic changes in</w:t>
+      </w:r>
+      <w:r>
+        <w:t xml:space="preserve"> soil moisture and </w:t>
+      </w:r>
+      <w:r>
+        <w:t>irrigated area</w:t>
+      </w:r>
+      <w:r>
+        <w:t>s</w:t>
+      </w:r>
+      <w:r>
+        <w:t xml:space="preserve">, </w:t>
+      </w:r>
+      <w:r>
+        <w:t>and</w:t>
+      </w:r>
+      <w:r>
+        <w:t xml:space="preserve"> </w:t>
+      </w:r>
+      <w:r>
+        <w:t xml:space="preserve">indirectly </w:t>
+      </w:r>
+      <w:r>
+        <w:t>as reductions in return flows</w:t>
+      </w:r>
+      <w:r>
+        <w:t xml:space="preserve">. Interactions such as these occur over </w:t>
+      </w:r>
+      <w:r>
+        <w:t>time periods</w:t>
+      </w:r>
+      <w:r>
+        <w:t xml:space="preserve"> </w:t>
+      </w:r>
+      <w:r>
+        <w:t>t</w:t>
+      </w:r>
+      <w:r>
+        <w:t>hat span</w:t>
+      </w:r>
+      <w:r>
+        <w:t xml:space="preserve"> irrigation events or irrigation seasons</w:t>
+      </w:r>
+      <w:r>
+        <w:t xml:space="preserve">, or they can span </w:t>
+      </w:r>
+      <w:r>
+        <w:t xml:space="preserve">much </w:t>
+      </w:r>
+      <w:r>
+        <w:t>longer time</w:t>
+      </w:r>
+      <w:r>
+        <w:t xml:space="preserve"> periods due to</w:t>
+      </w:r>
+      <w:r>
+        <w:t xml:space="preserve"> </w:t>
+      </w:r>
+      <w:r>
+        <w:t>multi-year</w:t>
+      </w:r>
+      <w:r>
+        <w:t xml:space="preserve"> shifts in climate.</w:t>
+      </w:r>
+      <w:r>
+        <w:t xml:space="preserve"> </w:t>
+      </w:r>
+      <w:r>
+        <w:t>MODFLOW and GSFLOW</w:t>
+      </w:r>
+      <w:r>
+        <w:t xml:space="preserve"> </w:t>
+      </w:r>
+      <w:r>
+        <w:t>can</w:t>
+      </w:r>
+      <w:r>
+        <w:t xml:space="preserve"> represent both natural hydrologic processes and water use by humans</w:t>
+      </w:r>
+      <w:r>
+        <w:t>,</w:t>
+      </w:r>
+      <w:r>
+        <w:t xml:space="preserve"> </w:t>
+      </w:r>
+      <w:r>
+        <w:t xml:space="preserve">which makes them </w:t>
+      </w:r>
+      <w:r>
+        <w:t>useful tools for water resources planning and man</w:t>
+      </w:r>
+      <w:r>
+        <w:t>ag</w:t>
+      </w:r>
+      <w:r>
+        <w:t xml:space="preserve">ement. The </w:t>
+      </w:r>
+      <w:r>
+        <w:t>ag</w:t>
+      </w:r>
+      <w:r>
+        <w:t>ricultural (</w:t>
+      </w:r>
+      <w:r>
+        <w:t>ag</w:t>
+      </w:r>
+      <w:r>
+        <w:t xml:space="preserve">) </w:t>
+      </w:r>
+      <w:r>
+        <w:t xml:space="preserve">Water Use </w:t>
+      </w:r>
+      <w:r>
+        <w:t>Pack</w:t>
+      </w:r>
+      <w:r>
+        <w:t>ag</w:t>
+      </w:r>
+      <w:r>
+        <w:t>e</w:t>
+      </w:r>
+      <w:r>
+        <w:t xml:space="preserve"> for MODFLOW and GSFLOW provides a wholistic approach for representing </w:t>
+      </w:r>
+      <w:r>
+        <w:t>ag</w:t>
+      </w:r>
+      <w:r>
+        <w:t xml:space="preserve">ricultural in </w:t>
+      </w:r>
+      <w:r>
+        <w:t>MODFLOW or GSFLOW</w:t>
+      </w:r>
+      <w:r>
+        <w:t xml:space="preserve"> and</w:t>
+      </w:r>
+      <w:r>
+        <w:t xml:space="preserve"> can be used </w:t>
+      </w:r>
+      <w:r>
+        <w:t xml:space="preserve">for planning and </w:t>
+      </w:r>
+      <w:r>
+        <w:t xml:space="preserve">assessing impacts of </w:t>
+      </w:r>
+      <w:r>
+        <w:t>ag</w:t>
+      </w:r>
+      <w:r>
+        <w:t>riculture on other water-use sectors</w:t>
+      </w:r>
+      <w:r>
+        <w:t xml:space="preserve"> and for evaluating long-term sustainability.</w:t>
+      </w:r>
+    </w:p>
+    <w:p>
+      <w:pPr>
         <w:pStyle w:val="Heading1"/>
         <w:autoSpaceDE w:val="0"/>
       </w:pPr>
@@ -2414,13 +2654,31 @@
         <w:t>This report describes t</w:t>
       </w:r>
       <w:r>
-        <w:t>he Agricultural W</w:t>
+        <w:t xml:space="preserve">he </w:t>
+      </w:r>
+      <w:r>
+        <w:t>ag</w:t>
+      </w:r>
+      <w:r>
+        <w:t>ricultural W</w:t>
       </w:r>
       <w:r>
         <w:t>ater-Use</w:t>
       </w:r>
       <w:r>
-        <w:t xml:space="preserve"> Package developed for MODFLOW-NWT and GSFLOW </w:t>
+        <w:t xml:space="preserve"> </w:t>
+      </w:r>
+      <w:r>
+        <w:t>Pack</w:t>
+      </w:r>
+      <w:r>
+        <w:t>ag</w:t>
+      </w:r>
+      <w:r>
+        <w:t>e</w:t>
+      </w:r>
+      <w:r>
+        <w:t xml:space="preserve"> developed for GSFLOW </w:t>
       </w:r>
       <w:r>
         <w:t xml:space="preserve">(Niswonger and others, 2011; </w:t>
@@ -2431,33 +2689,77 @@
       </w:r>
       <w:proofErr w:type="spellEnd"/>
       <w:r>
-        <w:t xml:space="preserve"> and others, 2008)</w:t>
-      </w:r>
-      <w:r>
-        <w:t xml:space="preserve">. The </w:t>
-      </w:r>
-      <w:r>
-        <w:t>AGWU</w:t>
-      </w:r>
-      <w:r>
-        <w:t xml:space="preserve"> Package works with the Streamflow-Routing (SFR2) and the Unsaturated Flow (UZF1) Packages, and includes capabilities for simulating pumping wells, </w:t>
+        <w:t xml:space="preserve"> and others, 2008</w:t>
+      </w:r>
+      <w:r>
+        <w:t xml:space="preserve">; </w:t>
+      </w:r>
+      <w:r>
+        <w:t>Regan and others, 2015</w:t>
+      </w:r>
+      <w:r>
+        <w:t>)</w:t>
+      </w:r>
+      <w:r>
+        <w:t>. The</w:t>
+      </w:r>
+      <w:r>
+        <w:t xml:space="preserve"> Ag Package</w:t>
+      </w:r>
+      <w:r>
+        <w:t xml:space="preserve"> works with the Streamflow-Routing (SFR2) and the Unsaturated Flow (UZF1) </w:t>
+      </w:r>
+      <w:r>
+        <w:t>Pack</w:t>
+      </w:r>
+      <w:r>
+        <w:t>ag</w:t>
+      </w:r>
+      <w:r>
+        <w:t>e</w:t>
+      </w:r>
+      <w:r>
+        <w:t xml:space="preserve">s, </w:t>
+      </w:r>
+      <w:r>
+        <w:t xml:space="preserve">and the PRMS </w:t>
+      </w:r>
+      <w:proofErr w:type="spellStart"/>
+      <w:r>
+        <w:t>soilzone</w:t>
+      </w:r>
+      <w:proofErr w:type="spellEnd"/>
+      <w:r>
+        <w:t xml:space="preserve"> module, </w:t>
+      </w:r>
+      <w:r>
+        <w:t xml:space="preserve">and includes capabilities for simulating pumping wells, </w:t>
       </w:r>
       <w:r>
         <w:t>like</w:t>
       </w:r>
       <w:r>
-        <w:t xml:space="preserve"> the WELL Package for MODFLOW-NWT. The </w:t>
-      </w:r>
-      <w:r>
-        <w:t>AGWU</w:t>
+        <w:t xml:space="preserve"> the WELL </w:t>
+      </w:r>
+      <w:r>
+        <w:t>Pack</w:t>
+      </w:r>
+      <w:r>
+        <w:t>ag</w:t>
+      </w:r>
+      <w:r>
+        <w:t>e</w:t>
+      </w:r>
+      <w:r>
+        <w:t xml:space="preserve"> for MODFLOW-NWT. The</w:t>
+      </w:r>
+      <w:r>
+        <w:t xml:space="preserve"> Ag Package</w:t>
       </w:r>
       <w:r>
         <w:t xml:space="preserve"> </w:t>
       </w:r>
       <w:r>
-        <w:t xml:space="preserve">Package </w:t>
-      </w:r>
-      <w:r>
         <w:t xml:space="preserve">has 4 major capabilities, including 1) apply water flowing in SFR2 diversion segments as </w:t>
       </w:r>
       <w:r>
@@ -2476,13 +2778,13 @@
         <w:t>/HRUs</w:t>
       </w:r>
       <w:r>
-        <w:t xml:space="preserve">; 2) apply water pumped by wells in the </w:t>
-      </w:r>
-      <w:r>
-        <w:t>AGWU</w:t>
-      </w:r>
-      <w:r>
-        <w:t xml:space="preserve"> Package as </w:t>
+        <w:t>; 2) apply water pumped by wells in the</w:t>
+      </w:r>
+      <w:r>
+        <w:t xml:space="preserve"> Ag Package</w:t>
+      </w:r>
+      <w:r>
+        <w:t xml:space="preserve"> as </w:t>
       </w:r>
       <w:r>
         <w:t>irrigation</w:t>
@@ -2524,26 +2826,56 @@
         <w:t xml:space="preserve"> and simulated irrigation efficiency</w:t>
       </w:r>
       <w:r>
-        <w:t>. Option 4 includes sub-</w:t>
+        <w:t xml:space="preserve">. Option 4 includes sub-irrigation where the ET demand </w:t>
+      </w:r>
+      <w:r>
+        <w:t>can be</w:t>
+      </w:r>
+      <w:r>
+        <w:t xml:space="preserve"> supplemented by </w:t>
+      </w:r>
+      <w:r>
+        <w:t>direct uptake of groundwater by plants</w:t>
+      </w:r>
+      <w:r>
+        <w:t>.</w:t>
+      </w:r>
+      <w:r>
+        <w:t xml:space="preserve"> </w:t>
+      </w:r>
+      <w:r>
+        <w:t>I</w:t>
+      </w:r>
+      <w:r>
+        <w:t xml:space="preserve">rrigation water </w:t>
+      </w:r>
+      <w:r>
+        <w:t>is</w:t>
+      </w:r>
+      <w:r>
+        <w:t xml:space="preserve"> explicitly applied to cells/HRUs, and </w:t>
+      </w:r>
+      <w:r>
+        <w:t>ET</w:t>
+      </w:r>
+      <w:r>
+        <w:t xml:space="preserve"> is simulated </w:t>
       </w:r>
       <w:r>
         <w:lastRenderedPageBreak/>
-        <w:t xml:space="preserve">irrigation where the ET demand </w:t>
-      </w:r>
-      <w:r>
-        <w:t>can be</w:t>
-      </w:r>
-      <w:r>
-        <w:t xml:space="preserve"> supplemented by </w:t>
-      </w:r>
-      <w:r>
-        <w:t>direct uptake of groundwater by plants</w:t>
-      </w:r>
-      <w:r>
-        <w:t>.</w:t>
-      </w:r>
-      <w:r>
-        <w:t xml:space="preserve"> As irrigation water can be explicitly applied to cells/HRUs, and water consumption by plants is simulated using soil-water balance, both surface water and groundwater return flows also can be simulated. </w:t>
+        <w:t xml:space="preserve">using </w:t>
+      </w:r>
+      <w:r>
+        <w:t xml:space="preserve">a daily </w:t>
+      </w:r>
+      <w:r>
+        <w:t>soil-water balance</w:t>
+      </w:r>
+      <w:r>
+        <w:t>. Surface water and groundwater return flow is routed to receiving water bodies or aquifer</w:t>
+      </w:r>
+      <w:r>
+        <w:t xml:space="preserve">. </w:t>
       </w:r>
     </w:p>
     <w:p>
@@ -2551,31 +2883,73 @@
         <w:pStyle w:val="BodyText"/>
       </w:pPr>
       <w:r>
-        <w:t xml:space="preserve">Use of the </w:t>
-      </w:r>
-      <w:r>
-        <w:t>AGWU</w:t>
-      </w:r>
-      <w:r>
-        <w:t xml:space="preserve"> Package does not require changes to the input files for any other MODFLOW Package or GSFLOW Module. </w:t>
-      </w:r>
-      <w:r>
-        <w:t xml:space="preserve">All exchanges between different packages (SFR2, UZF1, and </w:t>
-      </w:r>
-      <w:r>
-        <w:t>AGWU</w:t>
-      </w:r>
-      <w:r>
-        <w:t xml:space="preserve">) are calculated within the </w:t>
-      </w:r>
-      <w:r>
-        <w:t>AGWU</w:t>
-      </w:r>
-      <w:r>
-        <w:t xml:space="preserve"> Package; however, the SFR2 and </w:t>
-      </w:r>
-      <w:r>
-        <w:t xml:space="preserve">UZF1 Packages must be active in </w:t>
+        <w:t xml:space="preserve">All exchanges </w:t>
+      </w:r>
+      <w:r>
+        <w:t xml:space="preserve">of irrigation water </w:t>
+      </w:r>
+      <w:r>
+        <w:t xml:space="preserve">between different </w:t>
+      </w:r>
+      <w:r>
+        <w:t>p</w:t>
+      </w:r>
+      <w:r>
+        <w:t>ack</w:t>
+      </w:r>
+      <w:r>
+        <w:t>ag</w:t>
+      </w:r>
+      <w:r>
+        <w:t>e</w:t>
+      </w:r>
+      <w:r>
+        <w:t xml:space="preserve">s (SFR2, UZF1, </w:t>
+      </w:r>
+      <w:r>
+        <w:t xml:space="preserve">LAK7, </w:t>
+      </w:r>
+      <w:r>
+        <w:t xml:space="preserve">and </w:t>
+      </w:r>
+      <w:r>
+        <w:t>ag</w:t>
+      </w:r>
+      <w:r>
+        <w:t xml:space="preserve">) </w:t>
+      </w:r>
+      <w:r>
+        <w:t xml:space="preserve">and with aquifers </w:t>
+      </w:r>
+      <w:r>
+        <w:t>are calculated within the</w:t>
+      </w:r>
+      <w:r>
+        <w:t xml:space="preserve"> Ag Package</w:t>
+      </w:r>
+      <w:r>
+        <w:t>; however, the SFR2</w:t>
+      </w:r>
+      <w:r>
+        <w:t>,</w:t>
+      </w:r>
+      <w:r>
+        <w:t xml:space="preserve"> </w:t>
+      </w:r>
+      <w:r>
+        <w:t xml:space="preserve">UZF1, and LAK7 </w:t>
+      </w:r>
+      <w:r>
+        <w:t>Pack</w:t>
+      </w:r>
+      <w:r>
+        <w:t>ag</w:t>
+      </w:r>
+      <w:r>
+        <w:t>e</w:t>
+      </w:r>
+      <w:r>
+        <w:t xml:space="preserve">s must be active in </w:t>
       </w:r>
       <w:r>
         <w:t xml:space="preserve">MODFLOW and GSFLOW </w:t>
@@ -2587,34 +2961,52 @@
         <w:t xml:space="preserve"> </w:t>
       </w:r>
       <w:r>
-        <w:t>divert surface water and apply irrigation water to cells/HRUs</w:t>
-      </w:r>
-      <w:r>
-        <w:t xml:space="preserve">. Diversion segments must be specified within the SFR2 Package </w:t>
+        <w:t xml:space="preserve">divert surface water </w:t>
+      </w:r>
+      <w:r>
+        <w:t xml:space="preserve">from streams and lakes </w:t>
+      </w:r>
+      <w:r>
+        <w:t>and apply irrigation water to cells/HRUs</w:t>
+      </w:r>
+      <w:r>
+        <w:t xml:space="preserve">. Diversion segments must be specified within the SFR2 </w:t>
+      </w:r>
+      <w:r>
+        <w:t>Pack</w:t>
+      </w:r>
+      <w:r>
+        <w:t>ag</w:t>
+      </w:r>
+      <w:r>
+        <w:t>e</w:t>
+      </w:r>
+      <w:r>
+        <w:t xml:space="preserve"> </w:t>
       </w:r>
       <w:r>
         <w:t>to</w:t>
       </w:r>
       <w:r>
-        <w:t xml:space="preserve"> apply diverted </w:t>
-      </w:r>
-      <w:r>
-        <w:t xml:space="preserve">surface </w:t>
-      </w:r>
-      <w:r>
-        <w:t xml:space="preserve">water as irrigation. All data for supplementary and irrigation wells is specified within the </w:t>
-      </w:r>
-      <w:r>
-        <w:t>AGWU</w:t>
-      </w:r>
-      <w:r>
-        <w:t xml:space="preserve"> Package input file; the </w:t>
-      </w:r>
-      <w:r>
-        <w:t>AGWU</w:t>
-      </w:r>
-      <w:r>
-        <w:t xml:space="preserve"> Package calculates and applies its own boundary conditions to the groundwater flow equation for representing </w:t>
+        <w:t xml:space="preserve"> </w:t>
+      </w:r>
+      <w:r>
+        <w:t>deliver stream or lake water to fields</w:t>
+      </w:r>
+      <w:r>
+        <w:t>. All data for supplementary and irrigation wells is specified within the</w:t>
+      </w:r>
+      <w:r>
+        <w:t xml:space="preserve"> Ag Package</w:t>
+      </w:r>
+      <w:r>
+        <w:t xml:space="preserve"> input file; the</w:t>
+      </w:r>
+      <w:r>
+        <w:t xml:space="preserve"> Ag Package</w:t>
+      </w:r>
+      <w:r>
+        <w:t xml:space="preserve"> calculates and applies its own boundary conditions to the groundwater flow equation for representing </w:t>
       </w:r>
       <w:r>
         <w:t>groundwater pump</w:t>
@@ -2627,9 +3019,6 @@
       </w:r>
       <w:r>
         <w:t>.</w:t>
-      </w:r>
-      <w:r>
-        <w:t xml:space="preserve"> Terminology used in this report follows as much as possible those used by Allen et al. (1998).</w:t>
       </w:r>
     </w:p>
     <w:p>
@@ -2638,7 +3027,22 @@
         <w:autoSpaceDE w:val="0"/>
       </w:pPr>
       <w:r>
-        <w:t>Description of the Agricultural Water Use Package</w:t>
+        <w:t xml:space="preserve">Description of the </w:t>
+      </w:r>
+      <w:r>
+        <w:t>ag</w:t>
+      </w:r>
+      <w:r>
+        <w:t xml:space="preserve">ricultural Water Use </w:t>
+      </w:r>
+      <w:r>
+        <w:t>Pack</w:t>
+      </w:r>
+      <w:r>
+        <w:t>ag</w:t>
+      </w:r>
+      <w:r>
+        <w:t>e</w:t>
       </w:r>
     </w:p>
     <w:p>
@@ -2660,13 +3064,25 @@
         <w:pStyle w:val="BodyText"/>
       </w:pPr>
       <w:r>
-        <w:t xml:space="preserve">The </w:t>
-      </w:r>
-      <w:r>
-        <w:t>AGWU</w:t>
-      </w:r>
-      <w:r>
-        <w:t xml:space="preserve"> Package</w:t>
+        <w:t>The</w:t>
+      </w:r>
+      <w:r>
+        <w:t xml:space="preserve"> </w:t>
+      </w:r>
+      <w:r>
+        <w:t>Ag</w:t>
+      </w:r>
+      <w:r>
+        <w:t xml:space="preserve"> </w:t>
+      </w:r>
+      <w:r>
+        <w:t>Pack</w:t>
+      </w:r>
+      <w:r>
+        <w:t>ag</w:t>
+      </w:r>
+      <w:r>
+        <w:t>e</w:t>
       </w:r>
       <w:r>
         <w:t xml:space="preserve"> can be used to simulate </w:t>
@@ -2687,7 +3103,13 @@
         <w:t xml:space="preserve">water use </w:t>
       </w:r>
       <w:r>
-        <w:t xml:space="preserve">by agriculture </w:t>
+        <w:t xml:space="preserve">by </w:t>
+      </w:r>
+      <w:r>
+        <w:t>ag</w:t>
+      </w:r>
+      <w:r>
+        <w:t xml:space="preserve">riculture </w:t>
       </w:r>
       <w:r>
         <w:t xml:space="preserve">with </w:t>
@@ -2758,10 +3180,31 @@
         <w:t>e water</w:t>
       </w:r>
       <w:r>
-        <w:t xml:space="preserve"> diversions are specified in the SFR2 Package</w:t>
-      </w:r>
-      <w:r>
-        <w:t xml:space="preserve">, or time varying pumping rates are specified in the AWU Package, </w:t>
+        <w:t xml:space="preserve"> diversions are specified in the SFR2 </w:t>
+      </w:r>
+      <w:r>
+        <w:t>Pack</w:t>
+      </w:r>
+      <w:r>
+        <w:t>ag</w:t>
+      </w:r>
+      <w:r>
+        <w:t>e</w:t>
+      </w:r>
+      <w:r>
+        <w:t xml:space="preserve">, or time varying pumping rates are specified in the AWU </w:t>
+      </w:r>
+      <w:r>
+        <w:t>Pack</w:t>
+      </w:r>
+      <w:r>
+        <w:t>ag</w:t>
+      </w:r>
+      <w:r>
+        <w:t>e</w:t>
+      </w:r>
+      <w:r>
+        <w:t xml:space="preserve">, </w:t>
       </w:r>
       <w:r>
         <w:t xml:space="preserve">and </w:t>
@@ -2776,98 +3219,98 @@
         <w:t>are us</w:t>
       </w:r>
       <w:r>
-        <w:t xml:space="preserve">ed </w:t>
+        <w:t xml:space="preserve">ed to set the </w:t>
+      </w:r>
+      <w:r>
+        <w:t>NIWR</w:t>
+      </w:r>
+      <w:r>
+        <w:t xml:space="preserve">. </w:t>
+      </w:r>
+      <w:r>
+        <w:t>A</w:t>
+      </w:r>
+      <w:r>
+        <w:t>ll</w:t>
+      </w:r>
+      <w:r>
+        <w:t>,</w:t>
+      </w:r>
+      <w:r>
+        <w:t xml:space="preserve"> or a portion of irrigation water is</w:t>
+      </w:r>
+      <w:r>
+        <w:t xml:space="preserve"> </w:t>
+      </w:r>
+      <w:r>
+        <w:t>applied to UZF1 cells or PRMS HRUs</w:t>
+      </w:r>
+      <w:r>
+        <w:t>, and</w:t>
+      </w:r>
+      <w:r>
+        <w:t xml:space="preserve"> ET </w:t>
+      </w:r>
+      <w:r>
+        <w:t xml:space="preserve">is simulated by UZF1 or PRMS, </w:t>
+      </w:r>
+      <w:r>
+        <w:t xml:space="preserve">including </w:t>
+      </w:r>
+      <w:r>
+        <w:t>groundwater</w:t>
+      </w:r>
+      <w:r>
+        <w:t xml:space="preserve"> </w:t>
+      </w:r>
+      <w:r>
+        <w:t>and surface water return flows.</w:t>
+      </w:r>
+      <w:r>
+        <w:t xml:space="preserve"> </w:t>
+      </w:r>
+      <w:r>
+        <w:t>A</w:t>
+      </w:r>
+      <w:r>
+        <w:t>lternatively,</w:t>
+      </w:r>
+      <w:r>
+        <w:t xml:space="preserve"> </w:t>
+      </w:r>
+      <w:r>
+        <w:t>a</w:t>
+      </w:r>
+      <w:r>
+        <w:t xml:space="preserve"> portion of </w:t>
+      </w:r>
+      <w:r>
+        <w:t>diverted</w:t>
+      </w:r>
+      <w:r>
+        <w:t xml:space="preserve"> or pumped</w:t>
+      </w:r>
+      <w:r>
+        <w:t xml:space="preserve"> water</w:t>
+      </w:r>
+      <w:r>
+        <w:t xml:space="preserve"> </w:t>
+      </w:r>
+      <w:r>
+        <w:t>can be</w:t>
+      </w:r>
+      <w:r>
+        <w:t xml:space="preserve"> removed from the model</w:t>
+      </w:r>
+      <w:r>
+        <w:t xml:space="preserve"> </w:t>
+      </w:r>
+      <w:r>
+        <w:t xml:space="preserve">to represent the gross irrigation water requirement </w:t>
       </w:r>
       <w:r>
         <w:lastRenderedPageBreak/>
-        <w:t xml:space="preserve">to set the </w:t>
-      </w:r>
-      <w:r>
-        <w:t>NIWR</w:t>
-      </w:r>
-      <w:r>
-        <w:t xml:space="preserve">. </w:t>
-      </w:r>
-      <w:r>
-        <w:t>A</w:t>
-      </w:r>
-      <w:r>
-        <w:t>ll</w:t>
-      </w:r>
-      <w:r>
-        <w:t>,</w:t>
-      </w:r>
-      <w:r>
-        <w:t xml:space="preserve"> or a portion of irrigation water is</w:t>
-      </w:r>
-      <w:r>
-        <w:t xml:space="preserve"> </w:t>
-      </w:r>
-      <w:r>
-        <w:t>applied to UZF1 cells or PRMS HRUs</w:t>
-      </w:r>
-      <w:r>
-        <w:t>, and</w:t>
-      </w:r>
-      <w:r>
-        <w:t xml:space="preserve"> ET </w:t>
-      </w:r>
-      <w:r>
-        <w:t xml:space="preserve">is simulated by UZF1 or PRMS, </w:t>
-      </w:r>
-      <w:r>
-        <w:t xml:space="preserve">including </w:t>
-      </w:r>
-      <w:r>
-        <w:t>groundwater</w:t>
-      </w:r>
-      <w:r>
-        <w:t xml:space="preserve"> </w:t>
-      </w:r>
-      <w:r>
-        <w:t>and surface water return flows.</w:t>
-      </w:r>
-      <w:r>
-        <w:t xml:space="preserve"> </w:t>
-      </w:r>
-      <w:r>
-        <w:t>A</w:t>
-      </w:r>
-      <w:r>
-        <w:t>lternatively,</w:t>
-      </w:r>
-      <w:r>
-        <w:t xml:space="preserve"> </w:t>
-      </w:r>
-      <w:r>
-        <w:t>a</w:t>
-      </w:r>
-      <w:r>
-        <w:t xml:space="preserve"> portion of </w:t>
-      </w:r>
-      <w:r>
-        <w:t>diverted</w:t>
-      </w:r>
-      <w:r>
-        <w:t xml:space="preserve"> or pumped</w:t>
-      </w:r>
-      <w:r>
-        <w:t xml:space="preserve"> water</w:t>
-      </w:r>
-      <w:r>
-        <w:t xml:space="preserve"> </w:t>
-      </w:r>
-      <w:r>
-        <w:t>can be</w:t>
-      </w:r>
-      <w:r>
-        <w:t xml:space="preserve"> removed from the model</w:t>
-      </w:r>
-      <w:r>
-        <w:t xml:space="preserve"> </w:t>
-      </w:r>
-      <w:r>
-        <w:t>to represent the gross irrigation water requirement (GIWR)</w:t>
+        <w:t>(GIWR)</w:t>
       </w:r>
       <w:r>
         <w:t xml:space="preserve">, such that ET </w:t>
@@ -2950,7 +3393,19 @@
         <w:t>are specified</w:t>
       </w:r>
       <w:r>
-        <w:t xml:space="preserve"> in the SFR2 Package input file</w:t>
+        <w:t xml:space="preserve"> in the SFR2 </w:t>
+      </w:r>
+      <w:r>
+        <w:t>Pack</w:t>
+      </w:r>
+      <w:r>
+        <w:t>ag</w:t>
+      </w:r>
+      <w:r>
+        <w:t>e</w:t>
+      </w:r>
+      <w:r>
+        <w:t xml:space="preserve"> input file</w:t>
       </w:r>
       <w:r>
         <w:t xml:space="preserve">, and these amounts are used to set the </w:t>
@@ -3085,7 +3540,19 @@
         <w:t xml:space="preserve">well </w:t>
       </w:r>
       <w:r>
-        <w:t>pumping capacity also can reduce irrigation below well water conditions.</w:t>
+        <w:t>pumping capacity also c</w:t>
+      </w:r>
+      <w:r>
+        <w:t>an reduce irrigation below well-</w:t>
+      </w:r>
+      <w:r>
+        <w:t>water</w:t>
+      </w:r>
+      <w:r>
+        <w:t>ed</w:t>
+      </w:r>
+      <w:r>
+        <w:t xml:space="preserve"> conditions.</w:t>
       </w:r>
     </w:p>
     <w:p>
@@ -3145,7 +3612,6 @@
           <w:rPr>
             <w:rFonts w:ascii="Cambria Math" w:hAnsi="Cambria Math"/>
           </w:rPr>
-          <w:lastRenderedPageBreak/>
           <m:t>NIWR=GIWR+</m:t>
         </m:r>
         <m:sSub>
@@ -3246,7 +3712,13 @@
         <w:t>between the diversion or well and the</w:t>
       </w:r>
       <w:r>
-        <w:t xml:space="preserve"> agricultural field</w:t>
+        <w:t xml:space="preserve"> </w:t>
+      </w:r>
+      <w:r>
+        <w:t>ag</w:t>
+      </w:r>
+      <w:r>
+        <w:t>ricultural field</w:t>
       </w:r>
       <w:r>
         <w:t>(s)</w:t>
@@ -3353,7 +3825,11 @@
         <w:t xml:space="preserve">). </w:t>
       </w:r>
       <w:r>
-        <w:t xml:space="preserve">If the irrigation water supply is less than </w:t>
+        <w:t xml:space="preserve">If the </w:t>
+      </w:r>
+      <w:r>
+        <w:lastRenderedPageBreak/>
+        <w:t xml:space="preserve">irrigation water supply is less than </w:t>
       </w:r>
       <w:r>
         <w:t>NIWR</w:t>
@@ -3421,7 +3897,7 @@
         </m:sSub>
       </m:oMath>
       <w:r>
-        <w:t xml:space="preserve">; </w:t>
+        <w:t xml:space="preserve">. </w:t>
       </w:r>
       <m:oMath>
         <m:sSub>
@@ -3446,64 +3922,16 @@
               <w:rPr>
                 <w:rFonts w:ascii="Cambria Math" w:hAnsi="Cambria Math"/>
               </w:rPr>
-              <m:t>a</m:t>
+              <m:t>0</m:t>
             </m:r>
           </m:sub>
         </m:sSub>
       </m:oMath>
       <w:r>
-        <w:t xml:space="preserve"> </w:t>
-      </w:r>
-      <w:r>
-        <w:t xml:space="preserve">is calculated using the UZF1 </w:t>
-      </w:r>
-      <w:r>
-        <w:t>Package or</w:t>
-      </w:r>
-      <w:r>
-        <w:t xml:space="preserve"> </w:t>
-      </w:r>
-      <w:r>
-        <w:t>on</w:t>
-      </w:r>
-      <w:r>
-        <w:t>e</w:t>
-      </w:r>
-      <w:r>
-        <w:t xml:space="preserve"> of the</w:t>
-      </w:r>
-      <w:r>
-        <w:t xml:space="preserve"> </w:t>
-      </w:r>
-      <w:r>
-        <w:t>PRMS</w:t>
-      </w:r>
-      <w:r>
-        <w:t xml:space="preserve"> </w:t>
-      </w:r>
-      <w:r>
-        <w:t xml:space="preserve">ET </w:t>
-      </w:r>
-      <w:r>
-        <w:t>modules</w:t>
-      </w:r>
-      <w:r>
-        <w:t>. I</w:t>
-      </w:r>
-      <w:r>
-        <w:t xml:space="preserve">rrigation is supplied by SFR2 diversion segments </w:t>
-      </w:r>
-      <w:r>
-        <w:t>and/</w:t>
-      </w:r>
-      <w:r>
-        <w:t>or AGWU groundwater wells.</w:t>
-      </w:r>
-      <w:r>
-        <w:t xml:space="preserve"> The product</w:t>
-      </w:r>
-      <w:r>
-        <w:t xml:space="preserve"> </w:t>
+        <w:t xml:space="preserve"> is </w:t>
+      </w:r>
+      <w:r>
+        <w:t xml:space="preserve">specified in the UZF1 input file as the product </w:t>
       </w:r>
       <m:oMath>
         <m:sSub>
@@ -3560,10 +3988,89 @@
         </m:sSub>
       </m:oMath>
       <w:r>
-        <w:t xml:space="preserve"> is specified by the user in the UZF1 Package input file for MODFLOW simulations</w:t>
-      </w:r>
-      <w:r>
-        <w:t xml:space="preserve">; </w:t>
+        <w:t xml:space="preserve"> for MODFLOW simulations, or it is </w:t>
+      </w:r>
+      <w:r>
+        <w:t>calculated using</w:t>
+      </w:r>
+      <w:r>
+        <w:t xml:space="preserve"> daily climate</w:t>
+      </w:r>
+      <w:r>
+        <w:t xml:space="preserve"> </w:t>
+      </w:r>
+      <w:r>
+        <w:t xml:space="preserve">data and </w:t>
+      </w:r>
+      <w:r>
+        <w:t>one of six options available in PRMS</w:t>
+      </w:r>
+      <w:r>
+        <w:t>, including Jensen-</w:t>
+      </w:r>
+      <w:proofErr w:type="spellStart"/>
+      <w:r>
+        <w:t>Haise</w:t>
+      </w:r>
+      <w:proofErr w:type="spellEnd"/>
+      <w:r>
+        <w:t xml:space="preserve">, </w:t>
+      </w:r>
+      <w:proofErr w:type="spellStart"/>
+      <w:r>
+        <w:t>Hargraeves-Semani</w:t>
+      </w:r>
+      <w:proofErr w:type="spellEnd"/>
+      <w:r>
+        <w:t>, Penman-Monteith, Priestly-Taylor, Hamon, and pan potential ET modules (</w:t>
+      </w:r>
+      <w:proofErr w:type="spellStart"/>
+      <w:r>
+        <w:t>Markstrom</w:t>
+      </w:r>
+      <w:proofErr w:type="spellEnd"/>
+      <w:r>
+        <w:t xml:space="preserve"> and others, 2015)</w:t>
+      </w:r>
+      <w:r>
+        <w:t>.</w:t>
+      </w:r>
+      <w:r>
+        <w:t xml:space="preserve"> For the latter case, HRU-based </w:t>
+      </w:r>
+      <w:r>
+        <w:t xml:space="preserve">ET coefficients must be scaled to account for </w:t>
+      </w:r>
+      <m:oMath>
+        <m:sSub>
+          <m:sSubPr>
+            <m:ctrlPr>
+              <w:rPr>
+                <w:rFonts w:ascii="Cambria Math" w:hAnsi="Cambria Math"/>
+                <w:i/>
+              </w:rPr>
+            </m:ctrlPr>
+          </m:sSubPr>
+          <m:e>
+            <m:r>
+              <w:rPr>
+                <w:rFonts w:ascii="Cambria Math" w:hAnsi="Cambria Math"/>
+              </w:rPr>
+              <m:t>K</m:t>
+            </m:r>
+          </m:e>
+          <m:sub>
+            <m:r>
+              <w:rPr>
+                <w:rFonts w:ascii="Cambria Math" w:hAnsi="Cambria Math"/>
+              </w:rPr>
+              <m:t>c</m:t>
+            </m:r>
+          </m:sub>
+        </m:sSub>
+      </m:oMath>
+      <w:r>
+        <w:t xml:space="preserve"> in the calculation of  </w:t>
       </w:r>
       <m:oMath>
         <m:sSub>
@@ -3588,13 +4095,16 @@
               <w:rPr>
                 <w:rFonts w:ascii="Cambria Math" w:hAnsi="Cambria Math"/>
               </w:rPr>
-              <m:t>0</m:t>
+              <m:t>a</m:t>
             </m:r>
           </m:sub>
         </m:sSub>
       </m:oMath>
       <w:r>
-        <w:t xml:space="preserve"> is calculated using one of several potential ET modules in PRMS, for example the Penman-Monteith equation, and </w:t>
+        <w:t>. Example problem 2 be</w:t>
+      </w:r>
+      <w:r>
+        <w:t xml:space="preserve">low demonstrates how </w:t>
       </w:r>
       <m:oMath>
         <m:sSub>
@@ -3625,13 +4135,149 @@
         </m:sSub>
       </m:oMath>
       <w:r>
-        <w:t xml:space="preserve"> is specified within the AGWU Package input file</w:t>
-      </w:r>
-      <w:r>
-        <w:t xml:space="preserve"> (Allen et al., 1998)</w:t>
+        <w:t xml:space="preserve"> </w:t>
+      </w:r>
+      <w:r>
+        <w:t>is incorporated into GSFLOW simulations</w:t>
+      </w:r>
+      <w:r>
+        <w:t xml:space="preserve"> for the Jensen-</w:t>
+      </w:r>
+      <w:proofErr w:type="spellStart"/>
+      <w:r>
+        <w:t>Haise</w:t>
+      </w:r>
+      <w:proofErr w:type="spellEnd"/>
+      <w:r>
+        <w:t xml:space="preserve"> formulation</w:t>
+      </w:r>
+      <w:r>
+        <w:t xml:space="preserve">. </w:t>
+      </w:r>
+      <m:oMath>
+        <m:sSub>
+          <m:sSubPr>
+            <m:ctrlPr>
+              <w:rPr>
+                <w:rFonts w:ascii="Cambria Math" w:hAnsi="Cambria Math"/>
+                <w:i/>
+              </w:rPr>
+            </m:ctrlPr>
+          </m:sSubPr>
+          <m:e>
+            <m:r>
+              <w:rPr>
+                <w:rFonts w:ascii="Cambria Math" w:hAnsi="Cambria Math"/>
+              </w:rPr>
+              <m:t>ET</m:t>
+            </m:r>
+          </m:e>
+          <m:sub>
+            <m:r>
+              <w:rPr>
+                <w:rFonts w:ascii="Cambria Math" w:hAnsi="Cambria Math"/>
+              </w:rPr>
+              <m:t>a</m:t>
+            </m:r>
+          </m:sub>
+        </m:sSub>
+      </m:oMath>
+      <w:r>
+        <w:t xml:space="preserve"> </w:t>
+      </w:r>
+      <w:r>
+        <w:t xml:space="preserve">is calculated using the UZF1 </w:t>
+      </w:r>
+      <w:r>
+        <w:t>Pack</w:t>
+      </w:r>
+      <w:r>
+        <w:t>ag</w:t>
+      </w:r>
+      <w:r>
+        <w:t>e</w:t>
+      </w:r>
+      <w:r>
+        <w:t xml:space="preserve"> or</w:t>
+      </w:r>
+      <w:r>
+        <w:t xml:space="preserve"> </w:t>
+      </w:r>
+      <w:r>
+        <w:t xml:space="preserve">by the </w:t>
+      </w:r>
+      <w:r>
+        <w:t>PRMS</w:t>
+      </w:r>
+      <w:r>
+        <w:t xml:space="preserve"> </w:t>
+      </w:r>
+      <w:proofErr w:type="spellStart"/>
+      <w:r>
+        <w:t>Soilzone</w:t>
+      </w:r>
+      <w:proofErr w:type="spellEnd"/>
+      <w:r>
+        <w:t xml:space="preserve"> Module</w:t>
+      </w:r>
+      <w:r>
+        <w:t xml:space="preserve"> using a kinematic wave formulation or nonlinear soil-water reservoir approach, respectively (</w:t>
+      </w:r>
+      <w:proofErr w:type="spellStart"/>
+      <w:r>
+        <w:t>Markstrom</w:t>
+      </w:r>
+      <w:proofErr w:type="spellEnd"/>
+      <w:r>
+        <w:t xml:space="preserve"> and others, 2008)</w:t>
+      </w:r>
+      <w:r>
+        <w:t>. I</w:t>
+      </w:r>
+      <w:r>
+        <w:t xml:space="preserve">rrigation is supplied by SFR2 diversion segments </w:t>
+      </w:r>
+      <w:r>
+        <w:t>and/</w:t>
+      </w:r>
+      <w:r>
+        <w:t>or</w:t>
+      </w:r>
+      <w:r>
+        <w:t xml:space="preserve"> </w:t>
+      </w:r>
+      <w:r>
+        <w:t>Ag</w:t>
+      </w:r>
+      <w:r>
+        <w:t xml:space="preserve"> </w:t>
+      </w:r>
+      <w:r>
+        <w:t>Pack</w:t>
+      </w:r>
+      <w:r>
+        <w:t>ag</w:t>
+      </w:r>
+      <w:r>
+        <w:t>e</w:t>
+      </w:r>
+      <w:r>
+        <w:t xml:space="preserve"> </w:t>
+      </w:r>
+      <w:r>
+        <w:t>groundwater wells</w:t>
       </w:r>
       <w:r>
         <w:t>.</w:t>
+      </w:r>
+      <w:r>
+        <w:t xml:space="preserve"> During flow-limited conditions, diversions for irrigation are set equal to the available </w:t>
+      </w:r>
+      <w:r>
+        <w:t>diversion flow rate</w:t>
+      </w:r>
+      <w:r>
+        <w:t>. Excessive drawdown or a limited well pumping capacity also can reduce irrigation below well-watered conditions.</w:t>
       </w:r>
     </w:p>
     <w:p>
@@ -3692,8 +4338,13 @@
         <w:t>GIWR,</w:t>
       </w:r>
       <w:r>
-        <w:t xml:space="preserve"> as an alternative to explicitly simulating ET within UZF1 or PRMS</w:t>
-      </w:r>
+        <w:t xml:space="preserve"> as an alternative to explicitly s</w:t>
+      </w:r>
+      <w:r>
+        <w:t>imulating ET</w:t>
+      </w:r>
+      <w:bookmarkStart w:id="6" w:name="_GoBack"/>
+      <w:bookmarkEnd w:id="6"/>
       <w:r>
         <w:t xml:space="preserve">. For example, a </w:t>
       </w:r>
@@ -3704,10 +4355,43 @@
         <w:t xml:space="preserve">diversion </w:t>
       </w:r>
       <w:r>
-        <w:t xml:space="preserve">in the SFR2 Package </w:t>
-      </w:r>
-      <w:r>
-        <w:t xml:space="preserve">and a well in the AGWU Package </w:t>
+        <w:t xml:space="preserve">in the SFR2 </w:t>
+      </w:r>
+      <w:r>
+        <w:t>Pack</w:t>
+      </w:r>
+      <w:r>
+        <w:t>ag</w:t>
+      </w:r>
+      <w:r>
+        <w:t>e</w:t>
+      </w:r>
+      <w:r>
+        <w:t xml:space="preserve"> </w:t>
+      </w:r>
+      <w:r>
+        <w:t>and a well in the</w:t>
+      </w:r>
+      <w:r>
+        <w:t xml:space="preserve"> </w:t>
+      </w:r>
+      <w:r>
+        <w:t>Ag</w:t>
+      </w:r>
+      <w:r>
+        <w:t xml:space="preserve"> </w:t>
+      </w:r>
+      <w:r>
+        <w:t>Pack</w:t>
+      </w:r>
+      <w:r>
+        <w:t>ag</w:t>
+      </w:r>
+      <w:r>
+        <w:t>e</w:t>
+      </w:r>
+      <w:r>
+        <w:t xml:space="preserve"> </w:t>
       </w:r>
       <w:r>
         <w:t>can be</w:t>
@@ -3722,7 +4406,13 @@
         <w:t xml:space="preserve"> a group of cells </w:t>
       </w:r>
       <w:r>
-        <w:t xml:space="preserve">that contain agricultural fields. </w:t>
+        <w:t xml:space="preserve">that contain </w:t>
+      </w:r>
+      <w:r>
+        <w:t>ag</w:t>
+      </w:r>
+      <w:r>
+        <w:t xml:space="preserve">ricultural fields. </w:t>
       </w:r>
       <w:r>
         <w:t>For the simplest case</w:t>
@@ -3972,7 +4662,6 @@
         <w:ind w:firstLine="0"/>
       </w:pPr>
       <w:r>
-        <w:lastRenderedPageBreak/>
         <w:t xml:space="preserve">Where </w:t>
       </w:r>
       <m:oMath>
@@ -3987,7 +4676,31 @@
         <w:t xml:space="preserve"> is the irrigation efficiency factor</w:t>
       </w:r>
       <w:r>
-        <w:t xml:space="preserve"> specified in the AGWU input file</w:t>
+        <w:t xml:space="preserve"> specified in the</w:t>
+      </w:r>
+      <w:r>
+        <w:t xml:space="preserve"> </w:t>
+      </w:r>
+      <w:r>
+        <w:t>Ag</w:t>
+      </w:r>
+      <w:r>
+        <w:t xml:space="preserve"> </w:t>
+      </w:r>
+      <w:r>
+        <w:t>Pack</w:t>
+      </w:r>
+      <w:r>
+        <w:t>ag</w:t>
+      </w:r>
+      <w:r>
+        <w:t>e</w:t>
+      </w:r>
+      <w:r>
+        <w:t xml:space="preserve"> </w:t>
+      </w:r>
+      <w:r>
+        <w:t>input file</w:t>
       </w:r>
       <w:r>
         <w:t xml:space="preserve">; </w:t>
@@ -4098,6 +4811,15 @@
       </w:r>
       <w:r>
         <w:t>)</w:t>
+      </w:r>
+      <w:r>
+        <w:t xml:space="preserve"> that is represented by the total area of HRUs or cells that receive </w:t>
+      </w:r>
+      <w:r>
+        <w:t>irrigation w</w:t>
+      </w:r>
+      <w:r>
+        <w:t>ater</w:t>
       </w:r>
       <w:r>
         <w:t xml:space="preserve">. </w:t>
@@ -4501,7 +5223,13 @@
         <w:t>),</w:t>
       </w:r>
       <w:r>
-        <w:t xml:space="preserve"> which includes a portion of the system</w:t>
+        <w:t xml:space="preserve"> which </w:t>
+      </w:r>
+      <w:r>
+        <w:t>can be less than the diversion rate or pumped amount due to</w:t>
+      </w:r>
+      <w:r>
+        <w:t xml:space="preserve"> system</w:t>
       </w:r>
       <w:r>
         <w:t>’s</w:t>
@@ -4750,7 +5478,16 @@
         </m:sSub>
       </m:oMath>
       <w:r>
-        <w:t xml:space="preserve"> is the field factor specified in the AGWU input file to represent how </w:t>
+        <w:t xml:space="preserve"> is the field factor specified in the</w:t>
+      </w:r>
+      <w:r>
+        <w:t xml:space="preserve"> Ag Package</w:t>
+      </w:r>
+      <w:r>
+        <w:t xml:space="preserve"> </w:t>
+      </w:r>
+      <w:r>
+        <w:t xml:space="preserve">input file to represent how </w:t>
       </w:r>
       <w:r>
         <w:t>the GIWR</w:t>
@@ -4795,7 +5532,16 @@
         <w:t xml:space="preserve"> diversion</w:t>
       </w:r>
       <w:r>
-        <w:t xml:space="preserve"> and/or AGWU well</w:t>
+        <w:t xml:space="preserve"> and/or</w:t>
+      </w:r>
+      <w:r>
+        <w:t xml:space="preserve"> Ag Package</w:t>
+      </w:r>
+      <w:r>
+        <w:t xml:space="preserve"> </w:t>
+      </w:r>
+      <w:r>
+        <w:t>well</w:t>
       </w:r>
       <w:r>
         <w:t xml:space="preserve">, and </w:t>
@@ -4818,7 +5564,7 @@
         <w:t>.</w:t>
       </w:r>
       <w:r>
-        <w:t xml:space="preserve"> The sum of </w:t>
+        <w:t xml:space="preserve"> </w:t>
       </w:r>
       <m:oMath>
         <m:sSub>
@@ -4849,22 +5595,56 @@
         </m:sSub>
       </m:oMath>
       <w:r>
-        <w:t xml:space="preserve"> for all cells and HRUs irrigated by a diversion or well should </w:t>
-      </w:r>
-      <w:r>
-        <w:t>be 1</w:t>
+        <w:t xml:space="preserve"> for all cells and HRUs irrigated by a diversion </w:t>
+      </w:r>
+      <w:r>
+        <w:t>should sum to</w:t>
+      </w:r>
+      <w:r>
+        <w:t xml:space="preserve"> </w:t>
+      </w:r>
+      <w:r>
+        <w:t>one</w:t>
       </w:r>
       <w:r>
         <w:t xml:space="preserve">. </w:t>
       </w:r>
       <w:r>
-        <w:t xml:space="preserve">If an efficiency factor is used to </w:t>
-      </w:r>
-      <w:r>
-        <w:t>represent all system losses then</w:t>
-      </w:r>
-      <w:r>
-        <w:t xml:space="preserve"> ET should not be simulated on the cell or HRU and surface water return flow is assumed to be zero. For the case where </w:t>
+        <w:t xml:space="preserve">If an efficiency factor </w:t>
+      </w:r>
+      <w:r>
+        <w:t>is</w:t>
+      </w:r>
+      <w:r>
+        <w:t xml:space="preserve"> used </w:t>
+      </w:r>
+      <w:r>
+        <w:t xml:space="preserve">(eq. 3) </w:t>
+      </w:r>
+      <w:r>
+        <w:t xml:space="preserve">to </w:t>
+      </w:r>
+      <w:r>
+        <w:t xml:space="preserve">represent all system </w:t>
+      </w:r>
+      <w:r>
+        <w:t>losses,</w:t>
+      </w:r>
+      <w:r>
+        <w:t xml:space="preserve"> then</w:t>
+      </w:r>
+      <w:r>
+        <w:t xml:space="preserve"> ET should not be simulated on the cell or HRU and surface water return flow is </w:t>
+      </w:r>
+      <w:r>
+        <w:t xml:space="preserve">set </w:t>
+      </w:r>
+      <w:r>
+        <w:lastRenderedPageBreak/>
+        <w:t>to</w:t>
+      </w:r>
+      <w:r>
+        <w:t xml:space="preserve"> zero. For the case where </w:t>
       </w:r>
       <m:oMath>
         <m:sSub>
@@ -4895,7 +5675,33 @@
         </m:sSub>
       </m:oMath>
       <w:r>
-        <w:t xml:space="preserve"> is simulated, irrigation is partitioned into </w:t>
+        <w:t xml:space="preserve"> </w:t>
+      </w:r>
+      <w:r>
+        <w:t xml:space="preserve">explicitly </w:t>
+      </w:r>
+      <w:r>
+        <w:t>is simulated</w:t>
+      </w:r>
+      <w:r>
+        <w:t xml:space="preserve"> using the UZF1 Pack</w:t>
+      </w:r>
+      <w:r>
+        <w:t>ag</w:t>
+      </w:r>
+      <w:r>
+        <w:t xml:space="preserve">e or PRMS </w:t>
+      </w:r>
+      <w:proofErr w:type="spellStart"/>
+      <w:r>
+        <w:t>Soilzone</w:t>
+      </w:r>
+      <w:proofErr w:type="spellEnd"/>
+      <w:r>
+        <w:t xml:space="preserve"> Module</w:t>
+      </w:r>
+      <w:r>
+        <w:t xml:space="preserve">, irrigation is partitioned into </w:t>
       </w:r>
       <m:oMath>
         <m:sSub>
@@ -4926,10 +5732,19 @@
         </m:sSub>
       </m:oMath>
       <w:r>
+        <w:t>,</w:t>
+      </w:r>
+      <w:r>
         <w:t xml:space="preserve"> and </w:t>
       </w:r>
       <w:r>
-        <w:t xml:space="preserve">surface water and groundwater return flows using the hydraulic properties of the cell/HRU and the </w:t>
+        <w:t>surface wa</w:t>
+      </w:r>
+      <w:r>
+        <w:t>ter and groundwater return flow</w:t>
+      </w:r>
+      <w:r>
+        <w:t xml:space="preserve"> using the hydraulic properties of the cell/HRU and the </w:t>
       </w:r>
       <w:r>
         <w:t xml:space="preserve">runoff and unsaturated flow simulation capabilities in UZF1 and PRMS. </w:t>
@@ -4940,7 +5755,6 @@
         <w:pStyle w:val="BodyText"/>
       </w:pPr>
       <w:r>
-        <w:lastRenderedPageBreak/>
         <w:t xml:space="preserve">Note that equations </w:t>
       </w:r>
       <w:r>
@@ -5046,13 +5860,13 @@
       </w:pPr>
       <w:r>
         <w:tab/>
-        <w:t xml:space="preserve">The third option for simulating water use by agriculture is to calculate the irrigation amounts using the </w:t>
-      </w:r>
-      <w:r>
-        <w:t xml:space="preserve">crop </w:t>
-      </w:r>
-      <w:r>
-        <w:t xml:space="preserve">ET deficit. </w:t>
+        <w:t xml:space="preserve">The third option for simulating water use by </w:t>
+      </w:r>
+      <w:r>
+        <w:t>ag</w:t>
+      </w:r>
+      <w:r>
+        <w:t xml:space="preserve">riculture is to calculate the irrigation amounts using the ET deficit. </w:t>
       </w:r>
       <w:r>
         <w:t>As with options 1 and 2, option</w:t>
@@ -5780,10 +6594,20 @@
         <w:t>Like</w:t>
       </w:r>
       <w:r>
-        <w:t xml:space="preserve"> the first two approaches for simulating agricultural water use, surface water diversions</w:t>
-      </w:r>
-      <w:r>
-        <w:t xml:space="preserve"> and groundwater pumping rates</w:t>
+        <w:t xml:space="preserve"> the first two approaches for simulating </w:t>
+      </w:r>
+      <w:r>
+        <w:t>ag</w:t>
+      </w:r>
+      <w:r>
+        <w:t>ricultural water use, surface water diversions</w:t>
+      </w:r>
+      <w:r>
+        <w:t xml:space="preserve"> and </w:t>
+      </w:r>
+      <w:r>
+        <w:lastRenderedPageBreak/>
+        <w:t>groundwater pumping rates</w:t>
       </w:r>
       <w:r>
         <w:t xml:space="preserve"> used for irrigation </w:t>
@@ -5801,7 +6625,19 @@
         <w:t xml:space="preserve">. </w:t>
       </w:r>
       <w:r>
-        <w:t xml:space="preserve">However, in this third case, the diversion amount is calculated by minimizing </w:t>
+        <w:t xml:space="preserve">However, in this third case, </w:t>
+      </w:r>
+      <w:r>
+        <w:t>if the diversion is not limited by the flow at the diversion point</w:t>
+      </w:r>
+      <w:r>
+        <w:t xml:space="preserve"> and/or specified pumping capacity,</w:t>
+      </w:r>
+      <w:r>
+        <w:t xml:space="preserve"> </w:t>
+      </w:r>
+      <w:r>
+        <w:t xml:space="preserve">the diversion amount is calculated by minimizing </w:t>
       </w:r>
       <w:r>
         <w:t xml:space="preserve">(min) </w:t>
@@ -5856,7 +6692,6 @@
         <w:ind w:left="3600" w:firstLine="0"/>
       </w:pPr>
       <w:r>
-        <w:lastRenderedPageBreak/>
         <w:t xml:space="preserve"> </w:t>
       </w:r>
       <m:oMath>
@@ -6018,19 +6853,43 @@
         <w:t xml:space="preserve">diversions </w:t>
       </w:r>
       <w:r>
-        <w:t xml:space="preserve">in the SFR2 Package input file </w:t>
+        <w:t xml:space="preserve">in the SFR2 </w:t>
+      </w:r>
+      <w:r>
+        <w:t>Pack</w:t>
+      </w:r>
+      <w:r>
+        <w:t>ag</w:t>
+      </w:r>
+      <w:r>
+        <w:t>e</w:t>
+      </w:r>
+      <w:r>
+        <w:t xml:space="preserve"> input file </w:t>
       </w:r>
       <w:r>
         <w:t xml:space="preserve">and pumping rates </w:t>
       </w:r>
       <w:r>
-        <w:t xml:space="preserve">specified in the AGWU Package </w:t>
+        <w:t>specified in the</w:t>
+      </w:r>
+      <w:r>
+        <w:t xml:space="preserve"> Ag Package</w:t>
+      </w:r>
+      <w:r>
+        <w:t xml:space="preserve"> </w:t>
       </w:r>
       <w:r>
         <w:t>are</w:t>
       </w:r>
       <w:r>
-        <w:t xml:space="preserve"> useful for constraining irrigation timing and amounts, for example</w:t>
+        <w:t xml:space="preserve"> useful for constraining irrigation timing and </w:t>
+      </w:r>
+      <w:r>
+        <w:t xml:space="preserve">maximum </w:t>
+      </w:r>
+      <w:r>
+        <w:t>amounts, for example</w:t>
       </w:r>
       <w:r>
         <w:t>,</w:t>
@@ -6203,13 +7062,7 @@
               <w:rPr>
                 <w:rFonts w:ascii="Cambria Math" w:hAnsi="Cambria Math"/>
               </w:rPr>
-              <m:t>i</m:t>
-            </m:r>
-            <m:r>
-              <w:rPr>
-                <w:rFonts w:ascii="Cambria Math" w:hAnsi="Cambria Math"/>
-              </w:rPr>
-              <m:t>+1</m:t>
+              <m:t>i+1</m:t>
             </m:r>
           </m:sub>
         </m:sSub>
@@ -6263,7 +7116,7 @@
         <w:t>(</w:t>
       </w:r>
       <w:r>
-        <w:t>7</w:t>
+        <w:t>9</w:t>
       </w:r>
       <w:r>
         <w:t>)</w:t>
@@ -6423,7 +7276,7 @@
         <w:t>(</w:t>
       </w:r>
       <w:r>
-        <w:t>8</w:t>
+        <w:t>10</w:t>
       </w:r>
       <w:r>
         <w:t>)</w:t>
@@ -6477,8 +7330,6 @@
       <w:r>
         <w:t>are calculated from NIWR during each nonlinear iteration according to:</w:t>
       </w:r>
-      <w:bookmarkStart w:id="6" w:name="_GoBack"/>
-      <w:bookmarkEnd w:id="6"/>
     </w:p>
     <w:p>
       <w:pPr>
@@ -6589,7 +7440,13 @@
       </w:r>
       <w:r>
         <w:tab/>
-        <w:t>(9)</w:t>
+        <w:t>(</w:t>
+      </w:r>
+      <w:r>
+        <w:t>11</w:t>
+      </w:r>
+      <w:r>
+        <w:t>)</w:t>
       </w:r>
     </w:p>
     <w:p>
@@ -6754,7 +7611,13 @@
         <w:tab/>
       </w:r>
       <w:r>
-        <w:t>(10)</w:t>
+        <w:t>(1</w:t>
+      </w:r>
+      <w:r>
+        <w:t>2</w:t>
+      </w:r>
+      <w:r>
+        <w:t>)</w:t>
       </w:r>
     </w:p>
     <w:p>
@@ -6763,6 +7626,7 @@
         <w:ind w:firstLine="0"/>
       </w:pPr>
       <w:r>
+        <w:lastRenderedPageBreak/>
         <w:t>Where</w:t>
       </w:r>
       <w:r>
@@ -6797,13 +7661,31 @@
         </m:sSub>
       </m:oMath>
       <w:r>
-        <w:t xml:space="preserve">is the percentage of the surface water shortfall that will be pumped </w:t>
+        <w:t>is the percent</w:t>
+      </w:r>
+      <w:r>
+        <w:t>ag</w:t>
+      </w:r>
+      <w:r>
+        <w:t xml:space="preserve">e of the surface water shortfall that will be pumped </w:t>
       </w:r>
       <w:r>
         <w:t>and</w:t>
       </w:r>
       <w:r>
-        <w:t xml:space="preserve"> is specified in the AWU Package input file;</w:t>
+        <w:t xml:space="preserve"> is specified in the AWU </w:t>
+      </w:r>
+      <w:r>
+        <w:t>Pack</w:t>
+      </w:r>
+      <w:r>
+        <w:t>ag</w:t>
+      </w:r>
+      <w:r>
+        <w:t>e</w:t>
+      </w:r>
+      <w:r>
+        <w:t xml:space="preserve"> input file;</w:t>
       </w:r>
       <w:r>
         <w:t xml:space="preserve"> </w:t>
@@ -6919,11 +7801,7 @@
         </m:sSub>
       </m:oMath>
       <w:r>
-        <w:t xml:space="preserve"> is the supplemental groundwater pumping rate </w:t>
-      </w:r>
-      <w:r>
-        <w:lastRenderedPageBreak/>
-        <w:t>(L3/T-1)</w:t>
+        <w:t xml:space="preserve"> is the supplemental groundwater pumping rate (L3/T-1)</w:t>
       </w:r>
       <w:r>
         <w:t>.</w:t>
@@ -6953,216 +7831,240 @@
     <w:p>
       <w:pPr>
         <w:pStyle w:val="BodyText"/>
-        <w:ind w:firstLine="0"/>
-      </w:pPr>
-      <m:oMathPara>
-        <m:oMath>
-          <m:sSub>
-            <m:sSubPr>
-              <m:ctrlPr>
-                <w:rPr>
-                  <w:rFonts w:ascii="Cambria Math" w:hAnsi="Cambria Math"/>
-                  <w:i/>
-                </w:rPr>
-              </m:ctrlPr>
-            </m:sSubPr>
-            <m:e>
-              <m:r>
-                <w:rPr>
-                  <w:rFonts w:ascii="Cambria Math" w:hAnsi="Cambria Math"/>
-                </w:rPr>
-                <m:t>IRR</m:t>
-              </m:r>
-            </m:e>
-            <m:sub>
-              <m:r>
-                <w:rPr>
-                  <w:rFonts w:ascii="Cambria Math" w:hAnsi="Cambria Math"/>
-                </w:rPr>
-                <m:t>cell/HRU</m:t>
-              </m:r>
-            </m:sub>
-          </m:sSub>
-          <m:r>
-            <w:rPr>
-              <w:rFonts w:ascii="Cambria Math" w:hAnsi="Cambria Math"/>
-            </w:rPr>
-            <m:t xml:space="preserve">= </m:t>
-          </m:r>
-          <m:f>
-            <m:fPr>
-              <m:ctrlPr>
-                <w:rPr>
-                  <w:rFonts w:ascii="Cambria Math" w:hAnsi="Cambria Math"/>
-                  <w:i/>
-                </w:rPr>
-              </m:ctrlPr>
-            </m:fPr>
-            <m:num>
-              <m:sSub>
-                <m:sSubPr>
-                  <m:ctrlPr>
-                    <w:rPr>
-                      <w:rFonts w:ascii="Cambria Math" w:hAnsi="Cambria Math"/>
-                      <w:i/>
-                    </w:rPr>
-                  </m:ctrlPr>
-                </m:sSubPr>
-                <m:e>
-                  <m:sSub>
-                    <m:sSubPr>
-                      <m:ctrlPr>
-                        <w:rPr>
-                          <w:rFonts w:ascii="Cambria Math" w:hAnsi="Cambria Math"/>
-                          <w:i/>
-                        </w:rPr>
-                      </m:ctrlPr>
-                    </m:sSubPr>
-                    <m:e>
-                      <m:r>
-                        <w:rPr>
-                          <w:rFonts w:ascii="Cambria Math" w:hAnsi="Cambria Math"/>
-                        </w:rPr>
-                        <m:t>PCT</m:t>
-                      </m:r>
-                    </m:e>
-                    <m:sub>
-                      <m:r>
-                        <w:rPr>
-                          <w:rFonts w:ascii="Cambria Math" w:hAnsi="Cambria Math"/>
-                        </w:rPr>
-                        <m:t>SW,cell/HRU</m:t>
-                      </m:r>
-                    </m:sub>
-                  </m:sSub>
-                  <m:r>
-                    <w:rPr>
-                      <w:rFonts w:ascii="Cambria Math" w:hAnsi="Cambria Math"/>
-                    </w:rPr>
-                    <m:t>Q</m:t>
-                  </m:r>
-                </m:e>
-                <m:sub>
-                  <m:r>
-                    <w:rPr>
-                      <w:rFonts w:ascii="Cambria Math" w:hAnsi="Cambria Math"/>
-                    </w:rPr>
-                    <m:t>SW</m:t>
-                  </m:r>
-                </m:sub>
-              </m:sSub>
-              <m:r>
-                <w:rPr>
-                  <w:rFonts w:ascii="Cambria Math" w:hAnsi="Cambria Math"/>
-                </w:rPr>
-                <m:t>+</m:t>
-              </m:r>
-              <m:sSub>
-                <m:sSubPr>
-                  <m:ctrlPr>
-                    <w:rPr>
-                      <w:rFonts w:ascii="Cambria Math" w:hAnsi="Cambria Math"/>
-                      <w:i/>
-                    </w:rPr>
-                  </m:ctrlPr>
-                </m:sSubPr>
-                <m:e>
-                  <m:sSub>
-                    <m:sSubPr>
-                      <m:ctrlPr>
-                        <w:rPr>
-                          <w:rFonts w:ascii="Cambria Math" w:hAnsi="Cambria Math"/>
-                          <w:i/>
-                        </w:rPr>
-                      </m:ctrlPr>
-                    </m:sSubPr>
-                    <m:e>
-                      <m:r>
-                        <w:rPr>
-                          <w:rFonts w:ascii="Cambria Math" w:hAnsi="Cambria Math"/>
-                        </w:rPr>
-                        <m:t>PCT</m:t>
-                      </m:r>
-                    </m:e>
-                    <m:sub>
-                      <m:r>
-                        <w:rPr>
-                          <w:rFonts w:ascii="Cambria Math" w:hAnsi="Cambria Math"/>
-                        </w:rPr>
-                        <m:t>GW,cell/HRU</m:t>
-                      </m:r>
-                    </m:sub>
-                  </m:sSub>
-                  <m:r>
-                    <w:rPr>
-                      <w:rFonts w:ascii="Cambria Math" w:hAnsi="Cambria Math"/>
-                    </w:rPr>
-                    <m:t>Q</m:t>
-                  </m:r>
-                </m:e>
-                <m:sub>
-                  <m:r>
-                    <w:rPr>
-                      <w:rFonts w:ascii="Cambria Math" w:hAnsi="Cambria Math"/>
-                    </w:rPr>
-                    <m:t>GW</m:t>
-                  </m:r>
-                </m:sub>
-              </m:sSub>
-            </m:num>
-            <m:den>
-              <m:sSub>
-                <m:sSubPr>
-                  <m:ctrlPr>
-                    <w:rPr>
-                      <w:rFonts w:ascii="Cambria Math" w:hAnsi="Cambria Math"/>
-                      <w:i/>
-                    </w:rPr>
-                  </m:ctrlPr>
-                </m:sSubPr>
-                <m:e>
-                  <m:r>
-                    <w:rPr>
-                      <w:rFonts w:ascii="Cambria Math" w:hAnsi="Cambria Math"/>
-                    </w:rPr>
-                    <m:t>A</m:t>
-                  </m:r>
-                </m:e>
-                <m:sub>
-                  <m:r>
-                    <w:rPr>
-                      <w:rFonts w:ascii="Cambria Math" w:hAnsi="Cambria Math"/>
-                    </w:rPr>
-                    <m:t>cell/HRU</m:t>
-                  </m:r>
-                </m:sub>
-              </m:sSub>
-            </m:den>
-          </m:f>
-        </m:oMath>
-      </m:oMathPara>
+        <w:ind w:left="1440"/>
+      </w:pPr>
+      <m:oMath>
+        <m:sSub>
+          <m:sSubPr>
+            <m:ctrlPr>
+              <w:rPr>
+                <w:rFonts w:ascii="Cambria Math" w:hAnsi="Cambria Math"/>
+                <w:i/>
+              </w:rPr>
+            </m:ctrlPr>
+          </m:sSubPr>
+          <m:e>
+            <m:r>
+              <w:rPr>
+                <w:rFonts w:ascii="Cambria Math" w:hAnsi="Cambria Math"/>
+              </w:rPr>
+              <m:t>IRR</m:t>
+            </m:r>
+          </m:e>
+          <m:sub>
+            <m:r>
+              <w:rPr>
+                <w:rFonts w:ascii="Cambria Math" w:hAnsi="Cambria Math"/>
+              </w:rPr>
+              <m:t>cell/HRU</m:t>
+            </m:r>
+          </m:sub>
+        </m:sSub>
+        <m:r>
+          <w:rPr>
+            <w:rFonts w:ascii="Cambria Math" w:hAnsi="Cambria Math"/>
+          </w:rPr>
+          <m:t xml:space="preserve">= </m:t>
+        </m:r>
+        <m:f>
+          <m:fPr>
+            <m:ctrlPr>
+              <w:rPr>
+                <w:rFonts w:ascii="Cambria Math" w:hAnsi="Cambria Math"/>
+                <w:i/>
+              </w:rPr>
+            </m:ctrlPr>
+          </m:fPr>
+          <m:num>
+            <m:sSub>
+              <m:sSubPr>
+                <m:ctrlPr>
+                  <w:rPr>
+                    <w:rFonts w:ascii="Cambria Math" w:hAnsi="Cambria Math"/>
+                    <w:i/>
+                  </w:rPr>
+                </m:ctrlPr>
+              </m:sSubPr>
+              <m:e>
+                <m:sSub>
+                  <m:sSubPr>
+                    <m:ctrlPr>
+                      <w:rPr>
+                        <w:rFonts w:ascii="Cambria Math" w:hAnsi="Cambria Math"/>
+                        <w:i/>
+                      </w:rPr>
+                    </m:ctrlPr>
+                  </m:sSubPr>
+                  <m:e>
+                    <m:r>
+                      <w:rPr>
+                        <w:rFonts w:ascii="Cambria Math" w:hAnsi="Cambria Math"/>
+                      </w:rPr>
+                      <m:t>PCT</m:t>
+                    </m:r>
+                  </m:e>
+                  <m:sub>
+                    <m:r>
+                      <w:rPr>
+                        <w:rFonts w:ascii="Cambria Math" w:hAnsi="Cambria Math"/>
+                      </w:rPr>
+                      <m:t>SW,cell/HRU</m:t>
+                    </m:r>
+                  </m:sub>
+                </m:sSub>
+                <m:r>
+                  <w:rPr>
+                    <w:rFonts w:ascii="Cambria Math" w:hAnsi="Cambria Math"/>
+                  </w:rPr>
+                  <m:t>Q</m:t>
+                </m:r>
+              </m:e>
+              <m:sub>
+                <m:r>
+                  <w:rPr>
+                    <w:rFonts w:ascii="Cambria Math" w:hAnsi="Cambria Math"/>
+                  </w:rPr>
+                  <m:t>SW</m:t>
+                </m:r>
+              </m:sub>
+            </m:sSub>
+            <m:r>
+              <w:rPr>
+                <w:rFonts w:ascii="Cambria Math" w:hAnsi="Cambria Math"/>
+              </w:rPr>
+              <m:t>+</m:t>
+            </m:r>
+            <m:sSub>
+              <m:sSubPr>
+                <m:ctrlPr>
+                  <w:rPr>
+                    <w:rFonts w:ascii="Cambria Math" w:hAnsi="Cambria Math"/>
+                    <w:i/>
+                  </w:rPr>
+                </m:ctrlPr>
+              </m:sSubPr>
+              <m:e>
+                <m:sSub>
+                  <m:sSubPr>
+                    <m:ctrlPr>
+                      <w:rPr>
+                        <w:rFonts w:ascii="Cambria Math" w:hAnsi="Cambria Math"/>
+                        <w:i/>
+                      </w:rPr>
+                    </m:ctrlPr>
+                  </m:sSubPr>
+                  <m:e>
+                    <m:r>
+                      <w:rPr>
+                        <w:rFonts w:ascii="Cambria Math" w:hAnsi="Cambria Math"/>
+                      </w:rPr>
+                      <m:t>PCT</m:t>
+                    </m:r>
+                  </m:e>
+                  <m:sub>
+                    <m:r>
+                      <w:rPr>
+                        <w:rFonts w:ascii="Cambria Math" w:hAnsi="Cambria Math"/>
+                      </w:rPr>
+                      <m:t>SUP</m:t>
+                    </m:r>
+                    <m:r>
+                      <w:rPr>
+                        <w:rFonts w:ascii="Cambria Math" w:hAnsi="Cambria Math"/>
+                      </w:rPr>
+                      <m:t>,cell/HRU</m:t>
+                    </m:r>
+                  </m:sub>
+                </m:sSub>
+                <m:r>
+                  <w:rPr>
+                    <w:rFonts w:ascii="Cambria Math" w:hAnsi="Cambria Math"/>
+                  </w:rPr>
+                  <m:t>Q</m:t>
+                </m:r>
+              </m:e>
+              <m:sub>
+                <m:r>
+                  <w:rPr>
+                    <w:rFonts w:ascii="Cambria Math" w:hAnsi="Cambria Math"/>
+                  </w:rPr>
+                  <m:t>GW</m:t>
+                </m:r>
+              </m:sub>
+            </m:sSub>
+          </m:num>
+          <m:den>
+            <m:sSub>
+              <m:sSubPr>
+                <m:ctrlPr>
+                  <w:rPr>
+                    <w:rFonts w:ascii="Cambria Math" w:hAnsi="Cambria Math"/>
+                    <w:i/>
+                  </w:rPr>
+                </m:ctrlPr>
+              </m:sSubPr>
+              <m:e>
+                <m:r>
+                  <w:rPr>
+                    <w:rFonts w:ascii="Cambria Math" w:hAnsi="Cambria Math"/>
+                  </w:rPr>
+                  <m:t>A</m:t>
+                </m:r>
+              </m:e>
+              <m:sub>
+                <m:r>
+                  <w:rPr>
+                    <w:rFonts w:ascii="Cambria Math" w:hAnsi="Cambria Math"/>
+                  </w:rPr>
+                  <m:t>cell/HRU</m:t>
+                </m:r>
+              </m:sub>
+            </m:sSub>
+          </m:den>
+        </m:f>
+      </m:oMath>
+      <w:r>
+        <w:t>.</w:t>
+      </w:r>
+      <w:r>
+        <w:tab/>
+      </w:r>
+      <w:r>
+        <w:tab/>
+      </w:r>
+      <w:r>
+        <w:tab/>
+        <w:t>(1</w:t>
+      </w:r>
+      <w:r>
+        <w:t>3</w:t>
+      </w:r>
+      <w:r>
+        <w:t>)</w:t>
+      </w:r>
     </w:p>
     <w:p>
       <w:pPr>
-        <w:pStyle w:val="BodyText"/>
-        <w:ind w:firstLine="0"/>
-      </w:pPr>
-      <w:r>
-        <w:t>where</w:t>
-      </w:r>
-    </w:p>
-    <w:p>
-      <w:pPr>
-        <w:pStyle w:val="BodyText"/>
-      </w:pPr>
-    </w:p>
-    <w:p>
-      <w:pPr>
         <w:pStyle w:val="FigureCaption"/>
       </w:pPr>
       <w:bookmarkStart w:id="7" w:name="_Toc488403565"/>
       <w:r>
-        <w:t>Flow charts showing three different configurations for using the Agricultural Water Use Package</w:t>
+        <w:t xml:space="preserve">Flow charts showing three different configurations for using the </w:t>
+      </w:r>
+      <w:r>
+        <w:t>ag</w:t>
+      </w:r>
+      <w:r>
+        <w:t xml:space="preserve">ricultural Water Use </w:t>
+      </w:r>
+      <w:r>
+        <w:t>Pack</w:t>
+      </w:r>
+      <w:r>
+        <w:t>ag</w:t>
+      </w:r>
+      <w:r>
+        <w:t>e</w:t>
       </w:r>
       <w:r>
         <w:t>; A)</w:t>
@@ -7205,7 +8107,25 @@
         <w:pStyle w:val="Heading1"/>
       </w:pPr>
       <w:r>
-        <w:t>AGWU Package Input File</w:t>
+        <w:t>A</w:t>
+      </w:r>
+      <w:r>
+        <w:t>g</w:t>
+      </w:r>
+      <w:r>
+        <w:t xml:space="preserve"> </w:t>
+      </w:r>
+      <w:r>
+        <w:t>Pack</w:t>
+      </w:r>
+      <w:r>
+        <w:t>ag</w:t>
+      </w:r>
+      <w:r>
+        <w:t>e</w:t>
+      </w:r>
+      <w:r>
+        <w:t xml:space="preserve"> Input File</w:t>
       </w:r>
     </w:p>
     <w:p>
@@ -7216,7 +8136,19 @@
         </w:rPr>
       </w:pPr>
       <w:r>
-        <w:t xml:space="preserve">The AGWU Package is activated </w:t>
+        <w:t>The</w:t>
+      </w:r>
+      <w:r>
+        <w:t xml:space="preserve"> Ag Package</w:t>
+      </w:r>
+      <w:r>
+        <w:t xml:space="preserve"> is </w:t>
+      </w:r>
+      <w:r>
+        <w:t>activated,</w:t>
+      </w:r>
+      <w:r>
+        <w:t xml:space="preserve"> </w:t>
       </w:r>
       <w:r>
         <w:t>and the input file is read when</w:t>
@@ -7228,10 +8160,28 @@
         <w:t>the</w:t>
       </w:r>
       <w:r>
-        <w:t xml:space="preserve"> file type “AGWU” within the MODFLOW-NWT Name file. </w:t>
-      </w:r>
-      <w:r>
-        <w:t xml:space="preserve">The AGWU Package input file </w:t>
+        <w:t xml:space="preserve"> file type “</w:t>
+      </w:r>
+      <w:r>
+        <w:t>AG</w:t>
+      </w:r>
+      <w:r>
+        <w:t xml:space="preserve">” </w:t>
+      </w:r>
+      <w:r>
+        <w:t xml:space="preserve">is specified </w:t>
+      </w:r>
+      <w:r>
+        <w:t xml:space="preserve">within the MODFLOW Name file. </w:t>
+      </w:r>
+      <w:r>
+        <w:t>The</w:t>
+      </w:r>
+      <w:r>
+        <w:t xml:space="preserve"> Ag Package</w:t>
+      </w:r>
+      <w:r>
+        <w:t xml:space="preserve"> input file </w:t>
       </w:r>
       <w:r>
         <w:t xml:space="preserve">consists of </w:t>
@@ -7282,7 +8232,13 @@
         <w:t xml:space="preserve"> The options block must begin with the character “options” and end with the character “end”</w:t>
       </w:r>
       <w:r>
-        <w:t xml:space="preserve"> and is not case sensitive. At least one option is required for the AGWU Package to be used. The time series data only are required if one or more of the time series character variables are specified within the options block. The time series block must begin with the character “time series”</w:t>
+        <w:t xml:space="preserve"> and is not case sensitive. At least one option is required for the</w:t>
+      </w:r>
+      <w:r>
+        <w:t xml:space="preserve"> Ag Package</w:t>
+      </w:r>
+      <w:r>
+        <w:t xml:space="preserve"> to be used. The time series data only are required if one or more of the time series character variables are specified within the options block. The time series block must begin with the character “time series”</w:t>
       </w:r>
       <w:r>
         <w:t xml:space="preserve"> and end with the character “end.”</w:t>
@@ -7299,22 +8255,24 @@
         <w:pStyle w:val="BodyText"/>
       </w:pPr>
       <w:r>
+        <w:lastRenderedPageBreak/>
         <w:t xml:space="preserve">The </w:t>
       </w:r>
       <w:r>
         <w:t xml:space="preserve">optional </w:t>
       </w:r>
       <w:r>
-        <w:t>well list data input includes all wells that will be used during a simulation</w:t>
-      </w:r>
-      <w:r>
-        <w:t xml:space="preserve">, and is included only if the variable “MAXWELLS” is specified in the options block followed by </w:t>
-      </w:r>
-      <w:proofErr w:type="gramStart"/>
-      <w:r>
-        <w:t>a nonzero values</w:t>
-      </w:r>
-      <w:proofErr w:type="gramEnd"/>
+        <w:t xml:space="preserve">well list data input includes all wells that will be used during a </w:t>
+      </w:r>
+      <w:r>
+        <w:t>simulation and</w:t>
+      </w:r>
+      <w:r>
+        <w:t xml:space="preserve"> is included only if the variable “MAXWELLS” is specified in the options block followed by </w:t>
+      </w:r>
+      <w:r>
+        <w:t>a nonzero value</w:t>
+      </w:r>
       <w:r>
         <w:t xml:space="preserve"> specified for </w:t>
       </w:r>
@@ -7327,11 +8285,7 @@
         <w:t xml:space="preserve">. </w:t>
       </w:r>
       <w:r>
-        <w:t xml:space="preserve">The well list block must begin with the character </w:t>
-      </w:r>
-      <w:r>
-        <w:lastRenderedPageBreak/>
-        <w:t xml:space="preserve">“well list” and end with the character “end.” </w:t>
+        <w:t xml:space="preserve">The well list block must begin with the character “well list” and end with the character “end.” </w:t>
       </w:r>
       <w:r>
         <w:t xml:space="preserve">Any well can be made inactive </w:t>
@@ -7340,7 +8294,13 @@
         <w:t xml:space="preserve">or active </w:t>
       </w:r>
       <w:r>
-        <w:t xml:space="preserve">during a simulation. </w:t>
+        <w:t>during a simulation</w:t>
+      </w:r>
+      <w:r>
+        <w:t xml:space="preserve"> within the stress period block</w:t>
+      </w:r>
+      <w:r>
+        <w:t xml:space="preserve">. </w:t>
       </w:r>
       <w:r>
         <w:t>Specified pumping rates can be used to limi</w:t>
@@ -7418,176 +8378,347 @@
         <w:t>rates</w:t>
       </w:r>
       <w:r>
-        <w:t xml:space="preserve">. Only negative pumping rates can be specified for the AGWU Package. </w:t>
+        <w:t>. Only negative pumping rates can be specified for the</w:t>
+      </w:r>
+      <w:r>
+        <w:t xml:space="preserve"> Ag Package</w:t>
+      </w:r>
+      <w:r>
+        <w:t xml:space="preserve">. </w:t>
+      </w:r>
+      <w:r>
+        <w:t xml:space="preserve">Details regarding these inputs are provided in a separate input instructions document. </w:t>
+      </w:r>
+      <w:r>
+        <w:tab/>
       </w:r>
     </w:p>
     <w:p>
       <w:pPr>
-        <w:pStyle w:val="BodyText"/>
-      </w:pPr>
-      <w:r>
-        <w:t xml:space="preserve">Details regarding these inputs are provided in a separate input instructions document. </w:t>
-      </w:r>
-      <w:r>
-        <w:tab/>
+        <w:pStyle w:val="Heading1"/>
+      </w:pPr>
+      <w:r>
+        <w:t>Output Options</w:t>
       </w:r>
     </w:p>
     <w:p>
       <w:pPr>
-        <w:pStyle w:val="Heading1"/>
-      </w:pPr>
-      <w:r>
-        <w:t>Output Options</w:t>
+        <w:pStyle w:val="BodyText"/>
+      </w:pPr>
+      <w:r>
+        <w:t>Three output options are available for the</w:t>
+      </w:r>
+      <w:r>
+        <w:t xml:space="preserve"> Ag Package</w:t>
+      </w:r>
+      <w:r>
+        <w:t xml:space="preserve">, including 1) standard cell by cell pumping rates output to </w:t>
+      </w:r>
+      <w:r>
+        <w:t>an unformatted file</w:t>
+      </w:r>
+      <w:r>
+        <w:t>; 2) lists of flows for each SFR2 surface water diversion</w:t>
+      </w:r>
+      <w:r>
+        <w:t xml:space="preserve"> and </w:t>
+      </w:r>
+      <w:r>
+        <w:t>well</w:t>
+      </w:r>
+      <w:r>
+        <w:t xml:space="preserve">, irrigated amount for each cell/HRU for a diversion, and irrigated amount for each cell/HRU for a well; </w:t>
+      </w:r>
+      <w:r>
+        <w:t xml:space="preserve">and </w:t>
+      </w:r>
+      <w:r>
+        <w:t>3)</w:t>
+      </w:r>
+      <w:r>
+        <w:t xml:space="preserve"> </w:t>
+      </w:r>
+      <w:r>
+        <w:t xml:space="preserve">time series of diversion flows or groundwater pumping rates for wells, and time series of </w:t>
+      </w:r>
+      <w:r>
+        <w:t>volumetric rates of</w:t>
+      </w:r>
+      <w:r>
+        <w:t xml:space="preserve"> </w:t>
+      </w:r>
+      <w:r>
+        <w:t>well-watered</w:t>
+      </w:r>
+      <w:r>
+        <w:t xml:space="preserve"> </w:t>
+      </w:r>
+      <w:r>
+        <w:t xml:space="preserve">(potential) consumption </w:t>
+      </w:r>
+      <w:r>
+        <w:t xml:space="preserve">and </w:t>
+      </w:r>
+      <w:r>
+        <w:t xml:space="preserve">actual </w:t>
+      </w:r>
+      <w:r>
+        <w:t>crop consumption for cells/HRUs supplied by a diversion/well</w:t>
+      </w:r>
+      <w:r>
+        <w:t xml:space="preserve">. </w:t>
+      </w:r>
+      <w:r>
+        <w:t xml:space="preserve">The time series file generated for “TIMESERIES_SFR” includes all supplemental pumping for the SFR diversion if there are supplemental wells. </w:t>
+      </w:r>
+      <w:r>
+        <w:t>The last column of values for all other time series files will be labeled “NULL” and should be ignored.</w:t>
+      </w:r>
+      <w:r>
+        <w:t xml:space="preserve"> </w:t>
+      </w:r>
+      <w:r>
+        <w:t xml:space="preserve">Additional to these output options, a water budget table that lists </w:t>
+      </w:r>
+      <w:r>
+        <w:lastRenderedPageBreak/>
+        <w:t>all inflows and outflows for the</w:t>
+      </w:r>
+      <w:r>
+        <w:t xml:space="preserve"> Ag Package</w:t>
+      </w:r>
+      <w:r>
+        <w:t xml:space="preserve"> can be output to the MODFLOW L</w:t>
+      </w:r>
+      <w:r>
+        <w:t>ist F</w:t>
+      </w:r>
+      <w:r>
+        <w:t xml:space="preserve">ile </w:t>
+      </w:r>
+      <w:r>
+        <w:t xml:space="preserve">or separate formatted output file </w:t>
+      </w:r>
+      <w:r>
+        <w:t xml:space="preserve">using Output Control options. </w:t>
+      </w:r>
+      <w:r>
+        <w:t xml:space="preserve">All flows are output as volumetric flow rates in units determined from the unit specifications in the MODFLOW Discretization </w:t>
+      </w:r>
+      <w:r>
+        <w:t>Pack</w:t>
+      </w:r>
+      <w:r>
+        <w:t>ag</w:t>
+      </w:r>
+      <w:r>
+        <w:t>e</w:t>
+      </w:r>
+      <w:r>
+        <w:t>.</w:t>
+      </w:r>
+      <w:r>
+        <w:t xml:space="preserve"> </w:t>
       </w:r>
     </w:p>
     <w:p>
       <w:pPr>
-        <w:pStyle w:val="BodyText"/>
-      </w:pPr>
-      <w:r>
-        <w:t xml:space="preserve">Three output options are available for the AGWU Package, including 1) standard cell by cell pumping rates output to </w:t>
-      </w:r>
-      <w:r>
-        <w:t>an unformatted file</w:t>
-      </w:r>
-      <w:r>
-        <w:t>; 2) lists of flows for each SFR2 surface water diversion</w:t>
-      </w:r>
-      <w:r>
-        <w:t xml:space="preserve"> and </w:t>
-      </w:r>
-      <w:r>
-        <w:t>well</w:t>
-      </w:r>
-      <w:r>
-        <w:t xml:space="preserve">, irrigated amount for each cell/HRU for a diversion, and irrigated amount for each cell/HRU for a well; </w:t>
-      </w:r>
-      <w:r>
-        <w:t xml:space="preserve">and </w:t>
-      </w:r>
-      <w:r>
-        <w:t>3)</w:t>
-      </w:r>
-      <w:r>
-        <w:t xml:space="preserve"> </w:t>
-      </w:r>
-      <w:r>
-        <w:t xml:space="preserve">time series of diversion flows or groundwater pumping rates for wells, and time series of </w:t>
-      </w:r>
-      <w:r>
-        <w:t>volumetric rates of</w:t>
-      </w:r>
-      <w:r>
-        <w:t xml:space="preserve"> </w:t>
-      </w:r>
-      <w:r>
-        <w:t>well-watered</w:t>
-      </w:r>
-      <w:r>
-        <w:t xml:space="preserve"> </w:t>
-      </w:r>
-      <w:r>
-        <w:t xml:space="preserve">(potential) consumption </w:t>
-      </w:r>
-      <w:r>
-        <w:t xml:space="preserve">and </w:t>
-      </w:r>
-      <w:r>
-        <w:t xml:space="preserve">actual </w:t>
-      </w:r>
-      <w:r>
-        <w:t>crop consumption for cells/HRUs supplied by a diversion/well</w:t>
-      </w:r>
-      <w:r>
-        <w:t xml:space="preserve">. </w:t>
-      </w:r>
-      <w:r>
-        <w:t xml:space="preserve">The time series file generated for “TIMESERIES_SFR” includes all supplemental pumping for the SFR diversion if there are supplemental wells. </w:t>
-      </w:r>
-      <w:r>
-        <w:t>The last column of values for all other time series files will be labeled “NULL” and should be ignored.</w:t>
-      </w:r>
-      <w:r>
-        <w:t xml:space="preserve"> </w:t>
-      </w:r>
-      <w:r>
-        <w:t>Additional to these output options, a water budget table that lists all inflows and outflows for the AGWU Package can be output to the MODFLOW L</w:t>
-      </w:r>
-      <w:r>
-        <w:t>ist F</w:t>
-      </w:r>
-      <w:r>
-        <w:t xml:space="preserve">ile </w:t>
-      </w:r>
-      <w:r>
-        <w:t xml:space="preserve">or separate formatted output file </w:t>
-      </w:r>
-      <w:r>
-        <w:t xml:space="preserve">using Output Control options. </w:t>
-      </w:r>
-      <w:r>
-        <w:t>All flows are output as volumetric flow rates in units determined from the unit specifications in the MODFLOW Discretization Package.</w:t>
-      </w:r>
-      <w:r>
-        <w:t xml:space="preserve"> </w:t>
+        <w:pStyle w:val="Heading1"/>
+      </w:pPr>
+      <w:r>
+        <w:t>Example Problems</w:t>
       </w:r>
     </w:p>
     <w:p>
       <w:pPr>
-        <w:pStyle w:val="Heading1"/>
-      </w:pPr>
-      <w:r>
-        <w:lastRenderedPageBreak/>
-        <w:t>Example Problems</w:t>
+        <w:pStyle w:val="BodyText"/>
+      </w:pPr>
+      <w:r>
+        <w:t xml:space="preserve">Two test problems are presented to illustrate the capabilities of the </w:t>
+      </w:r>
+      <w:r>
+        <w:t>A</w:t>
+      </w:r>
+      <w:r>
+        <w:t>g</w:t>
+      </w:r>
+      <w:r>
+        <w:t xml:space="preserve"> </w:t>
+      </w:r>
+      <w:r>
+        <w:t>Pack</w:t>
+      </w:r>
+      <w:r>
+        <w:t>ag</w:t>
+      </w:r>
+      <w:r>
+        <w:t>e</w:t>
+      </w:r>
+      <w:r>
+        <w:t xml:space="preserve"> for simulating water use by </w:t>
+      </w:r>
+      <w:r>
+        <w:t>ag</w:t>
+      </w:r>
+      <w:r>
+        <w:t xml:space="preserve">riculture in </w:t>
+      </w:r>
+      <w:r>
+        <w:t xml:space="preserve">MODFLOW-NWT and GSFLOW. Test problem 1 was modified from Test 1 presented previously by </w:t>
+      </w:r>
+      <w:proofErr w:type="spellStart"/>
+      <w:r>
+        <w:t>Prudic</w:t>
+      </w:r>
+      <w:proofErr w:type="spellEnd"/>
+      <w:r>
+        <w:t xml:space="preserve"> and others (</w:t>
+      </w:r>
+      <w:r>
+        <w:t>2004)</w:t>
+      </w:r>
+      <w:r>
+        <w:t xml:space="preserve">. Test problem 2 was modified from the </w:t>
+      </w:r>
+      <w:proofErr w:type="spellStart"/>
+      <w:r>
+        <w:t>S</w:t>
+      </w:r>
+      <w:r>
+        <w:t>ag</w:t>
+      </w:r>
+      <w:r>
+        <w:t>ehen</w:t>
+      </w:r>
+      <w:proofErr w:type="spellEnd"/>
+      <w:r>
+        <w:t xml:space="preserve"> Creek Watershed </w:t>
+      </w:r>
+      <w:r>
+        <w:t xml:space="preserve">GSFLOW </w:t>
+      </w:r>
+      <w:r>
+        <w:t xml:space="preserve">example problem. Although there is no </w:t>
+      </w:r>
+      <w:r>
+        <w:t>ag</w:t>
+      </w:r>
+      <w:r>
+        <w:t xml:space="preserve">riculture in the </w:t>
+      </w:r>
+      <w:proofErr w:type="spellStart"/>
+      <w:r>
+        <w:t>S</w:t>
+      </w:r>
+      <w:r>
+        <w:t>ag</w:t>
+      </w:r>
+      <w:r>
+        <w:t>ehen</w:t>
+      </w:r>
+      <w:proofErr w:type="spellEnd"/>
+      <w:r>
+        <w:t xml:space="preserve"> Creek Watershed, the</w:t>
+      </w:r>
+      <w:r>
+        <w:t xml:space="preserve"> Ag Package</w:t>
+      </w:r>
+      <w:r>
+        <w:t xml:space="preserve"> was added</w:t>
+      </w:r>
+      <w:r>
+        <w:t xml:space="preserve"> for</w:t>
+      </w:r>
+      <w:r>
+        <w:t xml:space="preserve"> this example to simulate irrigation from surface wat</w:t>
+      </w:r>
+      <w:r>
+        <w:t xml:space="preserve">er and supplementary wells to several </w:t>
+      </w:r>
+      <w:r>
+        <w:t>HRUs in the lower part of the watershed</w:t>
+      </w:r>
+      <w:r>
+        <w:t xml:space="preserve"> that represent hypothetical </w:t>
+      </w:r>
+      <w:r>
+        <w:t>ag</w:t>
+      </w:r>
+      <w:r>
+        <w:t>ricultural fields</w:t>
+      </w:r>
+      <w:r>
+        <w:t xml:space="preserve">. </w:t>
       </w:r>
     </w:p>
     <w:p>
       <w:pPr>
-        <w:pStyle w:val="BodyText"/>
-      </w:pPr>
-      <w:r>
-        <w:t xml:space="preserve">Two test problems are presented to illustrate the capabilities of the AGWU Package for simulating water use by agriculture in </w:t>
-      </w:r>
-      <w:r>
-        <w:t xml:space="preserve">MODFLOW-NWT and GSFLOW. Test problem 1 was modified from Test 1 presented previously by </w:t>
-      </w:r>
-      <w:proofErr w:type="spellStart"/>
-      <w:r>
-        <w:t>Prudic</w:t>
-      </w:r>
-      <w:proofErr w:type="spellEnd"/>
-      <w:r>
-        <w:t xml:space="preserve"> and others (</w:t>
-      </w:r>
-      <w:r>
-        <w:t>2004)</w:t>
-      </w:r>
-      <w:r>
-        <w:t xml:space="preserve">. Test problem 2 was modified from the </w:t>
-      </w:r>
-      <w:proofErr w:type="spellStart"/>
-      <w:r>
-        <w:t>Sagehen</w:t>
-      </w:r>
-      <w:proofErr w:type="spellEnd"/>
-      <w:r>
-        <w:t xml:space="preserve"> Creek Watershed example problem. Although there is no agriculture in the </w:t>
-      </w:r>
-      <w:proofErr w:type="spellStart"/>
-      <w:r>
-        <w:t>Sagehen</w:t>
-      </w:r>
-      <w:proofErr w:type="spellEnd"/>
-      <w:r>
-        <w:t xml:space="preserve"> Creek Watershed, the AGWU Package was added this example to simulate irrigation from surface water and supplementary wells to a small number of HRUs in the lower part of the watershed. </w:t>
+        <w:pStyle w:val="Heading2"/>
+      </w:pPr>
+      <w:r>
+        <w:t>Example Problem 1</w:t>
       </w:r>
     </w:p>
     <w:p>
       <w:pPr>
-        <w:pStyle w:val="Heading2"/>
-      </w:pPr>
-      <w:r>
-        <w:t>Example Problem 1</w:t>
+        <w:pStyle w:val="BodyText"/>
+      </w:pPr>
+      <w:r>
+        <w:t>A hypothetical model was develop</w:t>
+      </w:r>
+      <w:r>
+        <w:t>ed</w:t>
+      </w:r>
+      <w:r>
+        <w:t xml:space="preserve"> </w:t>
+      </w:r>
+      <w:r>
+        <w:t>for MODFLOW-NWT that represents an alluvial river basin in a semi-arid region. The basin receives most of its precipitation in the surrounding mountains</w:t>
+      </w:r>
+      <w:r>
+        <w:t>, and i</w:t>
+      </w:r>
+      <w:r>
+        <w:t xml:space="preserve">ntermittent streams </w:t>
+      </w:r>
+      <w:r>
+        <w:t>drain the mountains and flow into</w:t>
+      </w:r>
+      <w:r>
+        <w:t xml:space="preserve"> </w:t>
+      </w:r>
+      <w:r>
+        <w:t xml:space="preserve">a </w:t>
+      </w:r>
+      <w:r>
+        <w:t xml:space="preserve">perennial river that </w:t>
+      </w:r>
+      <w:r>
+        <w:t xml:space="preserve">crosses the southern portion of the </w:t>
+      </w:r>
+      <w:r>
+        <w:t xml:space="preserve">valley (Figure 1). </w:t>
+      </w:r>
+      <w:r>
+        <w:t>The valley aquifer consists of alluvium dominated by sand and gravel, and the mountains consist of bedrock that has much lower hydraulic conductivity than the valley alluvium. Recharge in the basin primarily occurs as seep</w:t>
+      </w:r>
+      <w:r>
+        <w:t>ag</w:t>
+      </w:r>
+      <w:r>
+        <w:t xml:space="preserve">e loss from the intermittent stream channels and </w:t>
+      </w:r>
+      <w:r>
+        <w:t xml:space="preserve">to a lesser extend as groundwater </w:t>
+      </w:r>
+      <w:r>
+        <w:t>flowing to the valley from the</w:t>
+      </w:r>
+      <w:r>
+        <w:t xml:space="preserve"> mountain block.</w:t>
+      </w:r>
+      <w:r>
+        <w:t xml:space="preserve"> </w:t>
       </w:r>
     </w:p>
     <w:p>
@@ -7595,55 +8726,101 @@
         <w:pStyle w:val="BodyText"/>
       </w:pPr>
       <w:r>
-        <w:t>A hypothetical model was develop</w:t>
-      </w:r>
-      <w:r>
-        <w:t>ed</w:t>
+        <w:lastRenderedPageBreak/>
+        <w:t>Figures 2 and 3</w:t>
+      </w:r>
+      <w:r>
+        <w:t xml:space="preserve"> illustrate the model parameterization for this example</w:t>
+      </w:r>
+      <w:r>
+        <w:t xml:space="preserve">. </w:t>
+      </w:r>
+      <w:r>
+        <w:t xml:space="preserve">The model domain </w:t>
+      </w:r>
+      <w:r>
+        <w:t xml:space="preserve">extends </w:t>
+      </w:r>
+      <w:r>
+        <w:t xml:space="preserve">to a maximum of 520 feet below land surface in the valley bottom; and extends laterally </w:t>
+      </w:r>
+      <w:r>
+        <w:t xml:space="preserve">75 km in the </w:t>
+      </w:r>
+      <w:r>
+        <w:t>north-south</w:t>
       </w:r>
       <w:r>
         <w:t xml:space="preserve"> </w:t>
       </w:r>
       <w:r>
-        <w:t>for MODFLOW-NWT that represents an alluvial river basin in a semi-arid region. The basin receives most of its precipitation in the surrounding mountains</w:t>
-      </w:r>
-      <w:r>
-        <w:t>, and i</w:t>
-      </w:r>
-      <w:r>
-        <w:t xml:space="preserve">ntermittent streams </w:t>
-      </w:r>
-      <w:r>
-        <w:t>drain the mountains and flow into</w:t>
+        <w:t xml:space="preserve">direction, and </w:t>
+      </w:r>
+      <w:r>
+        <w:t xml:space="preserve">50 km in the </w:t>
+      </w:r>
+      <w:r>
+        <w:t>east-west</w:t>
+      </w:r>
+      <w:r>
+        <w:t xml:space="preserve"> direction</w:t>
+      </w:r>
+      <w:r>
+        <w:t xml:space="preserve">. The model </w:t>
+      </w:r>
+      <w:r>
+        <w:t>is</w:t>
+      </w:r>
+      <w:r>
+        <w:t xml:space="preserve"> dis</w:t>
+      </w:r>
+      <w:r>
+        <w:t>cretized</w:t>
       </w:r>
       <w:r>
         <w:t xml:space="preserve"> </w:t>
       </w:r>
       <w:r>
-        <w:t xml:space="preserve">a </w:t>
-      </w:r>
-      <w:r>
-        <w:t xml:space="preserve">perennial river that </w:t>
-      </w:r>
-      <w:r>
-        <w:t xml:space="preserve">crosses the southern portion of the </w:t>
-      </w:r>
-      <w:r>
-        <w:t xml:space="preserve">valley (Figure 1). </w:t>
-      </w:r>
-      <w:r>
-        <w:t xml:space="preserve">The valley aquifer consists of alluvium dominated by sand and gravel, and the mountains consist of bedrock that has much lower hydraulic conductivity than the valley alluvium. Recharge in the basin primarily occurs as seepage loss from the intermittent stream channels and </w:t>
-      </w:r>
-      <w:r>
-        <w:t xml:space="preserve">to a lesser extend as groundwater </w:t>
-      </w:r>
-      <w:r>
-        <w:t>flowing to the valley from the</w:t>
-      </w:r>
-      <w:r>
-        <w:t xml:space="preserve"> mountain block.</w:t>
-      </w:r>
-      <w:r>
-        <w:t xml:space="preserve"> </w:t>
+        <w:t>into</w:t>
+      </w:r>
+      <w:r>
+        <w:t xml:space="preserve"> 1 layer, 15 rows, and 10 columns, and only model cells coincident with </w:t>
+      </w:r>
+      <w:r>
+        <w:t xml:space="preserve">the </w:t>
+      </w:r>
+      <w:r>
+        <w:t>basin fill are active</w:t>
+      </w:r>
+      <w:r>
+        <w:t xml:space="preserve">; consolidated rocks are not included. Layer 1 ranges in thickness between 130 feet and 520 feet. </w:t>
+      </w:r>
+      <w:r>
+        <w:t xml:space="preserve">Model cells have a constant dimension of 5000 feet in the row and column directions. </w:t>
+      </w:r>
+      <w:r>
+        <w:t>T</w:t>
+      </w:r>
+      <w:r>
+        <w:t xml:space="preserve">wo tributary streams that enter the model from the northwest and northeast </w:t>
+      </w:r>
+      <w:r>
+        <w:t>join the</w:t>
+      </w:r>
+      <w:r>
+        <w:t xml:space="preserve"> mainstem in the southern part of the model</w:t>
+      </w:r>
+      <w:r>
+        <w:t xml:space="preserve"> (fig. 2)</w:t>
+      </w:r>
+      <w:r>
+        <w:t xml:space="preserve">. </w:t>
+      </w:r>
+      <w:r>
+        <w:t>Twenty-four transient stress periods are simulated, proceeded by an initial steady state stress period. Each stress period represents a calendar month and are divided into daily time steps.</w:t>
+      </w:r>
+      <w:r>
+        <w:t xml:space="preserve"> The simulation begins on January 1.</w:t>
       </w:r>
     </w:p>
     <w:p>
@@ -7651,174 +8828,108 @@
         <w:pStyle w:val="BodyText"/>
       </w:pPr>
       <w:r>
-        <w:t>Figures 2 and 3</w:t>
-      </w:r>
-      <w:r>
-        <w:t xml:space="preserve"> illustrate the model parameterization for this example</w:t>
+        <w:t xml:space="preserve">Aquifer hydraulic conductivity and specific yield increase in the valley bottoms </w:t>
+      </w:r>
+      <w:r>
+        <w:t>that comprise</w:t>
+      </w:r>
+      <w:r>
+        <w:t xml:space="preserve"> of</w:t>
+      </w:r>
+      <w:r>
+        <w:t xml:space="preserve"> floodplains </w:t>
+      </w:r>
+      <w:r>
+        <w:t xml:space="preserve">or new alluvium </w:t>
+      </w:r>
+      <w:r>
+        <w:t>of the tributary streams and river</w:t>
+      </w:r>
+      <w:r>
+        <w:t xml:space="preserve"> (fig. 3)</w:t>
       </w:r>
       <w:r>
         <w:t xml:space="preserve">. </w:t>
       </w:r>
-      <w:r>
-        <w:t xml:space="preserve">The model domain </w:t>
-      </w:r>
-      <w:r>
-        <w:t xml:space="preserve">extends </w:t>
-      </w:r>
-      <w:r>
-        <w:t xml:space="preserve">to a maximum of 520 feet below land surface in the valley bottom; and extends laterally </w:t>
-      </w:r>
-      <w:r>
-        <w:t xml:space="preserve">75 km in the </w:t>
-      </w:r>
-      <w:r>
-        <w:t>north-south</w:t>
+      <w:proofErr w:type="spellStart"/>
+      <w:r>
+        <w:t>Prudic</w:t>
+      </w:r>
+      <w:proofErr w:type="spellEnd"/>
+      <w:r>
+        <w:t xml:space="preserve"> and others (2004) present</w:t>
+      </w:r>
+      <w:r>
+        <w:t xml:space="preserve"> additional details describing </w:t>
+      </w:r>
+      <w:r>
+        <w:t xml:space="preserve">this test problem, including </w:t>
+      </w:r>
+      <w:r>
+        <w:t>representation</w:t>
+      </w:r>
+      <w:r>
+        <w:t xml:space="preserve"> of the</w:t>
+      </w:r>
+      <w:r>
+        <w:t xml:space="preserve"> stream network, and distribution of recharge and ET parameters used within the model.</w:t>
+      </w:r>
+      <w:r>
+        <w:t xml:space="preserve"> Niswonger and others (2006) describe modifications made to this example to replace the ET and Recharge </w:t>
+      </w:r>
+      <w:r>
+        <w:t>Pack</w:t>
+      </w:r>
+      <w:r>
+        <w:t>ag</w:t>
+      </w:r>
+      <w:r>
+        <w:t>e</w:t>
+      </w:r>
+      <w:r>
+        <w:t xml:space="preserve">s with the UZF1 </w:t>
+      </w:r>
+      <w:r>
+        <w:t>Pack</w:t>
+      </w:r>
+      <w:r>
+        <w:t>ag</w:t>
+      </w:r>
+      <w:r>
+        <w:t>e</w:t>
+      </w:r>
+      <w:r>
+        <w:t xml:space="preserve">; </w:t>
+      </w:r>
+      <w:r>
+        <w:t xml:space="preserve">excess applied infiltration and </w:t>
+      </w:r>
+      <w:r>
+        <w:t>rejected infiltration/spring discharge</w:t>
       </w:r>
       <w:r>
         <w:t xml:space="preserve"> </w:t>
       </w:r>
       <w:r>
-        <w:t xml:space="preserve">direction, and </w:t>
-      </w:r>
-      <w:r>
-        <w:t xml:space="preserve">50 km in the </w:t>
-      </w:r>
-      <w:r>
-        <w:t>east-west</w:t>
-      </w:r>
-      <w:r>
-        <w:t xml:space="preserve"> direction</w:t>
-      </w:r>
-      <w:r>
-        <w:t xml:space="preserve">. The model </w:t>
-      </w:r>
-      <w:r>
-        <w:t>is</w:t>
-      </w:r>
-      <w:r>
-        <w:t xml:space="preserve"> dis</w:t>
-      </w:r>
-      <w:r>
-        <w:t>cretized</w:t>
-      </w:r>
-      <w:r>
-        <w:t xml:space="preserve"> </w:t>
-      </w:r>
-      <w:r>
-        <w:t>into</w:t>
-      </w:r>
-      <w:r>
-        <w:t xml:space="preserve"> 1 layer, 15 rows, and 10 columns, and only model cells coincident with </w:t>
-      </w:r>
-      <w:r>
-        <w:t xml:space="preserve">the </w:t>
-      </w:r>
-      <w:r>
-        <w:t>basin fill are active</w:t>
-      </w:r>
-      <w:r>
-        <w:t xml:space="preserve">; consolidated rocks are not included. Layer 1 ranges in thickness between 130 feet and </w:t>
-      </w:r>
-      <w:r>
-        <w:lastRenderedPageBreak/>
-        <w:t xml:space="preserve">520 feet. </w:t>
-      </w:r>
-      <w:r>
-        <w:t xml:space="preserve">Model cells have a constant dimension of 5000 feet in the row and column directions. </w:t>
-      </w:r>
-      <w:r>
-        <w:t>T</w:t>
-      </w:r>
-      <w:r>
-        <w:t xml:space="preserve">wo tributary streams that enter the model from the northwest and northeast </w:t>
-      </w:r>
-      <w:r>
-        <w:t>join the</w:t>
-      </w:r>
-      <w:r>
-        <w:t xml:space="preserve"> mainstem in the southern part of the model</w:t>
-      </w:r>
-      <w:r>
-        <w:t xml:space="preserve"> (fig. 2)</w:t>
-      </w:r>
-      <w:r>
-        <w:t xml:space="preserve">. </w:t>
-      </w:r>
-      <w:r>
-        <w:t>Twenty-four transient stress periods are simulated, proceeded by an initial steady state stress period. Each stress period represents a calendar month and are divided into daily time steps.</w:t>
-      </w:r>
-      <w:r>
-        <w:t xml:space="preserve"> The simulation begins on January 1.</w:t>
-      </w:r>
-    </w:p>
-    <w:p>
-      <w:pPr>
-        <w:pStyle w:val="BodyText"/>
-      </w:pPr>
-      <w:r>
-        <w:t xml:space="preserve">Aquifer hydraulic conductivity and specific yield increase in the valley bottoms </w:t>
-      </w:r>
-      <w:r>
-        <w:t>that comprise</w:t>
-      </w:r>
-      <w:r>
-        <w:t xml:space="preserve"> of</w:t>
-      </w:r>
-      <w:r>
-        <w:t xml:space="preserve"> floodplains </w:t>
-      </w:r>
-      <w:r>
-        <w:t xml:space="preserve">or new alluvium </w:t>
-      </w:r>
-      <w:r>
-        <w:t>of the tributary streams and river</w:t>
-      </w:r>
-      <w:r>
-        <w:t xml:space="preserve"> (fig. 3)</w:t>
-      </w:r>
-      <w:r>
-        <w:t xml:space="preserve">. </w:t>
-      </w:r>
-      <w:proofErr w:type="spellStart"/>
-      <w:r>
-        <w:t>Prudic</w:t>
-      </w:r>
-      <w:proofErr w:type="spellEnd"/>
-      <w:r>
-        <w:t xml:space="preserve"> and others (2004) present</w:t>
-      </w:r>
-      <w:r>
-        <w:t xml:space="preserve"> additional details describing </w:t>
-      </w:r>
-      <w:r>
-        <w:t xml:space="preserve">this test problem, including </w:t>
-      </w:r>
-      <w:r>
-        <w:t>representation</w:t>
-      </w:r>
-      <w:r>
-        <w:t xml:space="preserve"> of the</w:t>
-      </w:r>
-      <w:r>
-        <w:t xml:space="preserve"> stream network, and distribution of recharge and ET parameters used within the model.</w:t>
-      </w:r>
-      <w:r>
-        <w:t xml:space="preserve"> Niswonger and others (2006) describe modifications made to this example to replace the ET and Recharge Packages with the UZF1 Package. </w:t>
-      </w:r>
-      <w:r>
-        <w:t xml:space="preserve">Overland routing </w:t>
-      </w:r>
-      <w:r>
-        <w:t xml:space="preserve">of excess applied infiltration and groundwater discharge </w:t>
-      </w:r>
-      <w:r>
-        <w:t xml:space="preserve">to streams </w:t>
-      </w:r>
-      <w:r>
-        <w:t>was made active</w:t>
-      </w:r>
-      <w:r>
-        <w:t xml:space="preserve">. PET specified in UZF1 Package represents </w:t>
+        <w:t>is routed to</w:t>
+      </w:r>
+      <w:r>
+        <w:t xml:space="preserve"> streams</w:t>
+      </w:r>
+      <w:r>
+        <w:t xml:space="preserve">. PET specified in UZF1 </w:t>
+      </w:r>
+      <w:r>
+        <w:t>Pack</w:t>
+      </w:r>
+      <w:r>
+        <w:t>ag</w:t>
+      </w:r>
+      <w:r>
+        <w:t>e</w:t>
+      </w:r>
+      <w:r>
+        <w:t xml:space="preserve"> represents </w:t>
       </w:r>
       <m:oMath>
         <m:sSub>
@@ -7849,50 +8960,37 @@
         </m:sSub>
       </m:oMath>
       <w:r>
-        <w:t xml:space="preserve"> and thus the specified value for </w:t>
-      </w:r>
-      <m:oMath>
-        <m:sSub>
-          <m:sSubPr>
-            <m:ctrlPr>
-              <w:rPr>
-                <w:rFonts w:ascii="Cambria Math" w:hAnsi="Cambria Math"/>
-                <w:i/>
-              </w:rPr>
-            </m:ctrlPr>
-          </m:sSubPr>
-          <m:e>
-            <m:r>
-              <w:rPr>
-                <w:rFonts w:ascii="Cambria Math" w:hAnsi="Cambria Math"/>
-              </w:rPr>
-              <m:t>k</m:t>
-            </m:r>
-          </m:e>
-          <m:sub>
-            <m:r>
-              <w:rPr>
-                <w:rFonts w:ascii="Cambria Math" w:hAnsi="Cambria Math"/>
-              </w:rPr>
-              <m:t>c</m:t>
-            </m:r>
-          </m:sub>
-        </m:sSub>
-      </m:oMath>
-      <w:r>
-        <w:t xml:space="preserve"> in the AGWU Package</w:t>
-      </w:r>
-      <w:r>
-        <w:t xml:space="preserve"> is not used.</w:t>
-      </w:r>
-      <w:r>
-        <w:t xml:space="preserve"> Other UZF1 Package input values were modified from previous values to better represent </w:t>
-      </w:r>
-      <w:r>
-        <w:t>agricultural</w:t>
-      </w:r>
-      <w:r>
-        <w:t xml:space="preserve"> water use. </w:t>
+        <w:t>.</w:t>
+      </w:r>
+      <w:r>
+        <w:t xml:space="preserve"> Other UZF1 </w:t>
+      </w:r>
+      <w:r>
+        <w:t>Pack</w:t>
+      </w:r>
+      <w:r>
+        <w:t>ag</w:t>
+      </w:r>
+      <w:r>
+        <w:t>e</w:t>
+      </w:r>
+      <w:r>
+        <w:t xml:space="preserve"> input values were modified from previous values to better represent </w:t>
+      </w:r>
+      <w:r>
+        <w:t>ag</w:t>
+      </w:r>
+      <w:r>
+        <w:t>ricultural</w:t>
+      </w:r>
+      <w:r>
+        <w:t xml:space="preserve"> water use</w:t>
+      </w:r>
+      <w:r>
+        <w:t xml:space="preserve"> (Table 1)</w:t>
+      </w:r>
+      <w:r>
+        <w:t xml:space="preserve">. </w:t>
       </w:r>
     </w:p>
     <w:p>
@@ -7903,13 +9001,38 @@
         <w:t xml:space="preserve">Two versions of Example Problem 1 are presented. </w:t>
       </w:r>
       <w:r>
-        <w:t>Example Problem 1a (EP1a) simulates irrigation water provided solely by groundwater, and Example Problem 1b (EP1b)</w:t>
-      </w:r>
-      <w:r>
-        <w:t xml:space="preserve"> that simulates irrigation water provided by surface water and supplementary groundwater. Both models simulate irrigation demands using the ETDEMAND approach that minimizes the ET deficit using equation 8. </w:t>
-      </w:r>
-      <w:r>
-        <w:t xml:space="preserve">Figure 1 shows the cells designated as agricultural fields that receive irrigation. The irrigation schedule </w:t>
+        <w:t xml:space="preserve">Example Problem 1a (EP1a) simulates irrigation water provided </w:t>
+      </w:r>
+      <w:r>
+        <w:t xml:space="preserve">by </w:t>
+      </w:r>
+      <w:r>
+        <w:t>surface water and supplementary groundwater</w:t>
+      </w:r>
+      <w:r>
+        <w:t>, and Example Problem 1b (EP1b)</w:t>
+      </w:r>
+      <w:r>
+        <w:t xml:space="preserve"> that simulat</w:t>
+      </w:r>
+      <w:r>
+        <w:t xml:space="preserve">es irrigation water provided solely by </w:t>
+      </w:r>
+      <w:r>
+        <w:t xml:space="preserve">groundwater. Both models simulate irrigation demands using the ETDEMAND approach that minimizes the </w:t>
+      </w:r>
+      <w:r>
+        <w:lastRenderedPageBreak/>
+        <w:t xml:space="preserve">ET deficit using equation 8. </w:t>
+      </w:r>
+      <w:r>
+        <w:t xml:space="preserve">Figure 1 shows the cells designated as </w:t>
+      </w:r>
+      <w:r>
+        <w:t>ag</w:t>
+      </w:r>
+      <w:r>
+        <w:t xml:space="preserve">ricultural fields that receive irrigation. The irrigation schedule </w:t>
       </w:r>
       <w:r>
         <w:t xml:space="preserve">or maximum surface water diversion for irrigation </w:t>
@@ -7933,11 +9056,7 @@
         <w:t>3</w:t>
       </w:r>
       <w:r>
-        <w:t xml:space="preserve">/s can be diverted from the stream for </w:t>
-      </w:r>
-      <w:r>
-        <w:lastRenderedPageBreak/>
-        <w:t xml:space="preserve">irrigation. </w:t>
+        <w:t xml:space="preserve">/s can be diverted from the stream for irrigation. </w:t>
       </w:r>
       <w:r>
         <w:t xml:space="preserve">SFR2 diversion segment number 9 was used to divert water from deliver surface water to the fields. </w:t>
@@ -7956,11 +9075,19 @@
     </w:p>
     <w:p>
       <w:pPr>
-        <w:pStyle w:val="BodyText"/>
-      </w:pPr>
+        <w:pStyle w:val="Heading2"/>
+      </w:pPr>
+      <w:r>
+        <w:t>Example Problem 2</w:t>
+      </w:r>
     </w:p>
     <w:p>
       <w:pPr>
+        <w:pStyle w:val="BodyText"/>
+      </w:pPr>
+    </w:p>
+    <w:p>
+      <w:pPr>
         <w:pStyle w:val="Heading1"/>
         <w:autoSpaceDE w:val="0"/>
       </w:pPr>
@@ -7975,44 +9102,7 @@
         <w:pStyle w:val="BodyText"/>
       </w:pPr>
       <w:r>
-        <w:t xml:space="preserve">While the use of </w:t>
-      </w:r>
-      <w:proofErr w:type="spellStart"/>
-      <w:r>
-        <w:t>WellFootprint</w:t>
-      </w:r>
-      <w:proofErr w:type="spellEnd"/>
-      <w:r>
-        <w:t xml:space="preserve"> to display well withdrawals has been emphasized here, there are other sorts of data that </w:t>
-      </w:r>
-      <w:r>
-        <w:t xml:space="preserve">could be displayed using </w:t>
-      </w:r>
-      <w:proofErr w:type="spellStart"/>
-      <w:r>
-        <w:t>WellFootprint</w:t>
-      </w:r>
-      <w:proofErr w:type="spellEnd"/>
-      <w:r>
-        <w:t xml:space="preserve">. For instance, disease frequency could be </w:t>
-      </w:r>
-      <w:r>
-        <w:t xml:space="preserve">displayed </w:t>
-      </w:r>
-      <w:r>
-        <w:t>to create</w:t>
-      </w:r>
-      <w:r>
-        <w:t xml:space="preserve"> maps that are easier to understand. In general, the footprint method might be useful </w:t>
-      </w:r>
-      <w:r>
-        <w:t>when plotting</w:t>
-      </w:r>
-      <w:r>
-        <w:t xml:space="preserve"> </w:t>
-      </w:r>
-      <w:r>
-        <w:t>any type of closely spaced point data of varying intensity.</w:t>
+        <w:t xml:space="preserve">While </w:t>
       </w:r>
     </w:p>
     <w:bookmarkEnd w:id="8"/>
@@ -8045,8 +9135,56 @@
       </w:r>
       <w:proofErr w:type="spellEnd"/>
       <w:r>
-        <w:t>, D., &amp; Smith, M. (1998). Crop evapotranspiration-Guidelines for computing crop water requirements-FAO Irrigation and drainage paper 56. FAO, Rome, 300(9), D05109.</w:t>
-      </w:r>
+        <w:t>, D., &amp; Smith, M. (1998). Crop evapotranspiration-Guidelines for computing crop water requirements-FAO Irrigation and drain</w:t>
+      </w:r>
+      <w:r>
+        <w:t>ag</w:t>
+      </w:r>
+      <w:r>
+        <w:t>e paper 56. FAO, Rome, 300(9), D05109.</w:t>
+      </w:r>
+      <w:r>
+        <w:t xml:space="preserve"> </w:t>
+      </w:r>
+    </w:p>
+    <w:p>
+      <w:pPr>
+        <w:pStyle w:val="Reference"/>
+      </w:pPr>
+      <w:proofErr w:type="spellStart"/>
+      <w:r>
+        <w:t>Markstrom</w:t>
+      </w:r>
+      <w:proofErr w:type="spellEnd"/>
+      <w:r>
+        <w:t xml:space="preserve">, S.L., Regan, R.S., Hay, L.E., </w:t>
+      </w:r>
+      <w:proofErr w:type="spellStart"/>
+      <w:r>
+        <w:t>Viger</w:t>
+      </w:r>
+      <w:proofErr w:type="spellEnd"/>
+      <w:r>
+        <w:t xml:space="preserve">, R.J., Webb, R.M.T., </w:t>
+      </w:r>
+      <w:proofErr w:type="spellStart"/>
+      <w:r>
+        <w:t>Payn</w:t>
+      </w:r>
+      <w:proofErr w:type="spellEnd"/>
+      <w:r>
+        <w:t xml:space="preserve">, R.A., and LaFontaine, J.H., 2015, PRMS-IV, the precipitation-runoff modeling system, version 4: U.S. </w:t>
+      </w:r>
+      <w:r>
+        <w:lastRenderedPageBreak/>
+        <w:t>Geological Survey Techniques and Methods, book 6, chap. B7, 158 p., http://dx.doi.org/10.3133/tm6B7.</w:t>
+      </w:r>
+    </w:p>
+    <w:p>
+      <w:pPr>
+        <w:pStyle w:val="SectionHeading"/>
+      </w:pPr>
+      <w:bookmarkStart w:id="11" w:name="_Toc59000065"/>
     </w:p>
     <w:p>
       <w:pPr>
@@ -8062,7 +9200,6 @@
           <w:docGrid w:linePitch="360"/>
         </w:sectPr>
       </w:pPr>
-      <w:bookmarkStart w:id="11" w:name="_Toc59000065"/>
     </w:p>
     <w:bookmarkEnd w:id="11"/>
     <w:p>
@@ -17042,7 +18179,7 @@
 </file>
 
 <file path=customXml/itemProps1.xml><?xml version="1.0" encoding="utf-8"?>
-<ds:datastoreItem xmlns:ds="http://schemas.openxmlformats.org/officeDocument/2006/customXml" ds:itemID="{A29B7E58-83BA-4134-9C09-0AEC6BD2E471}">
+<ds:datastoreItem xmlns:ds="http://schemas.openxmlformats.org/officeDocument/2006/customXml" ds:itemID="{BA32F203-1995-45DE-B9C5-6049AC311B6D}">
   <ds:schemaRefs>
     <ds:schemaRef ds:uri="http://schemas.openxmlformats.org/officeDocument/2006/bibliography"/>
   </ds:schemaRefs>

</xml_diff>

<commit_message>
changed AWU to AG
</commit_message>
<xml_diff>
--- a/Examples/AgWaterUse/doc/AGO_doc.docx
+++ b/Examples/AgWaterUse/doc/AGO_doc.docx
@@ -212,7 +212,7 @@
           </mc:Choice>
           <mc:Fallback>
             <w:pict>
-              <v:rect w14:anchorId="61416FE2" id="Rectangle 9" o:spid="_x0000_s1026" style="position:absolute;margin-left:-5.75pt;margin-top:711pt;width:153pt;height:81pt;z-index:251660288;visibility:visible;mso-wrap-style:square;mso-width-percent:0;mso-height-percent:0;mso-wrap-distance-left:9pt;mso-wrap-distance-top:0;mso-wrap-distance-right:9pt;mso-wrap-distance-bottom:0;mso-position-horizontal:absolute;mso-position-horizontal-relative:text;mso-position-vertical:absolute;mso-position-vertical-relative:text;mso-width-percent:0;mso-height-percent:0;mso-width-relative:page;mso-height-relative:page;v-text-anchor:top" o:gfxdata="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" fillcolor="#4bacc6 [3208]" strokecolor="#f2f2f2 [3041]" strokeweight="3pt">
+              <v:rect w14:anchorId="30E1E09F" id="Rectangle 9" o:spid="_x0000_s1026" style="position:absolute;margin-left:-5.75pt;margin-top:711pt;width:153pt;height:81pt;z-index:251660288;visibility:visible;mso-wrap-style:square;mso-width-percent:0;mso-height-percent:0;mso-wrap-distance-left:9pt;mso-wrap-distance-top:0;mso-wrap-distance-right:9pt;mso-wrap-distance-bottom:0;mso-position-horizontal:absolute;mso-position-horizontal-relative:text;mso-position-vertical:absolute;mso-position-vertical-relative:text;mso-width-percent:0;mso-height-percent:0;mso-width-relative:page;mso-height-relative:page;v-text-anchor:top" o:gfxdata="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" fillcolor="#4bacc6 [3208]" strokecolor="#f2f2f2 [3041]" strokeweight="3pt">
                 <v:shadow on="t" color="#205867 [1608]" opacity=".5" offset="1pt"/>
               </v:rect>
             </w:pict>
@@ -300,7 +300,7 @@
           </mc:Choice>
           <mc:Fallback>
             <w:pict>
-              <v:rect w14:anchorId="195DA313" id="Rectangle 8" o:spid="_x0000_s1026" style="position:absolute;margin-left:55.45pt;margin-top:711pt;width:153pt;height:81pt;z-index:251657216;visibility:visible;mso-wrap-style:square;mso-width-percent:0;mso-height-percent:0;mso-wrap-distance-left:9pt;mso-wrap-distance-top:0;mso-wrap-distance-right:9pt;mso-wrap-distance-bottom:0;mso-position-horizontal:absolute;mso-position-horizontal-relative:text;mso-position-vertical:absolute;mso-position-vertical-relative:text;mso-width-percent:0;mso-height-percent:0;mso-width-relative:page;mso-height-relative:page;v-text-anchor:top" o:gfxdata="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" fillcolor="#4bacc6 [3208]" strokecolor="#f2f2f2 [3041]" strokeweight="3pt">
+              <v:rect w14:anchorId="557B2F76" id="Rectangle 8" o:spid="_x0000_s1026" style="position:absolute;margin-left:55.45pt;margin-top:711pt;width:153pt;height:81pt;z-index:251657216;visibility:visible;mso-wrap-style:square;mso-width-percent:0;mso-height-percent:0;mso-wrap-distance-left:9pt;mso-wrap-distance-top:0;mso-wrap-distance-right:9pt;mso-wrap-distance-bottom:0;mso-position-horizontal:absolute;mso-position-horizontal-relative:text;mso-position-vertical:absolute;mso-position-vertical-relative:text;mso-width-percent:0;mso-height-percent:0;mso-width-relative:page;mso-height-relative:page;v-text-anchor:top" o:gfxdata="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" fillcolor="#4bacc6 [3208]" strokecolor="#f2f2f2 [3041]" strokeweight="3pt">
                 <v:shadow on="t" color="#205867 [1608]" opacity=".5" offset="1pt"/>
               </v:rect>
             </w:pict>
@@ -388,7 +388,7 @@
           </mc:Choice>
           <mc:Fallback>
             <w:pict>
-              <v:rect w14:anchorId="34D4156B" id="Rectangle 7" o:spid="_x0000_s1026" style="position:absolute;margin-left:55.45pt;margin-top:711pt;width:153pt;height:81pt;z-index:251655168;visibility:visible;mso-wrap-style:square;mso-width-percent:0;mso-height-percent:0;mso-wrap-distance-left:9pt;mso-wrap-distance-top:0;mso-wrap-distance-right:9pt;mso-wrap-distance-bottom:0;mso-position-horizontal:absolute;mso-position-horizontal-relative:text;mso-position-vertical:absolute;mso-position-vertical-relative:text;mso-width-percent:0;mso-height-percent:0;mso-width-relative:page;mso-height-relative:page;v-text-anchor:top" o:gfxdata="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" fillcolor="#4bacc6 [3208]" strokecolor="#f2f2f2 [3041]" strokeweight="3pt">
+              <v:rect w14:anchorId="74443D5A" id="Rectangle 7" o:spid="_x0000_s1026" style="position:absolute;margin-left:55.45pt;margin-top:711pt;width:153pt;height:81pt;z-index:251655168;visibility:visible;mso-wrap-style:square;mso-width-percent:0;mso-height-percent:0;mso-wrap-distance-left:9pt;mso-wrap-distance-top:0;mso-wrap-distance-right:9pt;mso-wrap-distance-bottom:0;mso-position-horizontal:absolute;mso-position-horizontal-relative:text;mso-position-vertical:absolute;mso-position-vertical-relative:text;mso-width-percent:0;mso-height-percent:0;mso-width-relative:page;mso-height-relative:page;v-text-anchor:top" o:gfxdata="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" fillcolor="#4bacc6 [3208]" strokecolor="#f2f2f2 [3041]" strokeweight="3pt">
                 <v:shadow on="t" color="#205867 [1608]" opacity=".5" offset="1pt"/>
               </v:rect>
             </w:pict>
@@ -2147,7 +2147,10 @@
         <w:t>ag</w:t>
       </w:r>
       <w:r>
-        <w:t>ricultural in developed basins.</w:t>
+        <w:t>riculture</w:t>
+      </w:r>
+      <w:r>
+        <w:t xml:space="preserve"> in developed basins.</w:t>
       </w:r>
     </w:p>
     <w:p>
@@ -2394,7 +2397,13 @@
         <w:t>ricultural basins.</w:t>
       </w:r>
       <w:r>
-        <w:t xml:space="preserve"> Finally, dynamic land use can be simulated</w:t>
+        <w:t xml:space="preserve"> </w:t>
+      </w:r>
+      <w:r>
+        <w:t>D</w:t>
+      </w:r>
+      <w:r>
+        <w:t>ynamic land use can be simulated</w:t>
       </w:r>
       <w:r>
         <w:t>, including changes in crop type, expansion or contraction of farmlands, or changes in irrigation technology</w:t>
@@ -2544,7 +2553,13 @@
         <w:t>multi-year</w:t>
       </w:r>
       <w:r>
-        <w:t xml:space="preserve"> shifts in climate.</w:t>
+        <w:t xml:space="preserve"> shifts in climate</w:t>
+      </w:r>
+      <w:r>
+        <w:t xml:space="preserve"> and groundwater supply</w:t>
+      </w:r>
+      <w:r>
+        <w:t>.</w:t>
       </w:r>
       <w:r>
         <w:t xml:space="preserve"> </w:t>
@@ -2586,31 +2601,37 @@
         <w:t>ricultural (</w:t>
       </w:r>
       <w:r>
+        <w:t>A</w:t>
+      </w:r>
+      <w:r>
+        <w:t>g</w:t>
+      </w:r>
+      <w:r>
+        <w:t xml:space="preserve">) </w:t>
+      </w:r>
+      <w:r>
+        <w:t xml:space="preserve">Water Use </w:t>
+      </w:r>
+      <w:r>
+        <w:t>Pack</w:t>
+      </w:r>
+      <w:r>
         <w:t>ag</w:t>
       </w:r>
       <w:r>
-        <w:t xml:space="preserve">) </w:t>
-      </w:r>
-      <w:r>
-        <w:t xml:space="preserve">Water Use </w:t>
-      </w:r>
-      <w:r>
-        <w:t>Pack</w:t>
+        <w:t>e</w:t>
+      </w:r>
+      <w:r>
+        <w:t xml:space="preserve"> for MODFLOW and GSFLOW provides a wholistic approach for representing </w:t>
       </w:r>
       <w:r>
         <w:t>ag</w:t>
       </w:r>
       <w:r>
-        <w:t>e</w:t>
-      </w:r>
-      <w:r>
-        <w:t xml:space="preserve"> for MODFLOW and GSFLOW provides a wholistic approach for representing </w:t>
-      </w:r>
-      <w:r>
-        <w:t>ag</w:t>
-      </w:r>
-      <w:r>
-        <w:t xml:space="preserve">ricultural in </w:t>
+        <w:t>riculture</w:t>
+      </w:r>
+      <w:r>
+        <w:t xml:space="preserve"> in </w:t>
       </w:r>
       <w:r>
         <w:t>MODFLOW or GSFLOW</w:t>
@@ -2657,163 +2678,199 @@
         <w:t xml:space="preserve">he </w:t>
       </w:r>
       <w:r>
+        <w:t>A</w:t>
+      </w:r>
+      <w:r>
+        <w:t>g</w:t>
+      </w:r>
+      <w:r>
+        <w:t>ricultural W</w:t>
+      </w:r>
+      <w:r>
+        <w:t>ater-Use</w:t>
+      </w:r>
+      <w:r>
+        <w:t xml:space="preserve"> </w:t>
+      </w:r>
+      <w:r>
+        <w:t>Pack</w:t>
+      </w:r>
+      <w:r>
         <w:t>ag</w:t>
       </w:r>
       <w:r>
-        <w:t>ricultural W</w:t>
-      </w:r>
-      <w:r>
-        <w:t>ater-Use</w:t>
+        <w:t>e</w:t>
+      </w:r>
+      <w:r>
+        <w:t xml:space="preserve"> developed for </w:t>
+      </w:r>
+      <w:r>
+        <w:t xml:space="preserve">MODFLOW and </w:t>
+      </w:r>
+      <w:r>
+        <w:t xml:space="preserve">GSFLOW </w:t>
+      </w:r>
+      <w:r>
+        <w:t xml:space="preserve">(Niswonger and others, 2011; </w:t>
+      </w:r>
+      <w:proofErr w:type="spellStart"/>
+      <w:r>
+        <w:t>Markstrom</w:t>
+      </w:r>
+      <w:proofErr w:type="spellEnd"/>
+      <w:r>
+        <w:t xml:space="preserve"> and others, 2008</w:t>
+      </w:r>
+      <w:r>
+        <w:t xml:space="preserve">; </w:t>
+      </w:r>
+      <w:r>
+        <w:t>Regan and others, 2015</w:t>
+      </w:r>
+      <w:r>
+        <w:t>)</w:t>
+      </w:r>
+      <w:r>
+        <w:t>. The</w:t>
+      </w:r>
+      <w:r>
+        <w:t xml:space="preserve"> Ag Package</w:t>
+      </w:r>
+      <w:r>
+        <w:t xml:space="preserve"> works with the Streamflow-Routing (SFR2) and the Unsaturated Flow (UZF1) </w:t>
+      </w:r>
+      <w:r>
+        <w:t>Pack</w:t>
+      </w:r>
+      <w:r>
+        <w:t>ag</w:t>
+      </w:r>
+      <w:r>
+        <w:t>e</w:t>
+      </w:r>
+      <w:r>
+        <w:t xml:space="preserve">s, </w:t>
+      </w:r>
+      <w:r>
+        <w:t xml:space="preserve">and the PRMS </w:t>
+      </w:r>
+      <w:proofErr w:type="spellStart"/>
+      <w:r>
+        <w:t>soilzone</w:t>
+      </w:r>
+      <w:proofErr w:type="spellEnd"/>
+      <w:r>
+        <w:t xml:space="preserve"> module, </w:t>
+      </w:r>
+      <w:r>
+        <w:t xml:space="preserve">and includes capabilities for simulating pumping wells, </w:t>
+      </w:r>
+      <w:r>
+        <w:t>like</w:t>
+      </w:r>
+      <w:r>
+        <w:t xml:space="preserve"> the WELL </w:t>
+      </w:r>
+      <w:r>
+        <w:t>Pack</w:t>
+      </w:r>
+      <w:r>
+        <w:t>ag</w:t>
+      </w:r>
+      <w:r>
+        <w:t>e</w:t>
+      </w:r>
+      <w:r>
+        <w:t xml:space="preserve"> for MODFLOW-NWT. The</w:t>
+      </w:r>
+      <w:r>
+        <w:t xml:space="preserve"> Ag Package</w:t>
       </w:r>
       <w:r>
         <w:t xml:space="preserve"> </w:t>
       </w:r>
       <w:r>
-        <w:t>Pack</w:t>
-      </w:r>
-      <w:r>
-        <w:t>ag</w:t>
-      </w:r>
-      <w:r>
-        <w:t>e</w:t>
-      </w:r>
-      <w:r>
-        <w:t xml:space="preserve"> developed for GSFLOW </w:t>
-      </w:r>
-      <w:r>
-        <w:t xml:space="preserve">(Niswonger and others, 2011; </w:t>
-      </w:r>
-      <w:proofErr w:type="spellStart"/>
-      <w:r>
-        <w:t>Markstrom</w:t>
-      </w:r>
-      <w:proofErr w:type="spellEnd"/>
-      <w:r>
-        <w:t xml:space="preserve"> and others, 2008</w:t>
-      </w:r>
-      <w:r>
-        <w:t xml:space="preserve">; </w:t>
-      </w:r>
-      <w:r>
-        <w:t>Regan and others, 2015</w:t>
-      </w:r>
-      <w:r>
-        <w:t>)</w:t>
-      </w:r>
-      <w:r>
-        <w:t>. The</w:t>
+        <w:t xml:space="preserve">has 4 major </w:t>
+      </w:r>
+      <w:r>
+        <w:t>capabilities, including 1) application of</w:t>
+      </w:r>
+      <w:r>
+        <w:t xml:space="preserve"> water flowing in SFR2 diversion segments as </w:t>
+      </w:r>
+      <w:r>
+        <w:t>irrigation</w:t>
+      </w:r>
+      <w:r>
+        <w:t xml:space="preserve"> to UZF1</w:t>
+      </w:r>
+      <w:r>
+        <w:t>/PRMS</w:t>
+      </w:r>
+      <w:r>
+        <w:t xml:space="preserve"> cells</w:t>
+      </w:r>
+      <w:r>
+        <w:t>/HRUs</w:t>
+      </w:r>
+      <w:r>
+        <w:t>; 2) application of</w:t>
+      </w:r>
+      <w:r>
+        <w:t xml:space="preserve"> water pumped by wells in the</w:t>
       </w:r>
       <w:r>
         <w:t xml:space="preserve"> Ag Package</w:t>
       </w:r>
       <w:r>
-        <w:t xml:space="preserve"> works with the Streamflow-Routing (SFR2) and the Unsaturated Flow (UZF1) </w:t>
-      </w:r>
-      <w:r>
-        <w:t>Pack</w:t>
-      </w:r>
-      <w:r>
-        <w:t>ag</w:t>
-      </w:r>
-      <w:r>
-        <w:t>e</w:t>
-      </w:r>
-      <w:r>
-        <w:t xml:space="preserve">s, </w:t>
-      </w:r>
-      <w:r>
-        <w:t xml:space="preserve">and the PRMS </w:t>
-      </w:r>
-      <w:proofErr w:type="spellStart"/>
-      <w:r>
-        <w:t>soilzone</w:t>
-      </w:r>
-      <w:proofErr w:type="spellEnd"/>
-      <w:r>
-        <w:t xml:space="preserve"> module, </w:t>
-      </w:r>
-      <w:r>
-        <w:t xml:space="preserve">and includes capabilities for simulating pumping wells, </w:t>
-      </w:r>
-      <w:r>
-        <w:t>like</w:t>
-      </w:r>
-      <w:r>
-        <w:t xml:space="preserve"> the WELL </w:t>
-      </w:r>
-      <w:r>
-        <w:t>Pack</w:t>
-      </w:r>
-      <w:r>
-        <w:t>ag</w:t>
-      </w:r>
-      <w:r>
-        <w:t>e</w:t>
-      </w:r>
-      <w:r>
-        <w:t xml:space="preserve"> for MODFLOW-NWT. The</w:t>
-      </w:r>
-      <w:r>
-        <w:t xml:space="preserve"> Ag Package</w:t>
+        <w:t xml:space="preserve"> as </w:t>
+      </w:r>
+      <w:r>
+        <w:t>irrigation</w:t>
+      </w:r>
+      <w:r>
+        <w:t xml:space="preserve"> to UZF1</w:t>
+      </w:r>
+      <w:r>
+        <w:t>/PRMS</w:t>
+      </w:r>
+      <w:r>
+        <w:t xml:space="preserve"> cells</w:t>
+      </w:r>
+      <w:r>
+        <w:t>/HRUs</w:t>
+      </w:r>
+      <w:r>
+        <w:t>; 3) a</w:t>
+      </w:r>
+      <w:r>
+        <w:t>utomatic</w:t>
+      </w:r>
+      <w:r>
+        <w:t xml:space="preserve"> pump</w:t>
+      </w:r>
+      <w:r>
+        <w:t>ing of</w:t>
       </w:r>
       <w:r>
         <w:t xml:space="preserve"> </w:t>
       </w:r>
       <w:r>
-        <w:t xml:space="preserve">has 4 major capabilities, including 1) apply water flowing in SFR2 diversion segments as </w:t>
-      </w:r>
-      <w:r>
-        <w:t>irrigation</w:t>
-      </w:r>
-      <w:r>
-        <w:t xml:space="preserve"> to UZF1</w:t>
+        <w:t>ground</w:t>
+      </w:r>
+      <w:r>
+        <w:t xml:space="preserve">water to supplement SFR2 diversions when the available flow in a diversion segment is less than demand; and 4) calculate </w:t>
+      </w:r>
+      <w:r>
+        <w:t>NIWR</w:t>
+      </w:r>
+      <w:r>
+        <w:t xml:space="preserve"> using the UZF1</w:t>
       </w:r>
       <w:r>
         <w:t>/PRMS</w:t>
       </w:r>
       <w:r>
-        <w:t xml:space="preserve"> cells</w:t>
-      </w:r>
-      <w:r>
-        <w:t>/HRUs</w:t>
-      </w:r>
-      <w:r>
-        <w:t>; 2) apply water pumped by wells in the</w:t>
-      </w:r>
-      <w:r>
-        <w:t xml:space="preserve"> Ag Package</w:t>
-      </w:r>
-      <w:r>
-        <w:t xml:space="preserve"> as </w:t>
-      </w:r>
-      <w:r>
-        <w:t>irrigation</w:t>
-      </w:r>
-      <w:r>
-        <w:t xml:space="preserve"> to UZF1</w:t>
-      </w:r>
-      <w:r>
-        <w:t>/PRMS</w:t>
-      </w:r>
-      <w:r>
-        <w:t xml:space="preserve"> cells</w:t>
-      </w:r>
-      <w:r>
-        <w:t>/HRUs</w:t>
-      </w:r>
-      <w:r>
-        <w:t xml:space="preserve">; 3) automatically pump water in wells to supplement SFR2 diversions when the available flow in a diversion segment is less than demand; and 4) calculate </w:t>
-      </w:r>
-      <w:r>
-        <w:t>NIWR</w:t>
-      </w:r>
-      <w:r>
-        <w:t xml:space="preserve"> using the UZF1</w:t>
-      </w:r>
-      <w:r>
-        <w:t>/PRMS</w:t>
-      </w:r>
-      <w:r>
         <w:t xml:space="preserve"> </w:t>
       </w:r>
       <w:r>
@@ -2853,17 +2910,17 @@
         <w:t>is</w:t>
       </w:r>
       <w:r>
-        <w:t xml:space="preserve"> explicitly applied to cells/HRUs, and </w:t>
+        <w:t xml:space="preserve"> explicitly applied to cells/HRUs, </w:t>
+      </w:r>
+      <w:r>
+        <w:lastRenderedPageBreak/>
+        <w:t xml:space="preserve">and </w:t>
       </w:r>
       <w:r>
         <w:t>ET</w:t>
       </w:r>
       <w:r>
-        <w:t xml:space="preserve"> is simulated </w:t>
-      </w:r>
-      <w:r>
-        <w:lastRenderedPageBreak/>
-        <w:t xml:space="preserve">using </w:t>
+        <w:t xml:space="preserve"> is simulated using </w:t>
       </w:r>
       <w:r>
         <w:t xml:space="preserve">a daily </w:t>
@@ -2873,6 +2930,9 @@
       </w:r>
       <w:r>
         <w:t>. Surface water and groundwater return flow is routed to receiving water bodies or aquifer</w:t>
+      </w:r>
+      <w:r>
+        <w:t>s</w:t>
       </w:r>
       <w:r>
         <w:t xml:space="preserve">. </w:t>
@@ -3331,7 +3391,16 @@
         <w:t xml:space="preserve">or draw-down limited </w:t>
       </w:r>
       <w:r>
-        <w:t xml:space="preserve">conditions, irrigation is reduced to the available diversion </w:t>
+        <w:t xml:space="preserve">conditions, irrigation is reduced to the </w:t>
+      </w:r>
+      <w:r>
+        <w:t>actual</w:t>
+      </w:r>
+      <w:r>
+        <w:t xml:space="preserve"> diverted</w:t>
+      </w:r>
+      <w:r>
+        <w:t xml:space="preserve"> </w:t>
       </w:r>
       <w:r>
         <w:t xml:space="preserve">or pumped </w:t>
@@ -3441,7 +3510,13 @@
         <w:t>NIWR</w:t>
       </w:r>
       <w:r>
-        <w:t xml:space="preserve"> and surface water supply,</w:t>
+        <w:t xml:space="preserve"> and </w:t>
+      </w:r>
+      <w:r>
+        <w:t>diverted surface water rate</w:t>
+      </w:r>
+      <w:r>
+        <w:t>,</w:t>
       </w:r>
       <w:r>
         <w:t xml:space="preserve"> </w:t>
@@ -3522,43 +3597,14 @@
         <w:t>GIWR</w:t>
       </w:r>
       <w:r>
-        <w:t xml:space="preserve">. During flow-limited conditions, </w:t>
-      </w:r>
-      <w:r>
-        <w:t>diversions for irrigation are set equal to the available water supply</w:t>
-      </w:r>
-      <w:r>
-        <w:t>.</w:t>
-      </w:r>
-      <w:r>
-        <w:t xml:space="preserve"> Excessive drawdown or a </w:t>
-      </w:r>
-      <w:r>
-        <w:t xml:space="preserve">limited </w:t>
-      </w:r>
-      <w:r>
-        <w:t xml:space="preserve">well </w:t>
-      </w:r>
-      <w:r>
-        <w:t>pumping capacity also c</w:t>
-      </w:r>
-      <w:r>
-        <w:t>an reduce irrigation below well-</w:t>
-      </w:r>
-      <w:r>
-        <w:t>water</w:t>
-      </w:r>
-      <w:r>
-        <w:t>ed</w:t>
-      </w:r>
-      <w:r>
-        <w:t xml:space="preserve"> conditions.</w:t>
-      </w:r>
-    </w:p>
-    <w:p>
-      <w:pPr>
-        <w:pStyle w:val="BodyText"/>
-      </w:pPr>
+        <w:t>, and crop consumption is not simulated explicitly</w:t>
+      </w:r>
+      <w:r>
+        <w:t xml:space="preserve">. </w:t>
+      </w:r>
+      <w:r>
+        <w:t>During flow-limited or draw-down limited conditions, irrigation is reduced to the actual diverted or pumped amount.</w:t>
+      </w:r>
     </w:p>
     <w:p>
       <w:pPr>
@@ -3782,13 +3828,10 @@
         <w:t>)</w:t>
       </w:r>
       <w:r>
-        <w:t xml:space="preserve"> and</w:t>
-      </w:r>
-      <w:r>
-        <w:t xml:space="preserve"> the actual crop ET</w:t>
-      </w:r>
-      <w:r>
         <w:t xml:space="preserve"> </w:t>
+      </w:r>
+      <w:r>
+        <w:t xml:space="preserve">for well-watered conditions </w:t>
       </w:r>
       <w:r>
         <w:t>(</w:t>
@@ -3816,6 +3859,55 @@
               <w:rPr>
                 <w:rFonts w:ascii="Cambria Math" w:hAnsi="Cambria Math"/>
               </w:rPr>
+              <m:t>ww</m:t>
+            </m:r>
+          </m:sub>
+        </m:sSub>
+      </m:oMath>
+      <w:r>
+        <w:t xml:space="preserve">) </w:t>
+      </w:r>
+      <w:r>
+        <w:t>and</w:t>
+      </w:r>
+      <w:r>
+        <w:t xml:space="preserve"> the </w:t>
+      </w:r>
+      <w:r>
+        <w:t xml:space="preserve">simulated </w:t>
+      </w:r>
+      <w:r>
+        <w:t>actual crop ET</w:t>
+      </w:r>
+      <w:r>
+        <w:t xml:space="preserve"> </w:t>
+      </w:r>
+      <w:r>
+        <w:t>(</w:t>
+      </w:r>
+      <m:oMath>
+        <m:sSub>
+          <m:sSubPr>
+            <m:ctrlPr>
+              <w:rPr>
+                <w:rFonts w:ascii="Cambria Math" w:hAnsi="Cambria Math"/>
+                <w:i/>
+              </w:rPr>
+            </m:ctrlPr>
+          </m:sSubPr>
+          <m:e>
+            <m:r>
+              <w:rPr>
+                <w:rFonts w:ascii="Cambria Math" w:hAnsi="Cambria Math"/>
+              </w:rPr>
+              <m:t>ET</m:t>
+            </m:r>
+          </m:e>
+          <m:sub>
+            <m:r>
+              <w:rPr>
+                <w:rFonts w:ascii="Cambria Math" w:hAnsi="Cambria Math"/>
+              </w:rPr>
               <m:t>a</m:t>
             </m:r>
           </m:sub>
@@ -3825,13 +3917,10 @@
         <w:t xml:space="preserve">). </w:t>
       </w:r>
       <w:r>
-        <w:t xml:space="preserve">If the </w:t>
+        <w:t xml:space="preserve">If the irrigation water supply is less than </w:t>
       </w:r>
       <w:r>
         <w:lastRenderedPageBreak/>
-        <w:t xml:space="preserve">irrigation water supply is less than </w:t>
-      </w:r>
-      <w:r>
         <w:t>NIWR</w:t>
       </w:r>
       <w:r>
@@ -3891,7 +3980,7 @@
               <w:rPr>
                 <w:rFonts w:ascii="Cambria Math" w:hAnsi="Cambria Math"/>
               </w:rPr>
-              <m:t>0</m:t>
+              <m:t>ww</m:t>
             </m:r>
           </m:sub>
         </m:sSub>
@@ -3922,7 +4011,7 @@
               <w:rPr>
                 <w:rFonts w:ascii="Cambria Math" w:hAnsi="Cambria Math"/>
               </w:rPr>
-              <m:t>0</m:t>
+              <m:t>ww</m:t>
             </m:r>
           </m:sub>
         </m:sSub>
@@ -4039,7 +4128,30 @@
         <w:t xml:space="preserve"> For the latter case, HRU-based </w:t>
       </w:r>
       <w:r>
-        <w:t xml:space="preserve">ET coefficients must be scaled to account for </w:t>
+        <w:t xml:space="preserve">ET coefficients must be </w:t>
+      </w:r>
+      <w:r>
+        <w:t>multiplied</w:t>
+      </w:r>
+      <w:r>
+        <w:t xml:space="preserve"> </w:t>
+      </w:r>
+      <w:r>
+        <w:t>by</w:t>
+      </w:r>
+      <w:r>
+        <w:t xml:space="preserve"> the crop </w:t>
+      </w:r>
+      <w:proofErr w:type="spellStart"/>
+      <w:r>
+        <w:t>coeficient</w:t>
+      </w:r>
+      <w:proofErr w:type="spellEnd"/>
+      <w:r>
+        <w:t xml:space="preserve"> </w:t>
+      </w:r>
+      <w:r>
+        <w:t>(</w:t>
       </w:r>
       <m:oMath>
         <m:sSub>
@@ -4070,6 +4182,9 @@
         </m:sSub>
       </m:oMath>
       <w:r>
+        <w:t>)</w:t>
+      </w:r>
+      <w:r>
         <w:t xml:space="preserve"> in the calculation of  </w:t>
       </w:r>
       <m:oMath>
@@ -4101,6 +4216,9 @@
         </m:sSub>
       </m:oMath>
       <w:r>
+        <w:t xml:space="preserve"> (Allen and others, 1998)</w:t>
+      </w:r>
+      <w:r>
         <w:t>. Example problem 2 be</w:t>
       </w:r>
       <w:r>
@@ -4271,13 +4389,16 @@
         <w:t>.</w:t>
       </w:r>
       <w:r>
-        <w:t xml:space="preserve"> During flow-limited conditions, diversions for irrigation are set equal to the available </w:t>
-      </w:r>
-      <w:r>
-        <w:t>diversion flow rate</w:t>
-      </w:r>
-      <w:r>
-        <w:t>. Excessive drawdown or a limited well pumping capacity also can reduce irrigation below well-watered conditions.</w:t>
+        <w:t xml:space="preserve"> </w:t>
+      </w:r>
+      <w:r>
+        <w:t xml:space="preserve">During flow-limited or draw-down limited conditions, irrigation is reduced to the actual diverted </w:t>
+      </w:r>
+      <w:r>
+        <w:t>and/</w:t>
+      </w:r>
+      <w:r>
+        <w:t>or pumped amount.</w:t>
       </w:r>
     </w:p>
     <w:p>
@@ -4343,8 +4464,6 @@
       <w:r>
         <w:t>imulating ET</w:t>
       </w:r>
-      <w:bookmarkStart w:id="6" w:name="_GoBack"/>
-      <w:bookmarkEnd w:id="6"/>
       <w:r>
         <w:t xml:space="preserve">. For example, a </w:t>
       </w:r>
@@ -4634,6 +4753,7 @@
         <w:ind w:firstLine="0"/>
       </w:pPr>
       <w:r>
+        <w:lastRenderedPageBreak/>
         <w:t>a</w:t>
       </w:r>
       <w:r>
@@ -5637,11 +5757,7 @@
         <w:t xml:space="preserve"> ET should not be simulated on the cell or HRU and surface water return flow is </w:t>
       </w:r>
       <w:r>
-        <w:t xml:space="preserve">set </w:t>
-      </w:r>
-      <w:r>
-        <w:lastRenderedPageBreak/>
-        <w:t>to</w:t>
+        <w:t>set to</w:t>
       </w:r>
       <w:r>
         <w:t xml:space="preserve"> zero. For the case where </w:t>
@@ -5694,6 +5810,7 @@
       </w:r>
       <w:proofErr w:type="spellStart"/>
       <w:r>
+        <w:lastRenderedPageBreak/>
         <w:t>Soilzone</w:t>
       </w:r>
       <w:proofErr w:type="spellEnd"/>
@@ -5735,19 +5852,39 @@
         <w:t>,</w:t>
       </w:r>
       <w:r>
-        <w:t xml:space="preserve"> and </w:t>
+        <w:t xml:space="preserve"> </w:t>
       </w:r>
       <w:r>
         <w:t>surface wa</w:t>
       </w:r>
       <w:r>
-        <w:t>ter and groundwater return flow</w:t>
+        <w:t>ter</w:t>
+      </w:r>
+      <w:r>
+        <w:t xml:space="preserve"> </w:t>
+      </w:r>
+      <w:proofErr w:type="gramStart"/>
+      <w:r>
+        <w:t>return</w:t>
+      </w:r>
+      <w:proofErr w:type="gramEnd"/>
+      <w:r>
+        <w:t xml:space="preserve"> flows,</w:t>
+      </w:r>
+      <w:r>
+        <w:t xml:space="preserve"> and groundwater return flow</w:t>
       </w:r>
       <w:r>
         <w:t xml:space="preserve"> using the hydraulic properties of the cell/HRU and the </w:t>
       </w:r>
       <w:r>
-        <w:t xml:space="preserve">runoff and unsaturated flow simulation capabilities in UZF1 and PRMS. </w:t>
+        <w:t xml:space="preserve">runoff and unsaturated flow simulation capabilities in UZF1 </w:t>
+      </w:r>
+      <w:r>
+        <w:t>or</w:t>
+      </w:r>
+      <w:r>
+        <w:t xml:space="preserve"> PRMS. </w:t>
       </w:r>
     </w:p>
     <w:p>
@@ -5884,9 +6021,6 @@
         <w:t xml:space="preserve"> GSFLOW simulations. </w:t>
       </w:r>
       <w:r>
-        <w:t xml:space="preserve">The net </w:t>
-      </w:r>
-      <w:r>
         <w:t>NIWR</w:t>
       </w:r>
       <w:r>
@@ -5980,32 +6114,6 @@
               <w:rPr>
                 <w:rFonts w:ascii="Cambria Math" w:hAnsi="Cambria Math"/>
               </w:rPr>
-              <m:t>k</m:t>
-            </m:r>
-          </m:e>
-          <m:sub>
-            <m:r>
-              <w:rPr>
-                <w:rFonts w:ascii="Cambria Math" w:hAnsi="Cambria Math"/>
-              </w:rPr>
-              <m:t>c</m:t>
-            </m:r>
-          </m:sub>
-        </m:sSub>
-        <m:sSub>
-          <m:sSubPr>
-            <m:ctrlPr>
-              <w:rPr>
-                <w:rFonts w:ascii="Cambria Math" w:hAnsi="Cambria Math"/>
-                <w:i/>
-              </w:rPr>
-            </m:ctrlPr>
-          </m:sSubPr>
-          <m:e>
-            <m:r>
-              <w:rPr>
-                <w:rFonts w:ascii="Cambria Math" w:hAnsi="Cambria Math"/>
-              </w:rPr>
               <m:t>ET</m:t>
             </m:r>
           </m:e>
@@ -6014,7 +6122,7 @@
               <w:rPr>
                 <w:rFonts w:ascii="Cambria Math" w:hAnsi="Cambria Math"/>
               </w:rPr>
-              <m:t>0</m:t>
+              <m:t>ww</m:t>
             </m:r>
           </m:sub>
         </m:sSub>
@@ -6032,28 +6140,7 @@
         <w:t>or GSFLOW</w:t>
       </w:r>
       <w:r>
-        <w:t>,</w:t>
-      </w:r>
-      <w:r>
-        <w:t xml:space="preserve"> the potential ET</w:t>
-      </w:r>
-      <w:r>
-        <w:t xml:space="preserve"> (PET)</w:t>
-      </w:r>
-      <w:r>
-        <w:t xml:space="preserve"> is calculated by PRMS</w:t>
-      </w:r>
-      <w:r>
-        <w:t>,</w:t>
-      </w:r>
-      <w:r>
-        <w:t xml:space="preserve"> </w:t>
-      </w:r>
-      <w:r>
-        <w:t>and</w:t>
-      </w:r>
-      <w:r>
-        <w:t xml:space="preserve"> the crop ET for well water conditions (</w:t>
+        <w:t xml:space="preserve">, </w:t>
       </w:r>
       <m:oMath>
         <m:sSub>
@@ -6084,12 +6171,6 @@
         </m:sSub>
       </m:oMath>
       <w:r>
-        <w:t>)</w:t>
-      </w:r>
-      <w:r>
-        <w:rPr>
-          <w:vertAlign w:val="subscript"/>
-        </w:rPr>
         <w:t xml:space="preserve"> </w:t>
       </w:r>
       <w:r>
@@ -6603,28 +6684,25 @@
         <w:t>ricultural water use, surface water diversions</w:t>
       </w:r>
       <w:r>
-        <w:t xml:space="preserve"> and </w:t>
+        <w:t xml:space="preserve"> and groundwater pumping rates</w:t>
+      </w:r>
+      <w:r>
+        <w:t xml:space="preserve"> used for irrigation </w:t>
+      </w:r>
+      <w:r>
+        <w:t>are</w:t>
+      </w:r>
+      <w:r>
+        <w:t xml:space="preserve"> limited by the amount of water flowing in the segment that supplies water to the diversion segment</w:t>
+      </w:r>
+      <w:r>
+        <w:t xml:space="preserve"> and the pumping capacity of the wells</w:t>
+      </w:r>
+      <w:r>
+        <w:t xml:space="preserve">. </w:t>
       </w:r>
       <w:r>
         <w:lastRenderedPageBreak/>
-        <w:t>groundwater pumping rates</w:t>
-      </w:r>
-      <w:r>
-        <w:t xml:space="preserve"> used for irrigation </w:t>
-      </w:r>
-      <w:r>
-        <w:t>are</w:t>
-      </w:r>
-      <w:r>
-        <w:t xml:space="preserve"> limited by the amount of water flowing in the segment that supplies water to the diversion segment</w:t>
-      </w:r>
-      <w:r>
-        <w:t xml:space="preserve"> and the pumping capacity of the wells</w:t>
-      </w:r>
-      <w:r>
-        <w:t xml:space="preserve">. </w:t>
-      </w:r>
-      <w:r>
         <w:t xml:space="preserve">However, in this third case, </w:t>
       </w:r>
       <w:r>
@@ -6829,19 +6907,10 @@
         <w:ind w:firstLine="0"/>
       </w:pPr>
       <w:r>
-        <w:t>For t</w:t>
-      </w:r>
-      <w:r>
-        <w:t xml:space="preserve">his </w:t>
-      </w:r>
-      <w:r>
-        <w:t>approach,</w:t>
-      </w:r>
-      <w:r>
-        <w:t xml:space="preserve"> </w:t>
-      </w:r>
-      <w:r>
-        <w:t xml:space="preserve">values </w:t>
+        <w:t>V</w:t>
+      </w:r>
+      <w:r>
+        <w:t xml:space="preserve">alues </w:t>
       </w:r>
       <w:r>
         <w:t xml:space="preserve">specified </w:t>
@@ -7626,7 +7695,6 @@
         <w:ind w:firstLine="0"/>
       </w:pPr>
       <w:r>
-        <w:lastRenderedPageBreak/>
         <w:t>Where</w:t>
       </w:r>
       <w:r>
@@ -7673,7 +7741,12 @@
         <w:t>and</w:t>
       </w:r>
       <w:r>
-        <w:t xml:space="preserve"> is specified in the AWU </w:t>
+        <w:t xml:space="preserve"> is specified in the Ag</w:t>
+      </w:r>
+      <w:bookmarkStart w:id="6" w:name="_GoBack"/>
+      <w:bookmarkEnd w:id="6"/>
+      <w:r>
+        <w:t xml:space="preserve"> </w:t>
       </w:r>
       <w:r>
         <w:t>Pack</w:t>
@@ -7770,7 +7843,11 @@
         </m:sSub>
       </m:oMath>
       <w:r>
-        <w:t xml:space="preserve">is the actual surface water diversion amount (L3/T-1), and </w:t>
+        <w:t xml:space="preserve">is the actual surface water </w:t>
+      </w:r>
+      <w:r>
+        <w:lastRenderedPageBreak/>
+        <w:t xml:space="preserve">diversion amount (L3/T-1), and </w:t>
       </w:r>
       <m:oMath>
         <m:sSub>
@@ -7966,13 +8043,7 @@
                       <w:rPr>
                         <w:rFonts w:ascii="Cambria Math" w:hAnsi="Cambria Math"/>
                       </w:rPr>
-                      <m:t>SUP</m:t>
-                    </m:r>
-                    <m:r>
-                      <w:rPr>
-                        <w:rFonts w:ascii="Cambria Math" w:hAnsi="Cambria Math"/>
-                      </w:rPr>
-                      <m:t>,cell/HRU</m:t>
+                      <m:t>SUP,cell/HRU</m:t>
                     </m:r>
                   </m:sub>
                 </m:sSub>
@@ -8255,58 +8326,61 @@
         <w:pStyle w:val="BodyText"/>
       </w:pPr>
       <w:r>
+        <w:t xml:space="preserve">The </w:t>
+      </w:r>
+      <w:r>
+        <w:t xml:space="preserve">optional </w:t>
+      </w:r>
+      <w:r>
+        <w:t xml:space="preserve">well list data input includes all wells that will be used during a </w:t>
+      </w:r>
+      <w:r>
+        <w:t>simulation and</w:t>
+      </w:r>
+      <w:r>
+        <w:t xml:space="preserve"> is included only if the variable “MAXWELLS” is specified in the options block followed by </w:t>
+      </w:r>
+      <w:r>
+        <w:t>a nonzero value</w:t>
+      </w:r>
+      <w:r>
+        <w:t xml:space="preserve"> specified for </w:t>
+      </w:r>
+      <w:proofErr w:type="spellStart"/>
+      <w:r>
+        <w:t>nummaxwell</w:t>
+      </w:r>
+      <w:proofErr w:type="spellEnd"/>
+      <w:r>
+        <w:t xml:space="preserve">. </w:t>
+      </w:r>
+      <w:r>
+        <w:t xml:space="preserve">The well list block must begin with the character “well list” and end with the character “end.” </w:t>
+      </w:r>
+      <w:r>
+        <w:t xml:space="preserve">Any well can be made inactive </w:t>
+      </w:r>
+      <w:r>
+        <w:t xml:space="preserve">or active </w:t>
+      </w:r>
+      <w:r>
+        <w:t>during a simulation</w:t>
+      </w:r>
+      <w:r>
+        <w:t xml:space="preserve"> within the stress period block</w:t>
+      </w:r>
+      <w:r>
+        <w:t xml:space="preserve">. </w:t>
+      </w:r>
+      <w:r>
+        <w:t>Specified pumping rates can be used to limi</w:t>
+      </w:r>
+      <w:r>
+        <w:t xml:space="preserve">t the </w:t>
+      </w:r>
+      <w:r>
         <w:lastRenderedPageBreak/>
-        <w:t xml:space="preserve">The </w:t>
-      </w:r>
-      <w:r>
-        <w:t xml:space="preserve">optional </w:t>
-      </w:r>
-      <w:r>
-        <w:t xml:space="preserve">well list data input includes all wells that will be used during a </w:t>
-      </w:r>
-      <w:r>
-        <w:t>simulation and</w:t>
-      </w:r>
-      <w:r>
-        <w:t xml:space="preserve"> is included only if the variable “MAXWELLS” is specified in the options block followed by </w:t>
-      </w:r>
-      <w:r>
-        <w:t>a nonzero value</w:t>
-      </w:r>
-      <w:r>
-        <w:t xml:space="preserve"> specified for </w:t>
-      </w:r>
-      <w:proofErr w:type="spellStart"/>
-      <w:r>
-        <w:t>nummaxwell</w:t>
-      </w:r>
-      <w:proofErr w:type="spellEnd"/>
-      <w:r>
-        <w:t xml:space="preserve">. </w:t>
-      </w:r>
-      <w:r>
-        <w:t xml:space="preserve">The well list block must begin with the character “well list” and end with the character “end.” </w:t>
-      </w:r>
-      <w:r>
-        <w:t xml:space="preserve">Any well can be made inactive </w:t>
-      </w:r>
-      <w:r>
-        <w:t xml:space="preserve">or active </w:t>
-      </w:r>
-      <w:r>
-        <w:t>during a simulation</w:t>
-      </w:r>
-      <w:r>
-        <w:t xml:space="preserve"> within the stress period block</w:t>
-      </w:r>
-      <w:r>
-        <w:t xml:space="preserve">. </w:t>
-      </w:r>
-      <w:r>
-        <w:t>Specified pumping rates can be used to limi</w:t>
-      </w:r>
-      <w:r>
-        <w:t>t the pumping capacity for supplementary wells</w:t>
+        <w:t>pumping capacity for supplementary wells</w:t>
       </w:r>
       <w:r>
         <w:t xml:space="preserve"> (character option “</w:t>
@@ -8478,11 +8552,7 @@
         <w:t xml:space="preserve"> </w:t>
       </w:r>
       <w:r>
-        <w:t xml:space="preserve">Additional to these output options, a water budget table that lists </w:t>
-      </w:r>
-      <w:r>
-        <w:lastRenderedPageBreak/>
-        <w:t>all inflows and outflows for the</w:t>
+        <w:t>Additional to these output options, a water budget table that lists all inflows and outflows for the</w:t>
       </w:r>
       <w:r>
         <w:t xml:space="preserve"> Ag Package</w:t>
@@ -8526,6 +8596,7 @@
         <w:pStyle w:val="Heading1"/>
       </w:pPr>
       <w:r>
+        <w:lastRenderedPageBreak/>
         <w:t>Example Problems</w:t>
       </w:r>
     </w:p>
@@ -8726,74 +8797,77 @@
         <w:pStyle w:val="BodyText"/>
       </w:pPr>
       <w:r>
+        <w:t>Figures 2 and 3</w:t>
+      </w:r>
+      <w:r>
+        <w:t xml:space="preserve"> illustrate the model parameterization for this example</w:t>
+      </w:r>
+      <w:r>
+        <w:t xml:space="preserve">. </w:t>
+      </w:r>
+      <w:r>
+        <w:t xml:space="preserve">The model domain </w:t>
+      </w:r>
+      <w:r>
+        <w:t xml:space="preserve">extends </w:t>
+      </w:r>
+      <w:r>
+        <w:t xml:space="preserve">to a maximum of 520 feet below land surface in the valley bottom; and extends laterally </w:t>
+      </w:r>
+      <w:r>
+        <w:t xml:space="preserve">75 km in the </w:t>
+      </w:r>
+      <w:r>
+        <w:t>north-south</w:t>
+      </w:r>
+      <w:r>
+        <w:t xml:space="preserve"> </w:t>
+      </w:r>
+      <w:r>
+        <w:t xml:space="preserve">direction, and </w:t>
+      </w:r>
+      <w:r>
+        <w:t xml:space="preserve">50 km in the </w:t>
+      </w:r>
+      <w:r>
+        <w:t>east-west</w:t>
+      </w:r>
+      <w:r>
+        <w:t xml:space="preserve"> direction</w:t>
+      </w:r>
+      <w:r>
+        <w:t xml:space="preserve">. The model </w:t>
+      </w:r>
+      <w:r>
+        <w:t>is</w:t>
+      </w:r>
+      <w:r>
+        <w:t xml:space="preserve"> dis</w:t>
+      </w:r>
+      <w:r>
+        <w:t>cretized</w:t>
+      </w:r>
+      <w:r>
+        <w:t xml:space="preserve"> </w:t>
+      </w:r>
+      <w:r>
+        <w:t>into</w:t>
+      </w:r>
+      <w:r>
+        <w:t xml:space="preserve"> 1 layer, 15 rows, and 10 columns, and only model cells coincident with </w:t>
+      </w:r>
+      <w:r>
+        <w:t xml:space="preserve">the </w:t>
+      </w:r>
+      <w:r>
+        <w:t>basin fill are active</w:t>
+      </w:r>
+      <w:r>
+        <w:t xml:space="preserve">; consolidated rocks are not included. Layer 1 ranges in thickness between 130 feet and </w:t>
+      </w:r>
+      <w:r>
         <w:lastRenderedPageBreak/>
-        <w:t>Figures 2 and 3</w:t>
-      </w:r>
-      <w:r>
-        <w:t xml:space="preserve"> illustrate the model parameterization for this example</w:t>
-      </w:r>
-      <w:r>
-        <w:t xml:space="preserve">. </w:t>
-      </w:r>
-      <w:r>
-        <w:t xml:space="preserve">The model domain </w:t>
-      </w:r>
-      <w:r>
-        <w:t xml:space="preserve">extends </w:t>
-      </w:r>
-      <w:r>
-        <w:t xml:space="preserve">to a maximum of 520 feet below land surface in the valley bottom; and extends laterally </w:t>
-      </w:r>
-      <w:r>
-        <w:t xml:space="preserve">75 km in the </w:t>
-      </w:r>
-      <w:r>
-        <w:t>north-south</w:t>
-      </w:r>
-      <w:r>
-        <w:t xml:space="preserve"> </w:t>
-      </w:r>
-      <w:r>
-        <w:t xml:space="preserve">direction, and </w:t>
-      </w:r>
-      <w:r>
-        <w:t xml:space="preserve">50 km in the </w:t>
-      </w:r>
-      <w:r>
-        <w:t>east-west</w:t>
-      </w:r>
-      <w:r>
-        <w:t xml:space="preserve"> direction</w:t>
-      </w:r>
-      <w:r>
-        <w:t xml:space="preserve">. The model </w:t>
-      </w:r>
-      <w:r>
-        <w:t>is</w:t>
-      </w:r>
-      <w:r>
-        <w:t xml:space="preserve"> dis</w:t>
-      </w:r>
-      <w:r>
-        <w:t>cretized</w:t>
-      </w:r>
-      <w:r>
-        <w:t xml:space="preserve"> </w:t>
-      </w:r>
-      <w:r>
-        <w:t>into</w:t>
-      </w:r>
-      <w:r>
-        <w:t xml:space="preserve"> 1 layer, 15 rows, and 10 columns, and only model cells coincident with </w:t>
-      </w:r>
-      <w:r>
-        <w:t xml:space="preserve">the </w:t>
-      </w:r>
-      <w:r>
-        <w:t>basin fill are active</w:t>
-      </w:r>
-      <w:r>
-        <w:t xml:space="preserve">; consolidated rocks are not included. Layer 1 ranges in thickness between 130 feet and 520 feet. </w:t>
+        <w:t xml:space="preserve">520 feet. </w:t>
       </w:r>
       <w:r>
         <w:t xml:space="preserve">Model cells have a constant dimension of 5000 feet in the row and column directions. </w:t>
@@ -9004,10 +9078,7 @@
         <w:t xml:space="preserve">Example Problem 1a (EP1a) simulates irrigation water provided </w:t>
       </w:r>
       <w:r>
-        <w:t xml:space="preserve">by </w:t>
-      </w:r>
-      <w:r>
-        <w:t>surface water and supplementary groundwater</w:t>
+        <w:t>by surface water and supplementary groundwater</w:t>
       </w:r>
       <w:r>
         <w:t>, and Example Problem 1b (EP1b)</w:t>
@@ -9019,11 +9090,7 @@
         <w:t xml:space="preserve">es irrigation water provided solely by </w:t>
       </w:r>
       <w:r>
-        <w:t xml:space="preserve">groundwater. Both models simulate irrigation demands using the ETDEMAND approach that minimizes the </w:t>
-      </w:r>
-      <w:r>
-        <w:lastRenderedPageBreak/>
-        <w:t xml:space="preserve">ET deficit using equation 8. </w:t>
+        <w:t xml:space="preserve">groundwater. Both models simulate irrigation demands using the ETDEMAND approach that minimizes the ET deficit using equation 8. </w:t>
       </w:r>
       <w:r>
         <w:t xml:space="preserve">Figure 1 shows the cells designated as </w:t>
@@ -9059,7 +9126,11 @@
         <w:t xml:space="preserve">/s can be diverted from the stream for irrigation. </w:t>
       </w:r>
       <w:r>
-        <w:t xml:space="preserve">SFR2 diversion segment number 9 was used to divert water from deliver surface water to the fields. </w:t>
+        <w:t xml:space="preserve">SFR2 diversion segment number 9 was used to divert water from deliver surface water </w:t>
+      </w:r>
+      <w:r>
+        <w:lastRenderedPageBreak/>
+        <w:t xml:space="preserve">to the fields. </w:t>
       </w:r>
       <w:r>
         <w:t xml:space="preserve">The maximum NIWR that is diverted from the stream was specified in the model using a SFR2 tabular inflow file for diversion segment 9. </w:t>
@@ -9173,11 +9244,7 @@
       </w:r>
       <w:proofErr w:type="spellEnd"/>
       <w:r>
-        <w:t xml:space="preserve">, R.A., and LaFontaine, J.H., 2015, PRMS-IV, the precipitation-runoff modeling system, version 4: U.S. </w:t>
-      </w:r>
-      <w:r>
-        <w:lastRenderedPageBreak/>
-        <w:t>Geological Survey Techniques and Methods, book 6, chap. B7, 158 p., http://dx.doi.org/10.3133/tm6B7.</w:t>
+        <w:t>, R.A., and LaFontaine, J.H., 2015, PRMS-IV, the precipitation-runoff modeling system, version 4: U.S. Geological Survey Techniques and Methods, book 6, chap. B7, 158 p., http://dx.doi.org/10.3133/tm6B7.</w:t>
       </w:r>
     </w:p>
     <w:p>
@@ -18179,7 +18246,7 @@
 </file>
 
 <file path=customXml/itemProps1.xml><?xml version="1.0" encoding="utf-8"?>
-<ds:datastoreItem xmlns:ds="http://schemas.openxmlformats.org/officeDocument/2006/customXml" ds:itemID="{BA32F203-1995-45DE-B9C5-6049AC311B6D}">
+<ds:datastoreItem xmlns:ds="http://schemas.openxmlformats.org/officeDocument/2006/customXml" ds:itemID="{1BD82ADC-D053-4A7E-97CC-57CB26361FD1}">
   <ds:schemaRefs>
     <ds:schemaRef ds:uri="http://schemas.openxmlformats.org/officeDocument/2006/bibliography"/>
   </ds:schemaRefs>

</xml_diff>